<commit_message>
work on abstract, intro, dataset
</commit_message>
<xml_diff>
--- a/mushroom.docx
+++ b/mushroom.docx
@@ -39,7 +39,15 @@
     <w:p/>
     <w:p>
       <w:r>
-        <w:t>This data set includes descriptions of hypothetical samples corresponding to 23 species of gilled mushrooms in the Agaricus and Lepiota Family (pp. 500-525).</w:t>
+        <w:t xml:space="preserve">This data set includes descriptions of hypothetical samples corresponding to 23 species of gilled mushrooms in the Agaricus and </w:t>
+      </w:r>
+      <w:proofErr w:type="spellStart"/>
+      <w:r>
+        <w:t>Lepiota</w:t>
+      </w:r>
+      <w:proofErr w:type="spellEnd"/>
+      <w:r>
+        <w:t xml:space="preserve"> Family (pp. 500-525).</w:t>
       </w:r>
     </w:p>
     <w:p/>
@@ -69,83 +77,53 @@
       </w:r>
     </w:p>
     <w:p>
-      <w:r>
-        <w:t>Have you ever been walking down the streets of Windsor and been plagued by the question of determining the edibility of a mushroom.  [0</w:t>
-      </w:r>
-      <w:r>
-        <w:t xml:space="preserve">] </w:t>
-      </w:r>
-      <w:r>
-        <w:t xml:space="preserve">While as a forager, mushroom hunting, is an exhilarating outdoor adventure that transforms you into an outdoor adventurer. </w:t>
-      </w:r>
-      <w:r>
-        <w:t xml:space="preserve"> </w:t>
-      </w:r>
-      <w:r>
-        <w:t xml:space="preserve">This research endeavor delves into the </w:t>
-      </w:r>
-      <w:r>
-        <w:t>mixture</w:t>
-      </w:r>
-      <w:r>
-        <w:t xml:space="preserve"> of machine learning methods with the natural world</w:t>
-      </w:r>
-      <w:r>
-        <w:t xml:space="preserve">.  The </w:t>
-      </w:r>
-      <w:r>
-        <w:t xml:space="preserve">aim </w:t>
-      </w:r>
-      <w:r>
-        <w:t>is to</w:t>
-      </w:r>
-      <w:r>
-        <w:t xml:space="preserve"> </w:t>
-      </w:r>
-      <w:r>
-        <w:t>c</w:t>
-      </w:r>
-      <w:r>
-        <w:t>lassif</w:t>
-      </w:r>
-      <w:r>
-        <w:t>y</w:t>
-      </w:r>
-      <w:r>
-        <w:t xml:space="preserve"> </w:t>
-      </w:r>
-      <w:r>
-        <w:t>different</w:t>
-      </w:r>
-      <w:r>
-        <w:t xml:space="preserve"> </w:t>
-      </w:r>
-      <w:r>
-        <w:t>species of gilled mushrooms in the Agaricus and Lepiota Family</w:t>
-      </w:r>
-      <w:r>
-        <w:t xml:space="preserve">.  </w:t>
-      </w:r>
-      <w:r>
-        <w:t xml:space="preserve">The </w:t>
-      </w:r>
-      <w:r>
-        <w:t xml:space="preserve">main goal of the </w:t>
-      </w:r>
-      <w:r>
-        <w:t xml:space="preserve">project aims </w:t>
-      </w:r>
-      <w:r>
-        <w:t>seeks to pro</w:t>
-      </w:r>
-      <w:r>
-        <w:t>vide</w:t>
-      </w:r>
-      <w:r>
-        <w:t xml:space="preserve"> a reliable method for classifying the edibility of gilled mushrooms</w:t>
+      <w:pPr>
+        <w:ind w:firstLine="360"/>
+      </w:pPr>
+      <w:r>
+        <w:t>Have you ever been walking down the streets of Windsor and been plagued by the question of determining the edibility of a mushroom</w:t>
+      </w:r>
+      <w:r>
+        <w:t>?</w:t>
+      </w:r>
+      <w:r>
+        <w:t xml:space="preserve">  [</w:t>
+      </w:r>
+      <w:r>
+        <w:t>1</w:t>
+      </w:r>
+      <w:r>
+        <w:t>]</w:t>
+      </w:r>
+      <w:r>
+        <w:t xml:space="preserve"> While m</w:t>
+      </w:r>
+      <w:r>
+        <w:t>ushroom foraging has a rich tradition and a community of enthusiasts, it also poses inherent risks</w:t>
+      </w:r>
+      <w:r>
+        <w:t xml:space="preserve">.  This comes </w:t>
+      </w:r>
+      <w:r>
+        <w:t xml:space="preserve">as some species can be toxic and potentially fatal if consumed. Reliable identification of edible and non-edible mushrooms is crucial for the safety and enjoyment of foragers and nature enthusiasts alike. </w:t>
+      </w:r>
+      <w:r>
+        <w:t>This research endeavor delves into the mixture of machine learning methods with the natural world</w:t>
       </w:r>
       <w:r>
         <w:t>.</w:t>
+      </w:r>
+      <w:r>
+        <w:t xml:space="preserve">  </w:t>
+      </w:r>
+      <w:r>
+        <w:t>Therefore, the main goal of this research endeavor is to develop a robust and accurate method for classifying the edibility of gilled mushrooms, thereb</w:t>
+      </w:r>
+      <w:r>
+        <w:t>y,</w:t>
+      </w:r>
+      <w:r>
+        <w:t xml:space="preserve"> providing a valuable tool for those exploring the world of mycology.</w:t>
       </w:r>
     </w:p>
     <w:p/>
@@ -161,7 +139,64 @@
         <w:t>Introduction</w:t>
       </w:r>
     </w:p>
-    <w:p/>
+    <w:p>
+      <w:pPr>
+        <w:ind w:firstLine="360"/>
+      </w:pPr>
+      <w:r>
+        <w:t xml:space="preserve">The </w:t>
+      </w:r>
+      <w:r>
+        <w:t>root</w:t>
+      </w:r>
+      <w:r>
+        <w:t xml:space="preserve"> of the problem lies in the difficulty of reliably distinguishing between edible and non-edible mushrooms</w:t>
+      </w:r>
+      <w:r>
+        <w:t>.</w:t>
+      </w:r>
+      <w:r>
+        <w:t xml:space="preserve"> This challenge is compounded by the wide variety of mushroom species with subtle visual differences.</w:t>
+      </w:r>
+      <w:r>
+        <w:t xml:space="preserve"> </w:t>
+      </w:r>
+      <w:r>
+        <w:t>Machine learning presents a compelling opportunity for tackling the task of classifying the edibility of mushrooms. Its capacity to analyze extensive datasets, detect intricate patterns, and provide data-driven insights aligns seamlessly with the complex task of mushroom identification.</w:t>
+      </w:r>
+      <w:r>
+        <w:t xml:space="preserve"> </w:t>
+      </w:r>
+      <w:r>
+        <w:t>Through this research, we intend to harness the power of machine learning to revolutionize the way we approach the age-old practice of mushroom foraging, making it safer, more accessible, and more enjoyable for all.</w:t>
+      </w:r>
+      <w:r>
+        <w:t xml:space="preserve">  </w:t>
+      </w:r>
+      <w:r>
+        <w:t xml:space="preserve">As we </w:t>
+      </w:r>
+      <w:r>
+        <w:t>examine</w:t>
+      </w:r>
+      <w:r>
+        <w:t xml:space="preserve"> the details of our dataset and data preprocessing in the following </w:t>
+      </w:r>
+      <w:r>
+        <w:t>sections,</w:t>
+      </w:r>
+      <w:r>
+        <w:t xml:space="preserve"> we will highlight the steps taken to prepare the data for our machine learning models.</w:t>
+      </w:r>
+    </w:p>
+    <w:p>
+      <w:pPr>
+        <w:ind w:firstLine="360"/>
+      </w:pPr>
+      <w:r>
+        <w:t xml:space="preserve"> </w:t>
+      </w:r>
+    </w:p>
     <w:p>
       <w:pPr>
         <w:pStyle w:val="ListParagraph"/>
@@ -177,6 +212,11 @@
         <w:t>ataset</w:t>
       </w:r>
     </w:p>
+    <w:p>
+      <w:r>
+        <w:t>The dataset encompasses various mushroom characteristics, including cap shape, cap surface, cap color, bruises, odor, gill attachment, gill spacing, gill size, gill color, stalk shape, stalk root, stalk surface above and below the ring, stalk color above and below the ring, veil type, veil color, ring number, ring type, spore print color, population, and habitat. These attributes provide a rich and diverse set of features for our machine learning models to analyze.</w:t>
+      </w:r>
+    </w:p>
     <w:p/>
     <w:p>
       <w:pPr>
@@ -276,7 +316,21 @@
     </w:p>
     <w:p>
       <w:r>
-        <w:t xml:space="preserve">[0] – fun guyz </w:t>
+        <w:t>[</w:t>
+      </w:r>
+      <w:r>
+        <w:t>1</w:t>
+      </w:r>
+      <w:r>
+        <w:t xml:space="preserve">] – fun </w:t>
+      </w:r>
+      <w:proofErr w:type="spellStart"/>
+      <w:r>
+        <w:t>guyz</w:t>
+      </w:r>
+      <w:proofErr w:type="spellEnd"/>
+      <w:r>
+        <w:t xml:space="preserve"> </w:t>
       </w:r>
     </w:p>
     <w:p/>
@@ -859,6 +913,18 @@
       <w:contextualSpacing/>
     </w:pPr>
   </w:style>
+  <w:style w:type="character" w:styleId="FollowedHyperlink">
+    <w:name w:val="FollowedHyperlink"/>
+    <w:basedOn w:val="DefaultParagraphFont"/>
+    <w:uiPriority w:val="99"/>
+    <w:semiHidden/>
+    <w:unhideWhenUsed/>
+    <w:rsid w:val="00642204"/>
+    <w:rPr>
+      <w:color w:val="954F72" w:themeColor="followedHyperlink"/>
+      <w:u w:val="single"/>
+    </w:rPr>
+  </w:style>
 </w:styles>
 </file>
 

</xml_diff>

<commit_message>
added information about all the data preprocessing, next is models.
</commit_message>
<xml_diff>
--- a/mushroom.docx
+++ b/mushroom.docx
@@ -72,7 +72,21 @@
     <w:p/>
     <w:p/>
     <w:p>
-      <w:r>
+      <w:pPr>
+        <w:rPr>
+          <w:b/>
+          <w:bCs/>
+          <w:sz w:val="32"/>
+          <w:szCs w:val="32"/>
+        </w:rPr>
+      </w:pPr>
+      <w:r>
+        <w:rPr>
+          <w:b/>
+          <w:bCs/>
+          <w:sz w:val="32"/>
+          <w:szCs w:val="32"/>
+        </w:rPr>
         <w:t>Abstract</w:t>
       </w:r>
     </w:p>
@@ -111,10 +125,7 @@
         <w:t>This research endeavor delves into the mixture of machine learning methods with the natural world</w:t>
       </w:r>
       <w:r>
-        <w:t>.</w:t>
-      </w:r>
-      <w:r>
-        <w:t xml:space="preserve">  </w:t>
+        <w:t xml:space="preserve">.  </w:t>
       </w:r>
       <w:r>
         <w:t>Therefore, the main goal of this research endeavor is to develop a robust and accurate method for classifying the edibility of gilled mushrooms, thereb</w:t>
@@ -134,8 +145,20 @@
           <w:ilvl w:val="0"/>
           <w:numId w:val="1"/>
         </w:numPr>
-      </w:pPr>
-      <w:r>
+        <w:rPr>
+          <w:b/>
+          <w:bCs/>
+          <w:sz w:val="32"/>
+          <w:szCs w:val="32"/>
+        </w:rPr>
+      </w:pPr>
+      <w:r>
+        <w:rPr>
+          <w:b/>
+          <w:bCs/>
+          <w:sz w:val="32"/>
+          <w:szCs w:val="32"/>
+        </w:rPr>
         <w:t>Introduction</w:t>
       </w:r>
     </w:p>
@@ -144,13 +167,7 @@
         <w:ind w:firstLine="360"/>
       </w:pPr>
       <w:r>
-        <w:t xml:space="preserve">The </w:t>
-      </w:r>
-      <w:r>
-        <w:t>root</w:t>
-      </w:r>
-      <w:r>
-        <w:t xml:space="preserve"> of the problem lies in the difficulty of reliably distinguishing between edible and non-edible mushrooms</w:t>
+        <w:t>The root of the problem lies in the difficulty of reliably distinguishing between edible and non-edible mushrooms</w:t>
       </w:r>
       <w:r>
         <w:t>.</w:t>
@@ -159,28 +176,19 @@
         <w:t xml:space="preserve"> This challenge is compounded by the wide variety of mushroom species with subtle visual differences.</w:t>
       </w:r>
       <w:r>
+        <w:t xml:space="preserve"> Machine learning presents a compelling opportunity for tackling the task of classifying the edibility of mushrooms. Its capacity to analyze extensive datasets, detect intricate patterns, and provide data-driven insights aligns seamlessly with the complex task of mushroom identification.</w:t>
+      </w:r>
+      <w:r>
         <w:t xml:space="preserve"> </w:t>
       </w:r>
       <w:r>
-        <w:t>Machine learning presents a compelling opportunity for tackling the task of classifying the edibility of mushrooms. Its capacity to analyze extensive datasets, detect intricate patterns, and provide data-driven insights aligns seamlessly with the complex task of mushroom identification.</w:t>
-      </w:r>
-      <w:r>
-        <w:t xml:space="preserve"> </w:t>
-      </w:r>
-      <w:r>
         <w:t>Through this research, we intend to harness the power of machine learning to revolutionize the way we approach the age-old practice of mushroom foraging, making it safer, more accessible, and more enjoyable for all.</w:t>
       </w:r>
       <w:r>
         <w:t xml:space="preserve">  </w:t>
       </w:r>
       <w:r>
-        <w:t xml:space="preserve">As we </w:t>
-      </w:r>
-      <w:r>
-        <w:t>examine</w:t>
-      </w:r>
-      <w:r>
-        <w:t xml:space="preserve"> the details of our dataset and data preprocessing in the following </w:t>
+        <w:t xml:space="preserve">As we examine the details of our dataset and data preprocessing in the following </w:t>
       </w:r>
       <w:r>
         <w:t>sections,</w:t>
@@ -204,12 +212,21 @@
           <w:ilvl w:val="0"/>
           <w:numId w:val="1"/>
         </w:numPr>
-      </w:pPr>
-      <w:r>
-        <w:t>D</w:t>
-      </w:r>
-      <w:r>
-        <w:t>ataset</w:t>
+        <w:rPr>
+          <w:b/>
+          <w:bCs/>
+          <w:sz w:val="32"/>
+          <w:szCs w:val="32"/>
+        </w:rPr>
+      </w:pPr>
+      <w:r>
+        <w:rPr>
+          <w:b/>
+          <w:bCs/>
+          <w:sz w:val="32"/>
+          <w:szCs w:val="32"/>
+        </w:rPr>
+        <w:t>Dataset</w:t>
       </w:r>
     </w:p>
     <w:p>
@@ -217,6 +234,7 @@
         <w:t>The dataset encompasses various mushroom characteristics, including cap shape, cap surface, cap color, bruises, odor, gill attachment, gill spacing, gill size, gill color, stalk shape, stalk root, stalk surface above and below the ring, stalk color above and below the ring, veil type, veil color, ring number, ring type, spore print color, population, and habitat. These attributes provide a rich and diverse set of features for our machine learning models to analyze.</w:t>
       </w:r>
     </w:p>
+    <w:p/>
     <w:p/>
     <w:p>
       <w:pPr>
@@ -225,12 +243,228 @@
           <w:ilvl w:val="0"/>
           <w:numId w:val="1"/>
         </w:numPr>
-      </w:pPr>
-      <w:r>
-        <w:t>Data Preprocessing</w:t>
-      </w:r>
-    </w:p>
-    <w:p/>
+        <w:rPr>
+          <w:b/>
+          <w:bCs/>
+          <w:sz w:val="32"/>
+          <w:szCs w:val="32"/>
+        </w:rPr>
+      </w:pPr>
+      <w:r>
+        <w:rPr>
+          <w:b/>
+          <w:bCs/>
+          <w:sz w:val="32"/>
+          <w:szCs w:val="32"/>
+        </w:rPr>
+        <w:t>Data Preprocessin</w:t>
+      </w:r>
+      <w:r>
+        <w:rPr>
+          <w:b/>
+          <w:bCs/>
+          <w:sz w:val="32"/>
+          <w:szCs w:val="32"/>
+        </w:rPr>
+        <w:t>g</w:t>
+      </w:r>
+    </w:p>
+    <w:p>
+      <w:pPr>
+        <w:pStyle w:val="ListParagraph"/>
+      </w:pPr>
+    </w:p>
+    <w:p>
+      <w:pPr>
+        <w:pStyle w:val="ListParagraph"/>
+        <w:rPr>
+          <w:b/>
+          <w:bCs/>
+          <w:sz w:val="28"/>
+          <w:szCs w:val="28"/>
+        </w:rPr>
+      </w:pPr>
+      <w:r>
+        <w:rPr>
+          <w:b/>
+          <w:bCs/>
+          <w:sz w:val="28"/>
+          <w:szCs w:val="28"/>
+        </w:rPr>
+        <w:t xml:space="preserve">Cleaning and Feature Selection </w:t>
+      </w:r>
+    </w:p>
+    <w:p>
+      <w:pPr>
+        <w:pStyle w:val="ListParagraph"/>
+        <w:rPr>
+          <w:sz w:val="28"/>
+          <w:szCs w:val="28"/>
+        </w:rPr>
+      </w:pPr>
+    </w:p>
+    <w:p>
+      <w:pPr>
+        <w:ind w:left="720" w:firstLine="720"/>
+      </w:pPr>
+      <w:r>
+        <w:t xml:space="preserve">As the dataset description listed missing values, the first step was to explore and know what columns had missing values, as that is a problem which is better tackled first, and through a small function we wrote and using pandas to describe the </w:t>
+      </w:r>
+      <w:proofErr w:type="spellStart"/>
+      <w:r>
+        <w:t>dataframe</w:t>
+      </w:r>
+      <w:proofErr w:type="spellEnd"/>
+      <w:r>
+        <w:t xml:space="preserve">, we came to the conclusion that only 1 column had missing values which was the ‘stalk-root’ column with 2480 missing values, which was very large, so we ended up dropping the column. Next step was to </w:t>
+      </w:r>
+      <w:r>
+        <w:t xml:space="preserve">do feature selection, where we determined what columns would help in classifying the data, in order to determine that, we checked for the number of unique values in each column, which is a good way to eliminate features which remain constant throughout the dataset as these won’t affect our classification. The describe function was useful here as well as it displayed number of unique values of each column. By doing this, we determined the ‘veil-type’ column to be dropped as it had a 1 unique constant value.  </w:t>
+      </w:r>
+    </w:p>
+    <w:p>
+      <w:pPr>
+        <w:ind w:left="720"/>
+      </w:pPr>
+    </w:p>
+    <w:p>
+      <w:pPr>
+        <w:ind w:left="720"/>
+        <w:rPr>
+          <w:b/>
+          <w:bCs/>
+          <w:sz w:val="28"/>
+          <w:szCs w:val="28"/>
+        </w:rPr>
+      </w:pPr>
+      <w:r>
+        <w:rPr>
+          <w:b/>
+          <w:bCs/>
+          <w:sz w:val="28"/>
+          <w:szCs w:val="28"/>
+        </w:rPr>
+        <w:t xml:space="preserve">Encoding and Processing Data </w:t>
+      </w:r>
+    </w:p>
+    <w:p>
+      <w:pPr>
+        <w:ind w:left="720"/>
+      </w:pPr>
+      <w:r>
+        <w:tab/>
+      </w:r>
+    </w:p>
+    <w:p>
+      <w:pPr>
+        <w:ind w:left="720"/>
+      </w:pPr>
+      <w:r>
+        <w:tab/>
+        <w:t xml:space="preserve">In order for the models to be trained, the data needs to be processed in a way that is easy for the models to perform tasks on, the dataset consists of string data which is not ideal, so we utilize </w:t>
+      </w:r>
+      <w:proofErr w:type="spellStart"/>
+      <w:r>
+        <w:t>LabelEncoder</w:t>
+      </w:r>
+      <w:proofErr w:type="spellEnd"/>
+      <w:r>
+        <w:t xml:space="preserve">() from the Sci-kit learn library in order to convert our categorical/text data into numerical values. </w:t>
+      </w:r>
+      <w:r>
+        <w:t>This is useful for machine learning models, as they require numerical input.</w:t>
+      </w:r>
+      <w:r>
+        <w:t xml:space="preserve"> The mappings from original to numbers, are stored in a dictionary structure(map) </w:t>
+      </w:r>
+      <w:r>
+        <w:t>to</w:t>
+      </w:r>
+      <w:r>
+        <w:t xml:space="preserve"> utilize them for future tasks. </w:t>
+      </w:r>
+    </w:p>
+    <w:p>
+      <w:pPr>
+        <w:ind w:left="720" w:firstLine="720"/>
+      </w:pPr>
+      <w:r>
+        <w:t xml:space="preserve">To further preprocess the data, </w:t>
+      </w:r>
+      <w:proofErr w:type="spellStart"/>
+      <w:r>
+        <w:t>StandardScaler</w:t>
+      </w:r>
+      <w:proofErr w:type="spellEnd"/>
+      <w:r>
+        <w:t>() from scikit-learn is used to standardize features, which means that it transforms the data into a form where it has a mean of 0 and standard deviation of 1, i.e. scaling it to unit variance. This is a useful and important step as it would be harder for the models to use data that to train with features on different scales. Finally, we divide the data into training data, the data that the model learns from, and testing data, data from which the model’s robustness is tested on data it hasn’t seen during training. The goal here is to classify if a mushroom is edible or poisonous</w:t>
+      </w:r>
+      <w:r>
+        <w:t xml:space="preserve">, so we create 2 separate sets of data, one with the labels of edible and poisonous, which was the class column and one without it and all the other data. this makes it so that the models are exclusively trained on the feature data and evaluated against the actual labels. After the division, we perform an 80-20(80% percent training, 20% testing) split on the dataset and divide them into </w:t>
+      </w:r>
+      <w:proofErr w:type="spellStart"/>
+      <w:r>
+        <w:t>x_train</w:t>
+      </w:r>
+      <w:proofErr w:type="spellEnd"/>
+      <w:r>
+        <w:t xml:space="preserve">, </w:t>
+      </w:r>
+      <w:proofErr w:type="spellStart"/>
+      <w:r>
+        <w:t>x_test</w:t>
+      </w:r>
+      <w:proofErr w:type="spellEnd"/>
+      <w:r>
+        <w:t xml:space="preserve">, </w:t>
+      </w:r>
+      <w:proofErr w:type="spellStart"/>
+      <w:r>
+        <w:t>y_train</w:t>
+      </w:r>
+      <w:proofErr w:type="spellEnd"/>
+      <w:r>
+        <w:t xml:space="preserve">, </w:t>
+      </w:r>
+      <w:proofErr w:type="spellStart"/>
+      <w:r>
+        <w:t>y_test</w:t>
+      </w:r>
+      <w:proofErr w:type="spellEnd"/>
+      <w:r>
+        <w:t xml:space="preserve"> and use them for the training and testing respectively. </w:t>
+      </w:r>
+    </w:p>
+    <w:p>
+      <w:pPr>
+        <w:ind w:left="720"/>
+      </w:pPr>
+    </w:p>
+    <w:p>
+      <w:pPr>
+        <w:ind w:left="720" w:firstLine="720"/>
+      </w:pPr>
+    </w:p>
+    <w:p>
+      <w:pPr>
+        <w:ind w:left="720"/>
+      </w:pPr>
+    </w:p>
+    <w:p>
+      <w:pPr>
+        <w:ind w:left="720"/>
+      </w:pPr>
+    </w:p>
+    <w:p>
+      <w:pPr>
+        <w:ind w:left="720"/>
+      </w:pPr>
+    </w:p>
+    <w:p>
+      <w:pPr>
+        <w:ind w:left="720"/>
+      </w:pPr>
+    </w:p>
     <w:p>
       <w:pPr>
         <w:pStyle w:val="ListParagraph"/>
@@ -855,7 +1089,6 @@
   <w:style w:type="character" w:default="1" w:styleId="DefaultParagraphFont">
     <w:name w:val="Default Paragraph Font"/>
     <w:uiPriority w:val="1"/>
-    <w:semiHidden/>
     <w:unhideWhenUsed/>
   </w:style>
   <w:style w:type="table" w:default="1" w:styleId="TableNormal">

</xml_diff>

<commit_message>
update docx, update readme, update gitignore
</commit_message>
<xml_diff>
--- a/mushroom.docx
+++ b/mushroom.docx
@@ -24,53 +24,41 @@
       </w:hyperlink>
     </w:p>
     <w:p/>
+    <w:p>
+      <w:r>
+        <w:t>First Project: Machine Learning Analysis</w:t>
+      </w:r>
+    </w:p>
+    <w:p/>
+    <w:p>
+      <w:r>
+        <w:t>This data set includes descriptions of hypothetical samples corresponding to 23 species of gilled mushrooms in the Agaricus and Lepiota Family (pp. 500-525).</w:t>
+      </w:r>
+    </w:p>
+    <w:p/>
+    <w:p>
+      <w:r>
+        <w:t>Each species is identified as definitely edible, definitely poisonous, or of unknown edibility and not recommended.</w:t>
+      </w:r>
+    </w:p>
+    <w:p/>
+    <w:p>
+      <w:r>
+        <w:t>This latter class was combined with the poisonous one.</w:t>
+      </w:r>
+    </w:p>
+    <w:p/>
+    <w:p>
+      <w:r>
+        <w:t>The Guide clearly states that there is no simple rule for determining the edibility of a mushroom; no rule like ``leaflets three, let it be'' for Poisonous Oak and Ivy.</w:t>
+      </w:r>
+    </w:p>
     <w:p/>
     <w:p>
       <w:r>
         <w:br w:type="page"/>
       </w:r>
     </w:p>
-    <w:p>
-      <w:r>
-        <w:lastRenderedPageBreak/>
-        <w:t>First Project: Machine Learning Analysis</w:t>
-      </w:r>
-    </w:p>
-    <w:p/>
-    <w:p>
-      <w:r>
-        <w:t xml:space="preserve">This data set includes descriptions of hypothetical samples corresponding to 23 species of gilled mushrooms in the Agaricus and </w:t>
-      </w:r>
-      <w:proofErr w:type="spellStart"/>
-      <w:r>
-        <w:t>Lepiota</w:t>
-      </w:r>
-      <w:proofErr w:type="spellEnd"/>
-      <w:r>
-        <w:t xml:space="preserve"> Family (pp. 500-525).</w:t>
-      </w:r>
-    </w:p>
-    <w:p/>
-    <w:p>
-      <w:r>
-        <w:t>Each species is identified as definitely edible, definitely poisonous, or of unknown edibility and not recommended.</w:t>
-      </w:r>
-    </w:p>
-    <w:p/>
-    <w:p>
-      <w:r>
-        <w:t>This latter class was combined with the poisonous one.</w:t>
-      </w:r>
-    </w:p>
-    <w:p/>
-    <w:p>
-      <w:r>
-        <w:t>The Guide clearly states that there is no simple rule for determining the edibility of a mushroom; no rule like ``leaflets three, let it be'' for Poisonous Oak and Ivy.</w:t>
-      </w:r>
-    </w:p>
-    <w:p/>
-    <w:p/>
-    <w:p/>
     <w:p>
       <w:pPr>
         <w:rPr>
@@ -87,6 +75,7 @@
           <w:sz w:val="32"/>
           <w:szCs w:val="32"/>
         </w:rPr>
+        <w:lastRenderedPageBreak/>
         <w:t>Abstract</w:t>
       </w:r>
     </w:p>
@@ -234,6 +223,19 @@
         <w:t>The dataset encompasses various mushroom characteristics, including cap shape, cap surface, cap color, bruises, odor, gill attachment, gill spacing, gill size, gill color, stalk shape, stalk root, stalk surface above and below the ring, stalk color above and below the ring, veil type, veil color, ring number, ring type, spore print color, population, and habitat. These attributes provide a rich and diverse set of features for our machine learning models to analyze.</w:t>
       </w:r>
     </w:p>
+    <w:p>
+      <w:r>
+        <w:t xml:space="preserve">**mention the size of the dataset </w:t>
+      </w:r>
+      <w:r>
+        <w:t>and some of the features, (edible vs poisonous)</w:t>
+      </w:r>
+    </w:p>
+    <w:p>
+      <w:r>
+        <w:t>[] the dataset somewhere</w:t>
+      </w:r>
+    </w:p>
     <w:p/>
     <w:p/>
     <w:p>
@@ -308,24 +310,184 @@
         <w:ind w:left="720" w:firstLine="720"/>
       </w:pPr>
       <w:r>
-        <w:t xml:space="preserve">As the dataset description listed missing values, the first step was to explore and know what columns had missing values, as that is a problem which is better tackled first, and through a small function we wrote and using pandas to describe the </w:t>
-      </w:r>
-      <w:proofErr w:type="spellStart"/>
-      <w:r>
-        <w:t>dataframe</w:t>
-      </w:r>
-      <w:proofErr w:type="spellEnd"/>
-      <w:r>
-        <w:t xml:space="preserve">, we came to the conclusion that only 1 column had missing values which was the ‘stalk-root’ column with 2480 missing values, which was very large, so we ended up dropping the column. Next step was to </w:t>
+        <w:t xml:space="preserve">An initial visual inspection of the data presented </w:t>
+      </w:r>
+      <w:r>
+        <w:t>columns</w:t>
+      </w:r>
+      <w:r>
+        <w:t xml:space="preserve"> that</w:t>
+      </w:r>
+      <w:r>
+        <w:t xml:space="preserve"> had </w:t>
+      </w:r>
+      <w:r>
+        <w:t xml:space="preserve">null values. Pandas was used to load the comma separated file (csv) and using a small function [pic] </w:t>
+      </w:r>
+      <w:r>
+        <w:t>the data was quickly checked for the null values</w:t>
+      </w:r>
+      <w:r>
+        <w:t xml:space="preserve">. </w:t>
+      </w:r>
+      <w:r>
+        <w:t xml:space="preserve">The conclusion was </w:t>
+      </w:r>
+      <w:r>
+        <w:t>that only 1 column had missing values</w:t>
+      </w:r>
+      <w:r>
+        <w:t xml:space="preserve">.  The </w:t>
+      </w:r>
+      <w:r>
+        <w:t xml:space="preserve">one </w:t>
+      </w:r>
+      <w:r>
+        <w:t>column was labelled ‘stalk-root’ with a total of 2480 missing values.  Since</w:t>
+      </w:r>
+      <w:r>
+        <w:t xml:space="preserve">, </w:t>
+      </w:r>
+      <w:r>
+        <w:t xml:space="preserve">the entire dataset contained 8416 </w:t>
+      </w:r>
+      <w:r>
+        <w:t xml:space="preserve">samples this resulted in </w:t>
+      </w:r>
+      <w:r>
+        <w:t xml:space="preserve">a significant portion of the data that would require data </w:t>
+      </w:r>
+      <w:r>
+        <w:t>imputation</w:t>
+      </w:r>
+      <w:r>
+        <w:t xml:space="preserve">.  This is </w:t>
+      </w:r>
+      <w:r>
+        <w:t>the process of filling in missing or null values with estimated or predicted values.</w:t>
+      </w:r>
+      <w:r>
+        <w:t xml:space="preserve"> </w:t>
+      </w:r>
+      <w:r>
+        <w:t>Given that</w:t>
+      </w:r>
+      <w:r>
+        <w:t xml:space="preserve"> the 29% of </w:t>
+      </w:r>
+      <w:r>
+        <w:lastRenderedPageBreak/>
+        <w:t xml:space="preserve">the data in this column would need to be altered and inevitably affect the model’s precision, the column was </w:t>
+      </w:r>
+      <w:r>
+        <w:t>dropped</w:t>
+      </w:r>
+      <w:r>
+        <w:t xml:space="preserve">. </w:t>
+      </w:r>
+    </w:p>
+    <w:p>
+      <w:pPr>
+        <w:ind w:left="720" w:firstLine="720"/>
+      </w:pPr>
+      <w:r>
+        <w:t xml:space="preserve">The next step </w:t>
+      </w:r>
+      <w:r>
+        <w:t xml:space="preserve">was </w:t>
+      </w:r>
+      <w:r>
+        <w:t>to</w:t>
+      </w:r>
+      <w:r>
+        <w:t xml:space="preserve"> </w:t>
+      </w:r>
+      <w:r>
+        <w:t>determine what columns would help in classifying the data</w:t>
+      </w:r>
+      <w:r>
+        <w:t xml:space="preserve"> and which columns would not contribute.  This was done by </w:t>
+      </w:r>
+      <w:r>
+        <w:t>check</w:t>
+      </w:r>
+      <w:r>
+        <w:t>ing</w:t>
+      </w:r>
+      <w:r>
+        <w:t xml:space="preserve"> for the number of unique values in each</w:t>
+      </w:r>
+      <w:r>
+        <w:t xml:space="preserve"> of the remaining</w:t>
+      </w:r>
+      <w:r>
+        <w:t xml:space="preserve"> column</w:t>
+      </w:r>
+      <w:r>
+        <w:t>s.</w:t>
+      </w:r>
+      <w:r>
+        <w:t xml:space="preserve"> [add table pic] </w:t>
+      </w:r>
+      <w:r>
+        <w:t>This exposed a column that remained constant throughout the datase</w:t>
+      </w:r>
+      <w:r>
+        <w:t>t</w:t>
+      </w:r>
+      <w:r>
+        <w:t xml:space="preserve">. </w:t>
+      </w:r>
+      <w:r>
+        <w:t xml:space="preserve">A column that is </w:t>
+      </w:r>
+      <w:r>
+        <w:t>constant are considered “zero-variance” features because they do not change over the dataset and would not affect our classification.</w:t>
+      </w:r>
+      <w:r>
+        <w:t xml:space="preserve">  Because of this justification </w:t>
+      </w:r>
+      <w:r>
+        <w:t>the ‘veil-type’ column was subsequently dropped</w:t>
+      </w:r>
+      <w:r>
+        <w:t>.</w:t>
+      </w:r>
+    </w:p>
+    <w:p>
+      <w:pPr>
+        <w:ind w:left="720" w:firstLine="720"/>
+      </w:pPr>
+    </w:p>
+    <w:p>
+      <w:pPr>
+        <w:ind w:left="720" w:firstLine="720"/>
+      </w:pPr>
+    </w:p>
+    <w:p>
+      <w:pPr>
+        <w:ind w:left="720" w:firstLine="720"/>
+        <w:rPr>
+          <w:color w:val="FF0000"/>
+        </w:rPr>
+      </w:pPr>
+      <w:r>
+        <w:rPr>
+          <w:color w:val="FF0000"/>
+        </w:rPr>
+        <w:t>Reread</w:t>
+      </w:r>
+    </w:p>
+    <w:p>
+      <w:pPr>
+        <w:ind w:left="720" w:firstLine="720"/>
+      </w:pPr>
+      <w:r>
+        <w:t xml:space="preserve">As the dataset description listed missing values, the first step was to explore and know what columns had missing values, as that is a problem which is better tackled first, and through a small function we wrote and using pandas to describe the dataframe, we came to the conclusion that only 1 column had missing values which was the ‘stalk-root’ column with 2480 missing values, which was very large, so we ended up dropping the column. Next step was to </w:t>
       </w:r>
       <w:r>
         <w:t xml:space="preserve">do feature selection, where we determined what columns would help in classifying the data, in order to determine that, we checked for the number of unique values in each column, which is a good way to eliminate features which remain constant throughout the dataset as these won’t affect our classification. The describe function was useful here as well as it displayed number of unique values of each column. By doing this, we determined the ‘veil-type’ column to be dropped as it had a 1 unique constant value.  </w:t>
       </w:r>
-    </w:p>
-    <w:p>
-      <w:pPr>
-        <w:ind w:left="720"/>
-      </w:pPr>
     </w:p>
     <w:p>
       <w:pPr>
@@ -337,13 +499,35 @@
           <w:szCs w:val="28"/>
         </w:rPr>
       </w:pPr>
-      <w:r>
+    </w:p>
+    <w:p>
+      <w:pPr>
+        <w:ind w:left="720"/>
         <w:rPr>
           <w:b/>
           <w:bCs/>
           <w:sz w:val="28"/>
           <w:szCs w:val="28"/>
         </w:rPr>
+      </w:pPr>
+    </w:p>
+    <w:p>
+      <w:pPr>
+        <w:ind w:left="720"/>
+        <w:rPr>
+          <w:b/>
+          <w:bCs/>
+          <w:sz w:val="28"/>
+          <w:szCs w:val="28"/>
+        </w:rPr>
+      </w:pPr>
+      <w:r>
+        <w:rPr>
+          <w:b/>
+          <w:bCs/>
+          <w:sz w:val="28"/>
+          <w:szCs w:val="28"/>
+        </w:rPr>
         <w:t xml:space="preserve">Encoding and Processing Data </w:t>
       </w:r>
     </w:p>
@@ -361,15 +545,7 @@
       </w:pPr>
       <w:r>
         <w:tab/>
-        <w:t xml:space="preserve">In order for the models to be trained, the data needs to be processed in a way that is easy for the models to perform tasks on, the dataset consists of string data which is not ideal, so we utilize </w:t>
-      </w:r>
-      <w:proofErr w:type="spellStart"/>
-      <w:r>
-        <w:t>LabelEncoder</w:t>
-      </w:r>
-      <w:proofErr w:type="spellEnd"/>
-      <w:r>
-        <w:t xml:space="preserve">() from the Sci-kit learn library in order to convert our categorical/text data into numerical values. </w:t>
+        <w:t xml:space="preserve">In order for the models to be trained, the data needs to be processed in a way that is easy for the models to perform tasks on, the dataset consists of string data which is not ideal, so we utilize LabelEncoder() from the Sci-kit learn library in order to convert our categorical/text data into numerical values. </w:t>
       </w:r>
       <w:r>
         <w:t>This is useful for machine learning models, as they require numerical input.</w:t>
@@ -389,50 +565,14 @@
         <w:ind w:left="720" w:firstLine="720"/>
       </w:pPr>
       <w:r>
-        <w:t xml:space="preserve">To further preprocess the data, </w:t>
-      </w:r>
-      <w:proofErr w:type="spellStart"/>
-      <w:r>
-        <w:t>StandardScaler</w:t>
-      </w:r>
-      <w:proofErr w:type="spellEnd"/>
-      <w:r>
-        <w:t>() from scikit-learn is used to standardize features, which means that it transforms the data into a form where it has a mean of 0 and standard deviation of 1, i.e. scaling it to unit variance. This is a useful and important step as it would be harder for the models to use data that to train with features on different scales. Finally, we divide the data into training data, the data that the model learns from, and testing data, data from which the model’s robustness is tested on data it hasn’t seen during training. The goal here is to classify if a mushroom is edible or poisonous</w:t>
-      </w:r>
-      <w:r>
-        <w:t xml:space="preserve">, so we create 2 separate sets of data, one with the labels of edible and poisonous, which was the class column and one without it and all the other data. this makes it so that the models are exclusively trained on the feature data and evaluated against the actual labels. After the division, we perform an 80-20(80% percent training, 20% testing) split on the dataset and divide them into </w:t>
-      </w:r>
-      <w:proofErr w:type="spellStart"/>
-      <w:r>
-        <w:t>x_train</w:t>
-      </w:r>
-      <w:proofErr w:type="spellEnd"/>
-      <w:r>
-        <w:t xml:space="preserve">, </w:t>
-      </w:r>
-      <w:proofErr w:type="spellStart"/>
-      <w:r>
-        <w:t>x_test</w:t>
-      </w:r>
-      <w:proofErr w:type="spellEnd"/>
-      <w:r>
-        <w:t xml:space="preserve">, </w:t>
-      </w:r>
-      <w:proofErr w:type="spellStart"/>
-      <w:r>
-        <w:t>y_train</w:t>
-      </w:r>
-      <w:proofErr w:type="spellEnd"/>
-      <w:r>
-        <w:t xml:space="preserve">, </w:t>
-      </w:r>
-      <w:proofErr w:type="spellStart"/>
-      <w:r>
-        <w:t>y_test</w:t>
-      </w:r>
-      <w:proofErr w:type="spellEnd"/>
-      <w:r>
-        <w:t xml:space="preserve"> and use them for the training and testing respectively. </w:t>
+        <w:t>To further preprocess the data, StandardScaler() from scikit-learn is used to standardize features, which means that it transforms the data into a form where it has a mean of 0 and standard deviation of 1, i.e. scaling it to unit variance. This is a useful and important step as it would be harder for the models to use data that to train with features on different scales. Finally, we divide the data into training data, the data that the model learns from, and testing data, data from which the model’s robustness is tested on data it hasn’t seen during training. The goal here is to classify if a mushroom is edible or poisonous</w:t>
+      </w:r>
+      <w:r>
+        <w:t xml:space="preserve">, so we create 2 separate sets of data, one with the labels of edible and poisonous, which was the class column and one without it and all the other data. this makes it so that the models are exclusively trained on the feature data and evaluated against the actual labels. After the division, we perform an 80-20(80% percent training, </w:t>
+      </w:r>
+      <w:r>
+        <w:lastRenderedPageBreak/>
+        <w:t xml:space="preserve">20% testing) split on the dataset and divide them into x_train, x_test, y_train, y_test and use them for the training and testing respectively. </w:t>
       </w:r>
     </w:p>
     <w:p>
@@ -556,15 +696,7 @@
         <w:t>1</w:t>
       </w:r>
       <w:r>
-        <w:t xml:space="preserve">] – fun </w:t>
-      </w:r>
-      <w:proofErr w:type="spellStart"/>
-      <w:r>
-        <w:t>guyz</w:t>
-      </w:r>
-      <w:proofErr w:type="spellEnd"/>
-      <w:r>
-        <w:t xml:space="preserve"> </w:t>
+        <w:t xml:space="preserve">] – fun guyz </w:t>
       </w:r>
     </w:p>
     <w:p/>
@@ -1089,6 +1221,7 @@
   <w:style w:type="character" w:default="1" w:styleId="DefaultParagraphFont">
     <w:name w:val="Default Paragraph Font"/>
     <w:uiPriority w:val="1"/>
+    <w:semiHidden/>
     <w:unhideWhenUsed/>
   </w:style>
   <w:style w:type="table" w:default="1" w:styleId="TableNormal">

</xml_diff>

<commit_message>
finish up with model selection, start model evaluation
</commit_message>
<xml_diff>
--- a/mushroom.docx
+++ b/mushroom.docx
@@ -236,12 +236,6 @@
       <w:pPr>
         <w:pStyle w:val="ListParagraph"/>
         <w:ind w:left="0"/>
-      </w:pPr>
-    </w:p>
-    <w:p>
-      <w:pPr>
-        <w:pStyle w:val="ListParagraph"/>
-        <w:ind w:left="0"/>
         <w:rPr>
           <w:b/>
           <w:bCs/>
@@ -310,21 +304,12 @@
       <w:r>
         <w:t xml:space="preserve"> with the </w:t>
       </w:r>
-      <w:proofErr w:type="spellStart"/>
       <w:r>
         <w:rPr>
           <w:i/>
           <w:iCs/>
         </w:rPr>
-        <w:t>drop_duplicates</w:t>
-      </w:r>
-      <w:proofErr w:type="spellEnd"/>
-      <w:r>
-        <w:rPr>
-          <w:i/>
-          <w:iCs/>
-        </w:rPr>
-        <w:t>()</w:t>
+        <w:t>drop_duplicates()</w:t>
       </w:r>
       <w:r>
         <w:t xml:space="preserve"> function</w:t>
@@ -404,20 +389,20 @@
         <w:t xml:space="preserve">samples this resulted in </w:t>
       </w:r>
       <w:r>
-        <w:t xml:space="preserve">a significant portion of the data that would </w:t>
+        <w:t xml:space="preserve">a significant portion of the data that would require data </w:t>
+      </w:r>
+      <w:r>
+        <w:t>imputation</w:t>
+      </w:r>
+      <w:r>
+        <w:t xml:space="preserve">.  This is </w:t>
+      </w:r>
+      <w:r>
+        <w:t xml:space="preserve">the process of filling in missing or null values with estimated or </w:t>
       </w:r>
       <w:r>
         <w:lastRenderedPageBreak/>
-        <w:t xml:space="preserve">require data </w:t>
-      </w:r>
-      <w:r>
-        <w:t>imputation</w:t>
-      </w:r>
-      <w:r>
-        <w:t xml:space="preserve">.  This is </w:t>
-      </w:r>
-      <w:r>
-        <w:t>the process of filling in missing or null values with estimated or predicted values.</w:t>
+        <w:t>predicted values.</w:t>
       </w:r>
       <w:r>
         <w:t xml:space="preserve"> </w:t>
@@ -484,16 +469,6 @@
       <w:r>
         <w:t xml:space="preserve">  Because of this justification the ‘veil-type’ column was subsequently dropped.</w:t>
       </w:r>
-    </w:p>
-    <w:p>
-      <w:pPr>
-        <w:rPr>
-          <w:b/>
-          <w:bCs/>
-          <w:sz w:val="28"/>
-          <w:szCs w:val="28"/>
-        </w:rPr>
-      </w:pPr>
     </w:p>
     <w:p>
       <w:pPr>
@@ -527,11 +502,6 @@
     <w:p>
       <w:r>
         <w:tab/>
-      </w:r>
-    </w:p>
-    <w:p>
-      <w:r>
-        <w:tab/>
         <w:t>In order for the models to be trained, the data needs to be processed in a way that is easy for the models to perform tasks on</w:t>
       </w:r>
       <w:r>
@@ -564,57 +534,90 @@
       <w:r>
         <w:t xml:space="preserve"> </w:t>
       </w:r>
-      <w:proofErr w:type="spellStart"/>
       <w:r>
         <w:rPr>
           <w:i/>
           <w:iCs/>
         </w:rPr>
-        <w:t>LabelEncoder</w:t>
-      </w:r>
-      <w:proofErr w:type="spellEnd"/>
+        <w:t>LabelEncoder()</w:t>
+      </w:r>
+      <w:r>
+        <w:t>,</w:t>
+      </w:r>
+      <w:r>
+        <w:t xml:space="preserve"> from the Sci-kit learn library</w:t>
+      </w:r>
+      <w:r>
+        <w:t xml:space="preserve">, </w:t>
+      </w:r>
+      <w:r>
+        <w:t xml:space="preserve">to convert </w:t>
+      </w:r>
+      <w:r>
+        <w:t xml:space="preserve">the </w:t>
+      </w:r>
+      <w:r>
+        <w:t xml:space="preserve">categorical/text data into numerical values. The mappings from </w:t>
+      </w:r>
+      <w:r>
+        <w:t xml:space="preserve">the </w:t>
+      </w:r>
+      <w:r>
+        <w:t>original</w:t>
+      </w:r>
+      <w:r>
+        <w:t xml:space="preserve"> values</w:t>
+      </w:r>
+      <w:r>
+        <w:t xml:space="preserve"> to numbers are stored in a dictionary structure(map) </w:t>
+      </w:r>
+      <w:r>
+        <w:t>to</w:t>
+      </w:r>
+      <w:r>
+        <w:t xml:space="preserve"> utilize them for future tasks. </w:t>
+      </w:r>
+    </w:p>
+    <w:p>
+      <w:pPr>
+        <w:ind w:firstLine="720"/>
+      </w:pPr>
+      <w:r>
+        <w:t xml:space="preserve">To </w:t>
+      </w:r>
+      <w:r>
+        <w:t>continue with</w:t>
+      </w:r>
+      <w:r>
+        <w:t xml:space="preserve"> preprocess the data, </w:t>
+      </w:r>
       <w:r>
         <w:rPr>
           <w:i/>
           <w:iCs/>
         </w:rPr>
-        <w:t>()</w:t>
-      </w:r>
-      <w:r>
-        <w:t>,</w:t>
-      </w:r>
-      <w:r>
-        <w:t xml:space="preserve"> from the Sci-kit learn library</w:t>
-      </w:r>
-      <w:r>
-        <w:t xml:space="preserve">, </w:t>
-      </w:r>
-      <w:r>
-        <w:t xml:space="preserve">to convert </w:t>
-      </w:r>
-      <w:r>
-        <w:t xml:space="preserve">the </w:t>
-      </w:r>
-      <w:r>
-        <w:t xml:space="preserve">categorical/text data into numerical values. The mappings from </w:t>
-      </w:r>
-      <w:r>
-        <w:t xml:space="preserve">the </w:t>
-      </w:r>
-      <w:r>
-        <w:t>original</w:t>
-      </w:r>
-      <w:r>
-        <w:t xml:space="preserve"> values</w:t>
-      </w:r>
-      <w:r>
-        <w:t xml:space="preserve"> to numbers are stored in a dictionary structure(map) </w:t>
-      </w:r>
-      <w:r>
-        <w:t>to</w:t>
-      </w:r>
-      <w:r>
-        <w:t xml:space="preserve"> utilize them for future tasks. </w:t>
+        <w:t>StandardScaler()</w:t>
+      </w:r>
+      <w:r>
+        <w:t xml:space="preserve"> from scikit-learn is used to standardize features</w:t>
+      </w:r>
+      <w:r>
+        <w:t xml:space="preserve">.  </w:t>
+      </w:r>
+      <w:r>
+        <w:t>This process involves transforming the data into a standardized form, where it exhibits a mean of 0 and a standard deviation of 1, effectively scaling it to have unit variance.</w:t>
+      </w:r>
+      <w:r>
+        <w:t xml:space="preserve">  </w:t>
+      </w:r>
+      <w:r>
+        <w:t>This step is both valuable and crucial because</w:t>
+      </w:r>
+      <w:r>
+        <w:t xml:space="preserve"> the</w:t>
+      </w:r>
+      <w:r>
+        <w:t xml:space="preserve"> model may struggle when working with features of varying scales during training.</w:t>
       </w:r>
     </w:p>
     <w:p>
@@ -622,50 +625,34 @@
         <w:ind w:firstLine="720"/>
       </w:pPr>
       <w:r>
-        <w:t xml:space="preserve">To </w:t>
-      </w:r>
-      <w:r>
-        <w:t>continue with</w:t>
-      </w:r>
-      <w:r>
-        <w:t xml:space="preserve"> preprocess the data, </w:t>
-      </w:r>
-      <w:proofErr w:type="spellStart"/>
-      <w:r>
-        <w:rPr>
-          <w:i/>
-          <w:iCs/>
-        </w:rPr>
-        <w:t>StandardScaler</w:t>
-      </w:r>
-      <w:proofErr w:type="spellEnd"/>
-      <w:r>
-        <w:rPr>
-          <w:i/>
-          <w:iCs/>
-        </w:rPr>
-        <w:t>()</w:t>
-      </w:r>
-      <w:r>
-        <w:t xml:space="preserve"> from scikit-learn is used to standardize features</w:t>
+        <w:t>In the final step, the dataset is divided into three distinct sets: training data, validation data, and testing data.</w:t>
+      </w:r>
+      <w:r>
+        <w:t xml:space="preserve"> </w:t>
+      </w:r>
+      <w:r>
+        <w:t>The training data is utilized to teach the model and allow it to learn the underlying patterns in the dataset. The validation data is employed to fine-tune and optimize the model during its training phase</w:t>
+      </w:r>
+      <w:r>
+        <w:t xml:space="preserve">.  This helps to ensure that the model will </w:t>
+      </w:r>
+      <w:r>
+        <w:t>generalizes well to unseen data</w:t>
       </w:r>
       <w:r>
         <w:t xml:space="preserve">.  </w:t>
       </w:r>
       <w:r>
-        <w:t>This process involves transforming the data into a standardized form, where it exhibits a mean of 0 and a standard deviation of 1, effectively scaling it to have unit variance.</w:t>
-      </w:r>
-      <w:r>
-        <w:t xml:space="preserve">  </w:t>
-      </w:r>
-      <w:r>
-        <w:t>This step is both valuable and crucial because</w:t>
-      </w:r>
-      <w:r>
-        <w:t xml:space="preserve"> the</w:t>
-      </w:r>
-      <w:r>
-        <w:t xml:space="preserve"> model may struggle when working with features of varying scales during training.</w:t>
+        <w:t xml:space="preserve">Lastly, the testing data serves as an independent assessment to evaluate the model's performance on new, unencountered examples, providing a </w:t>
+      </w:r>
+      <w:r>
+        <w:t>convincing</w:t>
+      </w:r>
+      <w:r>
+        <w:t xml:space="preserve"> </w:t>
+      </w:r>
+      <w:r>
+        <w:t>measure of its predictive capabilities.</w:t>
       </w:r>
     </w:p>
     <w:p>
@@ -673,41 +660,6 @@
         <w:ind w:firstLine="720"/>
       </w:pPr>
       <w:r>
-        <w:t>In the final step, the dataset is divided into three distinct sets: training data, validation data, and testing data.</w:t>
-      </w:r>
-      <w:r>
-        <w:t xml:space="preserve"> </w:t>
-      </w:r>
-      <w:r>
-        <w:t>The training data is utilized to teach the model and allow it to learn the underlying patterns in the dataset. The validation data is employed to fine-tune and optimize the model during its training phase</w:t>
-      </w:r>
-      <w:r>
-        <w:t xml:space="preserve">.  This helps to ensure that the model will </w:t>
-      </w:r>
-      <w:r>
-        <w:t>generalizes well to unseen data</w:t>
-      </w:r>
-      <w:r>
-        <w:t xml:space="preserve">.  </w:t>
-      </w:r>
-      <w:r>
-        <w:t xml:space="preserve">Lastly, the testing data serves as an independent assessment to evaluate the model's performance on new, unencountered examples, providing a </w:t>
-      </w:r>
-      <w:r>
-        <w:t>convincing</w:t>
-      </w:r>
-      <w:r>
-        <w:t xml:space="preserve"> </w:t>
-      </w:r>
-      <w:r>
-        <w:t>measure of its predictive capabilities.</w:t>
-      </w:r>
-    </w:p>
-    <w:p>
-      <w:pPr>
-        <w:ind w:firstLine="720"/>
-      </w:pPr>
-      <w:r>
         <w:t xml:space="preserve">Since the </w:t>
       </w:r>
       <w:r>
@@ -765,40 +717,8 @@
         <w:t>The division was done using an 80-20 split</w:t>
       </w:r>
       <w:r>
-        <w:t xml:space="preserve"> into four sets labelled</w:t>
-      </w:r>
-      <w:r>
-        <w:t xml:space="preserve"> </w:t>
-      </w:r>
-      <w:proofErr w:type="spellStart"/>
-      <w:r>
-        <w:t>x_train</w:t>
-      </w:r>
-      <w:proofErr w:type="spellEnd"/>
-      <w:r>
-        <w:t xml:space="preserve">, </w:t>
-      </w:r>
-      <w:proofErr w:type="spellStart"/>
-      <w:r>
-        <w:t>x_test</w:t>
-      </w:r>
-      <w:proofErr w:type="spellEnd"/>
-      <w:r>
-        <w:t xml:space="preserve">, </w:t>
-      </w:r>
-      <w:proofErr w:type="spellStart"/>
-      <w:r>
-        <w:t>y_train</w:t>
-      </w:r>
-      <w:proofErr w:type="spellEnd"/>
-      <w:r>
-        <w:t xml:space="preserve">, </w:t>
-      </w:r>
-      <w:proofErr w:type="spellStart"/>
-      <w:r>
-        <w:t>y_test</w:t>
-      </w:r>
-      <w:proofErr w:type="spellEnd"/>
+        <w:t xml:space="preserve"> into four sets labelled x_train, x_test, y_train, y_test</w:t>
+      </w:r>
       <w:r>
         <w:t>.  This means that 80% is used for training and 20% for the testing.  T</w:t>
       </w:r>
@@ -826,8 +746,18 @@
           <w:ilvl w:val="0"/>
           <w:numId w:val="1"/>
         </w:numPr>
-      </w:pPr>
-      <w:r>
+        <w:rPr>
+          <w:b/>
+          <w:bCs/>
+        </w:rPr>
+      </w:pPr>
+      <w:r>
+        <w:rPr>
+          <w:b/>
+          <w:bCs/>
+          <w:sz w:val="32"/>
+          <w:szCs w:val="28"/>
+        </w:rPr>
         <w:t>Model Selection</w:t>
       </w:r>
     </w:p>
@@ -908,11 +838,132 @@
         <w:t xml:space="preserve"> employed in </w:t>
       </w:r>
       <w:r>
-        <w:t xml:space="preserve">this project—Random Forest Classifier, </w:t>
-      </w:r>
+        <w:t>this project—Random Forest Classifier, Logistic Regression, Support Vector Machine, Decision Tree Classifier, and Gaussian Naive Bayes—will be explored.</w:t>
+      </w:r>
+    </w:p>
+    <w:p>
+      <w:pPr>
+        <w:ind w:firstLine="360"/>
+      </w:pPr>
       <w:r>
         <w:lastRenderedPageBreak/>
-        <w:t>Logistic Regression, Support Vector Machine (SVM), Decision Tree Classifier, and Gaussian Naive Bayes—will be explored.</w:t>
+        <w:t>Random Forest is used in classification because it combines the strengths of decision trees with ensemble techniques, offering high accuracy, robustness, and flexibility in handling different types of data and problem domains.</w:t>
+      </w:r>
+    </w:p>
+    <w:p>
+      <w:pPr>
+        <w:ind w:firstLine="360"/>
+      </w:pPr>
+      <w:r>
+        <w:t xml:space="preserve">Logistic Regression is </w:t>
+      </w:r>
+      <w:r>
+        <w:t xml:space="preserve">useful in </w:t>
+      </w:r>
+      <w:r>
+        <w:t>scenarios where the connection between features and the target variable is predominantly linear</w:t>
+      </w:r>
+      <w:r>
+        <w:t xml:space="preserve">. </w:t>
+      </w:r>
+      <w:r>
+        <w:t>when</w:t>
+      </w:r>
+      <w:r>
+        <w:t xml:space="preserve"> </w:t>
+      </w:r>
+      <w:r>
+        <w:t xml:space="preserve">the probabilistic aspects of the outcomes </w:t>
+      </w:r>
+      <w:r>
+        <w:t>are</w:t>
+      </w:r>
+      <w:r>
+        <w:t xml:space="preserve"> crucial. However, its performance might be less impressive compared to more </w:t>
+      </w:r>
+      <w:r>
+        <w:t>complex</w:t>
+      </w:r>
+      <w:r>
+        <w:t xml:space="preserve"> models when dealing with data that exhibits non-linear patterns.</w:t>
+      </w:r>
+    </w:p>
+    <w:p>
+      <w:pPr>
+        <w:ind w:firstLine="360"/>
+      </w:pPr>
+      <w:r>
+        <w:t>Support Vector Machines</w:t>
+      </w:r>
+      <w:r>
+        <w:t xml:space="preserve"> (SVM)</w:t>
+      </w:r>
+      <w:r>
+        <w:t xml:space="preserve"> are a popular choice for classification due to their ability to handle high-dimensional data, robustness to overfitting, versatility in handling non-linear problems, and the emphasis on maximizing the margin between classes. They are particularly useful when a clear margin of separation exists between different classes</w:t>
+      </w:r>
+      <w:r>
+        <w:t>.</w:t>
+      </w:r>
+    </w:p>
+    <w:p>
+      <w:pPr>
+        <w:ind w:firstLine="360"/>
+      </w:pPr>
+      <w:r>
+        <w:t>D</w:t>
+      </w:r>
+      <w:r>
+        <w:t xml:space="preserve">ecision tree classifiers are popular in classification tasks because of their interpretability, ease of use, </w:t>
+      </w:r>
+      <w:r>
+        <w:t>versatility,</w:t>
+      </w:r>
+      <w:r>
+        <w:t xml:space="preserve"> and</w:t>
+      </w:r>
+      <w:r>
+        <w:t xml:space="preserve"> ability to handle non-</w:t>
+      </w:r>
+      <w:r>
+        <w:t>one-dimensionality</w:t>
+      </w:r>
+      <w:r>
+        <w:t xml:space="preserve"> data</w:t>
+      </w:r>
+      <w:r>
+        <w:t>.</w:t>
+      </w:r>
+      <w:r>
+        <w:t xml:space="preserve">  The reason they are such a valuable tool it that this model</w:t>
+      </w:r>
+      <w:r>
+        <w:t xml:space="preserve"> strike</w:t>
+      </w:r>
+      <w:r>
+        <w:t>s</w:t>
+      </w:r>
+      <w:r>
+        <w:t xml:space="preserve"> a balance between complexity and transparency</w:t>
+      </w:r>
+      <w:r>
+        <w:t>.</w:t>
+      </w:r>
+    </w:p>
+    <w:p>
+      <w:pPr>
+        <w:ind w:firstLine="360"/>
+      </w:pPr>
+      <w:r>
+        <w:t>Gaussian Naive Bayes is used for classification due to its simplicity, efficiency, and effectiveness in handling data.</w:t>
+      </w:r>
+      <w:r>
+        <w:t xml:space="preserve">  </w:t>
+      </w:r>
+      <w:r>
+        <w:t>It's particularly well-suited for text classification, multiclass problems, and applications where quick decisions are needed.</w:t>
+      </w:r>
+      <w:r>
+        <w:t xml:space="preserve"> [ADD pic of models used]</w:t>
       </w:r>
     </w:p>
     <w:p>
@@ -933,7 +984,115 @@
         <w:t>Model Training and Evaluation</w:t>
       </w:r>
     </w:p>
-    <w:p/>
+    <w:p>
+      <w:pPr>
+        <w:ind w:firstLine="360"/>
+      </w:pPr>
+      <w:r>
+        <w:t>T</w:t>
+      </w:r>
+      <w:r>
+        <w:t xml:space="preserve">he performance of multiple classification models to determine their </w:t>
+      </w:r>
+      <w:r>
+        <w:t>capability</w:t>
+      </w:r>
+      <w:r>
+        <w:t xml:space="preserve"> </w:t>
+      </w:r>
+      <w:r>
+        <w:t>with</w:t>
+      </w:r>
+      <w:r>
+        <w:t xml:space="preserve"> </w:t>
+      </w:r>
+      <w:r>
+        <w:t>the</w:t>
+      </w:r>
+      <w:r>
+        <w:t xml:space="preserve"> dataset</w:t>
+      </w:r>
+      <w:r>
+        <w:t xml:space="preserve"> were</w:t>
+      </w:r>
+      <w:r>
+        <w:t xml:space="preserve"> </w:t>
+      </w:r>
+      <w:r>
+        <w:t>evaluated</w:t>
+      </w:r>
+      <w:r>
+        <w:t xml:space="preserve">. </w:t>
+      </w:r>
+      <w:r>
+        <w:t>The process involves training each model, making predictions, and evaluating their effectiveness</w:t>
+      </w:r>
+      <w:r>
+        <w:t xml:space="preserve"> using </w:t>
+      </w:r>
+      <w:r>
+        <w:t>a loop that iterates through each model in our predefined list</w:t>
+      </w:r>
+      <w:r>
+        <w:t>.</w:t>
+      </w:r>
+      <w:r>
+        <w:t xml:space="preserve">  </w:t>
+      </w:r>
+      <w:r>
+        <w:t>This systematic approach to model training and evaluation allows</w:t>
+      </w:r>
+      <w:r>
+        <w:t xml:space="preserve"> for </w:t>
+      </w:r>
+      <w:r>
+        <w:t>assess</w:t>
+      </w:r>
+      <w:r>
+        <w:t>ing</w:t>
+      </w:r>
+      <w:r>
+        <w:t xml:space="preserve"> the strengths and weaknesses of each</w:t>
+      </w:r>
+      <w:r>
+        <w:t xml:space="preserve"> of the</w:t>
+      </w:r>
+      <w:r>
+        <w:t xml:space="preserve"> classification algorithm</w:t>
+      </w:r>
+      <w:r>
+        <w:t xml:space="preserve"> used. </w:t>
+      </w:r>
+      <w:r>
+        <w:t>After training, each model</w:t>
+      </w:r>
+      <w:r>
+        <w:t xml:space="preserve"> </w:t>
+      </w:r>
+      <w:r>
+        <w:t>make</w:t>
+      </w:r>
+      <w:r>
+        <w:t>s</w:t>
+      </w:r>
+      <w:r>
+        <w:t xml:space="preserve"> predictions on previously unseen data, represented by the test dataset (X_test). These predictions provide insights into the model's ability to generalize </w:t>
+      </w:r>
+      <w:r>
+        <w:t>to new data samp</w:t>
+      </w:r>
+      <w:r>
+        <w:t>les.</w:t>
+      </w:r>
+      <w:r>
+        <w:t xml:space="preserve"> </w:t>
+      </w:r>
+    </w:p>
+    <w:p>
+      <w:pPr>
+        <w:ind w:firstLine="360"/>
+      </w:pPr>
+    </w:p>
     <w:p>
       <w:pPr>
         <w:pStyle w:val="ListParagraph"/>
@@ -999,15 +1158,7 @@
         <w:t>1</w:t>
       </w:r>
       <w:r>
-        <w:t xml:space="preserve">] – fun </w:t>
-      </w:r>
-      <w:proofErr w:type="spellStart"/>
-      <w:r>
-        <w:t>guyz</w:t>
-      </w:r>
-      <w:proofErr w:type="spellEnd"/>
-      <w:r>
-        <w:t xml:space="preserve"> </w:t>
+        <w:t xml:space="preserve">] – fun guyz </w:t>
       </w:r>
     </w:p>
     <w:p/>
@@ -1042,8 +1193,8 @@
   <w:abstractNum w:abstractNumId="0" w15:restartNumberingAfterBreak="0">
     <w:nsid w:val="50CF6AD0"/>
     <w:multiLevelType w:val="hybridMultilevel"/>
-    <w:tmpl w:val="FD4E50AE"/>
-    <w:lvl w:ilvl="0" w:tplc="10090013">
+    <w:tmpl w:val="BEBEF2AE"/>
+    <w:lvl w:ilvl="0" w:tplc="7FB237D2">
       <w:start w:val="1"/>
       <w:numFmt w:val="upperRoman"/>
       <w:lvlText w:val="%1."/>
@@ -1051,6 +1202,10 @@
       <w:pPr>
         <w:ind w:left="720" w:hanging="360"/>
       </w:pPr>
+      <w:rPr>
+        <w:sz w:val="32"/>
+        <w:szCs w:val="28"/>
+      </w:rPr>
     </w:lvl>
     <w:lvl w:ilvl="1" w:tplc="10090019" w:tentative="1">
       <w:start w:val="1"/>

</xml_diff>

<commit_message>
Working on Hyperparameter GridSearchCV
</commit_message>
<xml_diff>
--- a/mushroom.docx
+++ b/mushroom.docx
@@ -660,10 +660,19 @@
         <w:ind w:firstLine="720"/>
       </w:pPr>
       <w:r>
-        <w:t xml:space="preserve">Since the </w:t>
+        <w:t>Since</w:t>
+      </w:r>
+      <w:r>
+        <w:t>,</w:t>
+      </w:r>
+      <w:r>
+        <w:t xml:space="preserve"> the </w:t>
       </w:r>
       <w:r>
         <w:t>goal is to classify if a mushroom is edible or poisonous</w:t>
+      </w:r>
+      <w:r>
+        <w:t>,</w:t>
       </w:r>
       <w:r>
         <w:t xml:space="preserve"> </w:t>
@@ -867,25 +876,7 @@
         <w:t xml:space="preserve">. </w:t>
       </w:r>
       <w:r>
-        <w:t>when</w:t>
-      </w:r>
-      <w:r>
-        <w:t xml:space="preserve"> </w:t>
-      </w:r>
-      <w:r>
-        <w:t xml:space="preserve">the probabilistic aspects of the outcomes </w:t>
-      </w:r>
-      <w:r>
-        <w:t>are</w:t>
-      </w:r>
-      <w:r>
-        <w:t xml:space="preserve"> crucial. However, its performance might be less impressive compared to more </w:t>
-      </w:r>
-      <w:r>
-        <w:t>complex</w:t>
-      </w:r>
-      <w:r>
-        <w:t xml:space="preserve"> models when dealing with data that exhibits non-linear patterns.</w:t>
+        <w:t>when the probabilistic aspects of the outcomes are crucial. However, its performance might be less impressive compared to more complex models when dealing with data that exhibits non-linear patterns.</w:t>
       </w:r>
     </w:p>
     <w:p>
@@ -979,8 +970,20 @@
           <w:ilvl w:val="0"/>
           <w:numId w:val="1"/>
         </w:numPr>
-      </w:pPr>
-      <w:r>
+        <w:rPr>
+          <w:b/>
+          <w:bCs/>
+          <w:sz w:val="32"/>
+          <w:szCs w:val="28"/>
+        </w:rPr>
+      </w:pPr>
+      <w:r>
+        <w:rPr>
+          <w:b/>
+          <w:bCs/>
+          <w:sz w:val="32"/>
+          <w:szCs w:val="28"/>
+        </w:rPr>
         <w:t>Model Training and Evaluation</w:t>
       </w:r>
     </w:p>
@@ -1016,10 +1019,7 @@
         <w:t xml:space="preserve"> were</w:t>
       </w:r>
       <w:r>
-        <w:t xml:space="preserve"> </w:t>
-      </w:r>
-      <w:r>
-        <w:t>evaluated</w:t>
+        <w:t xml:space="preserve"> evaluated</w:t>
       </w:r>
       <w:r>
         <w:t xml:space="preserve">. </w:t>
@@ -1076,16 +1076,88 @@
         <w:t>s</w:t>
       </w:r>
       <w:r>
-        <w:t xml:space="preserve"> predictions on previously unseen data, represented by the test dataset (X_test). These predictions provide insights into the model's ability to generalize </w:t>
-      </w:r>
-      <w:r>
-        <w:t>to new data samp</w:t>
-      </w:r>
-      <w:r>
-        <w:t>les.</w:t>
-      </w:r>
-      <w:r>
-        <w:t xml:space="preserve"> </w:t>
+        <w:t xml:space="preserve"> predictions on previously unseen data, represented by the test dataset (X_test). </w:t>
+      </w:r>
+      <w:r>
+        <w:t xml:space="preserve">The </w:t>
+      </w:r>
+      <w:r>
+        <w:t>goal</w:t>
+      </w:r>
+      <w:r>
+        <w:t xml:space="preserve"> was to understand how well these models could generalize to new, unseen data samples. This rigorous evaluation process enable</w:t>
+      </w:r>
+      <w:r>
+        <w:t xml:space="preserve">s </w:t>
+      </w:r>
+      <w:r>
+        <w:t>mak</w:t>
+      </w:r>
+      <w:r>
+        <w:t>ing an</w:t>
+      </w:r>
+      <w:r>
+        <w:t xml:space="preserve"> informed decisions about model selection for classification task,</w:t>
+      </w:r>
+      <w:r>
+        <w:t xml:space="preserve"> also</w:t>
+      </w:r>
+      <w:r>
+        <w:t xml:space="preserve"> ensuring that the chosen model would yield accurate and reliable predictions.</w:t>
+      </w:r>
+    </w:p>
+    <w:p>
+      <w:pPr>
+        <w:ind w:firstLine="360"/>
+      </w:pPr>
+    </w:p>
+    <w:p>
+      <w:pPr>
+        <w:ind w:firstLine="360"/>
+      </w:pPr>
+      <w:r>
+        <w:t>C</w:t>
+      </w:r>
+      <w:r>
+        <w:t xml:space="preserve">ross-validation was employed as a pivotal technique to rigorously evaluate the performance of classification models. This approach involved systematically partitioning the dataset into a predefined number of folds using </w:t>
+      </w:r>
+      <w:r>
+        <w:rPr>
+          <w:i/>
+          <w:iCs/>
+        </w:rPr>
+        <w:t>StratifiedKFold</w:t>
+      </w:r>
+      <w:r>
+        <w:rPr>
+          <w:i/>
+          <w:iCs/>
+        </w:rPr>
+        <w:t>()</w:t>
+      </w:r>
+      <w:r>
+        <w:t xml:space="preserve">. Through an iterative process, each classification model underwent training and testing phases on different combinations of these folds. During each iteration, a model was trained on one subset and tested on another, ensuring comprehensive learning and assessment. The results, including accuracy scores, confusion matrices, and classification reports, were </w:t>
+      </w:r>
+      <w:r>
+        <w:t>stored</w:t>
+      </w:r>
+      <w:r>
+        <w:t xml:space="preserve"> across all folds. </w:t>
+      </w:r>
+      <w:r>
+        <w:t>Like the evaluation above t</w:t>
+      </w:r>
+      <w:r>
+        <w:t xml:space="preserve">his not only offered valuable insights into each model's consistency but also allowed for a </w:t>
+      </w:r>
+      <w:r>
+        <w:t>strong</w:t>
+      </w:r>
+      <w:r>
+        <w:t xml:space="preserve"> </w:t>
+      </w:r>
+      <w:r>
+        <w:t>evaluation of its ability to generalize to unseen data.</w:t>
       </w:r>
     </w:p>
     <w:p>

</xml_diff>

<commit_message>
started writing about hyperparamter tuning
</commit_message>
<xml_diff>
--- a/mushroom.docx
+++ b/mushroom.docx
@@ -304,12 +304,21 @@
       <w:r>
         <w:t xml:space="preserve"> with the </w:t>
       </w:r>
+      <w:proofErr w:type="spellStart"/>
       <w:r>
         <w:rPr>
           <w:i/>
           <w:iCs/>
         </w:rPr>
-        <w:t>drop_duplicates()</w:t>
+        <w:t>drop_duplicates</w:t>
+      </w:r>
+      <w:proofErr w:type="spellEnd"/>
+      <w:r>
+        <w:rPr>
+          <w:i/>
+          <w:iCs/>
+        </w:rPr>
+        <w:t>()</w:t>
       </w:r>
       <w:r>
         <w:t xml:space="preserve"> function</w:t>
@@ -534,69 +543,87 @@
       <w:r>
         <w:t xml:space="preserve"> </w:t>
       </w:r>
+      <w:proofErr w:type="spellStart"/>
       <w:r>
         <w:rPr>
           <w:i/>
           <w:iCs/>
         </w:rPr>
-        <w:t>LabelEncoder()</w:t>
-      </w:r>
-      <w:r>
-        <w:t>,</w:t>
-      </w:r>
-      <w:r>
-        <w:t xml:space="preserve"> from the Sci-kit learn library</w:t>
-      </w:r>
-      <w:r>
-        <w:t xml:space="preserve">, </w:t>
-      </w:r>
-      <w:r>
-        <w:t xml:space="preserve">to convert </w:t>
-      </w:r>
-      <w:r>
-        <w:t xml:space="preserve">the </w:t>
-      </w:r>
-      <w:r>
-        <w:t xml:space="preserve">categorical/text data into numerical values. The mappings from </w:t>
-      </w:r>
-      <w:r>
-        <w:t xml:space="preserve">the </w:t>
-      </w:r>
-      <w:r>
-        <w:t>original</w:t>
-      </w:r>
-      <w:r>
-        <w:t xml:space="preserve"> values</w:t>
-      </w:r>
-      <w:r>
-        <w:t xml:space="preserve"> to numbers are stored in a dictionary structure(map) </w:t>
-      </w:r>
-      <w:r>
-        <w:t>to</w:t>
-      </w:r>
-      <w:r>
-        <w:t xml:space="preserve"> utilize them for future tasks. </w:t>
-      </w:r>
-    </w:p>
-    <w:p>
-      <w:pPr>
-        <w:ind w:firstLine="720"/>
-      </w:pPr>
-      <w:r>
-        <w:t xml:space="preserve">To </w:t>
-      </w:r>
-      <w:r>
-        <w:t>continue with</w:t>
-      </w:r>
-      <w:r>
-        <w:t xml:space="preserve"> preprocess the data, </w:t>
-      </w:r>
+        <w:t>LabelEncoder</w:t>
+      </w:r>
+      <w:proofErr w:type="spellEnd"/>
       <w:r>
         <w:rPr>
           <w:i/>
           <w:iCs/>
         </w:rPr>
-        <w:t>StandardScaler()</w:t>
+        <w:t>()</w:t>
+      </w:r>
+      <w:r>
+        <w:t>,</w:t>
+      </w:r>
+      <w:r>
+        <w:t xml:space="preserve"> from the Sci-kit learn library</w:t>
+      </w:r>
+      <w:r>
+        <w:t xml:space="preserve">, </w:t>
+      </w:r>
+      <w:r>
+        <w:t xml:space="preserve">to convert </w:t>
+      </w:r>
+      <w:r>
+        <w:t xml:space="preserve">the </w:t>
+      </w:r>
+      <w:r>
+        <w:t xml:space="preserve">categorical/text data into numerical values. The mappings from </w:t>
+      </w:r>
+      <w:r>
+        <w:t xml:space="preserve">the </w:t>
+      </w:r>
+      <w:r>
+        <w:t>original</w:t>
+      </w:r>
+      <w:r>
+        <w:t xml:space="preserve"> values</w:t>
+      </w:r>
+      <w:r>
+        <w:t xml:space="preserve"> to numbers are stored in a dictionary structure(map) </w:t>
+      </w:r>
+      <w:r>
+        <w:t>to</w:t>
+      </w:r>
+      <w:r>
+        <w:t xml:space="preserve"> utilize them for future tasks. </w:t>
+      </w:r>
+    </w:p>
+    <w:p>
+      <w:pPr>
+        <w:ind w:firstLine="720"/>
+      </w:pPr>
+      <w:r>
+        <w:t xml:space="preserve">To </w:t>
+      </w:r>
+      <w:r>
+        <w:t>continue with</w:t>
+      </w:r>
+      <w:r>
+        <w:t xml:space="preserve"> preprocess the data, </w:t>
+      </w:r>
+      <w:proofErr w:type="spellStart"/>
+      <w:r>
+        <w:rPr>
+          <w:i/>
+          <w:iCs/>
+        </w:rPr>
+        <w:t>StandardScaler</w:t>
+      </w:r>
+      <w:proofErr w:type="spellEnd"/>
+      <w:r>
+        <w:rPr>
+          <w:i/>
+          <w:iCs/>
+        </w:rPr>
+        <w:t>()</w:t>
       </w:r>
       <w:r>
         <w:t xml:space="preserve"> from scikit-learn is used to standardize features</w:t>
@@ -726,8 +753,37 @@
         <w:t>The division was done using an 80-20 split</w:t>
       </w:r>
       <w:r>
-        <w:t xml:space="preserve"> into four sets labelled x_train, x_test, y_train, y_test</w:t>
-      </w:r>
+        <w:t xml:space="preserve"> into four sets labelled </w:t>
+      </w:r>
+      <w:proofErr w:type="spellStart"/>
+      <w:r>
+        <w:t>x_train</w:t>
+      </w:r>
+      <w:proofErr w:type="spellEnd"/>
+      <w:r>
+        <w:t xml:space="preserve">, </w:t>
+      </w:r>
+      <w:proofErr w:type="spellStart"/>
+      <w:r>
+        <w:t>x_test</w:t>
+      </w:r>
+      <w:proofErr w:type="spellEnd"/>
+      <w:r>
+        <w:t xml:space="preserve">, </w:t>
+      </w:r>
+      <w:proofErr w:type="spellStart"/>
+      <w:r>
+        <w:t>y_train</w:t>
+      </w:r>
+      <w:proofErr w:type="spellEnd"/>
+      <w:r>
+        <w:t xml:space="preserve">, </w:t>
+      </w:r>
+      <w:proofErr w:type="spellStart"/>
+      <w:r>
+        <w:t>y_test</w:t>
+      </w:r>
+      <w:proofErr w:type="spellEnd"/>
       <w:r>
         <w:t>.  This means that 80% is used for training and 20% for the testing.  T</w:t>
       </w:r>
@@ -1076,16 +1132,18 @@
         <w:t>s</w:t>
       </w:r>
       <w:r>
-        <w:t xml:space="preserve"> predictions on previously unseen data, represented by the test dataset (X_test). </w:t>
-      </w:r>
-      <w:r>
-        <w:t xml:space="preserve">The </w:t>
-      </w:r>
-      <w:r>
-        <w:t>goal</w:t>
-      </w:r>
-      <w:r>
-        <w:t xml:space="preserve"> was to understand how well these models could generalize to new, unseen data samples. This rigorous evaluation process enable</w:t>
+        <w:t xml:space="preserve"> predictions on previously unseen data, represented by the test dataset (</w:t>
+      </w:r>
+      <w:proofErr w:type="spellStart"/>
+      <w:r>
+        <w:t>X_test</w:t>
+      </w:r>
+      <w:proofErr w:type="spellEnd"/>
+      <w:r>
+        <w:t xml:space="preserve">). </w:t>
+      </w:r>
+      <w:r>
+        <w:t>The goal was to understand how well these models could generalize to new, unseen data samples. This rigorous evaluation process enable</w:t>
       </w:r>
       <w:r>
         <w:t xml:space="preserve">s </w:t>
@@ -1121,6 +1179,7 @@
       <w:r>
         <w:t xml:space="preserve">ross-validation was employed as a pivotal technique to rigorously evaluate the performance of classification models. This approach involved systematically partitioning the dataset into a predefined number of folds using </w:t>
       </w:r>
+      <w:proofErr w:type="spellStart"/>
       <w:r>
         <w:rPr>
           <w:i/>
@@ -1128,6 +1187,7 @@
         </w:rPr>
         <w:t>StratifiedKFold</w:t>
       </w:r>
+      <w:proofErr w:type="spellEnd"/>
       <w:r>
         <w:rPr>
           <w:i/>
@@ -1163,6 +1223,10 @@
     <w:p>
       <w:pPr>
         <w:ind w:firstLine="360"/>
+        <w:rPr>
+          <w:b/>
+          <w:bCs/>
+        </w:rPr>
       </w:pPr>
     </w:p>
     <w:p>
@@ -1172,12 +1236,656 @@
           <w:ilvl w:val="0"/>
           <w:numId w:val="1"/>
         </w:numPr>
-      </w:pPr>
-      <w:r>
+        <w:rPr>
+          <w:b/>
+          <w:bCs/>
+          <w:sz w:val="32"/>
+          <w:szCs w:val="32"/>
+        </w:rPr>
+      </w:pPr>
+      <w:r>
+        <w:rPr>
+          <w:b/>
+          <w:bCs/>
+          <w:sz w:val="32"/>
+          <w:szCs w:val="32"/>
+        </w:rPr>
         <w:t>Hyper-Parameter Tuning</w:t>
       </w:r>
     </w:p>
-    <w:p/>
+    <w:p>
+      <w:pPr>
+        <w:pStyle w:val="ListParagraph"/>
+        <w:numPr>
+          <w:ilvl w:val="0"/>
+          <w:numId w:val="2"/>
+        </w:numPr>
+        <w:rPr>
+          <w:b/>
+          <w:bCs/>
+          <w:szCs w:val="24"/>
+        </w:rPr>
+      </w:pPr>
+      <w:r>
+        <w:rPr>
+          <w:b/>
+          <w:bCs/>
+          <w:szCs w:val="24"/>
+        </w:rPr>
+        <w:t>Initial Training</w:t>
+      </w:r>
+    </w:p>
+    <w:p>
+      <w:pPr>
+        <w:pStyle w:val="ListParagraph"/>
+        <w:ind w:left="1080"/>
+        <w:rPr>
+          <w:szCs w:val="24"/>
+        </w:rPr>
+      </w:pPr>
+      <w:r>
+        <w:rPr>
+          <w:szCs w:val="24"/>
+        </w:rPr>
+        <w:t xml:space="preserve">Logistic regression: </w:t>
+      </w:r>
+    </w:p>
+    <w:p>
+      <w:pPr>
+        <w:ind w:left="1440"/>
+        <w:rPr>
+          <w:szCs w:val="24"/>
+        </w:rPr>
+      </w:pPr>
+      <w:r>
+        <w:rPr>
+          <w:szCs w:val="24"/>
+        </w:rPr>
+        <w:t xml:space="preserve">This model was run using default parameters and it achieved a </w:t>
+      </w:r>
+      <w:r>
+        <w:rPr>
+          <w:szCs w:val="24"/>
+        </w:rPr>
+        <w:t>good</w:t>
+      </w:r>
+      <w:r>
+        <w:rPr>
+          <w:szCs w:val="24"/>
+        </w:rPr>
+        <w:t xml:space="preserve"> performance with an accuracy of 95%</w:t>
+      </w:r>
+      <w:r>
+        <w:rPr>
+          <w:szCs w:val="24"/>
+        </w:rPr>
+        <w:t xml:space="preserve">, with an average cross validation score of 94%.  </w:t>
+      </w:r>
+    </w:p>
+    <w:p>
+      <w:pPr>
+        <w:rPr>
+          <w:szCs w:val="24"/>
+        </w:rPr>
+      </w:pPr>
+      <w:r>
+        <w:rPr>
+          <w:szCs w:val="24"/>
+        </w:rPr>
+        <w:tab/>
+        <w:t xml:space="preserve">      Decision Tree Classifier:</w:t>
+      </w:r>
+    </w:p>
+    <w:p>
+      <w:pPr>
+        <w:rPr>
+          <w:szCs w:val="24"/>
+        </w:rPr>
+      </w:pPr>
+      <w:r>
+        <w:rPr>
+          <w:szCs w:val="24"/>
+        </w:rPr>
+        <w:tab/>
+      </w:r>
+      <w:r>
+        <w:rPr>
+          <w:szCs w:val="24"/>
+        </w:rPr>
+        <w:tab/>
+        <w:t>This model was trained with initial parameters, criterion as ‘</w:t>
+      </w:r>
+      <w:proofErr w:type="spellStart"/>
+      <w:r>
+        <w:rPr>
+          <w:szCs w:val="24"/>
+        </w:rPr>
+        <w:t>gini</w:t>
+      </w:r>
+      <w:proofErr w:type="spellEnd"/>
+      <w:r>
+        <w:rPr>
+          <w:szCs w:val="24"/>
+        </w:rPr>
+        <w:t xml:space="preserve">’, </w:t>
+      </w:r>
+      <w:proofErr w:type="spellStart"/>
+      <w:r>
+        <w:rPr>
+          <w:szCs w:val="24"/>
+        </w:rPr>
+        <w:t>maxdepth</w:t>
+      </w:r>
+      <w:proofErr w:type="spellEnd"/>
+      <w:r>
+        <w:rPr>
+          <w:szCs w:val="24"/>
+        </w:rPr>
+        <w:t xml:space="preserve"> of tree as 3. It achieved a </w:t>
+      </w:r>
+      <w:r>
+        <w:rPr>
+          <w:szCs w:val="24"/>
+        </w:rPr>
+        <w:t xml:space="preserve">very high accuracy of  97%, and an average cross validation score of  97% </w:t>
+      </w:r>
+      <w:r>
+        <w:rPr>
+          <w:szCs w:val="24"/>
+        </w:rPr>
+        <w:t>±</w:t>
+      </w:r>
+      <w:r>
+        <w:rPr>
+          <w:szCs w:val="24"/>
+        </w:rPr>
+        <w:t xml:space="preserve"> 1% accuracy. </w:t>
+      </w:r>
+    </w:p>
+    <w:p>
+      <w:pPr>
+        <w:rPr>
+          <w:szCs w:val="24"/>
+        </w:rPr>
+      </w:pPr>
+    </w:p>
+    <w:p>
+      <w:pPr>
+        <w:pStyle w:val="ListParagraph"/>
+        <w:numPr>
+          <w:ilvl w:val="0"/>
+          <w:numId w:val="2"/>
+        </w:numPr>
+        <w:rPr>
+          <w:b/>
+          <w:bCs/>
+          <w:szCs w:val="24"/>
+        </w:rPr>
+      </w:pPr>
+      <w:r>
+        <w:rPr>
+          <w:b/>
+          <w:bCs/>
+          <w:szCs w:val="24"/>
+        </w:rPr>
+        <w:lastRenderedPageBreak/>
+        <w:t>Hyperparameters</w:t>
+      </w:r>
+    </w:p>
+    <w:p>
+      <w:pPr>
+        <w:pStyle w:val="ListParagraph"/>
+        <w:ind w:left="1080"/>
+        <w:rPr>
+          <w:b/>
+          <w:bCs/>
+          <w:szCs w:val="24"/>
+        </w:rPr>
+      </w:pPr>
+      <w:r>
+        <w:rPr>
+          <w:b/>
+          <w:bCs/>
+          <w:szCs w:val="24"/>
+        </w:rPr>
+        <w:t>Definition:</w:t>
+      </w:r>
+    </w:p>
+    <w:p>
+      <w:pPr>
+        <w:ind w:left="1080" w:firstLine="360"/>
+        <w:rPr>
+          <w:szCs w:val="24"/>
+        </w:rPr>
+      </w:pPr>
+      <w:r>
+        <w:rPr>
+          <w:szCs w:val="24"/>
+        </w:rPr>
+        <w:t>Hyperparameters are parameters whose values are set prior to the training phase and govern the learning process of a machine learning algorithm. Unlike model parameters, which are learned directly from the training data, hyperparameters are configured to control the overall behavior of the learning algorithm. The prefix 'hyper' indicates that they operate at a level above parameters, influencing the learning process and consequently the resulting model parameters. Correctly tuning hyperparameters can be crucial for optimizing a model's predictive performance.</w:t>
+      </w:r>
+      <w:r>
+        <w:rPr>
+          <w:szCs w:val="24"/>
+        </w:rPr>
+        <w:t>[3]</w:t>
+      </w:r>
+    </w:p>
+    <w:p>
+      <w:pPr>
+        <w:ind w:left="360" w:firstLine="720"/>
+        <w:rPr>
+          <w:b/>
+          <w:bCs/>
+          <w:szCs w:val="24"/>
+        </w:rPr>
+      </w:pPr>
+      <w:r>
+        <w:rPr>
+          <w:b/>
+          <w:bCs/>
+          <w:szCs w:val="24"/>
+        </w:rPr>
+        <w:t>Methods</w:t>
+      </w:r>
+      <w:r>
+        <w:rPr>
+          <w:b/>
+          <w:bCs/>
+          <w:szCs w:val="24"/>
+        </w:rPr>
+        <w:t xml:space="preserve"> used</w:t>
+      </w:r>
+      <w:r>
+        <w:rPr>
+          <w:b/>
+          <w:bCs/>
+          <w:szCs w:val="24"/>
+        </w:rPr>
+        <w:t>:</w:t>
+      </w:r>
+    </w:p>
+    <w:p>
+      <w:pPr>
+        <w:ind w:left="1080" w:firstLine="360"/>
+      </w:pPr>
+      <w:r>
+        <w:rPr>
+          <w:b/>
+          <w:bCs/>
+        </w:rPr>
+        <w:t>GridSearchCV</w:t>
+      </w:r>
+      <w:r>
+        <w:t xml:space="preserve"> from the sci-kit learn library was used in order to conduct the hyperparameter search, as this allows us to create a predefined grid of hyperparameters and explore all the combinations. </w:t>
+      </w:r>
+    </w:p>
+    <w:p>
+      <w:pPr>
+        <w:ind w:left="1080" w:firstLine="360"/>
+        <w:rPr>
+          <w:b/>
+          <w:bCs/>
+        </w:rPr>
+      </w:pPr>
+      <w:r>
+        <w:rPr>
+          <w:b/>
+          <w:bCs/>
+        </w:rPr>
+        <w:t>Logistic regression:</w:t>
+      </w:r>
+    </w:p>
+    <w:p>
+      <w:pPr>
+        <w:ind w:left="2160"/>
+      </w:pPr>
+      <w:r>
+        <w:t>For logistic regression, the hyperparameters tuned were:</w:t>
+      </w:r>
+    </w:p>
+    <w:p>
+      <w:pPr>
+        <w:ind w:left="2160"/>
+      </w:pPr>
+      <w:r>
+        <w:rPr>
+          <w:b/>
+          <w:bCs/>
+        </w:rPr>
+        <w:t xml:space="preserve">C: </w:t>
+      </w:r>
+      <w:r>
+        <w:t>Inverse of regularization strength explored were [0.01, 0.1, 1, 10].</w:t>
+      </w:r>
+    </w:p>
+    <w:p>
+      <w:pPr>
+        <w:ind w:left="2160"/>
+      </w:pPr>
+      <w:r>
+        <w:t>A smaller value applies more regularization, which helps with overfitting, however if it is too small, model may underfit.</w:t>
+      </w:r>
+    </w:p>
+    <w:p>
+      <w:pPr>
+        <w:ind w:left="2160"/>
+      </w:pPr>
+    </w:p>
+    <w:p>
+      <w:pPr>
+        <w:ind w:left="2160"/>
+      </w:pPr>
+      <w:r>
+        <w:rPr>
+          <w:b/>
+          <w:bCs/>
+        </w:rPr>
+        <w:t xml:space="preserve">Penalty: </w:t>
+      </w:r>
+      <w:r>
+        <w:t>Norm used in penalization considered were ['l1', 'l2'].</w:t>
+      </w:r>
+    </w:p>
+    <w:p>
+      <w:pPr>
+        <w:ind w:left="2160"/>
+      </w:pPr>
+      <w:r>
+        <w:t xml:space="preserve">L1 regularization tends to produce sparser models by driving certain parameters to 0, L2 regularization doesn’t on the other hand, but instead shrinks them toward zero. </w:t>
+      </w:r>
+    </w:p>
+    <w:p>
+      <w:pPr>
+        <w:ind w:left="2160"/>
+        <w:rPr>
+          <w:b/>
+          <w:bCs/>
+        </w:rPr>
+      </w:pPr>
+    </w:p>
+    <w:p>
+      <w:pPr>
+        <w:ind w:left="2160"/>
+      </w:pPr>
+      <w:r>
+        <w:rPr>
+          <w:b/>
+          <w:bCs/>
+        </w:rPr>
+        <w:t xml:space="preserve">Solver: </w:t>
+      </w:r>
+      <w:r>
+        <w:t>Algorithm for optimization examined included ['liblinear', 'saga'].</w:t>
+      </w:r>
+    </w:p>
+    <w:p>
+      <w:pPr>
+        <w:ind w:left="2160"/>
+      </w:pPr>
+      <w:r>
+        <w:t xml:space="preserve">Different solvers have different computational efficiencies depending on data size and structure. Liblinear, performs better on smaller datasets, saga is better suited for larger ones. </w:t>
+      </w:r>
+    </w:p>
+    <w:p>
+      <w:pPr>
+        <w:ind w:left="2160"/>
+      </w:pPr>
+    </w:p>
+    <w:p>
+      <w:pPr>
+        <w:ind w:left="2160"/>
+        <w:rPr>
+          <w:b/>
+          <w:bCs/>
+        </w:rPr>
+      </w:pPr>
+      <w:r>
+        <w:rPr>
+          <w:b/>
+          <w:bCs/>
+        </w:rPr>
+        <w:t xml:space="preserve">Max Iter: </w:t>
+      </w:r>
+      <w:r>
+        <w:t>Maximum iterations allowed for solvers to converge were [100, 200, 300</w:t>
+      </w:r>
+      <w:r>
+        <w:rPr>
+          <w:b/>
+          <w:bCs/>
+        </w:rPr>
+        <w:t>]</w:t>
+      </w:r>
+      <w:r>
+        <w:rPr>
+          <w:b/>
+          <w:bCs/>
+        </w:rPr>
+        <w:t>.</w:t>
+      </w:r>
+    </w:p>
+    <w:p>
+      <w:pPr>
+        <w:ind w:left="2160"/>
+      </w:pPr>
+      <w:r>
+        <w:t xml:space="preserve">Higher maximum of iterations allows optimization algorithm more attempts to find the minimum cost function and converge to the solution. </w:t>
+      </w:r>
+    </w:p>
+    <w:p>
+      <w:pPr>
+        <w:ind w:left="2160"/>
+        <w:rPr>
+          <w:b/>
+          <w:bCs/>
+        </w:rPr>
+      </w:pPr>
+    </w:p>
+    <w:p>
+      <w:pPr>
+        <w:ind w:left="2160"/>
+      </w:pPr>
+      <w:r>
+        <w:t>After grid search and cross-validation process, the best parameters for the Logistic Regression model were identified as follows:</w:t>
+      </w:r>
+    </w:p>
+    <w:p>
+      <w:pPr>
+        <w:ind w:left="2160"/>
+        <w:rPr>
+          <w:b/>
+          <w:bCs/>
+        </w:rPr>
+      </w:pPr>
+      <w:r>
+        <w:rPr>
+          <w:b/>
+          <w:bCs/>
+        </w:rPr>
+        <w:t>Best parameters for Logistic Regression: {'C': 0.01, 'max_iter': 100, 'penalty': 'l1', 'solver': 'saga'}</w:t>
+      </w:r>
+      <w:r>
+        <w:rPr>
+          <w:b/>
+          <w:bCs/>
+        </w:rPr>
+        <w:t>.</w:t>
+      </w:r>
+    </w:p>
+    <w:p>
+      <w:pPr>
+        <w:ind w:left="2160"/>
+      </w:pPr>
+      <w:r>
+        <w:t xml:space="preserve">They did not help increase the accuracy of the model as much. </w:t>
+      </w:r>
+    </w:p>
+    <w:p>
+      <w:pPr>
+        <w:ind w:left="1080" w:firstLine="360"/>
+      </w:pPr>
+    </w:p>
+    <w:p>
+      <w:pPr>
+        <w:ind w:left="1080" w:firstLine="360"/>
+        <w:rPr>
+          <w:b/>
+          <w:bCs/>
+        </w:rPr>
+      </w:pPr>
+      <w:r>
+        <w:rPr>
+          <w:b/>
+          <w:bCs/>
+        </w:rPr>
+        <w:t>Decision Tree Classifier:</w:t>
+      </w:r>
+    </w:p>
+    <w:p>
+      <w:pPr>
+        <w:ind w:left="1080" w:firstLine="360"/>
+      </w:pPr>
+      <w:r>
+        <w:rPr>
+          <w:b/>
+          <w:bCs/>
+        </w:rPr>
+        <w:tab/>
+      </w:r>
+      <w:r>
+        <w:t>For Decision tree, the hyperparameters tuned were:</w:t>
+      </w:r>
+    </w:p>
+    <w:p>
+      <w:pPr>
+        <w:ind w:left="2160"/>
+      </w:pPr>
+      <w:r>
+        <w:rPr>
+          <w:b/>
+          <w:bCs/>
+        </w:rPr>
+        <w:t>Criterion:</w:t>
+      </w:r>
+      <w:r>
+        <w:t xml:space="preserve"> A function to measure the quality of a split. Explored values were ['entropy', '</w:t>
+      </w:r>
+      <w:proofErr w:type="spellStart"/>
+      <w:r>
+        <w:t>gini</w:t>
+      </w:r>
+      <w:proofErr w:type="spellEnd"/>
+      <w:r>
+        <w:t>'</w:t>
+      </w:r>
+      <w:r>
+        <w:t>].</w:t>
+      </w:r>
+    </w:p>
+    <w:p>
+      <w:pPr>
+        <w:ind w:left="2160"/>
+      </w:pPr>
+      <w:r>
+        <w:t xml:space="preserve">Gini tends to be faster to compute and may lean towards larger partitions (broader trees), whereas Entropy can produce more balanced trees but is computationally expensive due to calculation of logarithms. </w:t>
+      </w:r>
+    </w:p>
+    <w:p>
+      <w:pPr>
+        <w:ind w:left="2160"/>
+      </w:pPr>
+    </w:p>
+    <w:p>
+      <w:pPr>
+        <w:ind w:left="2160"/>
+      </w:pPr>
+      <w:r>
+        <w:rPr>
+          <w:b/>
+          <w:bCs/>
+        </w:rPr>
+        <w:t>Max Depth:</w:t>
+      </w:r>
+      <w:r>
+        <w:t xml:space="preserve"> </w:t>
+      </w:r>
+      <w:r>
+        <w:t>The maximum depth of the tree</w:t>
+      </w:r>
+      <w:r>
+        <w:t xml:space="preserve"> explored depths were [3, 5, 7, 9]. </w:t>
+      </w:r>
+    </w:p>
+    <w:p>
+      <w:pPr>
+        <w:ind w:left="2160"/>
+      </w:pPr>
+      <w:r>
+        <w:t xml:space="preserve">Deeper </w:t>
+      </w:r>
+      <w:r>
+        <w:t>trees (higher</w:t>
+      </w:r>
+      <w:r>
+        <w:t xml:space="preserve"> ‘</w:t>
+      </w:r>
+      <w:proofErr w:type="spellStart"/>
+      <w:r>
+        <w:t>max_depth</w:t>
+      </w:r>
+      <w:proofErr w:type="spellEnd"/>
+      <w:r>
+        <w:t xml:space="preserve">’) can model more complex patterns and accurate on the training data, but risk overfitting to noise or outliers in the training set. </w:t>
+      </w:r>
+    </w:p>
+    <w:p>
+      <w:pPr>
+        <w:ind w:left="1080" w:firstLine="360"/>
+        <w:rPr>
+          <w:b/>
+          <w:bCs/>
+        </w:rPr>
+      </w:pPr>
+      <w:r>
+        <w:rPr>
+          <w:b/>
+          <w:bCs/>
+        </w:rPr>
+        <w:tab/>
+      </w:r>
+    </w:p>
+    <w:p>
+      <w:pPr>
+        <w:ind w:left="1080" w:firstLine="360"/>
+        <w:rPr>
+          <w:b/>
+          <w:bCs/>
+        </w:rPr>
+      </w:pPr>
+      <w:r>
+        <w:rPr>
+          <w:b/>
+          <w:bCs/>
+        </w:rPr>
+        <w:t>Support Vector Classifier/Machine:</w:t>
+      </w:r>
+    </w:p>
+    <w:p>
+      <w:pPr>
+        <w:ind w:left="1080" w:firstLine="360"/>
+      </w:pPr>
+      <w:r>
+        <w:rPr>
+          <w:b/>
+          <w:bCs/>
+        </w:rPr>
+        <w:tab/>
+      </w:r>
+      <w:r>
+        <w:t xml:space="preserve">For SVC </w:t>
+      </w:r>
+    </w:p>
     <w:p>
       <w:pPr>
         <w:pStyle w:val="ListParagraph"/>
@@ -1190,7 +1898,16 @@
         <w:t>Comparison of Results</w:t>
       </w:r>
     </w:p>
-    <w:p/>
+    <w:p>
+      <w:pPr>
+        <w:ind w:left="720"/>
+      </w:pPr>
+    </w:p>
+    <w:p>
+      <w:pPr>
+        <w:ind w:left="720"/>
+      </w:pPr>
+    </w:p>
     <w:p>
       <w:pPr>
         <w:pStyle w:val="ListParagraph"/>
@@ -1230,7 +1947,15 @@
         <w:t>1</w:t>
       </w:r>
       <w:r>
-        <w:t xml:space="preserve">] – fun guyz </w:t>
+        <w:t xml:space="preserve">] – fun </w:t>
+      </w:r>
+      <w:proofErr w:type="spellStart"/>
+      <w:r>
+        <w:t>guyz</w:t>
+      </w:r>
+      <w:proofErr w:type="spellEnd"/>
+      <w:r>
+        <w:t xml:space="preserve"> </w:t>
       </w:r>
     </w:p>
     <w:p/>
@@ -1240,6 +1965,11 @@
       </w:r>
     </w:p>
     <w:p>
+      <w:pPr>
+        <w:rPr>
+          <w:rStyle w:val="Hyperlink"/>
+        </w:rPr>
+      </w:pPr>
       <w:hyperlink r:id="rId5" w:history="1">
         <w:r>
           <w:rPr>
@@ -1249,6 +1979,20 @@
         </w:r>
       </w:hyperlink>
     </w:p>
+    <w:p>
+      <w:r>
+        <w:t xml:space="preserve">[3]. </w:t>
+      </w:r>
+      <w:hyperlink r:id="rId6" w:history="1">
+        <w:r>
+          <w:rPr>
+            <w:rStyle w:val="Hyperlink"/>
+          </w:rPr>
+          <w:t>https://towardsdatascience.com/parameters-and-hyperparameters-aa609601a9ac</w:t>
+        </w:r>
+      </w:hyperlink>
+    </w:p>
+    <w:p/>
     <w:p/>
     <w:sectPr>
       <w:pgSz w:w="12240" w:h="15840"/>
@@ -1263,6 +2007,95 @@
 <file path=word/numbering.xml><?xml version="1.0" encoding="utf-8"?>
 <w:numbering xmlns:wpc="http://schemas.microsoft.com/office/word/2010/wordprocessingCanvas" xmlns:cx="http://schemas.microsoft.com/office/drawing/2014/chartex" xmlns:cx1="http://schemas.microsoft.com/office/drawing/2015/9/8/chartex" xmlns:cx2="http://schemas.microsoft.com/office/drawing/2015/10/21/chartex" xmlns:cx3="http://schemas.microsoft.com/office/drawing/2016/5/9/chartex" xmlns:cx4="http://schemas.microsoft.com/office/drawing/2016/5/10/chartex" xmlns:cx5="http://schemas.microsoft.com/office/drawing/2016/5/11/chartex" xmlns:cx6="http://schemas.microsoft.com/office/drawing/2016/5/12/chartex" xmlns:cx7="http://schemas.microsoft.com/office/drawing/2016/5/13/chartex" xmlns:cx8="http://schemas.microsoft.com/office/drawing/2016/5/14/chartex" xmlns:mc="http://schemas.openxmlformats.org/markup-compatibility/2006" xmlns:aink="http://schemas.microsoft.com/office/drawing/2016/ink" xmlns:am3d="http://schemas.microsoft.com/office/drawing/2017/model3d" xmlns:o="urn:schemas-microsoft-com:office:office" xmlns:oel="http://schemas.microsoft.com/office/2019/extlst" xmlns:r="http://schemas.openxmlformats.org/officeDocument/2006/relationships" xmlns:m="http://schemas.openxmlformats.org/officeDocument/2006/math" xmlns:v="urn:schemas-microsoft-com:vml" xmlns:wp14="http://schemas.microsoft.com/office/word/2010/wordprocessingDrawing" xmlns:wp="http://schemas.openxmlformats.org/drawingml/2006/wordprocessingDrawing" xmlns:w10="urn:schemas-microsoft-com:office:word" xmlns:w="http://schemas.openxmlformats.org/wordprocessingml/2006/main" xmlns:w14="http://schemas.microsoft.com/office/word/2010/wordml" xmlns:w15="http://schemas.microsoft.com/office/word/2012/wordml" xmlns:w16cex="http://schemas.microsoft.com/office/word/2018/wordml/cex" xmlns:w16cid="http://schemas.microsoft.com/office/word/2016/wordml/cid" xmlns:w16="http://schemas.microsoft.com/office/word/2018/wordml" xmlns:w16sdtdh="http://schemas.microsoft.com/office/word/2020/wordml/sdtdatahash" xmlns:w16se="http://schemas.microsoft.com/office/word/2015/wordml/symex" xmlns:wpg="http://schemas.microsoft.com/office/word/2010/wordprocessingGroup" xmlns:wpi="http://schemas.microsoft.com/office/word/2010/wordprocessingInk" xmlns:wne="http://schemas.microsoft.com/office/word/2006/wordml" xmlns:wps="http://schemas.microsoft.com/office/word/2010/wordprocessingShape" mc:Ignorable="w14 w15 w16se w16cid w16 w16cex w16sdtdh wp14">
   <w:abstractNum w:abstractNumId="0" w15:restartNumberingAfterBreak="0">
+    <w:nsid w:val="4E775FAC"/>
+    <w:multiLevelType w:val="hybridMultilevel"/>
+    <w:tmpl w:val="9D08AEA6"/>
+    <w:lvl w:ilvl="0" w:tplc="6BB0DB02">
+      <w:start w:val="1"/>
+      <w:numFmt w:val="upperLetter"/>
+      <w:lvlText w:val="%1."/>
+      <w:lvlJc w:val="left"/>
+      <w:pPr>
+        <w:ind w:left="1080" w:hanging="360"/>
+      </w:pPr>
+      <w:rPr>
+        <w:rFonts w:hint="default"/>
+      </w:rPr>
+    </w:lvl>
+    <w:lvl w:ilvl="1" w:tplc="10090019">
+      <w:start w:val="1"/>
+      <w:numFmt w:val="lowerLetter"/>
+      <w:lvlText w:val="%2."/>
+      <w:lvlJc w:val="left"/>
+      <w:pPr>
+        <w:ind w:left="1800" w:hanging="360"/>
+      </w:pPr>
+    </w:lvl>
+    <w:lvl w:ilvl="2" w:tplc="1009001B" w:tentative="1">
+      <w:start w:val="1"/>
+      <w:numFmt w:val="lowerRoman"/>
+      <w:lvlText w:val="%3."/>
+      <w:lvlJc w:val="right"/>
+      <w:pPr>
+        <w:ind w:left="2520" w:hanging="180"/>
+      </w:pPr>
+    </w:lvl>
+    <w:lvl w:ilvl="3" w:tplc="1009000F" w:tentative="1">
+      <w:start w:val="1"/>
+      <w:numFmt w:val="decimal"/>
+      <w:lvlText w:val="%4."/>
+      <w:lvlJc w:val="left"/>
+      <w:pPr>
+        <w:ind w:left="3240" w:hanging="360"/>
+      </w:pPr>
+    </w:lvl>
+    <w:lvl w:ilvl="4" w:tplc="10090019" w:tentative="1">
+      <w:start w:val="1"/>
+      <w:numFmt w:val="lowerLetter"/>
+      <w:lvlText w:val="%5."/>
+      <w:lvlJc w:val="left"/>
+      <w:pPr>
+        <w:ind w:left="3960" w:hanging="360"/>
+      </w:pPr>
+    </w:lvl>
+    <w:lvl w:ilvl="5" w:tplc="1009001B" w:tentative="1">
+      <w:start w:val="1"/>
+      <w:numFmt w:val="lowerRoman"/>
+      <w:lvlText w:val="%6."/>
+      <w:lvlJc w:val="right"/>
+      <w:pPr>
+        <w:ind w:left="4680" w:hanging="180"/>
+      </w:pPr>
+    </w:lvl>
+    <w:lvl w:ilvl="6" w:tplc="1009000F" w:tentative="1">
+      <w:start w:val="1"/>
+      <w:numFmt w:val="decimal"/>
+      <w:lvlText w:val="%7."/>
+      <w:lvlJc w:val="left"/>
+      <w:pPr>
+        <w:ind w:left="5400" w:hanging="360"/>
+      </w:pPr>
+    </w:lvl>
+    <w:lvl w:ilvl="7" w:tplc="10090019" w:tentative="1">
+      <w:start w:val="1"/>
+      <w:numFmt w:val="lowerLetter"/>
+      <w:lvlText w:val="%8."/>
+      <w:lvlJc w:val="left"/>
+      <w:pPr>
+        <w:ind w:left="6120" w:hanging="360"/>
+      </w:pPr>
+    </w:lvl>
+    <w:lvl w:ilvl="8" w:tplc="1009001B" w:tentative="1">
+      <w:start w:val="1"/>
+      <w:numFmt w:val="lowerRoman"/>
+      <w:lvlText w:val="%9."/>
+      <w:lvlJc w:val="right"/>
+      <w:pPr>
+        <w:ind w:left="6840" w:hanging="180"/>
+      </w:pPr>
+    </w:lvl>
+  </w:abstractNum>
+  <w:abstractNum w:abstractNumId="1" w15:restartNumberingAfterBreak="0">
     <w:nsid w:val="50CF6AD0"/>
     <w:multiLevelType w:val="hybridMultilevel"/>
     <w:tmpl w:val="BEBEF2AE"/>
@@ -1353,6 +2186,9 @@
     </w:lvl>
   </w:abstractNum>
   <w:num w:numId="1" w16cid:durableId="383410330">
+    <w:abstractNumId w:val="1"/>
+  </w:num>
+  <w:num w:numId="2" w16cid:durableId="1622570293">
     <w:abstractNumId w:val="0"/>
   </w:num>
 </w:numbering>

</xml_diff>

<commit_message>
some more changes for hyperparameters
</commit_message>
<xml_diff>
--- a/mushroom.docx
+++ b/mushroom.docx
@@ -194,9 +194,11 @@
       <w:r>
         <w:t xml:space="preserve">ADD </w:t>
       </w:r>
+      <w:proofErr w:type="gramStart"/>
       <w:r>
         <w:t>fig ]</w:t>
       </w:r>
+      <w:proofErr w:type="gramEnd"/>
     </w:p>
     <w:p/>
     <w:p>
@@ -275,6 +277,7 @@
       <w:r>
         <w:t xml:space="preserve">. The dataset was explored for the existence of duplicate values.  To address the number of duplicate rows in the dataset the </w:t>
       </w:r>
+      <w:proofErr w:type="gramStart"/>
       <w:r>
         <w:rPr>
           <w:i/>
@@ -287,38 +290,62 @@
           <w:i/>
           <w:iCs/>
         </w:rPr>
-        <w:t>()</w:t>
-      </w:r>
-      <w:r>
-        <w:t xml:space="preserve"> function was used.  This </w:t>
-      </w:r>
-      <w:r>
-        <w:t>identifies rows with the same values in all columns.</w:t>
-      </w:r>
-      <w:r>
-        <w:t xml:space="preserve">  </w:t>
-      </w:r>
-      <w:r>
-        <w:t>These duplicate rows are removed from the dataset by dropping the rows</w:t>
-      </w:r>
-      <w:r>
-        <w:t xml:space="preserve"> with the </w:t>
-      </w:r>
-      <w:proofErr w:type="spellStart"/>
+        <w:t>(</w:t>
+      </w:r>
+      <w:proofErr w:type="gramEnd"/>
       <w:r>
         <w:rPr>
           <w:i/>
           <w:iCs/>
         </w:rPr>
-        <w:t>drop_duplicates</w:t>
-      </w:r>
-      <w:proofErr w:type="spellEnd"/>
+        <w:t>)</w:t>
+      </w:r>
+      <w:r>
+        <w:t xml:space="preserve"> function was used.  This </w:t>
+      </w:r>
+      <w:r>
+        <w:t>identifies rows with the same values in all columns.</w:t>
+      </w:r>
+      <w:r>
+        <w:t xml:space="preserve">  </w:t>
+      </w:r>
+      <w:r>
+        <w:t>These duplicate rows are removed from the dataset by dropping the rows</w:t>
+      </w:r>
+      <w:r>
+        <w:t xml:space="preserve"> with the </w:t>
+      </w:r>
+      <w:proofErr w:type="spellStart"/>
       <w:r>
         <w:rPr>
           <w:i/>
           <w:iCs/>
         </w:rPr>
-        <w:t>()</w:t>
+        <w:t>drop_</w:t>
+      </w:r>
+      <w:proofErr w:type="gramStart"/>
+      <w:r>
+        <w:rPr>
+          <w:i/>
+          <w:iCs/>
+        </w:rPr>
+        <w:t>duplicates</w:t>
+      </w:r>
+      <w:proofErr w:type="spellEnd"/>
+      <w:r>
+        <w:rPr>
+          <w:i/>
+          <w:iCs/>
+        </w:rPr>
+        <w:t>(</w:t>
+      </w:r>
+      <w:proofErr w:type="gramEnd"/>
+      <w:r>
+        <w:rPr>
+          <w:i/>
+          <w:iCs/>
+        </w:rPr>
+        <w:t>)</w:t>
       </w:r>
       <w:r>
         <w:t xml:space="preserve"> function</w:t>
@@ -511,7 +538,14 @@
     <w:p>
       <w:r>
         <w:tab/>
-        <w:t>In order for the models to be trained, the data needs to be processed in a way that is easy for the models to perform tasks on</w:t>
+      </w:r>
+      <w:proofErr w:type="gramStart"/>
+      <w:r>
+        <w:t>In order for</w:t>
+      </w:r>
+      <w:proofErr w:type="gramEnd"/>
+      <w:r>
+        <w:t xml:space="preserve"> the models to be trained, the data needs to be processed in a way that is easy for the models to perform tasks on</w:t>
       </w:r>
       <w:r>
         <w:t>.</w:t>
@@ -544,6 +578,7 @@
         <w:t xml:space="preserve"> </w:t>
       </w:r>
       <w:proofErr w:type="spellStart"/>
+      <w:proofErr w:type="gramStart"/>
       <w:r>
         <w:rPr>
           <w:i/>
@@ -557,73 +592,90 @@
           <w:i/>
           <w:iCs/>
         </w:rPr>
-        <w:t>()</w:t>
-      </w:r>
-      <w:r>
-        <w:t>,</w:t>
-      </w:r>
-      <w:r>
-        <w:t xml:space="preserve"> from the Sci-kit learn library</w:t>
-      </w:r>
-      <w:r>
-        <w:t xml:space="preserve">, </w:t>
-      </w:r>
-      <w:r>
-        <w:t xml:space="preserve">to convert </w:t>
-      </w:r>
-      <w:r>
-        <w:t xml:space="preserve">the </w:t>
-      </w:r>
-      <w:r>
-        <w:t xml:space="preserve">categorical/text data into numerical values. The mappings from </w:t>
-      </w:r>
-      <w:r>
-        <w:t xml:space="preserve">the </w:t>
-      </w:r>
-      <w:r>
-        <w:t>original</w:t>
-      </w:r>
-      <w:r>
-        <w:t xml:space="preserve"> values</w:t>
-      </w:r>
-      <w:r>
-        <w:t xml:space="preserve"> to numbers are stored in a dictionary structure(map) </w:t>
-      </w:r>
-      <w:r>
-        <w:t>to</w:t>
-      </w:r>
-      <w:r>
-        <w:t xml:space="preserve"> utilize them for future tasks. </w:t>
-      </w:r>
-    </w:p>
-    <w:p>
-      <w:pPr>
-        <w:ind w:firstLine="720"/>
-      </w:pPr>
-      <w:r>
-        <w:t xml:space="preserve">To </w:t>
-      </w:r>
-      <w:r>
-        <w:t>continue with</w:t>
-      </w:r>
-      <w:r>
-        <w:t xml:space="preserve"> preprocess the data, </w:t>
-      </w:r>
-      <w:proofErr w:type="spellStart"/>
+        <w:t>(</w:t>
+      </w:r>
+      <w:proofErr w:type="gramEnd"/>
       <w:r>
         <w:rPr>
           <w:i/>
           <w:iCs/>
         </w:rPr>
-        <w:t>StandardScaler</w:t>
-      </w:r>
-      <w:proofErr w:type="spellEnd"/>
+        <w:t>)</w:t>
+      </w:r>
+      <w:r>
+        <w:t>,</w:t>
+      </w:r>
+      <w:r>
+        <w:t xml:space="preserve"> from the Sci-kit learn library</w:t>
+      </w:r>
+      <w:r>
+        <w:t xml:space="preserve">, </w:t>
+      </w:r>
+      <w:r>
+        <w:t xml:space="preserve">to convert </w:t>
+      </w:r>
+      <w:r>
+        <w:t xml:space="preserve">the </w:t>
+      </w:r>
+      <w:r>
+        <w:t xml:space="preserve">categorical/text data into numerical values. The mappings from </w:t>
+      </w:r>
+      <w:r>
+        <w:t xml:space="preserve">the </w:t>
+      </w:r>
+      <w:r>
+        <w:t>original</w:t>
+      </w:r>
+      <w:r>
+        <w:t xml:space="preserve"> values</w:t>
+      </w:r>
+      <w:r>
+        <w:t xml:space="preserve"> to numbers are stored in a dictionary structure(map) </w:t>
+      </w:r>
+      <w:r>
+        <w:t>to</w:t>
+      </w:r>
+      <w:r>
+        <w:t xml:space="preserve"> utilize them for future tasks. </w:t>
+      </w:r>
+    </w:p>
+    <w:p>
+      <w:pPr>
+        <w:ind w:firstLine="720"/>
+      </w:pPr>
+      <w:r>
+        <w:t xml:space="preserve">To </w:t>
+      </w:r>
+      <w:r>
+        <w:t>continue with</w:t>
+      </w:r>
+      <w:r>
+        <w:t xml:space="preserve"> preprocess the data, </w:t>
+      </w:r>
+      <w:proofErr w:type="spellStart"/>
+      <w:proofErr w:type="gramStart"/>
       <w:r>
         <w:rPr>
           <w:i/>
           <w:iCs/>
         </w:rPr>
-        <w:t>()</w:t>
+        <w:t>StandardScaler</w:t>
+      </w:r>
+      <w:proofErr w:type="spellEnd"/>
+      <w:r>
+        <w:rPr>
+          <w:i/>
+          <w:iCs/>
+        </w:rPr>
+        <w:t>(</w:t>
+      </w:r>
+      <w:proofErr w:type="gramEnd"/>
+      <w:r>
+        <w:rPr>
+          <w:i/>
+          <w:iCs/>
+        </w:rPr>
+        <w:t>)</w:t>
       </w:r>
       <w:r>
         <w:t xml:space="preserve"> from scikit-learn is used to standardize features</w:t>
@@ -1017,6 +1069,14 @@
       <w:pPr>
         <w:ind w:firstLine="360"/>
       </w:pPr>
+      <w:r>
+        <w:t xml:space="preserve">Neural Network classifiers are the standard now in the realm of classification models, for their remarkable ability to model complex relationships, non-linear patters within high large scale and high dimensional data. These models are composed of interconnected nodes (neurons) organized into layers, where each connection has an associated weight that is adjusted during training to minimize the error in predictions. NN’s can self-learn features, reducing the need for manual feature engineering. </w:t>
+      </w:r>
+    </w:p>
+    <w:p>
+      <w:pPr>
+        <w:ind w:firstLine="360"/>
+      </w:pPr>
     </w:p>
     <w:p/>
     <w:p>
@@ -1180,6 +1240,7 @@
         <w:t xml:space="preserve">ross-validation was employed as a pivotal technique to rigorously evaluate the performance of classification models. This approach involved systematically partitioning the dataset into a predefined number of folds using </w:t>
       </w:r>
       <w:proofErr w:type="spellStart"/>
+      <w:proofErr w:type="gramStart"/>
       <w:r>
         <w:rPr>
           <w:i/>
@@ -1193,7 +1254,15 @@
           <w:i/>
           <w:iCs/>
         </w:rPr>
-        <w:t>()</w:t>
+        <w:t>(</w:t>
+      </w:r>
+      <w:proofErr w:type="gramEnd"/>
+      <w:r>
+        <w:rPr>
+          <w:i/>
+          <w:iCs/>
+        </w:rPr>
+        <w:t>)</w:t>
       </w:r>
       <w:r>
         <w:t xml:space="preserve">. Through an iterative process, each classification model underwent training and testing phases on different combinations of these folds. During each iteration, a model was trained on one subset and tested on another, ensuring comprehensive learning and assessment. The results, including accuracy scores, confusion matrices, and classification reports, were </w:t>
@@ -1250,6 +1319,7 @@
           <w:sz w:val="32"/>
           <w:szCs w:val="32"/>
         </w:rPr>
+        <w:lastRenderedPageBreak/>
         <w:t>Hyper-Parameter Tuning</w:t>
       </w:r>
     </w:p>
@@ -1319,7 +1389,7 @@
         <w:rPr>
           <w:szCs w:val="24"/>
         </w:rPr>
-        <w:t xml:space="preserve">, with an average cross validation score of 94%.  </w:t>
+        <w:t xml:space="preserve">, with an average cross validation score of 94%. </w:t>
       </w:r>
     </w:p>
     <w:p>
@@ -1338,6 +1408,116 @@
     </w:p>
     <w:p>
       <w:pPr>
+        <w:ind w:left="1440"/>
+        <w:rPr>
+          <w:szCs w:val="24"/>
+        </w:rPr>
+      </w:pPr>
+      <w:r>
+        <w:rPr>
+          <w:szCs w:val="24"/>
+        </w:rPr>
+        <w:t>This model was trained with initial parameters, criterion as ‘</w:t>
+      </w:r>
+      <w:proofErr w:type="spellStart"/>
+      <w:r>
+        <w:rPr>
+          <w:szCs w:val="24"/>
+        </w:rPr>
+        <w:t>gini</w:t>
+      </w:r>
+      <w:proofErr w:type="spellEnd"/>
+      <w:r>
+        <w:rPr>
+          <w:szCs w:val="24"/>
+        </w:rPr>
+        <w:t xml:space="preserve">’, </w:t>
+      </w:r>
+      <w:proofErr w:type="spellStart"/>
+      <w:r>
+        <w:rPr>
+          <w:szCs w:val="24"/>
+        </w:rPr>
+        <w:t>maxdepth</w:t>
+      </w:r>
+      <w:proofErr w:type="spellEnd"/>
+      <w:r>
+        <w:rPr>
+          <w:szCs w:val="24"/>
+        </w:rPr>
+        <w:t xml:space="preserve"> of tree as 3. </w:t>
+      </w:r>
+      <w:r>
+        <w:rPr>
+          <w:szCs w:val="24"/>
+        </w:rPr>
+        <w:t xml:space="preserve">These initial parameters were chosen to determine how the decision tree would model relationships and do it quickly as </w:t>
+      </w:r>
+      <w:proofErr w:type="spellStart"/>
+      <w:r>
+        <w:rPr>
+          <w:szCs w:val="24"/>
+        </w:rPr>
+        <w:t>gini</w:t>
+      </w:r>
+      <w:proofErr w:type="spellEnd"/>
+      <w:r>
+        <w:rPr>
+          <w:szCs w:val="24"/>
+        </w:rPr>
+        <w:t xml:space="preserve"> is computationally less expensive. </w:t>
+      </w:r>
+      <w:r>
+        <w:rPr>
+          <w:szCs w:val="24"/>
+        </w:rPr>
+        <w:t xml:space="preserve">It achieved a </w:t>
+      </w:r>
+      <w:r>
+        <w:rPr>
+          <w:szCs w:val="24"/>
+        </w:rPr>
+        <w:t xml:space="preserve">very high accuracy </w:t>
+      </w:r>
+      <w:r>
+        <w:rPr>
+          <w:szCs w:val="24"/>
+        </w:rPr>
+        <w:t>of 97</w:t>
+      </w:r>
+      <w:r>
+        <w:rPr>
+          <w:szCs w:val="24"/>
+        </w:rPr>
+        <w:t xml:space="preserve">%, and an average cross validation score </w:t>
+      </w:r>
+      <w:r>
+        <w:rPr>
+          <w:szCs w:val="24"/>
+        </w:rPr>
+        <w:t>of 97</w:t>
+      </w:r>
+      <w:r>
+        <w:rPr>
+          <w:szCs w:val="24"/>
+        </w:rPr>
+        <w:t xml:space="preserve">% </w:t>
+      </w:r>
+      <w:r>
+        <w:rPr>
+          <w:szCs w:val="24"/>
+        </w:rPr>
+        <w:t>±</w:t>
+      </w:r>
+      <w:r>
+        <w:rPr>
+          <w:szCs w:val="24"/>
+        </w:rPr>
+        <w:t xml:space="preserve"> 1% accuracy. </w:t>
+      </w:r>
+    </w:p>
+    <w:p>
+      <w:pPr>
         <w:rPr>
           <w:szCs w:val="24"/>
         </w:rPr>
@@ -1347,67 +1527,126 @@
           <w:szCs w:val="24"/>
         </w:rPr>
         <w:tab/>
-      </w:r>
+        <w:t xml:space="preserve">      Random Forest Classifier:</w:t>
+      </w:r>
+    </w:p>
+    <w:p>
+      <w:pPr>
+        <w:ind w:left="1440"/>
+        <w:rPr>
+          <w:szCs w:val="24"/>
+        </w:rPr>
+      </w:pPr>
+      <w:r>
+        <w:rPr>
+          <w:szCs w:val="24"/>
+        </w:rPr>
+        <w:t xml:space="preserve">This model was trained with initial parameters, </w:t>
+      </w:r>
+      <w:r>
+        <w:rPr>
+          <w:szCs w:val="24"/>
+        </w:rPr>
+        <w:t>criterion as ‘</w:t>
+      </w:r>
+      <w:proofErr w:type="spellStart"/>
+      <w:r>
+        <w:rPr>
+          <w:szCs w:val="24"/>
+        </w:rPr>
+        <w:t>gini</w:t>
+      </w:r>
+      <w:proofErr w:type="spellEnd"/>
+      <w:r>
+        <w:rPr>
+          <w:szCs w:val="24"/>
+        </w:rPr>
+        <w:t xml:space="preserve">’ and </w:t>
+      </w:r>
+      <w:proofErr w:type="spellStart"/>
+      <w:r>
+        <w:rPr>
+          <w:szCs w:val="24"/>
+        </w:rPr>
+        <w:t>maxdepth</w:t>
+      </w:r>
+      <w:proofErr w:type="spellEnd"/>
+      <w:r>
+        <w:rPr>
+          <w:szCs w:val="24"/>
+        </w:rPr>
+        <w:t xml:space="preserve"> of tree as 4. For the same reasons as decision tree, </w:t>
+      </w:r>
+      <w:proofErr w:type="spellStart"/>
+      <w:r>
+        <w:rPr>
+          <w:szCs w:val="24"/>
+        </w:rPr>
+        <w:t>gini</w:t>
+      </w:r>
+      <w:proofErr w:type="spellEnd"/>
+      <w:r>
+        <w:rPr>
+          <w:szCs w:val="24"/>
+        </w:rPr>
+        <w:t xml:space="preserve"> was used for a faster computation result and small depth for the trees </w:t>
+      </w:r>
+      <w:proofErr w:type="gramStart"/>
+      <w:r>
+        <w:rPr>
+          <w:szCs w:val="24"/>
+        </w:rPr>
+        <w:t>in order to</w:t>
+      </w:r>
+      <w:proofErr w:type="gramEnd"/>
+      <w:r>
+        <w:rPr>
+          <w:szCs w:val="24"/>
+        </w:rPr>
+        <w:t xml:space="preserve"> not categorize any of the noise in the data as a pattern. It achieved an initial accuracy of 98% which was already high and an average cross validation score of 99% accuracy. </w:t>
+      </w:r>
+    </w:p>
+    <w:p>
+      <w:pPr>
+        <w:rPr>
+          <w:szCs w:val="24"/>
+        </w:rPr>
+      </w:pPr>
       <w:r>
         <w:rPr>
           <w:szCs w:val="24"/>
         </w:rPr>
         <w:tab/>
-        <w:t>This model was trained with initial parameters, criterion as ‘</w:t>
-      </w:r>
-      <w:proofErr w:type="spellStart"/>
-      <w:r>
-        <w:rPr>
-          <w:szCs w:val="24"/>
-        </w:rPr>
-        <w:t>gini</w:t>
-      </w:r>
-      <w:proofErr w:type="spellEnd"/>
-      <w:r>
-        <w:rPr>
-          <w:szCs w:val="24"/>
-        </w:rPr>
-        <w:t xml:space="preserve">’, </w:t>
-      </w:r>
-      <w:proofErr w:type="spellStart"/>
-      <w:r>
-        <w:rPr>
-          <w:szCs w:val="24"/>
-        </w:rPr>
-        <w:t>maxdepth</w:t>
-      </w:r>
-      <w:proofErr w:type="spellEnd"/>
-      <w:r>
-        <w:rPr>
-          <w:szCs w:val="24"/>
-        </w:rPr>
-        <w:t xml:space="preserve"> of tree as 3. It achieved a </w:t>
-      </w:r>
-      <w:r>
-        <w:rPr>
-          <w:szCs w:val="24"/>
-        </w:rPr>
-        <w:t xml:space="preserve">very high accuracy of  97%, and an average cross validation score of  97% </w:t>
-      </w:r>
-      <w:r>
-        <w:rPr>
-          <w:szCs w:val="24"/>
-        </w:rPr>
-        <w:t>±</w:t>
-      </w:r>
-      <w:r>
-        <w:rPr>
-          <w:szCs w:val="24"/>
-        </w:rPr>
-        <w:t xml:space="preserve"> 1% accuracy. </w:t>
-      </w:r>
-    </w:p>
-    <w:p>
-      <w:pPr>
-        <w:rPr>
-          <w:szCs w:val="24"/>
-        </w:rPr>
-      </w:pPr>
+        <w:t xml:space="preserve">      Support Vector Machine:</w:t>
+      </w:r>
+    </w:p>
+    <w:p>
+      <w:pPr>
+        <w:ind w:left="1440"/>
+        <w:rPr>
+          <w:szCs w:val="24"/>
+        </w:rPr>
+      </w:pPr>
+      <w:r>
+        <w:rPr>
+          <w:szCs w:val="24"/>
+        </w:rPr>
+        <w:t xml:space="preserve">This model was trained with initial parameters, kernel as linear, and C as 0.025, considering our large training split of 80% and testing of 20%, it made sense to use C as 0.025 considering we didn’t want to overfit or be sensitive to outliers. </w:t>
+      </w:r>
+    </w:p>
+    <w:p>
+      <w:pPr>
+        <w:ind w:left="1440"/>
+        <w:rPr>
+          <w:szCs w:val="24"/>
+        </w:rPr>
+      </w:pPr>
+      <w:r>
+        <w:rPr>
+          <w:szCs w:val="24"/>
+        </w:rPr>
+        <w:t xml:space="preserve">It ended up achieving a high initial accuracy of 94%, and an average cross validation score of 94% accuracy. </w:t>
+      </w:r>
     </w:p>
     <w:p>
       <w:pPr>
@@ -1428,7 +1667,6 @@
           <w:bCs/>
           <w:szCs w:val="24"/>
         </w:rPr>
-        <w:lastRenderedPageBreak/>
         <w:t>Hyperparameters</w:t>
       </w:r>
     </w:p>
@@ -1517,7 +1755,15 @@
         <w:t>GridSearchCV</w:t>
       </w:r>
       <w:r>
-        <w:t xml:space="preserve"> from the sci-kit learn library was used in order to conduct the hyperparameter search, as this allows us to create a predefined grid of hyperparameters and explore all the combinations. </w:t>
+        <w:t xml:space="preserve"> from the sci-kit learn library was used </w:t>
+      </w:r>
+      <w:proofErr w:type="gramStart"/>
+      <w:r>
+        <w:t>in order to</w:t>
+      </w:r>
+      <w:proofErr w:type="gramEnd"/>
+      <w:r>
+        <w:t xml:space="preserve"> conduct the hyperparameter search, as this allows us to create a predefined grid of hyperparameters and explore all the combinations. </w:t>
       </w:r>
     </w:p>
     <w:p>
@@ -1780,6 +2026,17 @@
         <w:t>'</w:t>
       </w:r>
       <w:r>
+        <w:t>, ‘</w:t>
+      </w:r>
+      <w:proofErr w:type="spellStart"/>
+      <w:r>
+        <w:t>log_loss</w:t>
+      </w:r>
+      <w:proofErr w:type="spellEnd"/>
+      <w:r>
+        <w:t>’</w:t>
+      </w:r>
+      <w:r>
         <w:t>].</w:t>
       </w:r>
     </w:p>
@@ -1841,6 +2098,62 @@
     </w:p>
     <w:p>
       <w:pPr>
+        <w:ind w:left="2160"/>
+      </w:pPr>
+    </w:p>
+    <w:p>
+      <w:pPr>
+        <w:ind w:left="2160"/>
+      </w:pPr>
+      <w:r>
+        <w:t xml:space="preserve">After grid search and cross-validation, the best parameters for </w:t>
+      </w:r>
+      <w:r>
+        <w:t>Decision Tree Classifier</w:t>
+      </w:r>
+      <w:r>
+        <w:t xml:space="preserve"> were identified as follows:</w:t>
+      </w:r>
+    </w:p>
+    <w:p>
+      <w:pPr>
+        <w:ind w:left="2160"/>
+      </w:pPr>
+      <w:r>
+        <w:t xml:space="preserve">Best parameters for </w:t>
+      </w:r>
+      <w:proofErr w:type="spellStart"/>
+      <w:r>
+        <w:t>DecisionTreeClassifier</w:t>
+      </w:r>
+      <w:proofErr w:type="spellEnd"/>
+      <w:r>
+        <w:t>: {'criterion': 'entropy', '</w:t>
+      </w:r>
+      <w:proofErr w:type="spellStart"/>
+      <w:r>
+        <w:t>max_depth</w:t>
+      </w:r>
+      <w:proofErr w:type="spellEnd"/>
+      <w:r>
+        <w:t>': 7}</w:t>
+      </w:r>
+    </w:p>
+    <w:p>
+      <w:pPr>
+        <w:ind w:left="2160"/>
+      </w:pPr>
+      <w:r>
+        <w:t>These parameters were optimal as the model achieved perfect accuracy with them.</w:t>
+      </w:r>
+    </w:p>
+    <w:p>
+      <w:pPr>
+        <w:ind w:left="2160"/>
+      </w:pPr>
+    </w:p>
+    <w:p>
+      <w:pPr>
         <w:ind w:left="1080" w:firstLine="360"/>
         <w:rPr>
           <w:b/>
@@ -1883,8 +2196,443 @@
         <w:tab/>
       </w:r>
       <w:r>
-        <w:t xml:space="preserve">For SVC </w:t>
-      </w:r>
+        <w:t>For SVC</w:t>
+      </w:r>
+      <w:r>
+        <w:t>, the hyperparameters tuned were:</w:t>
+      </w:r>
+    </w:p>
+    <w:p>
+      <w:pPr>
+        <w:ind w:left="2160"/>
+        <w:rPr>
+          <w:b/>
+          <w:bCs/>
+        </w:rPr>
+      </w:pPr>
+      <w:r>
+        <w:rPr>
+          <w:b/>
+          <w:bCs/>
+        </w:rPr>
+        <w:t xml:space="preserve">C (Regularization Parameter): </w:t>
+      </w:r>
+      <w:r>
+        <w:t xml:space="preserve"> this parameter trades off correct classification of training examples against maximization of decision function’s margin.</w:t>
+      </w:r>
+      <w:r>
+        <w:t xml:space="preserve"> Parameters explored were ‘</w:t>
+      </w:r>
+      <w:r>
+        <w:t>[0.025, 0.25, 2.5]</w:t>
+      </w:r>
+      <w:r>
+        <w:t>’.</w:t>
+      </w:r>
+    </w:p>
+    <w:p>
+      <w:pPr>
+        <w:ind w:left="2160"/>
+      </w:pPr>
+    </w:p>
+    <w:p>
+      <w:pPr>
+        <w:ind w:left="2160"/>
+      </w:pPr>
+      <w:r>
+        <w:lastRenderedPageBreak/>
+        <w:t xml:space="preserve"> </w:t>
+      </w:r>
+      <w:r>
+        <w:rPr>
+          <w:b/>
+          <w:bCs/>
+        </w:rPr>
+        <w:t>Kernel:</w:t>
+      </w:r>
+      <w:r>
+        <w:rPr>
+          <w:b/>
+          <w:bCs/>
+        </w:rPr>
+        <w:t xml:space="preserve"> </w:t>
+      </w:r>
+      <w:r>
+        <w:t xml:space="preserve">choice of kernel affects the decision boundary created by the SVM. Linear kernel can model linear decision boundaries, while the </w:t>
+      </w:r>
+      <w:proofErr w:type="spellStart"/>
+      <w:r>
+        <w:t>rbf</w:t>
+      </w:r>
+      <w:proofErr w:type="spellEnd"/>
+      <w:r>
+        <w:t xml:space="preserve"> and poly kernels can model non=linear boundaries.</w:t>
+      </w:r>
+      <w:r>
+        <w:t xml:space="preserve"> Parameters explored were </w:t>
+      </w:r>
+      <w:r>
+        <w:t>['linear', '</w:t>
+      </w:r>
+      <w:proofErr w:type="spellStart"/>
+      <w:r>
+        <w:t>rbf</w:t>
+      </w:r>
+      <w:proofErr w:type="spellEnd"/>
+      <w:r>
+        <w:t>', 'poly']</w:t>
+      </w:r>
+      <w:r>
+        <w:t>.</w:t>
+      </w:r>
+    </w:p>
+    <w:p>
+      <w:pPr>
+        <w:ind w:left="2160"/>
+      </w:pPr>
+    </w:p>
+    <w:p>
+      <w:pPr>
+        <w:ind w:left="2160"/>
+      </w:pPr>
+      <w:r>
+        <w:rPr>
+          <w:b/>
+          <w:bCs/>
+        </w:rPr>
+        <w:t xml:space="preserve">Degree: </w:t>
+      </w:r>
+      <w:r>
+        <w:t>this is only applicable when using poly kernel and determines polynomial degree. Higher degree = model more complex relationships, but risk of overfitting increases. Lower degree is less computationally expensive and may generalize better.</w:t>
+      </w:r>
+      <w:r>
+        <w:t xml:space="preserve"> Parameters explored were </w:t>
+      </w:r>
+      <w:r>
+        <w:t>[2, 3, 4]</w:t>
+      </w:r>
+      <w:r>
+        <w:t>.</w:t>
+      </w:r>
+    </w:p>
+    <w:p>
+      <w:pPr>
+        <w:ind w:left="2160"/>
+      </w:pPr>
+    </w:p>
+    <w:p>
+      <w:pPr>
+        <w:ind w:left="2160"/>
+      </w:pPr>
+      <w:r>
+        <w:t>After grid search and cross-validation, the best parameters for SVC were identified as follows:</w:t>
+      </w:r>
+    </w:p>
+    <w:p>
+      <w:pPr>
+        <w:ind w:left="2160"/>
+      </w:pPr>
+      <w:r>
+        <w:t>Best parameters for SVC: {'C': 0.25, 'degree': 3, 'kernel': 'poly'}</w:t>
+      </w:r>
+      <w:r>
+        <w:t xml:space="preserve"> </w:t>
+      </w:r>
+    </w:p>
+    <w:p>
+      <w:pPr>
+        <w:ind w:left="2160"/>
+      </w:pPr>
+      <w:r>
+        <w:t xml:space="preserve">These parameters were optimal as the model achieved perfect accuracy with them.  </w:t>
+      </w:r>
+    </w:p>
+    <w:p>
+      <w:pPr>
+        <w:ind w:left="2160"/>
+      </w:pPr>
+      <w:r>
+        <w:t xml:space="preserve">From this we can say that since the C value is small, it used a lower margin, therefore a simpler decision function but it did not end up affecting the accuracy as much and using the poly boundary also helped in this case with moderate degree of 3. </w:t>
+      </w:r>
+    </w:p>
+    <w:p>
+      <w:r>
+        <w:tab/>
+      </w:r>
+      <w:r>
+        <w:tab/>
+      </w:r>
+    </w:p>
+    <w:p>
+      <w:pPr>
+        <w:rPr>
+          <w:b/>
+          <w:bCs/>
+        </w:rPr>
+      </w:pPr>
+      <w:r>
+        <w:tab/>
+      </w:r>
+      <w:r>
+        <w:tab/>
+      </w:r>
+      <w:r>
+        <w:rPr>
+          <w:b/>
+          <w:bCs/>
+        </w:rPr>
+        <w:t xml:space="preserve">Random Forest </w:t>
+      </w:r>
+      <w:r>
+        <w:rPr>
+          <w:b/>
+          <w:bCs/>
+        </w:rPr>
+        <w:t>Classifier (</w:t>
+      </w:r>
+      <w:r>
+        <w:rPr>
+          <w:b/>
+          <w:bCs/>
+        </w:rPr>
+        <w:t>RFC)</w:t>
+      </w:r>
+      <w:r>
+        <w:rPr>
+          <w:b/>
+          <w:bCs/>
+        </w:rPr>
+        <w:t xml:space="preserve">: </w:t>
+      </w:r>
+    </w:p>
+    <w:p>
+      <w:r>
+        <w:rPr>
+          <w:b/>
+          <w:bCs/>
+        </w:rPr>
+        <w:tab/>
+      </w:r>
+      <w:r>
+        <w:rPr>
+          <w:b/>
+          <w:bCs/>
+        </w:rPr>
+        <w:tab/>
+      </w:r>
+      <w:r>
+        <w:rPr>
+          <w:b/>
+          <w:bCs/>
+        </w:rPr>
+        <w:tab/>
+      </w:r>
+      <w:r>
+        <w:t>For RFC, the hyperparameters tuned were:</w:t>
+      </w:r>
+    </w:p>
+    <w:p>
+      <w:pPr>
+        <w:ind w:left="2160"/>
+      </w:pPr>
+      <w:r>
+        <w:rPr>
+          <w:b/>
+          <w:bCs/>
+        </w:rPr>
+        <w:t xml:space="preserve">Criterion: </w:t>
+      </w:r>
+      <w:r>
+        <w:t xml:space="preserve">Same as decision tree </w:t>
+      </w:r>
+      <w:r>
+        <w:t>A function to measure the quality of a split. Explored values were ['entropy', '</w:t>
+      </w:r>
+      <w:proofErr w:type="spellStart"/>
+      <w:r>
+        <w:t>gini</w:t>
+      </w:r>
+      <w:proofErr w:type="spellEnd"/>
+      <w:r>
+        <w:t>'</w:t>
+      </w:r>
+      <w:r>
+        <w:t>, ‘</w:t>
+      </w:r>
+      <w:proofErr w:type="spellStart"/>
+      <w:r>
+        <w:t>log_loss</w:t>
+      </w:r>
+      <w:proofErr w:type="spellEnd"/>
+      <w:r>
+        <w:t>’].</w:t>
+      </w:r>
+    </w:p>
+    <w:p>
+      <w:pPr>
+        <w:ind w:left="2160"/>
+      </w:pPr>
+      <w:r>
+        <w:t xml:space="preserve">Gini tends to be faster to compute and may lean towards larger partitions (broader trees), whereas Entropy can produce more balanced trees but is computationally expensive due to calculation of logarithms. </w:t>
+      </w:r>
+    </w:p>
+    <w:p>
+      <w:r>
+        <w:tab/>
+      </w:r>
+      <w:r>
+        <w:tab/>
+      </w:r>
+      <w:r>
+        <w:tab/>
+      </w:r>
+    </w:p>
+    <w:p>
+      <w:pPr>
+        <w:ind w:left="2160"/>
+      </w:pPr>
+      <w:proofErr w:type="spellStart"/>
+      <w:r>
+        <w:rPr>
+          <w:b/>
+          <w:bCs/>
+        </w:rPr>
+        <w:t>n_estimators</w:t>
+      </w:r>
+      <w:proofErr w:type="spellEnd"/>
+      <w:r>
+        <w:rPr>
+          <w:b/>
+          <w:bCs/>
+        </w:rPr>
+        <w:t xml:space="preserve"> (number of trees in the forest): </w:t>
+      </w:r>
+      <w:r>
+        <w:t xml:space="preserve">this parameter determines number of trees in the forest. More trees = increase in robustness and stability of model, makes sure that outliers and noise don’t impact the model in training, but increasing computational cost. </w:t>
+      </w:r>
+      <w:r>
+        <w:t>Parameters tuned were ‘</w:t>
+      </w:r>
+      <w:r>
+        <w:t>[10, 50, 100]</w:t>
+      </w:r>
+      <w:r>
+        <w:t>’.</w:t>
+      </w:r>
+    </w:p>
+    <w:p>
+      <w:pPr>
+        <w:ind w:left="2160"/>
+      </w:pPr>
+    </w:p>
+    <w:p>
+      <w:pPr>
+        <w:ind w:left="2160"/>
+      </w:pPr>
+      <w:proofErr w:type="spellStart"/>
+      <w:r>
+        <w:rPr>
+          <w:b/>
+          <w:bCs/>
+        </w:rPr>
+        <w:t>max_depth</w:t>
+      </w:r>
+      <w:proofErr w:type="spellEnd"/>
+      <w:r>
+        <w:t xml:space="preserve"> </w:t>
+      </w:r>
+      <w:r>
+        <w:rPr>
+          <w:b/>
+          <w:bCs/>
+        </w:rPr>
+        <w:t xml:space="preserve">(maximum depth of tree): </w:t>
+      </w:r>
+      <w:r>
+        <w:t xml:space="preserve">this parameter controls the maximum depth of each tree, more depth to each tree, helps model further complex patterns. Going to deep also risks overfitting. </w:t>
+      </w:r>
+      <w:r>
+        <w:t>Parameters tuned were ‘</w:t>
+      </w:r>
+      <w:r>
+        <w:t>[3, 5, 7]</w:t>
+      </w:r>
+      <w:r>
+        <w:t>’.</w:t>
+      </w:r>
+    </w:p>
+    <w:p>
+      <w:pPr>
+        <w:ind w:left="2160"/>
+      </w:pPr>
+      <w:r>
+        <w:t xml:space="preserve"> </w:t>
+      </w:r>
+    </w:p>
+    <w:p>
+      <w:pPr>
+        <w:ind w:left="2160"/>
+      </w:pPr>
+      <w:r>
+        <w:t xml:space="preserve">After grid search and cross-validation, the best parameters for </w:t>
+      </w:r>
+      <w:r>
+        <w:t>RFC</w:t>
+      </w:r>
+      <w:r>
+        <w:t xml:space="preserve"> were identified as follows:</w:t>
+      </w:r>
+    </w:p>
+    <w:p>
+      <w:pPr>
+        <w:ind w:left="2160"/>
+      </w:pPr>
+      <w:r>
+        <w:t xml:space="preserve">Best parameters for </w:t>
+      </w:r>
+      <w:proofErr w:type="spellStart"/>
+      <w:r>
+        <w:t>RandomForestClassifier</w:t>
+      </w:r>
+      <w:proofErr w:type="spellEnd"/>
+      <w:r>
+        <w:t>: {'</w:t>
+      </w:r>
+      <w:proofErr w:type="spellStart"/>
+      <w:r>
+        <w:t>max_depth</w:t>
+      </w:r>
+      <w:proofErr w:type="spellEnd"/>
+      <w:r>
+        <w:t>': 5, '</w:t>
+      </w:r>
+      <w:proofErr w:type="spellStart"/>
+      <w:r>
+        <w:t>n_estimators</w:t>
+      </w:r>
+      <w:proofErr w:type="spellEnd"/>
+      <w:r>
+        <w:t>': 10}</w:t>
+      </w:r>
+      <w:r>
+        <w:t>.</w:t>
+      </w:r>
+    </w:p>
+    <w:p>
+      <w:pPr>
+        <w:ind w:left="2160"/>
+      </w:pPr>
+      <w:r>
+        <w:t>The model achieved perfect accuracy with the above parameters</w:t>
+      </w:r>
+      <w:r>
+        <w:t xml:space="preserve">. </w:t>
+      </w:r>
+    </w:p>
+    <w:p>
+      <w:pPr>
+        <w:ind w:left="2160"/>
+      </w:pPr>
     </w:p>
     <w:p>
       <w:pPr>
@@ -2590,12 +3338,11 @@
   <w:style w:type="paragraph" w:default="1" w:styleId="Normal">
     <w:name w:val="Normal"/>
     <w:qFormat/>
-    <w:rsid w:val="00C96FB3"/>
+    <w:rsid w:val="005F06FD"/>
   </w:style>
   <w:style w:type="character" w:default="1" w:styleId="DefaultParagraphFont">
     <w:name w:val="Default Paragraph Font"/>
     <w:uiPriority w:val="1"/>
-    <w:semiHidden/>
     <w:unhideWhenUsed/>
   </w:style>
   <w:style w:type="table" w:default="1" w:styleId="TableNormal">

</xml_diff>

<commit_message>
Update Hyperparameters docx, update readme
</commit_message>
<xml_diff>
--- a/mushroom.docx
+++ b/mushroom.docx
@@ -194,11 +194,9 @@
       <w:r>
         <w:t xml:space="preserve">ADD </w:t>
       </w:r>
-      <w:proofErr w:type="gramStart"/>
       <w:r>
         <w:t>fig ]</w:t>
       </w:r>
-      <w:proofErr w:type="gramEnd"/>
     </w:p>
     <w:p/>
     <w:p>
@@ -222,6 +220,7 @@
           <w:sz w:val="32"/>
           <w:szCs w:val="32"/>
         </w:rPr>
+        <w:lastRenderedPageBreak/>
         <w:t>Data Preprocessin</w:t>
       </w:r>
       <w:r>
@@ -277,7 +276,6 @@
       <w:r>
         <w:t xml:space="preserve">. The dataset was explored for the existence of duplicate values.  To address the number of duplicate rows in the dataset the </w:t>
       </w:r>
-      <w:proofErr w:type="gramStart"/>
       <w:r>
         <w:rPr>
           <w:i/>
@@ -290,46 +288,265 @@
           <w:i/>
           <w:iCs/>
         </w:rPr>
-        <w:t>(</w:t>
-      </w:r>
-      <w:proofErr w:type="gramEnd"/>
+        <w:t>()</w:t>
+      </w:r>
+      <w:r>
+        <w:t xml:space="preserve"> function was used.  This </w:t>
+      </w:r>
+      <w:r>
+        <w:t>identifies rows with the same values in all columns.</w:t>
+      </w:r>
+      <w:r>
+        <w:t xml:space="preserve">  </w:t>
+      </w:r>
+      <w:r>
+        <w:t>These duplicate rows are removed from the dataset by dropping the rows</w:t>
+      </w:r>
+      <w:r>
+        <w:t xml:space="preserve"> with the </w:t>
+      </w:r>
+      <w:proofErr w:type="spellStart"/>
       <w:r>
         <w:rPr>
           <w:i/>
           <w:iCs/>
         </w:rPr>
-        <w:t>)</w:t>
-      </w:r>
-      <w:r>
-        <w:t xml:space="preserve"> function was used.  This </w:t>
-      </w:r>
-      <w:r>
-        <w:t>identifies rows with the same values in all columns.</w:t>
-      </w:r>
-      <w:r>
-        <w:t xml:space="preserve">  </w:t>
-      </w:r>
-      <w:r>
-        <w:t>These duplicate rows are removed from the dataset by dropping the rows</w:t>
-      </w:r>
-      <w:r>
-        <w:t xml:space="preserve"> with the </w:t>
-      </w:r>
-      <w:proofErr w:type="spellStart"/>
+        <w:t>drop_duplicates</w:t>
+      </w:r>
+      <w:proofErr w:type="spellEnd"/>
       <w:r>
         <w:rPr>
           <w:i/>
           <w:iCs/>
         </w:rPr>
-        <w:t>drop_</w:t>
-      </w:r>
-      <w:proofErr w:type="gramStart"/>
+        <w:t>()</w:t>
+      </w:r>
+      <w:r>
+        <w:t xml:space="preserve"> function</w:t>
+      </w:r>
+      <w:r>
+        <w:t xml:space="preserve">.  </w:t>
+      </w:r>
+    </w:p>
+    <w:p>
+      <w:pPr>
+        <w:ind w:firstLine="720"/>
+      </w:pPr>
+      <w:r>
+        <w:t>Continuing our data refinement process</w:t>
+      </w:r>
+      <w:r>
+        <w:t>,</w:t>
+      </w:r>
+      <w:r>
+        <w:t xml:space="preserve"> </w:t>
+      </w:r>
+      <w:r>
+        <w:t>a small function [</w:t>
+      </w:r>
+      <w:r>
+        <w:t xml:space="preserve">ADD </w:t>
+      </w:r>
+      <w:r>
+        <w:t>pic]</w:t>
+      </w:r>
+      <w:r>
+        <w:t xml:space="preserve"> was used on</w:t>
+      </w:r>
+      <w:r>
+        <w:t xml:space="preserve"> </w:t>
+      </w:r>
+      <w:r>
+        <w:t xml:space="preserve">the data </w:t>
+      </w:r>
+      <w:r>
+        <w:t>to</w:t>
+      </w:r>
+      <w:r>
+        <w:t xml:space="preserve"> quickly check</w:t>
+      </w:r>
+      <w:r>
+        <w:t xml:space="preserve"> </w:t>
+      </w:r>
+      <w:r>
+        <w:t>for null values</w:t>
+      </w:r>
+      <w:r>
+        <w:t xml:space="preserve">. </w:t>
+      </w:r>
+      <w:r>
+        <w:t xml:space="preserve">The conclusion was </w:t>
+      </w:r>
+      <w:r>
+        <w:t>that only 1 column had missing values</w:t>
+      </w:r>
+      <w:r>
+        <w:t xml:space="preserve">.  The </w:t>
+      </w:r>
+      <w:r>
+        <w:t xml:space="preserve">one </w:t>
+      </w:r>
+      <w:r>
+        <w:t>column was labelled ‘stalk-root’ with a total of 2480 missing values.  Since</w:t>
+      </w:r>
+      <w:r>
+        <w:t xml:space="preserve">, </w:t>
+      </w:r>
+      <w:r>
+        <w:t xml:space="preserve">the entire dataset contained 8416 </w:t>
+      </w:r>
+      <w:r>
+        <w:t xml:space="preserve">samples this resulted in </w:t>
+      </w:r>
+      <w:r>
+        <w:t xml:space="preserve">a significant portion of the data that would require data </w:t>
+      </w:r>
+      <w:r>
+        <w:t>imputation</w:t>
+      </w:r>
+      <w:r>
+        <w:t xml:space="preserve">.  This is </w:t>
+      </w:r>
+      <w:r>
+        <w:t>the process of filling in missing or null values with estimated or predicted values.</w:t>
+      </w:r>
+      <w:r>
+        <w:t xml:space="preserve"> </w:t>
+      </w:r>
+      <w:r>
+        <w:t>Given that</w:t>
+      </w:r>
+      <w:r>
+        <w:t xml:space="preserve"> the 29% of the data in this column would need to be altered and inevitably affect the model’s precision, the column was </w:t>
+      </w:r>
+      <w:r>
+        <w:t>dropped</w:t>
+      </w:r>
+      <w:r>
+        <w:t xml:space="preserve">. </w:t>
+      </w:r>
+    </w:p>
+    <w:p>
+      <w:pPr>
+        <w:ind w:firstLine="720"/>
+      </w:pPr>
+      <w:r>
+        <w:t xml:space="preserve">The next step </w:t>
+      </w:r>
+      <w:r>
+        <w:t xml:space="preserve">was </w:t>
+      </w:r>
+      <w:r>
+        <w:t>to</w:t>
+      </w:r>
+      <w:r>
+        <w:t xml:space="preserve"> </w:t>
+      </w:r>
+      <w:r>
+        <w:t>determine what columns would help in classifying the data</w:t>
+      </w:r>
+      <w:r>
+        <w:t xml:space="preserve"> and which columns would not contribute.  This was done by checking for the number of unique values in each of the remaining columns.</w:t>
+      </w:r>
+      <w:r>
+        <w:t xml:space="preserve"> [</w:t>
+      </w:r>
+      <w:r>
+        <w:t>ADD</w:t>
+      </w:r>
+      <w:r>
+        <w:t xml:space="preserve"> table pic] </w:t>
+      </w:r>
+      <w:r>
+        <w:t>This exposed a column that remained constant throughout the datase</w:t>
+      </w:r>
+      <w:r>
+        <w:t>t</w:t>
+      </w:r>
+      <w:r>
+        <w:t xml:space="preserve">. </w:t>
+      </w:r>
+      <w:r>
+        <w:t xml:space="preserve">A column that is </w:t>
+      </w:r>
+      <w:r>
+        <w:t>constant are considered “zero-variance” features because they do not change over the dataset and would not affect our classification.</w:t>
+      </w:r>
+      <w:r>
+        <w:t xml:space="preserve">  Because of this justification the ‘veil-type’ column was subsequently dropped.</w:t>
+      </w:r>
+    </w:p>
+    <w:p>
+      <w:pPr>
+        <w:rPr>
+          <w:b/>
+          <w:bCs/>
+          <w:sz w:val="28"/>
+          <w:szCs w:val="28"/>
+        </w:rPr>
+      </w:pPr>
+    </w:p>
+    <w:p>
+      <w:pPr>
+        <w:rPr>
+          <w:b/>
+          <w:bCs/>
+          <w:sz w:val="28"/>
+          <w:szCs w:val="28"/>
+        </w:rPr>
+      </w:pPr>
+      <w:r>
+        <w:rPr>
+          <w:b/>
+          <w:bCs/>
+          <w:sz w:val="28"/>
+          <w:szCs w:val="28"/>
+        </w:rPr>
+        <w:t xml:space="preserve">Encoding and Processing Data </w:t>
+      </w:r>
+    </w:p>
+    <w:p>
+      <w:r>
+        <w:tab/>
+        <w:t>In order for the models to be trained, the data needs to be processed in a way that is easy for the models to perform tasks on</w:t>
+      </w:r>
+      <w:r>
+        <w:t>.</w:t>
+      </w:r>
+      <w:r>
+        <w:t xml:space="preserve">  </w:t>
+      </w:r>
+      <w:r>
+        <w:t>This is useful for machine learning models, as they require numerical input.</w:t>
+      </w:r>
+      <w:r>
+        <w:t xml:space="preserve">  </w:t>
+      </w:r>
+      <w:r>
+        <w:t xml:space="preserve">The </w:t>
+      </w:r>
+      <w:r>
+        <w:t>dataset consist</w:t>
+      </w:r>
+      <w:r>
+        <w:t>ed</w:t>
+      </w:r>
+      <w:r>
+        <w:t xml:space="preserve"> of string data which is not ideal, so utiliz</w:t>
+      </w:r>
+      <w:r>
+        <w:t>ing</w:t>
+      </w:r>
+      <w:r>
+        <w:t xml:space="preserve"> </w:t>
+      </w:r>
+      <w:proofErr w:type="spellStart"/>
       <w:r>
         <w:rPr>
           <w:i/>
           <w:iCs/>
         </w:rPr>
-        <w:t>duplicates</w:t>
+        <w:t>LabelEncoder</w:t>
       </w:r>
       <w:proofErr w:type="spellEnd"/>
       <w:r>
@@ -337,306 +554,94 @@
           <w:i/>
           <w:iCs/>
         </w:rPr>
-        <w:t>(</w:t>
-      </w:r>
-      <w:proofErr w:type="gramEnd"/>
+        <w:t>()</w:t>
+      </w:r>
+      <w:r>
+        <w:t>,</w:t>
+      </w:r>
+      <w:r>
+        <w:t xml:space="preserve"> from the Sci-kit learn library</w:t>
+      </w:r>
+      <w:r>
+        <w:t xml:space="preserve">, </w:t>
+      </w:r>
+      <w:r>
+        <w:t xml:space="preserve">to convert </w:t>
+      </w:r>
+      <w:r>
+        <w:t xml:space="preserve">the </w:t>
+      </w:r>
+      <w:r>
+        <w:t xml:space="preserve">categorical/text data into numerical values. The mappings from </w:t>
+      </w:r>
+      <w:r>
+        <w:t xml:space="preserve">the </w:t>
+      </w:r>
+      <w:r>
+        <w:t>original</w:t>
+      </w:r>
+      <w:r>
+        <w:t xml:space="preserve"> values</w:t>
+      </w:r>
+      <w:r>
+        <w:t xml:space="preserve"> to numbers are stored in a dictionary structure(map) </w:t>
+      </w:r>
+      <w:r>
+        <w:t>to</w:t>
+      </w:r>
+      <w:r>
+        <w:t xml:space="preserve"> utilize them for future tasks. </w:t>
+      </w:r>
+    </w:p>
+    <w:p>
+      <w:pPr>
+        <w:ind w:firstLine="720"/>
+      </w:pPr>
+      <w:r>
+        <w:t xml:space="preserve">To </w:t>
+      </w:r>
+      <w:r>
+        <w:t>continue with</w:t>
+      </w:r>
+      <w:r>
+        <w:t xml:space="preserve"> preprocess the data, </w:t>
+      </w:r>
+      <w:proofErr w:type="spellStart"/>
       <w:r>
         <w:rPr>
           <w:i/>
           <w:iCs/>
         </w:rPr>
-        <w:t>)</w:t>
-      </w:r>
-      <w:r>
-        <w:t xml:space="preserve"> function</w:t>
-      </w:r>
-      <w:r>
-        <w:t xml:space="preserve">.  </w:t>
-      </w:r>
-    </w:p>
-    <w:p>
-      <w:pPr>
-        <w:ind w:firstLine="720"/>
-      </w:pPr>
-      <w:r>
-        <w:t>Continuing our data refinement process</w:t>
-      </w:r>
-      <w:r>
-        <w:t>,</w:t>
-      </w:r>
-      <w:r>
-        <w:t xml:space="preserve"> </w:t>
-      </w:r>
-      <w:r>
-        <w:t>a small function [</w:t>
-      </w:r>
-      <w:r>
-        <w:t xml:space="preserve">ADD </w:t>
-      </w:r>
-      <w:r>
-        <w:t>pic]</w:t>
-      </w:r>
-      <w:r>
-        <w:t xml:space="preserve"> was used on</w:t>
-      </w:r>
-      <w:r>
-        <w:t xml:space="preserve"> </w:t>
-      </w:r>
-      <w:r>
-        <w:t xml:space="preserve">the data </w:t>
-      </w:r>
-      <w:r>
-        <w:t>to</w:t>
-      </w:r>
-      <w:r>
-        <w:t xml:space="preserve"> quickly check</w:t>
-      </w:r>
-      <w:r>
-        <w:t xml:space="preserve"> </w:t>
-      </w:r>
-      <w:r>
-        <w:t>for null values</w:t>
-      </w:r>
-      <w:r>
-        <w:t xml:space="preserve">. </w:t>
-      </w:r>
-      <w:r>
-        <w:t xml:space="preserve">The conclusion was </w:t>
-      </w:r>
-      <w:r>
-        <w:t>that only 1 column had missing values</w:t>
-      </w:r>
-      <w:r>
-        <w:t xml:space="preserve">.  The </w:t>
-      </w:r>
-      <w:r>
-        <w:t xml:space="preserve">one </w:t>
-      </w:r>
-      <w:r>
-        <w:t>column was labelled ‘stalk-root’ with a total of 2480 missing values.  Since</w:t>
-      </w:r>
-      <w:r>
-        <w:t xml:space="preserve">, </w:t>
-      </w:r>
-      <w:r>
-        <w:t xml:space="preserve">the entire dataset contained 8416 </w:t>
-      </w:r>
-      <w:r>
-        <w:t xml:space="preserve">samples this resulted in </w:t>
-      </w:r>
-      <w:r>
-        <w:t xml:space="preserve">a significant portion of the data that would require data </w:t>
-      </w:r>
-      <w:r>
-        <w:t>imputation</w:t>
-      </w:r>
-      <w:r>
-        <w:t xml:space="preserve">.  This is </w:t>
-      </w:r>
-      <w:r>
-        <w:t xml:space="preserve">the process of filling in missing or null values with estimated or </w:t>
-      </w:r>
-      <w:r>
-        <w:lastRenderedPageBreak/>
-        <w:t>predicted values.</w:t>
-      </w:r>
-      <w:r>
-        <w:t xml:space="preserve"> </w:t>
-      </w:r>
-      <w:r>
-        <w:t>Given that</w:t>
-      </w:r>
-      <w:r>
-        <w:t xml:space="preserve"> the 29% of the data in this column would need to be altered and inevitably affect the model’s precision, the column was </w:t>
-      </w:r>
-      <w:r>
-        <w:t>dropped</w:t>
-      </w:r>
-      <w:r>
-        <w:t xml:space="preserve">. </w:t>
-      </w:r>
-    </w:p>
-    <w:p>
-      <w:pPr>
-        <w:ind w:firstLine="720"/>
-      </w:pPr>
-      <w:r>
-        <w:t xml:space="preserve">The next step </w:t>
-      </w:r>
-      <w:r>
-        <w:t xml:space="preserve">was </w:t>
-      </w:r>
-      <w:r>
-        <w:t>to</w:t>
-      </w:r>
-      <w:r>
-        <w:t xml:space="preserve"> </w:t>
-      </w:r>
-      <w:r>
-        <w:t>determine what columns would help in classifying the data</w:t>
-      </w:r>
-      <w:r>
-        <w:t xml:space="preserve"> and which columns would not contribute.  This was done by checking for the number of unique values in each of the remaining columns.</w:t>
-      </w:r>
-      <w:r>
-        <w:t xml:space="preserve"> [</w:t>
-      </w:r>
-      <w:r>
-        <w:t>ADD</w:t>
-      </w:r>
-      <w:r>
-        <w:t xml:space="preserve"> table pic] </w:t>
-      </w:r>
-      <w:r>
-        <w:t>This exposed a column that remained constant throughout the datase</w:t>
-      </w:r>
-      <w:r>
-        <w:t>t</w:t>
-      </w:r>
-      <w:r>
-        <w:t xml:space="preserve">. </w:t>
-      </w:r>
-      <w:r>
-        <w:t xml:space="preserve">A column that is </w:t>
-      </w:r>
-      <w:r>
-        <w:t>constant are considered “zero-variance” features because they do not change over the dataset and would not affect our classification.</w:t>
-      </w:r>
-      <w:r>
-        <w:t xml:space="preserve">  Because of this justification the ‘veil-type’ column was subsequently dropped.</w:t>
-      </w:r>
-    </w:p>
-    <w:p>
-      <w:pPr>
-        <w:rPr>
-          <w:b/>
-          <w:bCs/>
-          <w:sz w:val="28"/>
-          <w:szCs w:val="28"/>
-        </w:rPr>
-      </w:pPr>
-    </w:p>
-    <w:p>
-      <w:pPr>
-        <w:rPr>
-          <w:b/>
-          <w:bCs/>
-          <w:sz w:val="28"/>
-          <w:szCs w:val="28"/>
-        </w:rPr>
-      </w:pPr>
-      <w:r>
-        <w:rPr>
-          <w:b/>
-          <w:bCs/>
-          <w:sz w:val="28"/>
-          <w:szCs w:val="28"/>
-        </w:rPr>
-        <w:t xml:space="preserve">Encoding and Processing Data </w:t>
-      </w:r>
-    </w:p>
-    <w:p>
-      <w:r>
-        <w:tab/>
-      </w:r>
-      <w:proofErr w:type="gramStart"/>
-      <w:r>
-        <w:t>In order for</w:t>
-      </w:r>
-      <w:proofErr w:type="gramEnd"/>
-      <w:r>
-        <w:t xml:space="preserve"> the models to be trained, the data needs to be processed in a way that is easy for the models to perform tasks on</w:t>
-      </w:r>
-      <w:r>
-        <w:t>.</w:t>
-      </w:r>
-      <w:r>
-        <w:t xml:space="preserve">  </w:t>
-      </w:r>
-      <w:r>
-        <w:t>This is useful for machine learning models, as they require numerical input.</w:t>
-      </w:r>
-      <w:r>
-        <w:t xml:space="preserve">  </w:t>
-      </w:r>
-      <w:r>
-        <w:t xml:space="preserve">The </w:t>
-      </w:r>
-      <w:r>
-        <w:t>dataset consist</w:t>
-      </w:r>
-      <w:r>
-        <w:t>ed</w:t>
-      </w:r>
-      <w:r>
-        <w:t xml:space="preserve"> of string data which is not ideal, so utiliz</w:t>
-      </w:r>
-      <w:r>
-        <w:t>ing</w:t>
-      </w:r>
-      <w:r>
-        <w:t xml:space="preserve"> </w:t>
-      </w:r>
-      <w:proofErr w:type="spellStart"/>
-      <w:proofErr w:type="gramStart"/>
+        <w:t>StandardScaler</w:t>
+      </w:r>
+      <w:proofErr w:type="spellEnd"/>
       <w:r>
         <w:rPr>
           <w:i/>
           <w:iCs/>
         </w:rPr>
-        <w:t>LabelEncoder</w:t>
-      </w:r>
-      <w:proofErr w:type="spellEnd"/>
-      <w:r>
-        <w:rPr>
-          <w:i/>
-          <w:iCs/>
-        </w:rPr>
-        <w:t>(</w:t>
-      </w:r>
-      <w:proofErr w:type="gramEnd"/>
-      <w:r>
-        <w:rPr>
-          <w:i/>
-          <w:iCs/>
-        </w:rPr>
-        <w:t>)</w:t>
-      </w:r>
-      <w:r>
-        <w:t>,</w:t>
-      </w:r>
-      <w:r>
-        <w:t xml:space="preserve"> from the Sci-kit learn library</w:t>
-      </w:r>
-      <w:r>
-        <w:t xml:space="preserve">, </w:t>
-      </w:r>
-      <w:r>
-        <w:t xml:space="preserve">to convert </w:t>
-      </w:r>
-      <w:r>
-        <w:t xml:space="preserve">the </w:t>
-      </w:r>
-      <w:r>
-        <w:t xml:space="preserve">categorical/text data into numerical values. The mappings from </w:t>
-      </w:r>
-      <w:r>
-        <w:t xml:space="preserve">the </w:t>
-      </w:r>
-      <w:r>
-        <w:t>original</w:t>
-      </w:r>
-      <w:r>
-        <w:t xml:space="preserve"> values</w:t>
-      </w:r>
-      <w:r>
-        <w:t xml:space="preserve"> to numbers are stored in a dictionary structure(map) </w:t>
-      </w:r>
-      <w:r>
-        <w:t>to</w:t>
-      </w:r>
-      <w:r>
-        <w:t xml:space="preserve"> utilize them for future tasks. </w:t>
+        <w:t>()</w:t>
+      </w:r>
+      <w:r>
+        <w:t xml:space="preserve"> from scikit-learn is used to standardize features</w:t>
+      </w:r>
+      <w:r>
+        <w:t xml:space="preserve">.  </w:t>
+      </w:r>
+      <w:r>
+        <w:t>This process involves transforming the data into a standardized form, where it exhibits a mean of 0 and a standard deviation of 1, effectively scaling it to have unit variance.</w:t>
+      </w:r>
+      <w:r>
+        <w:t xml:space="preserve">  </w:t>
+      </w:r>
+      <w:r>
+        <w:t>This step is both valuable and crucial because</w:t>
+      </w:r>
+      <w:r>
+        <w:t xml:space="preserve"> the</w:t>
+      </w:r>
+      <w:r>
+        <w:t xml:space="preserve"> model may struggle when working with features of varying scales during training.</w:t>
       </w:r>
     </w:p>
     <w:p>
@@ -644,66 +649,7 @@
         <w:ind w:firstLine="720"/>
       </w:pPr>
       <w:r>
-        <w:t xml:space="preserve">To </w:t>
-      </w:r>
-      <w:r>
-        <w:t>continue with</w:t>
-      </w:r>
-      <w:r>
-        <w:t xml:space="preserve"> preprocess the data, </w:t>
-      </w:r>
-      <w:proofErr w:type="spellStart"/>
-      <w:proofErr w:type="gramStart"/>
-      <w:r>
-        <w:rPr>
-          <w:i/>
-          <w:iCs/>
-        </w:rPr>
-        <w:t>StandardScaler</w:t>
-      </w:r>
-      <w:proofErr w:type="spellEnd"/>
-      <w:r>
-        <w:rPr>
-          <w:i/>
-          <w:iCs/>
-        </w:rPr>
-        <w:t>(</w:t>
-      </w:r>
-      <w:proofErr w:type="gramEnd"/>
-      <w:r>
-        <w:rPr>
-          <w:i/>
-          <w:iCs/>
-        </w:rPr>
-        <w:t>)</w:t>
-      </w:r>
-      <w:r>
-        <w:t xml:space="preserve"> from scikit-learn is used to standardize features</w:t>
-      </w:r>
-      <w:r>
-        <w:t xml:space="preserve">.  </w:t>
-      </w:r>
-      <w:r>
-        <w:t>This process involves transforming the data into a standardized form, where it exhibits a mean of 0 and a standard deviation of 1, effectively scaling it to have unit variance.</w:t>
-      </w:r>
-      <w:r>
-        <w:t xml:space="preserve">  </w:t>
-      </w:r>
-      <w:r>
-        <w:t>This step is both valuable and crucial because</w:t>
-      </w:r>
-      <w:r>
-        <w:t xml:space="preserve"> the</w:t>
-      </w:r>
-      <w:r>
-        <w:t xml:space="preserve"> model may struggle when working with features of varying scales during training.</w:t>
-      </w:r>
-    </w:p>
-    <w:p>
-      <w:pPr>
-        <w:ind w:firstLine="720"/>
-      </w:pPr>
-      <w:r>
+        <w:lastRenderedPageBreak/>
         <w:t>In the final step, the dataset is divided into three distinct sets: training data, validation data, and testing data.</w:t>
       </w:r>
       <w:r>
@@ -955,7 +901,19 @@
         <w:t xml:space="preserve"> employed in </w:t>
       </w:r>
       <w:r>
-        <w:t>this project—Random Forest Classifier, Logistic Regression, Support Vector Machine, Decision Tree Classifier, and Gaussian Naive Bayes—will be explored.</w:t>
+        <w:t>this project—Random Forest Classifier</w:t>
+      </w:r>
+      <w:r>
+        <w:t xml:space="preserve"> (RFC)</w:t>
+      </w:r>
+      <w:r>
+        <w:t>, Logistic Regression, Support Vector Machine</w:t>
+      </w:r>
+      <w:r>
+        <w:t xml:space="preserve"> (SVM)</w:t>
+      </w:r>
+      <w:r>
+        <w:t>, Decision Tree Classifier, and Gaussian Naive Bayes—will be explored.</w:t>
       </w:r>
     </w:p>
     <w:p>
@@ -963,52 +921,46 @@
         <w:ind w:firstLine="360"/>
       </w:pPr>
       <w:r>
+        <w:t>Random Forest is used in classification because it combines the strengths of decision trees with ensemble techniques, offering high accuracy, robustness, and flexibility in handling different types of data and problem domains.</w:t>
+      </w:r>
+    </w:p>
+    <w:p>
+      <w:pPr>
+        <w:ind w:firstLine="360"/>
+      </w:pPr>
+      <w:r>
+        <w:t xml:space="preserve">Logistic Regression is </w:t>
+      </w:r>
+      <w:r>
+        <w:t xml:space="preserve">useful in </w:t>
+      </w:r>
+      <w:r>
+        <w:t>scenarios where the connection between features and the target variable is predominantly linear</w:t>
+      </w:r>
+      <w:r>
+        <w:t xml:space="preserve">. </w:t>
+      </w:r>
+      <w:r>
+        <w:t>when the probabilistic aspects of the outcomes are crucial. However, its performance might be less impressive compared to more complex models when dealing with data that exhibits non-linear patterns.</w:t>
+      </w:r>
+    </w:p>
+    <w:p>
+      <w:pPr>
+        <w:ind w:firstLine="360"/>
+      </w:pPr>
+      <w:r>
+        <w:t>Support Vector Machines are a popular choice for classification due to their ability to handle high-dimensional data, robustness to overfitting, versatility in handling non-linear problems, and the emphasis on maximizing the margin between classes. They are particularly useful when a clear margin of separation exists between different classes</w:t>
+      </w:r>
+      <w:r>
+        <w:t>.</w:t>
+      </w:r>
+    </w:p>
+    <w:p>
+      <w:pPr>
+        <w:ind w:firstLine="360"/>
+      </w:pPr>
+      <w:r>
         <w:lastRenderedPageBreak/>
-        <w:t>Random Forest is used in classification because it combines the strengths of decision trees with ensemble techniques, offering high accuracy, robustness, and flexibility in handling different types of data and problem domains.</w:t>
-      </w:r>
-    </w:p>
-    <w:p>
-      <w:pPr>
-        <w:ind w:firstLine="360"/>
-      </w:pPr>
-      <w:r>
-        <w:t xml:space="preserve">Logistic Regression is </w:t>
-      </w:r>
-      <w:r>
-        <w:t xml:space="preserve">useful in </w:t>
-      </w:r>
-      <w:r>
-        <w:t>scenarios where the connection between features and the target variable is predominantly linear</w:t>
-      </w:r>
-      <w:r>
-        <w:t xml:space="preserve">. </w:t>
-      </w:r>
-      <w:r>
-        <w:t>when the probabilistic aspects of the outcomes are crucial. However, its performance might be less impressive compared to more complex models when dealing with data that exhibits non-linear patterns.</w:t>
-      </w:r>
-    </w:p>
-    <w:p>
-      <w:pPr>
-        <w:ind w:firstLine="360"/>
-      </w:pPr>
-      <w:r>
-        <w:t>Support Vector Machines</w:t>
-      </w:r>
-      <w:r>
-        <w:t xml:space="preserve"> (SVM)</w:t>
-      </w:r>
-      <w:r>
-        <w:t xml:space="preserve"> are a popular choice for classification due to their ability to handle high-dimensional data, robustness to overfitting, versatility in handling non-linear problems, and the emphasis on maximizing the margin between classes. They are particularly useful when a clear margin of separation exists between different classes</w:t>
-      </w:r>
-      <w:r>
-        <w:t>.</w:t>
-      </w:r>
-    </w:p>
-    <w:p>
-      <w:pPr>
-        <w:ind w:firstLine="360"/>
-      </w:pPr>
-      <w:r>
         <w:t>D</w:t>
       </w:r>
       <w:r>
@@ -1240,7 +1192,6 @@
         <w:t xml:space="preserve">ross-validation was employed as a pivotal technique to rigorously evaluate the performance of classification models. This approach involved systematically partitioning the dataset into a predefined number of folds using </w:t>
       </w:r>
       <w:proofErr w:type="spellStart"/>
-      <w:proofErr w:type="gramStart"/>
       <w:r>
         <w:rPr>
           <w:i/>
@@ -1254,15 +1205,7 @@
           <w:i/>
           <w:iCs/>
         </w:rPr>
-        <w:t>(</w:t>
-      </w:r>
-      <w:proofErr w:type="gramEnd"/>
-      <w:r>
-        <w:rPr>
-          <w:i/>
-          <w:iCs/>
-        </w:rPr>
-        <w:t>)</w:t>
+        <w:t>()</w:t>
       </w:r>
       <w:r>
         <w:t xml:space="preserve">. Through an iterative process, each classification model underwent training and testing phases on different combinations of these folds. During each iteration, a model was trained on one subset and tested on another, ensuring comprehensive learning and assessment. The results, including accuracy scores, confusion matrices, and classification reports, were </w:t>
@@ -1277,7 +1220,11 @@
         <w:t>Like the evaluation above t</w:t>
       </w:r>
       <w:r>
-        <w:t xml:space="preserve">his not only offered valuable insights into each model's consistency but also allowed for a </w:t>
+        <w:t xml:space="preserve">his </w:t>
+      </w:r>
+      <w:r>
+        <w:lastRenderedPageBreak/>
+        <w:t xml:space="preserve">not only offered valuable insights into each model's consistency but also allowed for a </w:t>
       </w:r>
       <w:r>
         <w:t>strong</w:t>
@@ -1319,7 +1266,6 @@
           <w:sz w:val="32"/>
           <w:szCs w:val="32"/>
         </w:rPr>
-        <w:lastRenderedPageBreak/>
         <w:t>Hyper-Parameter Tuning</w:t>
       </w:r>
     </w:p>
@@ -1330,6 +1276,7 @@
           <w:ilvl w:val="0"/>
           <w:numId w:val="2"/>
         </w:numPr>
+        <w:ind w:left="0" w:firstLine="0"/>
         <w:rPr>
           <w:b/>
           <w:bCs/>
@@ -1347,14 +1294,16 @@
     </w:p>
     <w:p>
       <w:pPr>
-        <w:pStyle w:val="ListParagraph"/>
-        <w:ind w:left="1080"/>
-        <w:rPr>
-          <w:szCs w:val="24"/>
-        </w:rPr>
-      </w:pPr>
-      <w:r>
-        <w:rPr>
+        <w:rPr>
+          <w:b/>
+          <w:bCs/>
+          <w:szCs w:val="24"/>
+        </w:rPr>
+      </w:pPr>
+      <w:r>
+        <w:rPr>
+          <w:b/>
+          <w:bCs/>
           <w:szCs w:val="24"/>
         </w:rPr>
         <w:t xml:space="preserve">Logistic regression: </w:t>
@@ -1362,7 +1311,6 @@
     </w:p>
     <w:p>
       <w:pPr>
-        <w:ind w:left="1440"/>
         <w:rPr>
           <w:szCs w:val="24"/>
         </w:rPr>
@@ -1398,17 +1346,26 @@
           <w:szCs w:val="24"/>
         </w:rPr>
       </w:pPr>
-      <w:r>
-        <w:rPr>
-          <w:szCs w:val="24"/>
-        </w:rPr>
-        <w:tab/>
-        <w:t xml:space="preserve">      Decision Tree Classifier:</w:t>
-      </w:r>
-    </w:p>
-    <w:p>
-      <w:pPr>
-        <w:ind w:left="1440"/>
+    </w:p>
+    <w:p>
+      <w:pPr>
+        <w:rPr>
+          <w:b/>
+          <w:bCs/>
+          <w:szCs w:val="24"/>
+        </w:rPr>
+      </w:pPr>
+      <w:r>
+        <w:rPr>
+          <w:b/>
+          <w:bCs/>
+          <w:szCs w:val="24"/>
+        </w:rPr>
+        <w:t>Decision Tree Classifier:</w:t>
+      </w:r>
+    </w:p>
+    <w:p>
+      <w:pPr>
         <w:rPr>
           <w:szCs w:val="24"/>
         </w:rPr>
@@ -1451,7 +1408,19 @@
         <w:rPr>
           <w:szCs w:val="24"/>
         </w:rPr>
-        <w:t xml:space="preserve">These initial parameters were chosen to determine how the decision tree would model relationships and do it quickly as </w:t>
+        <w:t>These initial parameters were chosen to determine how the decision tree would model relationships and do it quickly</w:t>
+      </w:r>
+      <w:r>
+        <w:rPr>
+          <w:szCs w:val="24"/>
+        </w:rPr>
+        <w:t>.  The reason for this is that</w:t>
+      </w:r>
+      <w:r>
+        <w:rPr>
+          <w:szCs w:val="24"/>
+        </w:rPr>
+        <w:t xml:space="preserve"> </w:t>
       </w:r>
       <w:proofErr w:type="spellStart"/>
       <w:r>
@@ -1522,17 +1491,26 @@
           <w:szCs w:val="24"/>
         </w:rPr>
       </w:pPr>
-      <w:r>
-        <w:rPr>
-          <w:szCs w:val="24"/>
-        </w:rPr>
-        <w:tab/>
-        <w:t xml:space="preserve">      Random Forest Classifier:</w:t>
-      </w:r>
-    </w:p>
-    <w:p>
-      <w:pPr>
-        <w:ind w:left="1440"/>
+    </w:p>
+    <w:p>
+      <w:pPr>
+        <w:rPr>
+          <w:b/>
+          <w:bCs/>
+          <w:szCs w:val="24"/>
+        </w:rPr>
+      </w:pPr>
+      <w:r>
+        <w:rPr>
+          <w:b/>
+          <w:bCs/>
+          <w:szCs w:val="24"/>
+        </w:rPr>
+        <w:t>Random Forest Classifier:</w:t>
+      </w:r>
+    </w:p>
+    <w:p>
+      <w:pPr>
         <w:rPr>
           <w:szCs w:val="24"/>
         </w:rPr>
@@ -1589,64 +1567,179 @@
         <w:rPr>
           <w:szCs w:val="24"/>
         </w:rPr>
-        <w:t xml:space="preserve"> was used for a faster computation result and small depth for the trees </w:t>
-      </w:r>
-      <w:proofErr w:type="gramStart"/>
-      <w:r>
-        <w:rPr>
-          <w:szCs w:val="24"/>
-        </w:rPr>
-        <w:t>in order to</w:t>
-      </w:r>
-      <w:proofErr w:type="gramEnd"/>
-      <w:r>
-        <w:rPr>
-          <w:szCs w:val="24"/>
-        </w:rPr>
-        <w:t xml:space="preserve"> not categorize any of the noise in the data as a pattern. It achieved an initial accuracy of 98% which was already high and an average cross validation score of 99% accuracy. </w:t>
-      </w:r>
-    </w:p>
-    <w:p>
-      <w:pPr>
-        <w:rPr>
-          <w:szCs w:val="24"/>
-        </w:rPr>
-      </w:pPr>
-      <w:r>
-        <w:rPr>
-          <w:szCs w:val="24"/>
-        </w:rPr>
-        <w:tab/>
-        <w:t xml:space="preserve">      Support Vector Machine:</w:t>
-      </w:r>
-    </w:p>
-    <w:p>
-      <w:pPr>
-        <w:ind w:left="1440"/>
-        <w:rPr>
-          <w:szCs w:val="24"/>
-        </w:rPr>
-      </w:pPr>
-      <w:r>
-        <w:rPr>
-          <w:szCs w:val="24"/>
-        </w:rPr>
-        <w:t xml:space="preserve">This model was trained with initial parameters, kernel as linear, and C as 0.025, considering our large training split of 80% and testing of 20%, it made sense to use C as 0.025 considering we didn’t want to overfit or be sensitive to outliers. </w:t>
-      </w:r>
-    </w:p>
-    <w:p>
-      <w:pPr>
-        <w:ind w:left="1440"/>
-        <w:rPr>
-          <w:szCs w:val="24"/>
-        </w:rPr>
-      </w:pPr>
-      <w:r>
-        <w:rPr>
-          <w:szCs w:val="24"/>
-        </w:rPr>
-        <w:t xml:space="preserve">It ended up achieving a high initial accuracy of 94%, and an average cross validation score of 94% accuracy. </w:t>
-      </w:r>
+        <w:t xml:space="preserve"> was used </w:t>
+      </w:r>
+      <w:r>
+        <w:rPr>
+          <w:szCs w:val="24"/>
+        </w:rPr>
+        <w:t>because of its</w:t>
+      </w:r>
+      <w:r>
+        <w:rPr>
+          <w:szCs w:val="24"/>
+        </w:rPr>
+        <w:t xml:space="preserve"> faster computation result and small</w:t>
+      </w:r>
+      <w:r>
+        <w:rPr>
+          <w:szCs w:val="24"/>
+        </w:rPr>
+        <w:t>er</w:t>
+      </w:r>
+      <w:r>
+        <w:rPr>
+          <w:szCs w:val="24"/>
+        </w:rPr>
+        <w:t xml:space="preserve"> depth for the trees</w:t>
+      </w:r>
+      <w:r>
+        <w:rPr>
+          <w:szCs w:val="24"/>
+        </w:rPr>
+        <w:t>.  The purpose is</w:t>
+      </w:r>
+      <w:r>
+        <w:rPr>
+          <w:szCs w:val="24"/>
+        </w:rPr>
+        <w:t xml:space="preserve"> in order to not categorize any of the noise in the data as a pattern. It achieved an initial accuracy of 98% which </w:t>
+      </w:r>
+      <w:r>
+        <w:rPr>
+          <w:szCs w:val="24"/>
+        </w:rPr>
+        <w:t>is</w:t>
+      </w:r>
+      <w:r>
+        <w:rPr>
+          <w:szCs w:val="24"/>
+        </w:rPr>
+        <w:t xml:space="preserve"> high and an average cross validation score of 99% accuracy. </w:t>
+      </w:r>
+    </w:p>
+    <w:p>
+      <w:pPr>
+        <w:rPr>
+          <w:szCs w:val="24"/>
+        </w:rPr>
+      </w:pPr>
+    </w:p>
+    <w:p>
+      <w:pPr>
+        <w:rPr>
+          <w:b/>
+          <w:bCs/>
+          <w:szCs w:val="24"/>
+        </w:rPr>
+      </w:pPr>
+      <w:r>
+        <w:rPr>
+          <w:b/>
+          <w:bCs/>
+          <w:szCs w:val="24"/>
+        </w:rPr>
+        <w:t>Support Vector Machine:</w:t>
+      </w:r>
+    </w:p>
+    <w:p>
+      <w:pPr>
+        <w:rPr>
+          <w:szCs w:val="24"/>
+        </w:rPr>
+      </w:pPr>
+      <w:r>
+        <w:rPr>
+          <w:szCs w:val="24"/>
+        </w:rPr>
+        <w:t>This model was trained with initial parameters, kernel as linear, and</w:t>
+      </w:r>
+      <w:r>
+        <w:rPr>
+          <w:szCs w:val="24"/>
+        </w:rPr>
+        <w:t xml:space="preserve"> </w:t>
+      </w:r>
+      <w:r>
+        <w:rPr>
+          <w:szCs w:val="24"/>
+        </w:rPr>
+        <w:t xml:space="preserve">the </w:t>
+      </w:r>
+      <w:r>
+        <w:rPr>
+          <w:szCs w:val="24"/>
+        </w:rPr>
+        <w:t>cost parameter</w:t>
+      </w:r>
+      <w:r>
+        <w:rPr>
+          <w:szCs w:val="24"/>
+        </w:rPr>
+        <w:t xml:space="preserve"> </w:t>
+      </w:r>
+      <w:r>
+        <w:rPr>
+          <w:szCs w:val="24"/>
+        </w:rPr>
+        <w:t>(C)</w:t>
+      </w:r>
+      <w:r>
+        <w:rPr>
+          <w:szCs w:val="24"/>
+        </w:rPr>
+        <w:t xml:space="preserve"> as 0.025, considering </w:t>
+      </w:r>
+      <w:r>
+        <w:rPr>
+          <w:szCs w:val="24"/>
+        </w:rPr>
+        <w:t>the</w:t>
+      </w:r>
+      <w:r>
+        <w:rPr>
+          <w:szCs w:val="24"/>
+        </w:rPr>
+        <w:t xml:space="preserve"> large training split of 80% and testing of 20%, it made sense to use C as 0.025 considering </w:t>
+      </w:r>
+      <w:r>
+        <w:rPr>
+          <w:szCs w:val="24"/>
+        </w:rPr>
+        <w:t xml:space="preserve">the </w:t>
+      </w:r>
+      <w:r>
+        <w:rPr>
+          <w:szCs w:val="24"/>
+        </w:rPr>
+        <w:t>aim</w:t>
+      </w:r>
+      <w:r>
+        <w:rPr>
+          <w:szCs w:val="24"/>
+        </w:rPr>
+        <w:t xml:space="preserve"> was to avoid overfitting or being sensitive to outliers.</w:t>
+      </w:r>
+    </w:p>
+    <w:p>
+      <w:pPr>
+        <w:rPr>
+          <w:szCs w:val="24"/>
+        </w:rPr>
+      </w:pPr>
+      <w:r>
+        <w:rPr>
+          <w:szCs w:val="24"/>
+        </w:rPr>
+        <w:t xml:space="preserve">It ended up achieving a high initial accuracy of 94% and an average cross validation score of 94% accuracy. </w:t>
+      </w:r>
+    </w:p>
+    <w:p>
+      <w:pPr>
+        <w:rPr>
+          <w:szCs w:val="24"/>
+        </w:rPr>
+      </w:pPr>
     </w:p>
     <w:p>
       <w:pPr>
@@ -1655,6 +1748,7 @@
           <w:ilvl w:val="0"/>
           <w:numId w:val="2"/>
         </w:numPr>
+        <w:ind w:left="0" w:firstLine="0"/>
         <w:rPr>
           <w:b/>
           <w:bCs/>
@@ -1672,35 +1766,34 @@
     </w:p>
     <w:p>
       <w:pPr>
-        <w:pStyle w:val="ListParagraph"/>
-        <w:ind w:left="1080"/>
-        <w:rPr>
-          <w:b/>
-          <w:bCs/>
-          <w:szCs w:val="24"/>
-        </w:rPr>
-      </w:pPr>
-      <w:r>
-        <w:rPr>
-          <w:b/>
-          <w:bCs/>
-          <w:szCs w:val="24"/>
-        </w:rPr>
-        <w:t>Definition:</w:t>
-      </w:r>
-    </w:p>
-    <w:p>
-      <w:pPr>
-        <w:ind w:left="1080" w:firstLine="360"/>
-        <w:rPr>
-          <w:szCs w:val="24"/>
-        </w:rPr>
-      </w:pPr>
-      <w:r>
-        <w:rPr>
-          <w:szCs w:val="24"/>
-        </w:rPr>
-        <w:t>Hyperparameters are parameters whose values are set prior to the training phase and govern the learning process of a machine learning algorithm. Unlike model parameters, which are learned directly from the training data, hyperparameters are configured to control the overall behavior of the learning algorithm. The prefix 'hyper' indicates that they operate at a level above parameters, influencing the learning process and consequently the resulting model parameters. Correctly tuning hyperparameters can be crucial for optimizing a model's predictive performance.</w:t>
+        <w:rPr>
+          <w:szCs w:val="24"/>
+        </w:rPr>
+      </w:pPr>
+    </w:p>
+    <w:p>
+      <w:pPr>
+        <w:rPr>
+          <w:szCs w:val="24"/>
+        </w:rPr>
+      </w:pPr>
+      <w:r>
+        <w:rPr>
+          <w:szCs w:val="24"/>
+        </w:rPr>
+        <w:t>Hyperparameters are parameters whose values are set prior to the training phase and govern the learning process of a machine learning algorithm. Unlike model parameters, which are learned directly from the training data, hyperparameters are configured to control the overall behavio</w:t>
+      </w:r>
+      <w:r>
+        <w:rPr>
+          <w:szCs w:val="24"/>
+        </w:rPr>
+        <w:t>u</w:t>
+      </w:r>
+      <w:r>
+        <w:rPr>
+          <w:szCs w:val="24"/>
+        </w:rPr>
+        <w:t>r of the learning algorithm. The prefix 'hyper' indicates that they operate at a level above parameters, influencing the learning process and consequently the resulting model parameters. Correctly tuning hyperparameters can be crucial for optimizing a model's predictive performance.</w:t>
       </w:r>
       <w:r>
         <w:rPr>
@@ -1708,83 +1801,103 @@
         </w:rPr>
         <w:t>[3]</w:t>
       </w:r>
-    </w:p>
-    <w:p>
-      <w:pPr>
-        <w:ind w:left="360" w:firstLine="720"/>
-        <w:rPr>
-          <w:b/>
-          <w:bCs/>
-          <w:szCs w:val="24"/>
-        </w:rPr>
-      </w:pPr>
-      <w:r>
-        <w:rPr>
-          <w:b/>
-          <w:bCs/>
-          <w:szCs w:val="24"/>
-        </w:rPr>
-        <w:t>Methods</w:t>
-      </w:r>
-      <w:r>
-        <w:rPr>
-          <w:b/>
-          <w:bCs/>
-          <w:szCs w:val="24"/>
-        </w:rPr>
-        <w:t xml:space="preserve"> used</w:t>
-      </w:r>
-      <w:r>
-        <w:rPr>
-          <w:b/>
-          <w:bCs/>
-          <w:szCs w:val="24"/>
-        </w:rPr>
-        <w:t>:</w:t>
-      </w:r>
-    </w:p>
-    <w:p>
-      <w:pPr>
-        <w:ind w:left="1080" w:firstLine="360"/>
-      </w:pPr>
-      <w:r>
-        <w:rPr>
-          <w:b/>
-          <w:bCs/>
+      <w:r>
+        <w:rPr>
+          <w:szCs w:val="24"/>
+        </w:rPr>
+        <w:t xml:space="preserve"> [add picture</w:t>
+      </w:r>
+      <w:r>
+        <w:rPr>
+          <w:szCs w:val="24"/>
+        </w:rPr>
+        <w:t xml:space="preserve"> of parameters</w:t>
+      </w:r>
+      <w:r>
+        <w:rPr>
+          <w:szCs w:val="24"/>
+        </w:rPr>
+        <w:t>]</w:t>
+      </w:r>
+    </w:p>
+    <w:p>
+      <w:pPr>
+        <w:rPr>
+          <w:b/>
+          <w:bCs/>
+          <w:szCs w:val="24"/>
+        </w:rPr>
+      </w:pPr>
+    </w:p>
+    <w:p>
+      <w:pPr>
+        <w:rPr>
+          <w:b/>
+          <w:bCs/>
+          <w:szCs w:val="24"/>
+        </w:rPr>
+      </w:pPr>
+    </w:p>
+    <w:p>
+      <w:r>
+        <w:rPr>
+          <w:b/>
+          <w:bCs/>
+          <w:u w:val="single"/>
         </w:rPr>
         <w:t>GridSearchCV</w:t>
       </w:r>
       <w:r>
-        <w:t xml:space="preserve"> from the sci-kit learn library was used </w:t>
-      </w:r>
-      <w:proofErr w:type="gramStart"/>
-      <w:r>
-        <w:t>in order to</w:t>
-      </w:r>
-      <w:proofErr w:type="gramEnd"/>
-      <w:r>
-        <w:t xml:space="preserve"> conduct the hyperparameter search, as this allows us to create a predefined grid of hyperparameters and explore all the combinations. </w:t>
-      </w:r>
-    </w:p>
-    <w:p>
-      <w:pPr>
-        <w:ind w:left="1080" w:firstLine="360"/>
-        <w:rPr>
-          <w:b/>
-          <w:bCs/>
-        </w:rPr>
-      </w:pPr>
-      <w:r>
-        <w:rPr>
-          <w:b/>
-          <w:bCs/>
-        </w:rPr>
-        <w:t>Logistic regression:</w:t>
-      </w:r>
-    </w:p>
-    <w:p>
-      <w:pPr>
-        <w:ind w:left="2160"/>
+        <w:t xml:space="preserve"> from the sci-kit learn library was used in order to conduct the hyperparameter search, as this allows us to create a predefined grid of hyperparameters and explore all the combinations</w:t>
+      </w:r>
+      <w:r>
+        <w:t xml:space="preserve"> in order to find the best possible parameters</w:t>
+      </w:r>
+      <w:r>
+        <w:t xml:space="preserve">. </w:t>
+      </w:r>
+    </w:p>
+    <w:p/>
+    <w:p>
+      <w:pPr>
+        <w:rPr>
+          <w:b/>
+          <w:bCs/>
+        </w:rPr>
+      </w:pPr>
+      <w:r>
+        <w:rPr>
+          <w:b/>
+          <w:bCs/>
+        </w:rPr>
+        <w:br w:type="page"/>
+      </w:r>
+    </w:p>
+    <w:p>
+      <w:pPr>
+        <w:tabs>
+          <w:tab w:val="left" w:pos="1080"/>
+        </w:tabs>
+        <w:rPr>
+          <w:b/>
+          <w:bCs/>
+          <w:u w:val="single"/>
+        </w:rPr>
+      </w:pPr>
+      <w:r>
+        <w:rPr>
+          <w:b/>
+          <w:bCs/>
+          <w:u w:val="single"/>
+        </w:rPr>
+        <w:t>Logistic regression</w:t>
+      </w:r>
+    </w:p>
+    <w:p>
+      <w:pPr>
+        <w:tabs>
+          <w:tab w:val="left" w:pos="1080"/>
+        </w:tabs>
       </w:pPr>
       <w:r>
         <w:t>For logistic regression, the hyperparameters tuned were:</w:t>
@@ -1792,7 +1905,9 @@
     </w:p>
     <w:p>
       <w:pPr>
-        <w:ind w:left="2160"/>
+        <w:tabs>
+          <w:tab w:val="left" w:pos="1080"/>
+        </w:tabs>
       </w:pPr>
       <w:r>
         <w:rPr>
@@ -1807,7 +1922,9 @@
     </w:p>
     <w:p>
       <w:pPr>
-        <w:ind w:left="2160"/>
+        <w:tabs>
+          <w:tab w:val="left" w:pos="1080"/>
+        </w:tabs>
       </w:pPr>
       <w:r>
         <w:t>A smaller value applies more regularization, which helps with overfitting, however if it is too small, model may underfit.</w:t>
@@ -1815,12 +1932,16 @@
     </w:p>
     <w:p>
       <w:pPr>
-        <w:ind w:left="2160"/>
-      </w:pPr>
-    </w:p>
-    <w:p>
-      <w:pPr>
-        <w:ind w:left="2160"/>
+        <w:tabs>
+          <w:tab w:val="left" w:pos="1080"/>
+        </w:tabs>
+      </w:pPr>
+    </w:p>
+    <w:p>
+      <w:pPr>
+        <w:tabs>
+          <w:tab w:val="left" w:pos="1080"/>
+        </w:tabs>
       </w:pPr>
       <w:r>
         <w:rPr>
@@ -1835,24 +1956,54 @@
     </w:p>
     <w:p>
       <w:pPr>
-        <w:ind w:left="2160"/>
-      </w:pPr>
-      <w:r>
-        <w:t xml:space="preserve">L1 regularization tends to produce sparser models by driving certain parameters to 0, L2 regularization doesn’t on the other hand, but instead shrinks them toward zero. </w:t>
-      </w:r>
-    </w:p>
-    <w:p>
-      <w:pPr>
-        <w:ind w:left="2160"/>
-        <w:rPr>
-          <w:b/>
-          <w:bCs/>
-        </w:rPr>
-      </w:pPr>
-    </w:p>
-    <w:p>
-      <w:pPr>
-        <w:ind w:left="2160"/>
+        <w:tabs>
+          <w:tab w:val="left" w:pos="1080"/>
+        </w:tabs>
+      </w:pPr>
+      <w:r>
+        <w:t>L1 regularization tends to produce sparser models by driving certain parameters to 0</w:t>
+      </w:r>
+      <w:r>
+        <w:t xml:space="preserve">.  On the other hand, </w:t>
+      </w:r>
+      <w:r>
+        <w:t>L2 regularization does</w:t>
+      </w:r>
+      <w:r>
+        <w:t xml:space="preserve"> </w:t>
+      </w:r>
+      <w:r>
+        <w:t>n</w:t>
+      </w:r>
+      <w:r>
+        <w:t>o</w:t>
+      </w:r>
+      <w:r>
+        <w:t xml:space="preserve">t, but instead shrinks them toward </w:t>
+      </w:r>
+      <w:r>
+        <w:t>0</w:t>
+      </w:r>
+      <w:r>
+        <w:t xml:space="preserve">. </w:t>
+      </w:r>
+    </w:p>
+    <w:p>
+      <w:pPr>
+        <w:tabs>
+          <w:tab w:val="left" w:pos="1080"/>
+        </w:tabs>
+        <w:rPr>
+          <w:b/>
+          <w:bCs/>
+        </w:rPr>
+      </w:pPr>
+    </w:p>
+    <w:p>
+      <w:pPr>
+        <w:tabs>
+          <w:tab w:val="left" w:pos="1080"/>
+        </w:tabs>
       </w:pPr>
       <w:r>
         <w:rPr>
@@ -1867,20 +2018,45 @@
     </w:p>
     <w:p>
       <w:pPr>
-        <w:ind w:left="2160"/>
-      </w:pPr>
-      <w:r>
-        <w:t xml:space="preserve">Different solvers have different computational efficiencies depending on data size and structure. Liblinear, performs better on smaller datasets, saga is better suited for larger ones. </w:t>
-      </w:r>
-    </w:p>
-    <w:p>
-      <w:pPr>
-        <w:ind w:left="2160"/>
-      </w:pPr>
-    </w:p>
-    <w:p>
-      <w:pPr>
-        <w:ind w:left="2160"/>
+        <w:tabs>
+          <w:tab w:val="left" w:pos="1080"/>
+        </w:tabs>
+      </w:pPr>
+      <w:r>
+        <w:t xml:space="preserve">Different solvers have different computational efficiencies depending on data size and structure. </w:t>
+      </w:r>
+      <w:proofErr w:type="spellStart"/>
+      <w:r>
+        <w:rPr>
+          <w:i/>
+          <w:iCs/>
+        </w:rPr>
+        <w:t>Liblinear</w:t>
+      </w:r>
+      <w:proofErr w:type="spellEnd"/>
+      <w:r>
+        <w:rPr>
+          <w:i/>
+          <w:iCs/>
+        </w:rPr>
+        <w:t>()</w:t>
+      </w:r>
+      <w:r>
+        <w:t xml:space="preserve">, performs better on smaller datasets, saga is better suited for larger ones. </w:t>
+      </w:r>
+    </w:p>
+    <w:p>
+      <w:pPr>
+        <w:tabs>
+          <w:tab w:val="left" w:pos="1080"/>
+        </w:tabs>
+      </w:pPr>
+    </w:p>
+    <w:p>
+      <w:pPr>
+        <w:tabs>
+          <w:tab w:val="left" w:pos="1080"/>
+        </w:tabs>
         <w:rPr>
           <w:b/>
           <w:bCs/>
@@ -1894,7 +2070,13 @@
         <w:t xml:space="preserve">Max Iter: </w:t>
       </w:r>
       <w:r>
-        <w:t>Maximum iterations allowed for solvers to converge were [100, 200, 300</w:t>
+        <w:t xml:space="preserve">Maximum iterations allowed for solvers to converge </w:t>
+      </w:r>
+      <w:r>
+        <w:t xml:space="preserve">to </w:t>
+      </w:r>
+      <w:r>
+        <w:t>[100, 200, 300</w:t>
       </w:r>
       <w:r>
         <w:rPr>
@@ -1913,32 +2095,36 @@
     </w:p>
     <w:p>
       <w:pPr>
-        <w:ind w:left="2160"/>
-      </w:pPr>
-      <w:r>
-        <w:t xml:space="preserve">Higher maximum of iterations allows optimization algorithm more attempts to find the minimum cost function and converge to the solution. </w:t>
-      </w:r>
-    </w:p>
-    <w:p>
-      <w:pPr>
-        <w:ind w:left="2160"/>
-        <w:rPr>
-          <w:b/>
-          <w:bCs/>
-        </w:rPr>
-      </w:pPr>
-    </w:p>
-    <w:p>
-      <w:pPr>
-        <w:ind w:left="2160"/>
-      </w:pPr>
-      <w:r>
-        <w:t>After grid search and cross-validation process, the best parameters for the Logistic Regression model were identified as follows:</w:t>
-      </w:r>
-    </w:p>
-    <w:p>
-      <w:pPr>
-        <w:ind w:left="2160"/>
+        <w:tabs>
+          <w:tab w:val="left" w:pos="1080"/>
+        </w:tabs>
+      </w:pPr>
+      <w:r>
+        <w:t>Higher maximum iterations allow optimization algorithm</w:t>
+      </w:r>
+      <w:r>
+        <w:t>s</w:t>
+      </w:r>
+      <w:r>
+        <w:t xml:space="preserve"> more attempts to find the minimum cost function and converge to the solution. </w:t>
+      </w:r>
+    </w:p>
+    <w:p>
+      <w:pPr>
+        <w:tabs>
+          <w:tab w:val="left" w:pos="1080"/>
+        </w:tabs>
+        <w:rPr>
+          <w:b/>
+          <w:bCs/>
+        </w:rPr>
+      </w:pPr>
+    </w:p>
+    <w:p>
+      <w:pPr>
+        <w:tabs>
+          <w:tab w:val="left" w:pos="1080"/>
+        </w:tabs>
         <w:rPr>
           <w:b/>
           <w:bCs/>
@@ -1961,37 +2147,247 @@
     </w:p>
     <w:p>
       <w:pPr>
-        <w:ind w:left="2160"/>
-      </w:pPr>
-      <w:r>
-        <w:t xml:space="preserve">They did not help increase the accuracy of the model as much. </w:t>
-      </w:r>
-    </w:p>
-    <w:p>
-      <w:pPr>
-        <w:ind w:left="1080" w:firstLine="360"/>
-      </w:pPr>
-    </w:p>
-    <w:p>
-      <w:pPr>
-        <w:ind w:left="1080" w:firstLine="360"/>
-        <w:rPr>
-          <w:b/>
-          <w:bCs/>
-        </w:rPr>
-      </w:pPr>
-      <w:r>
-        <w:rPr>
-          <w:b/>
-          <w:bCs/>
-        </w:rPr>
-        <w:t>Decision Tree Classifier:</w:t>
-      </w:r>
-    </w:p>
-    <w:p>
-      <w:pPr>
-        <w:ind w:left="1080" w:firstLine="360"/>
-      </w:pPr>
+        <w:tabs>
+          <w:tab w:val="left" w:pos="1080"/>
+        </w:tabs>
+      </w:pPr>
+      <w:r>
+        <w:t>They did not help increase the accuracy of the model.</w:t>
+      </w:r>
+      <w:r>
+        <w:t xml:space="preserve"> [ADD pic]</w:t>
+      </w:r>
+      <w:r>
+        <w:t xml:space="preserve"> </w:t>
+      </w:r>
+    </w:p>
+    <w:p>
+      <w:pPr>
+        <w:tabs>
+          <w:tab w:val="left" w:pos="1080"/>
+        </w:tabs>
+      </w:pPr>
+    </w:p>
+    <w:p>
+      <w:pPr>
+        <w:tabs>
+          <w:tab w:val="left" w:pos="1080"/>
+        </w:tabs>
+        <w:rPr>
+          <w:b/>
+          <w:bCs/>
+          <w:u w:val="single"/>
+        </w:rPr>
+      </w:pPr>
+      <w:r>
+        <w:rPr>
+          <w:b/>
+          <w:bCs/>
+          <w:u w:val="single"/>
+        </w:rPr>
+        <w:t>Decision Tree Classifier</w:t>
+      </w:r>
+    </w:p>
+    <w:p>
+      <w:pPr>
+        <w:tabs>
+          <w:tab w:val="left" w:pos="1080"/>
+        </w:tabs>
+      </w:pPr>
+      <w:r>
+        <w:t>For Decision tree, the hyperparameters tuned were:</w:t>
+      </w:r>
+    </w:p>
+    <w:p>
+      <w:pPr>
+        <w:tabs>
+          <w:tab w:val="left" w:pos="1080"/>
+        </w:tabs>
+      </w:pPr>
+      <w:r>
+        <w:rPr>
+          <w:b/>
+          <w:bCs/>
+        </w:rPr>
+        <w:t>Criterion:</w:t>
+      </w:r>
+      <w:r>
+        <w:t xml:space="preserve"> A function to measure the quality of a split. </w:t>
+      </w:r>
+      <w:r>
+        <w:t>The values e</w:t>
+      </w:r>
+      <w:r>
+        <w:t>xplored were ['entropy', '</w:t>
+      </w:r>
+      <w:proofErr w:type="spellStart"/>
+      <w:r>
+        <w:t>gini</w:t>
+      </w:r>
+      <w:proofErr w:type="spellEnd"/>
+      <w:r>
+        <w:t>'</w:t>
+      </w:r>
+      <w:r>
+        <w:t>, ‘</w:t>
+      </w:r>
+      <w:proofErr w:type="spellStart"/>
+      <w:r>
+        <w:t>log_loss</w:t>
+      </w:r>
+      <w:proofErr w:type="spellEnd"/>
+      <w:r>
+        <w:t>’</w:t>
+      </w:r>
+      <w:r>
+        <w:t>].</w:t>
+      </w:r>
+      <w:r>
+        <w:t xml:space="preserve">  </w:t>
+      </w:r>
+      <w:r>
+        <w:t xml:space="preserve">Gini tends to be faster to compute and may lean towards larger partitions (broader trees), </w:t>
+      </w:r>
+      <w:r>
+        <w:t>whereas</w:t>
+      </w:r>
+      <w:r>
+        <w:t xml:space="preserve"> Entropy can produce more balanced trees but is computationally expensive due to calculation of logarithms. </w:t>
+      </w:r>
+    </w:p>
+    <w:p>
+      <w:pPr>
+        <w:tabs>
+          <w:tab w:val="left" w:pos="1080"/>
+        </w:tabs>
+      </w:pPr>
+    </w:p>
+    <w:p>
+      <w:pPr>
+        <w:tabs>
+          <w:tab w:val="left" w:pos="1080"/>
+        </w:tabs>
+      </w:pPr>
+      <w:r>
+        <w:rPr>
+          <w:b/>
+          <w:bCs/>
+        </w:rPr>
+        <w:t>Max Depth:</w:t>
+      </w:r>
+      <w:r>
+        <w:t xml:space="preserve"> </w:t>
+      </w:r>
+      <w:r>
+        <w:t>The maximum depth of the tree</w:t>
+      </w:r>
+      <w:r>
+        <w:t xml:space="preserve"> explored depths were [3, 5, 7, 9]. </w:t>
+      </w:r>
+    </w:p>
+    <w:p>
+      <w:pPr>
+        <w:tabs>
+          <w:tab w:val="left" w:pos="1080"/>
+        </w:tabs>
+      </w:pPr>
+      <w:r>
+        <w:t xml:space="preserve">Deeper </w:t>
+      </w:r>
+      <w:r>
+        <w:t>trees (higher</w:t>
+      </w:r>
+      <w:r>
+        <w:t xml:space="preserve"> ‘</w:t>
+      </w:r>
+      <w:proofErr w:type="spellStart"/>
+      <w:r>
+        <w:t>max_depth</w:t>
+      </w:r>
+      <w:proofErr w:type="spellEnd"/>
+      <w:r>
+        <w:t xml:space="preserve">’) can model more complex patterns and accurate on the training data, but risk overfitting </w:t>
+      </w:r>
+      <w:r>
+        <w:t xml:space="preserve">due </w:t>
+      </w:r>
+      <w:r>
+        <w:t xml:space="preserve">to noise or outliers in the training set. </w:t>
+      </w:r>
+    </w:p>
+    <w:p>
+      <w:pPr>
+        <w:tabs>
+          <w:tab w:val="left" w:pos="1080"/>
+        </w:tabs>
+      </w:pPr>
+    </w:p>
+    <w:p>
+      <w:pPr>
+        <w:tabs>
+          <w:tab w:val="left" w:pos="1080"/>
+        </w:tabs>
+      </w:pPr>
+      <w:r>
+        <w:rPr>
+          <w:b/>
+          <w:bCs/>
+        </w:rPr>
+        <w:t>Best parameters for Decision</w:t>
+      </w:r>
+      <w:r>
+        <w:rPr>
+          <w:b/>
+          <w:bCs/>
+        </w:rPr>
+        <w:t xml:space="preserve"> </w:t>
+      </w:r>
+      <w:r>
+        <w:rPr>
+          <w:b/>
+          <w:bCs/>
+        </w:rPr>
+        <w:t>Tree</w:t>
+      </w:r>
+      <w:r>
+        <w:rPr>
+          <w:b/>
+          <w:bCs/>
+        </w:rPr>
+        <w:t xml:space="preserve"> </w:t>
+      </w:r>
+      <w:r>
+        <w:rPr>
+          <w:b/>
+          <w:bCs/>
+        </w:rPr>
+        <w:t>Classifier:</w:t>
+      </w:r>
+      <w:r>
+        <w:t xml:space="preserve"> {'criterion': 'entropy', '</w:t>
+      </w:r>
+      <w:proofErr w:type="spellStart"/>
+      <w:r>
+        <w:t>max_depth</w:t>
+      </w:r>
+      <w:proofErr w:type="spellEnd"/>
+      <w:r>
+        <w:t>': 7}</w:t>
+      </w:r>
+    </w:p>
+    <w:p>
+      <w:pPr>
+        <w:tabs>
+          <w:tab w:val="left" w:pos="1080"/>
+        </w:tabs>
+        <w:rPr>
+          <w:b/>
+          <w:bCs/>
+        </w:rPr>
+      </w:pPr>
+      <w:r>
+        <w:t>These parameters were optimal as the model achieved perfect accuracy with them.</w:t>
+      </w:r>
       <w:r>
         <w:rPr>
           <w:b/>
@@ -1999,26 +2395,417 @@
         </w:rPr>
         <w:tab/>
       </w:r>
-      <w:r>
-        <w:t>For Decision tree, the hyperparameters tuned were:</w:t>
-      </w:r>
-    </w:p>
-    <w:p>
-      <w:pPr>
-        <w:ind w:left="2160"/>
-      </w:pPr>
-      <w:r>
-        <w:rPr>
-          <w:b/>
-          <w:bCs/>
-        </w:rPr>
-        <w:t>Criterion:</w:t>
-      </w:r>
-      <w:r>
-        <w:t xml:space="preserve"> A function to measure the quality of a split. Explored values were ['entropy', '</w:t>
+    </w:p>
+    <w:p>
+      <w:pPr>
+        <w:rPr>
+          <w:b/>
+          <w:bCs/>
+        </w:rPr>
+      </w:pPr>
+    </w:p>
+    <w:p>
+      <w:pPr>
+        <w:rPr>
+          <w:b/>
+          <w:bCs/>
+        </w:rPr>
+      </w:pPr>
+    </w:p>
+    <w:p>
+      <w:pPr>
+        <w:tabs>
+          <w:tab w:val="left" w:pos="1080"/>
+        </w:tabs>
+        <w:rPr>
+          <w:b/>
+          <w:bCs/>
+          <w:u w:val="single"/>
+        </w:rPr>
+      </w:pPr>
+      <w:r>
+        <w:rPr>
+          <w:b/>
+          <w:bCs/>
+          <w:u w:val="single"/>
+        </w:rPr>
+        <w:t>Support Vector Machine</w:t>
+      </w:r>
+    </w:p>
+    <w:p>
+      <w:pPr>
+        <w:tabs>
+          <w:tab w:val="left" w:pos="1080"/>
+        </w:tabs>
+      </w:pPr>
+      <w:r>
+        <w:t>For SVC</w:t>
+      </w:r>
+      <w:r>
+        <w:t>, the hyperparameters tuned were:</w:t>
+      </w:r>
+    </w:p>
+    <w:p>
+      <w:pPr>
+        <w:tabs>
+          <w:tab w:val="left" w:pos="1080"/>
+        </w:tabs>
+        <w:rPr>
+          <w:b/>
+          <w:bCs/>
+        </w:rPr>
+      </w:pPr>
+      <w:r>
+        <w:rPr>
+          <w:b/>
+          <w:bCs/>
+        </w:rPr>
+        <w:t xml:space="preserve">C: </w:t>
+      </w:r>
+      <w:r>
+        <w:t xml:space="preserve"> </w:t>
+      </w:r>
+      <w:r>
+        <w:t>T</w:t>
+      </w:r>
+      <w:r>
+        <w:t xml:space="preserve">his parameter </w:t>
+      </w:r>
+      <w:r>
+        <w:t xml:space="preserve">balances between accurately </w:t>
+      </w:r>
+      <w:r>
+        <w:t>classifying</w:t>
+      </w:r>
+      <w:r>
+        <w:t xml:space="preserve"> training examples a</w:t>
+      </w:r>
+      <w:r>
+        <w:t>nd</w:t>
+      </w:r>
+      <w:r>
+        <w:t xml:space="preserve"> </w:t>
+      </w:r>
+      <w:r>
+        <w:t>maximizing the margin of the decision function.</w:t>
+      </w:r>
+      <w:r>
+        <w:t xml:space="preserve"> </w:t>
+      </w:r>
+      <w:r>
+        <w:t xml:space="preserve"> </w:t>
+      </w:r>
+      <w:r>
+        <w:t>Parameters explored were ‘</w:t>
+      </w:r>
+      <w:r>
+        <w:t>[0.025, 0.25, 2.5]</w:t>
+      </w:r>
+      <w:r>
+        <w:t>’.</w:t>
+      </w:r>
+    </w:p>
+    <w:p>
+      <w:pPr>
+        <w:tabs>
+          <w:tab w:val="left" w:pos="1080"/>
+        </w:tabs>
+      </w:pPr>
+    </w:p>
+    <w:p>
+      <w:pPr>
+        <w:tabs>
+          <w:tab w:val="left" w:pos="1080"/>
+        </w:tabs>
+      </w:pPr>
+      <w:r>
+        <w:t xml:space="preserve"> </w:t>
+      </w:r>
+      <w:r>
+        <w:rPr>
+          <w:b/>
+          <w:bCs/>
+        </w:rPr>
+        <w:t>Kernel:</w:t>
+      </w:r>
+      <w:r>
+        <w:rPr>
+          <w:b/>
+          <w:bCs/>
+        </w:rPr>
+        <w:t xml:space="preserve"> </w:t>
+      </w:r>
+      <w:r>
+        <w:t>The c</w:t>
+      </w:r>
+      <w:r>
+        <w:t>h</w:t>
+      </w:r>
+      <w:r>
+        <w:t xml:space="preserve">oice of kernel affects the decision boundary created by the SVM. </w:t>
+      </w:r>
+      <w:r>
+        <w:t>A l</w:t>
+      </w:r>
+      <w:r>
+        <w:t xml:space="preserve">inear kernel can model linear decision boundaries, while the </w:t>
+      </w:r>
+      <w:r>
+        <w:t>Radial Basis Function (</w:t>
       </w:r>
       <w:proofErr w:type="spellStart"/>
       <w:r>
+        <w:t>rbf</w:t>
+      </w:r>
+      <w:proofErr w:type="spellEnd"/>
+      <w:r>
+        <w:t>)</w:t>
+      </w:r>
+      <w:r>
+        <w:t xml:space="preserve"> and </w:t>
+      </w:r>
+      <w:r>
+        <w:t>polynomial (</w:t>
+      </w:r>
+      <w:r>
+        <w:t>poly</w:t>
+      </w:r>
+      <w:r>
+        <w:t>)</w:t>
+      </w:r>
+      <w:r>
+        <w:t xml:space="preserve"> kernels can model non</w:t>
+      </w:r>
+      <w:r>
+        <w:t>-</w:t>
+      </w:r>
+      <w:r>
+        <w:t>linear boundaries.</w:t>
+      </w:r>
+      <w:r>
+        <w:t xml:space="preserve"> Parameters explored were </w:t>
+      </w:r>
+      <w:r>
+        <w:t>['linear', '</w:t>
+      </w:r>
+      <w:proofErr w:type="spellStart"/>
+      <w:r>
+        <w:t>rbf</w:t>
+      </w:r>
+      <w:proofErr w:type="spellEnd"/>
+      <w:r>
+        <w:t>', 'poly']</w:t>
+      </w:r>
+      <w:r>
+        <w:t>.</w:t>
+      </w:r>
+    </w:p>
+    <w:p>
+      <w:pPr>
+        <w:tabs>
+          <w:tab w:val="left" w:pos="1080"/>
+        </w:tabs>
+      </w:pPr>
+    </w:p>
+    <w:p>
+      <w:pPr>
+        <w:tabs>
+          <w:tab w:val="left" w:pos="1080"/>
+        </w:tabs>
+      </w:pPr>
+      <w:r>
+        <w:rPr>
+          <w:b/>
+          <w:bCs/>
+        </w:rPr>
+        <w:t xml:space="preserve">Degree: </w:t>
+      </w:r>
+      <w:r>
+        <w:t>T</w:t>
+      </w:r>
+      <w:r>
+        <w:t xml:space="preserve">his is only applicable when using poly kernel and determines polynomial degree. Higher degree </w:t>
+      </w:r>
+      <w:r>
+        <w:t>means that the</w:t>
+      </w:r>
+      <w:r>
+        <w:t xml:space="preserve"> model </w:t>
+      </w:r>
+      <w:r>
+        <w:t xml:space="preserve">can handle </w:t>
+      </w:r>
+      <w:r>
+        <w:t xml:space="preserve">more complex relationships, but </w:t>
+      </w:r>
+      <w:r>
+        <w:t xml:space="preserve">the </w:t>
+      </w:r>
+      <w:r>
+        <w:t xml:space="preserve">risk of overfitting increases. Lower </w:t>
+      </w:r>
+      <w:r>
+        <w:t>degrees</w:t>
+      </w:r>
+      <w:r>
+        <w:t xml:space="preserve"> </w:t>
+      </w:r>
+      <w:r>
+        <w:t>are</w:t>
+      </w:r>
+      <w:r>
+        <w:t xml:space="preserve"> less computationally expensive and may generalize better.</w:t>
+      </w:r>
+      <w:r>
+        <w:t xml:space="preserve"> Parameters explored were </w:t>
+      </w:r>
+      <w:r>
+        <w:t>[2, 3, 4]</w:t>
+      </w:r>
+      <w:r>
+        <w:t>.</w:t>
+      </w:r>
+    </w:p>
+    <w:p>
+      <w:pPr>
+        <w:tabs>
+          <w:tab w:val="left" w:pos="1080"/>
+        </w:tabs>
+      </w:pPr>
+    </w:p>
+    <w:p>
+      <w:pPr>
+        <w:tabs>
+          <w:tab w:val="left" w:pos="1080"/>
+        </w:tabs>
+      </w:pPr>
+      <w:r>
+        <w:rPr>
+          <w:b/>
+          <w:bCs/>
+        </w:rPr>
+        <w:t>Best parameters for SVC:</w:t>
+      </w:r>
+      <w:r>
+        <w:t xml:space="preserve"> {'C': 0.25, 'degree': 3, 'kernel': 'poly'}</w:t>
+      </w:r>
+      <w:r>
+        <w:t xml:space="preserve"> </w:t>
+      </w:r>
+    </w:p>
+    <w:p>
+      <w:pPr>
+        <w:tabs>
+          <w:tab w:val="left" w:pos="1080"/>
+        </w:tabs>
+      </w:pPr>
+      <w:r>
+        <w:t xml:space="preserve">These parameters were optimal as the model achieved perfect accuracy with them.  </w:t>
+      </w:r>
+    </w:p>
+    <w:p>
+      <w:pPr>
+        <w:tabs>
+          <w:tab w:val="left" w:pos="1080"/>
+        </w:tabs>
+      </w:pPr>
+      <w:r>
+        <w:t>Since</w:t>
+      </w:r>
+      <w:r>
+        <w:t xml:space="preserve"> the C value is small it used a lower margin</w:t>
+      </w:r>
+      <w:r>
+        <w:t xml:space="preserve"> and</w:t>
+      </w:r>
+      <w:r>
+        <w:t xml:space="preserve"> therefore a simpler decision </w:t>
+      </w:r>
+      <w:r>
+        <w:t>function,</w:t>
+      </w:r>
+      <w:r>
+        <w:t xml:space="preserve"> but it did not end up affecting the accuracy much and using the poly boundary also helped in this case with</w:t>
+      </w:r>
+      <w:r>
+        <w:t xml:space="preserve"> a</w:t>
+      </w:r>
+      <w:r>
+        <w:t xml:space="preserve"> moderate degree of 3. </w:t>
+      </w:r>
+    </w:p>
+    <w:p>
+      <w:pPr>
+        <w:tabs>
+          <w:tab w:val="left" w:pos="1080"/>
+        </w:tabs>
+      </w:pPr>
+      <w:r>
+        <w:tab/>
+      </w:r>
+      <w:r>
+        <w:tab/>
+      </w:r>
+    </w:p>
+    <w:p>
+      <w:pPr>
+        <w:tabs>
+          <w:tab w:val="left" w:pos="1080"/>
+        </w:tabs>
+      </w:pPr>
+      <w:r>
+        <w:rPr>
+          <w:b/>
+          <w:bCs/>
+        </w:rPr>
+        <w:t xml:space="preserve">Random Forest </w:t>
+      </w:r>
+      <w:r>
+        <w:rPr>
+          <w:b/>
+          <w:bCs/>
+        </w:rPr>
+        <w:t>Classifier</w:t>
+      </w:r>
+      <w:r>
+        <w:rPr>
+          <w:b/>
+          <w:bCs/>
+        </w:rPr>
+        <w:t xml:space="preserve">: </w:t>
+      </w:r>
+    </w:p>
+    <w:p>
+      <w:pPr>
+        <w:tabs>
+          <w:tab w:val="left" w:pos="1080"/>
+        </w:tabs>
+      </w:pPr>
+      <w:r>
+        <w:t>For RFC, the hyperparameters tuned were:</w:t>
+      </w:r>
+    </w:p>
+    <w:p>
+      <w:pPr>
+        <w:tabs>
+          <w:tab w:val="left" w:pos="1080"/>
+        </w:tabs>
+      </w:pPr>
+      <w:r>
+        <w:rPr>
+          <w:b/>
+          <w:bCs/>
+        </w:rPr>
+        <w:t xml:space="preserve">Criterion: </w:t>
+      </w:r>
+      <w:r>
+        <w:t xml:space="preserve">Same as decision tree </w:t>
+      </w:r>
+      <w:r>
+        <w:t>A function to measure the quality of a split. Explored values were ['entropy', '</w:t>
+      </w:r>
+      <w:proofErr w:type="spellStart"/>
+      <w:r>
         <w:t>gini</w:t>
       </w:r>
       <w:proofErr w:type="spellEnd"/>
@@ -2034,15 +2821,14 @@
       </w:r>
       <w:proofErr w:type="spellEnd"/>
       <w:r>
-        <w:t>’</w:t>
-      </w:r>
-      <w:r>
-        <w:t>].</w:t>
-      </w:r>
-    </w:p>
-    <w:p>
-      <w:pPr>
-        <w:ind w:left="2160"/>
+        <w:t>’].</w:t>
+      </w:r>
+    </w:p>
+    <w:p>
+      <w:pPr>
+        <w:tabs>
+          <w:tab w:val="left" w:pos="1080"/>
+        </w:tabs>
       </w:pPr>
       <w:r>
         <w:t xml:space="preserve">Gini tends to be faster to compute and may lean towards larger partitions (broader trees), whereas Entropy can produce more balanced trees but is computationally expensive due to calculation of logarithms. </w:t>
@@ -2050,237 +2836,172 @@
     </w:p>
     <w:p>
       <w:pPr>
-        <w:ind w:left="2160"/>
-      </w:pPr>
-    </w:p>
-    <w:p>
-      <w:pPr>
-        <w:ind w:left="2160"/>
-      </w:pPr>
-      <w:r>
-        <w:rPr>
-          <w:b/>
-          <w:bCs/>
-        </w:rPr>
-        <w:t>Max Depth:</w:t>
-      </w:r>
-      <w:r>
-        <w:t xml:space="preserve"> </w:t>
-      </w:r>
-      <w:r>
-        <w:t>The maximum depth of the tree</w:t>
-      </w:r>
-      <w:r>
-        <w:t xml:space="preserve"> explored depths were [3, 5, 7, 9]. </w:t>
-      </w:r>
-    </w:p>
-    <w:p>
-      <w:pPr>
-        <w:ind w:left="2160"/>
-      </w:pPr>
-      <w:r>
-        <w:t xml:space="preserve">Deeper </w:t>
-      </w:r>
-      <w:r>
-        <w:t>trees (higher</w:t>
-      </w:r>
-      <w:r>
-        <w:t xml:space="preserve"> ‘</w:t>
-      </w:r>
+        <w:tabs>
+          <w:tab w:val="left" w:pos="1080"/>
+        </w:tabs>
+      </w:pPr>
+      <w:r>
+        <w:tab/>
+      </w:r>
+      <w:r>
+        <w:tab/>
+      </w:r>
+      <w:r>
+        <w:tab/>
+      </w:r>
+    </w:p>
+    <w:p>
+      <w:pPr>
+        <w:tabs>
+          <w:tab w:val="left" w:pos="1080"/>
+        </w:tabs>
+      </w:pPr>
       <w:proofErr w:type="spellStart"/>
       <w:r>
+        <w:rPr>
+          <w:b/>
+          <w:bCs/>
+        </w:rPr>
+        <w:t>n_estimators</w:t>
+      </w:r>
+      <w:proofErr w:type="spellEnd"/>
+      <w:r>
+        <w:rPr>
+          <w:b/>
+          <w:bCs/>
+        </w:rPr>
+        <w:t xml:space="preserve"> (number of trees in the forest): </w:t>
+      </w:r>
+      <w:r>
+        <w:t>Th</w:t>
+      </w:r>
+      <w:r>
+        <w:t xml:space="preserve">is parameter determines number of trees in the forest. More trees = increase in robustness and stability of model, makes sure that outliers and noise don’t impact the model in training, but increasing computational cost. </w:t>
+      </w:r>
+      <w:r>
+        <w:t>Parameters tuned were ‘</w:t>
+      </w:r>
+      <w:r>
+        <w:t>[10, 50, 100]</w:t>
+      </w:r>
+      <w:r>
+        <w:t>’.</w:t>
+      </w:r>
+    </w:p>
+    <w:p>
+      <w:pPr>
+        <w:tabs>
+          <w:tab w:val="left" w:pos="1080"/>
+        </w:tabs>
+      </w:pPr>
+    </w:p>
+    <w:p>
+      <w:pPr>
+        <w:tabs>
+          <w:tab w:val="left" w:pos="1080"/>
+        </w:tabs>
+      </w:pPr>
+      <w:proofErr w:type="spellStart"/>
+      <w:r>
+        <w:rPr>
+          <w:b/>
+          <w:bCs/>
+        </w:rPr>
         <w:t>max_depth</w:t>
       </w:r>
       <w:proofErr w:type="spellEnd"/>
       <w:r>
-        <w:t xml:space="preserve">’) can model more complex patterns and accurate on the training data, but risk overfitting to noise or outliers in the training set. </w:t>
-      </w:r>
-    </w:p>
-    <w:p>
-      <w:pPr>
-        <w:ind w:left="2160"/>
-      </w:pPr>
-    </w:p>
-    <w:p>
-      <w:pPr>
-        <w:ind w:left="2160"/>
-      </w:pPr>
-      <w:r>
-        <w:t xml:space="preserve">After grid search and cross-validation, the best parameters for </w:t>
-      </w:r>
-      <w:r>
-        <w:t>Decision Tree Classifier</w:t>
-      </w:r>
-      <w:r>
-        <w:t xml:space="preserve"> were identified as follows:</w:t>
-      </w:r>
-    </w:p>
-    <w:p>
-      <w:pPr>
-        <w:ind w:left="2160"/>
-      </w:pPr>
-      <w:r>
-        <w:t xml:space="preserve">Best parameters for </w:t>
+        <w:t xml:space="preserve"> </w:t>
+      </w:r>
+      <w:r>
+        <w:rPr>
+          <w:b/>
+          <w:bCs/>
+        </w:rPr>
+        <w:t xml:space="preserve">(maximum depth of tree): </w:t>
+      </w:r>
+      <w:r>
+        <w:t>T</w:t>
+      </w:r>
+      <w:r>
+        <w:t xml:space="preserve">his parameter controls the maximum depth of each tree, more depth to each tree, helps model further complex patterns. Going to deep also risks overfitting. </w:t>
+      </w:r>
+      <w:r>
+        <w:t>Parameters tuned were ‘</w:t>
+      </w:r>
+      <w:r>
+        <w:t>[3, 5, 7]</w:t>
+      </w:r>
+      <w:r>
+        <w:t>’.</w:t>
+      </w:r>
+    </w:p>
+    <w:p>
+      <w:pPr>
+        <w:tabs>
+          <w:tab w:val="left" w:pos="1080"/>
+        </w:tabs>
+      </w:pPr>
+    </w:p>
+    <w:p>
+      <w:pPr>
+        <w:tabs>
+          <w:tab w:val="left" w:pos="1080"/>
+        </w:tabs>
+      </w:pPr>
+      <w:r>
+        <w:rPr>
+          <w:b/>
+          <w:bCs/>
+        </w:rPr>
+        <w:t>Best parameters for Random</w:t>
+      </w:r>
+      <w:r>
+        <w:rPr>
+          <w:b/>
+          <w:bCs/>
+        </w:rPr>
+        <w:t xml:space="preserve"> </w:t>
+      </w:r>
+      <w:r>
+        <w:rPr>
+          <w:b/>
+          <w:bCs/>
+        </w:rPr>
+        <w:t>Forest</w:t>
+      </w:r>
+      <w:r>
+        <w:rPr>
+          <w:b/>
+          <w:bCs/>
+        </w:rPr>
+        <w:t xml:space="preserve"> </w:t>
+      </w:r>
+      <w:r>
+        <w:rPr>
+          <w:b/>
+          <w:bCs/>
+        </w:rPr>
+        <w:t>Classifier:</w:t>
+      </w:r>
+      <w:r>
+        <w:t xml:space="preserve"> {'</w:t>
       </w:r>
       <w:proofErr w:type="spellStart"/>
       <w:r>
-        <w:t>DecisionTreeClassifier</w:t>
+        <w:t>max_depth</w:t>
       </w:r>
       <w:proofErr w:type="spellEnd"/>
       <w:r>
-        <w:t>: {'criterion': 'entropy', '</w:t>
+        <w:t>': 5, '</w:t>
       </w:r>
       <w:proofErr w:type="spellStart"/>
       <w:r>
-        <w:t>max_depth</w:t>
+        <w:t>n_estimators</w:t>
       </w:r>
       <w:proofErr w:type="spellEnd"/>
       <w:r>
-        <w:t>': 7}</w:t>
-      </w:r>
-    </w:p>
-    <w:p>
-      <w:pPr>
-        <w:ind w:left="2160"/>
-      </w:pPr>
-      <w:r>
-        <w:t>These parameters were optimal as the model achieved perfect accuracy with them.</w:t>
-      </w:r>
-    </w:p>
-    <w:p>
-      <w:pPr>
-        <w:ind w:left="2160"/>
-      </w:pPr>
-    </w:p>
-    <w:p>
-      <w:pPr>
-        <w:ind w:left="1080" w:firstLine="360"/>
-        <w:rPr>
-          <w:b/>
-          <w:bCs/>
-        </w:rPr>
-      </w:pPr>
-      <w:r>
-        <w:rPr>
-          <w:b/>
-          <w:bCs/>
-        </w:rPr>
-        <w:tab/>
-      </w:r>
-    </w:p>
-    <w:p>
-      <w:pPr>
-        <w:ind w:left="1080" w:firstLine="360"/>
-        <w:rPr>
-          <w:b/>
-          <w:bCs/>
-        </w:rPr>
-      </w:pPr>
-      <w:r>
-        <w:rPr>
-          <w:b/>
-          <w:bCs/>
-        </w:rPr>
-        <w:t>Support Vector Classifier/Machine:</w:t>
-      </w:r>
-    </w:p>
-    <w:p>
-      <w:pPr>
-        <w:ind w:left="1080" w:firstLine="360"/>
-      </w:pPr>
-      <w:r>
-        <w:rPr>
-          <w:b/>
-          <w:bCs/>
-        </w:rPr>
-        <w:tab/>
-      </w:r>
-      <w:r>
-        <w:t>For SVC</w:t>
-      </w:r>
-      <w:r>
-        <w:t>, the hyperparameters tuned were:</w:t>
-      </w:r>
-    </w:p>
-    <w:p>
-      <w:pPr>
-        <w:ind w:left="2160"/>
-        <w:rPr>
-          <w:b/>
-          <w:bCs/>
-        </w:rPr>
-      </w:pPr>
-      <w:r>
-        <w:rPr>
-          <w:b/>
-          <w:bCs/>
-        </w:rPr>
-        <w:t xml:space="preserve">C (Regularization Parameter): </w:t>
-      </w:r>
-      <w:r>
-        <w:t xml:space="preserve"> this parameter trades off correct classification of training examples against maximization of decision function’s margin.</w:t>
-      </w:r>
-      <w:r>
-        <w:t xml:space="preserve"> Parameters explored were ‘</w:t>
-      </w:r>
-      <w:r>
-        <w:t>[0.025, 0.25, 2.5]</w:t>
-      </w:r>
-      <w:r>
-        <w:t>’.</w:t>
-      </w:r>
-    </w:p>
-    <w:p>
-      <w:pPr>
-        <w:ind w:left="2160"/>
-      </w:pPr>
-    </w:p>
-    <w:p>
-      <w:pPr>
-        <w:ind w:left="2160"/>
-      </w:pPr>
-      <w:r>
-        <w:lastRenderedPageBreak/>
-        <w:t xml:space="preserve"> </w:t>
-      </w:r>
-      <w:r>
-        <w:rPr>
-          <w:b/>
-          <w:bCs/>
-        </w:rPr>
-        <w:t>Kernel:</w:t>
-      </w:r>
-      <w:r>
-        <w:rPr>
-          <w:b/>
-          <w:bCs/>
-        </w:rPr>
-        <w:t xml:space="preserve"> </w:t>
-      </w:r>
-      <w:r>
-        <w:t xml:space="preserve">choice of kernel affects the decision boundary created by the SVM. Linear kernel can model linear decision boundaries, while the </w:t>
-      </w:r>
-      <w:proofErr w:type="spellStart"/>
-      <w:r>
-        <w:t>rbf</w:t>
-      </w:r>
-      <w:proofErr w:type="spellEnd"/>
-      <w:r>
-        <w:t xml:space="preserve"> and poly kernels can model non=linear boundaries.</w:t>
-      </w:r>
-      <w:r>
-        <w:t xml:space="preserve"> Parameters explored were </w:t>
-      </w:r>
-      <w:r>
-        <w:t>['linear', '</w:t>
-      </w:r>
-      <w:proofErr w:type="spellStart"/>
-      <w:r>
-        <w:t>rbf</w:t>
-      </w:r>
-      <w:proofErr w:type="spellEnd"/>
-      <w:r>
-        <w:t>', 'poly']</w:t>
+        <w:t>': 10}</w:t>
       </w:r>
       <w:r>
         <w:t>.</w:t>
@@ -2288,339 +3009,9 @@
     </w:p>
     <w:p>
       <w:pPr>
-        <w:ind w:left="2160"/>
-      </w:pPr>
-    </w:p>
-    <w:p>
-      <w:pPr>
-        <w:ind w:left="2160"/>
-      </w:pPr>
-      <w:r>
-        <w:rPr>
-          <w:b/>
-          <w:bCs/>
-        </w:rPr>
-        <w:t xml:space="preserve">Degree: </w:t>
-      </w:r>
-      <w:r>
-        <w:t>this is only applicable when using poly kernel and determines polynomial degree. Higher degree = model more complex relationships, but risk of overfitting increases. Lower degree is less computationally expensive and may generalize better.</w:t>
-      </w:r>
-      <w:r>
-        <w:t xml:space="preserve"> Parameters explored were </w:t>
-      </w:r>
-      <w:r>
-        <w:t>[2, 3, 4]</w:t>
-      </w:r>
-      <w:r>
-        <w:t>.</w:t>
-      </w:r>
-    </w:p>
-    <w:p>
-      <w:pPr>
-        <w:ind w:left="2160"/>
-      </w:pPr>
-    </w:p>
-    <w:p>
-      <w:pPr>
-        <w:ind w:left="2160"/>
-      </w:pPr>
-      <w:r>
-        <w:t>After grid search and cross-validation, the best parameters for SVC were identified as follows:</w:t>
-      </w:r>
-    </w:p>
-    <w:p>
-      <w:pPr>
-        <w:ind w:left="2160"/>
-      </w:pPr>
-      <w:r>
-        <w:t>Best parameters for SVC: {'C': 0.25, 'degree': 3, 'kernel': 'poly'}</w:t>
-      </w:r>
-      <w:r>
-        <w:t xml:space="preserve"> </w:t>
-      </w:r>
-    </w:p>
-    <w:p>
-      <w:pPr>
-        <w:ind w:left="2160"/>
-      </w:pPr>
-      <w:r>
-        <w:t xml:space="preserve">These parameters were optimal as the model achieved perfect accuracy with them.  </w:t>
-      </w:r>
-    </w:p>
-    <w:p>
-      <w:pPr>
-        <w:ind w:left="2160"/>
-      </w:pPr>
-      <w:r>
-        <w:t xml:space="preserve">From this we can say that since the C value is small, it used a lower margin, therefore a simpler decision function but it did not end up affecting the accuracy as much and using the poly boundary also helped in this case with moderate degree of 3. </w:t>
-      </w:r>
-    </w:p>
-    <w:p>
-      <w:r>
-        <w:tab/>
-      </w:r>
-      <w:r>
-        <w:tab/>
-      </w:r>
-    </w:p>
-    <w:p>
-      <w:pPr>
-        <w:rPr>
-          <w:b/>
-          <w:bCs/>
-        </w:rPr>
-      </w:pPr>
-      <w:r>
-        <w:tab/>
-      </w:r>
-      <w:r>
-        <w:tab/>
-      </w:r>
-      <w:r>
-        <w:rPr>
-          <w:b/>
-          <w:bCs/>
-        </w:rPr>
-        <w:t xml:space="preserve">Random Forest </w:t>
-      </w:r>
-      <w:r>
-        <w:rPr>
-          <w:b/>
-          <w:bCs/>
-        </w:rPr>
-        <w:t>Classifier (</w:t>
-      </w:r>
-      <w:r>
-        <w:rPr>
-          <w:b/>
-          <w:bCs/>
-        </w:rPr>
-        <w:t>RFC)</w:t>
-      </w:r>
-      <w:r>
-        <w:rPr>
-          <w:b/>
-          <w:bCs/>
-        </w:rPr>
-        <w:t xml:space="preserve">: </w:t>
-      </w:r>
-    </w:p>
-    <w:p>
-      <w:r>
-        <w:rPr>
-          <w:b/>
-          <w:bCs/>
-        </w:rPr>
-        <w:tab/>
-      </w:r>
-      <w:r>
-        <w:rPr>
-          <w:b/>
-          <w:bCs/>
-        </w:rPr>
-        <w:tab/>
-      </w:r>
-      <w:r>
-        <w:rPr>
-          <w:b/>
-          <w:bCs/>
-        </w:rPr>
-        <w:tab/>
-      </w:r>
-      <w:r>
-        <w:t>For RFC, the hyperparameters tuned were:</w:t>
-      </w:r>
-    </w:p>
-    <w:p>
-      <w:pPr>
-        <w:ind w:left="2160"/>
-      </w:pPr>
-      <w:r>
-        <w:rPr>
-          <w:b/>
-          <w:bCs/>
-        </w:rPr>
-        <w:t xml:space="preserve">Criterion: </w:t>
-      </w:r>
-      <w:r>
-        <w:t xml:space="preserve">Same as decision tree </w:t>
-      </w:r>
-      <w:r>
-        <w:t>A function to measure the quality of a split. Explored values were ['entropy', '</w:t>
-      </w:r>
-      <w:proofErr w:type="spellStart"/>
-      <w:r>
-        <w:t>gini</w:t>
-      </w:r>
-      <w:proofErr w:type="spellEnd"/>
-      <w:r>
-        <w:t>'</w:t>
-      </w:r>
-      <w:r>
-        <w:t>, ‘</w:t>
-      </w:r>
-      <w:proofErr w:type="spellStart"/>
-      <w:r>
-        <w:t>log_loss</w:t>
-      </w:r>
-      <w:proofErr w:type="spellEnd"/>
-      <w:r>
-        <w:t>’].</w:t>
-      </w:r>
-    </w:p>
-    <w:p>
-      <w:pPr>
-        <w:ind w:left="2160"/>
-      </w:pPr>
-      <w:r>
-        <w:t xml:space="preserve">Gini tends to be faster to compute and may lean towards larger partitions (broader trees), whereas Entropy can produce more balanced trees but is computationally expensive due to calculation of logarithms. </w:t>
-      </w:r>
-    </w:p>
-    <w:p>
-      <w:r>
-        <w:tab/>
-      </w:r>
-      <w:r>
-        <w:tab/>
-      </w:r>
-      <w:r>
-        <w:tab/>
-      </w:r>
-    </w:p>
-    <w:p>
-      <w:pPr>
-        <w:ind w:left="2160"/>
-      </w:pPr>
-      <w:proofErr w:type="spellStart"/>
-      <w:r>
-        <w:rPr>
-          <w:b/>
-          <w:bCs/>
-        </w:rPr>
-        <w:t>n_estimators</w:t>
-      </w:r>
-      <w:proofErr w:type="spellEnd"/>
-      <w:r>
-        <w:rPr>
-          <w:b/>
-          <w:bCs/>
-        </w:rPr>
-        <w:t xml:space="preserve"> (number of trees in the forest): </w:t>
-      </w:r>
-      <w:r>
-        <w:t xml:space="preserve">this parameter determines number of trees in the forest. More trees = increase in robustness and stability of model, makes sure that outliers and noise don’t impact the model in training, but increasing computational cost. </w:t>
-      </w:r>
-      <w:r>
-        <w:t>Parameters tuned were ‘</w:t>
-      </w:r>
-      <w:r>
-        <w:t>[10, 50, 100]</w:t>
-      </w:r>
-      <w:r>
-        <w:t>’.</w:t>
-      </w:r>
-    </w:p>
-    <w:p>
-      <w:pPr>
-        <w:ind w:left="2160"/>
-      </w:pPr>
-    </w:p>
-    <w:p>
-      <w:pPr>
-        <w:ind w:left="2160"/>
-      </w:pPr>
-      <w:proofErr w:type="spellStart"/>
-      <w:r>
-        <w:rPr>
-          <w:b/>
-          <w:bCs/>
-        </w:rPr>
-        <w:t>max_depth</w:t>
-      </w:r>
-      <w:proofErr w:type="spellEnd"/>
-      <w:r>
-        <w:t xml:space="preserve"> </w:t>
-      </w:r>
-      <w:r>
-        <w:rPr>
-          <w:b/>
-          <w:bCs/>
-        </w:rPr>
-        <w:t xml:space="preserve">(maximum depth of tree): </w:t>
-      </w:r>
-      <w:r>
-        <w:t xml:space="preserve">this parameter controls the maximum depth of each tree, more depth to each tree, helps model further complex patterns. Going to deep also risks overfitting. </w:t>
-      </w:r>
-      <w:r>
-        <w:t>Parameters tuned were ‘</w:t>
-      </w:r>
-      <w:r>
-        <w:t>[3, 5, 7]</w:t>
-      </w:r>
-      <w:r>
-        <w:t>’.</w:t>
-      </w:r>
-    </w:p>
-    <w:p>
-      <w:pPr>
-        <w:ind w:left="2160"/>
-      </w:pPr>
-      <w:r>
-        <w:t xml:space="preserve"> </w:t>
-      </w:r>
-    </w:p>
-    <w:p>
-      <w:pPr>
-        <w:ind w:left="2160"/>
-      </w:pPr>
-      <w:r>
-        <w:t xml:space="preserve">After grid search and cross-validation, the best parameters for </w:t>
-      </w:r>
-      <w:r>
-        <w:t>RFC</w:t>
-      </w:r>
-      <w:r>
-        <w:t xml:space="preserve"> were identified as follows:</w:t>
-      </w:r>
-    </w:p>
-    <w:p>
-      <w:pPr>
-        <w:ind w:left="2160"/>
-      </w:pPr>
-      <w:r>
-        <w:t xml:space="preserve">Best parameters for </w:t>
-      </w:r>
-      <w:proofErr w:type="spellStart"/>
-      <w:r>
-        <w:t>RandomForestClassifier</w:t>
-      </w:r>
-      <w:proofErr w:type="spellEnd"/>
-      <w:r>
-        <w:t>: {'</w:t>
-      </w:r>
-      <w:proofErr w:type="spellStart"/>
-      <w:r>
-        <w:t>max_depth</w:t>
-      </w:r>
-      <w:proofErr w:type="spellEnd"/>
-      <w:r>
-        <w:t>': 5, '</w:t>
-      </w:r>
-      <w:proofErr w:type="spellStart"/>
-      <w:r>
-        <w:t>n_estimators</w:t>
-      </w:r>
-      <w:proofErr w:type="spellEnd"/>
-      <w:r>
-        <w:t>': 10}</w:t>
-      </w:r>
-      <w:r>
-        <w:t>.</w:t>
-      </w:r>
-    </w:p>
-    <w:p>
-      <w:pPr>
-        <w:ind w:left="2160"/>
+        <w:tabs>
+          <w:tab w:val="left" w:pos="1080"/>
+        </w:tabs>
       </w:pPr>
       <w:r>
         <w:t>The model achieved perfect accuracy with the above parameters</w:t>
@@ -3343,6 +3734,7 @@
   <w:style w:type="character" w:default="1" w:styleId="DefaultParagraphFont">
     <w:name w:val="Default Paragraph Font"/>
     <w:uiPriority w:val="1"/>
+    <w:semiHidden/>
     <w:unhideWhenUsed/>
   </w:style>
   <w:style w:type="table" w:default="1" w:styleId="TableNormal">

</xml_diff>

<commit_message>
Work on  Comparision of results, and Conclusion
</commit_message>
<xml_diff>
--- a/mushroom.docx
+++ b/mushroom.docx
@@ -305,27 +305,274 @@
       <w:r>
         <w:t xml:space="preserve"> with the </w:t>
       </w:r>
-      <w:proofErr w:type="spellStart"/>
       <w:r>
         <w:rPr>
           <w:i/>
           <w:iCs/>
         </w:rPr>
-        <w:t>drop_duplicates</w:t>
-      </w:r>
-      <w:proofErr w:type="spellEnd"/>
+        <w:t>drop_duplicates()</w:t>
+      </w:r>
+      <w:r>
+        <w:t xml:space="preserve"> function</w:t>
+      </w:r>
+      <w:r>
+        <w:t xml:space="preserve">.  </w:t>
+      </w:r>
+    </w:p>
+    <w:p>
+      <w:pPr>
+        <w:ind w:firstLine="720"/>
+      </w:pPr>
+      <w:r>
+        <w:t>Continuing our data refinement process</w:t>
+      </w:r>
+      <w:r>
+        <w:t>,</w:t>
+      </w:r>
+      <w:r>
+        <w:t xml:space="preserve"> </w:t>
+      </w:r>
+      <w:r>
+        <w:t>a small function [</w:t>
+      </w:r>
+      <w:r>
+        <w:t xml:space="preserve">ADD </w:t>
+      </w:r>
+      <w:r>
+        <w:t>pic]</w:t>
+      </w:r>
+      <w:r>
+        <w:t xml:space="preserve"> was used on</w:t>
+      </w:r>
+      <w:r>
+        <w:t xml:space="preserve"> </w:t>
+      </w:r>
+      <w:r>
+        <w:t xml:space="preserve">the data </w:t>
+      </w:r>
+      <w:r>
+        <w:t>to</w:t>
+      </w:r>
+      <w:r>
+        <w:t xml:space="preserve"> quickly check</w:t>
+      </w:r>
+      <w:r>
+        <w:t xml:space="preserve"> </w:t>
+      </w:r>
+      <w:r>
+        <w:t>for null values</w:t>
+      </w:r>
+      <w:r>
+        <w:t xml:space="preserve">. </w:t>
+      </w:r>
+      <w:r>
+        <w:t xml:space="preserve">The conclusion was </w:t>
+      </w:r>
+      <w:r>
+        <w:t>that only 1 column had missing values</w:t>
+      </w:r>
+      <w:r>
+        <w:t xml:space="preserve">.  The </w:t>
+      </w:r>
+      <w:r>
+        <w:t xml:space="preserve">one </w:t>
+      </w:r>
+      <w:r>
+        <w:t>column was labelled ‘stalk-root’ with a total of 2480 missing values.  Since</w:t>
+      </w:r>
+      <w:r>
+        <w:t xml:space="preserve">, </w:t>
+      </w:r>
+      <w:r>
+        <w:t xml:space="preserve">the entire dataset contained 8416 </w:t>
+      </w:r>
+      <w:r>
+        <w:t xml:space="preserve">samples this resulted in </w:t>
+      </w:r>
+      <w:r>
+        <w:t xml:space="preserve">a significant portion of the data that would require data </w:t>
+      </w:r>
+      <w:r>
+        <w:t>imputation</w:t>
+      </w:r>
+      <w:r>
+        <w:t xml:space="preserve">.  This is </w:t>
+      </w:r>
+      <w:r>
+        <w:t>the process of filling in missing or null values with estimated or predicted values.</w:t>
+      </w:r>
+      <w:r>
+        <w:t xml:space="preserve"> </w:t>
+      </w:r>
+      <w:r>
+        <w:t>Given that</w:t>
+      </w:r>
+      <w:r>
+        <w:t xml:space="preserve"> the 29% of the data in this column would need to be altered and inevitably affect the model’s precision, the column was </w:t>
+      </w:r>
+      <w:r>
+        <w:t>dropped</w:t>
+      </w:r>
+      <w:r>
+        <w:t xml:space="preserve">. </w:t>
+      </w:r>
+    </w:p>
+    <w:p>
+      <w:pPr>
+        <w:ind w:firstLine="720"/>
+      </w:pPr>
+      <w:r>
+        <w:t xml:space="preserve">The next step </w:t>
+      </w:r>
+      <w:r>
+        <w:t xml:space="preserve">was </w:t>
+      </w:r>
+      <w:r>
+        <w:t>to</w:t>
+      </w:r>
+      <w:r>
+        <w:t xml:space="preserve"> </w:t>
+      </w:r>
+      <w:r>
+        <w:t>determine what columns would help in classifying the data</w:t>
+      </w:r>
+      <w:r>
+        <w:t xml:space="preserve"> and which columns would not contribute.  This was done by checking for the number of unique values in each of the remaining columns.</w:t>
+      </w:r>
+      <w:r>
+        <w:t xml:space="preserve"> [</w:t>
+      </w:r>
+      <w:r>
+        <w:t>ADD</w:t>
+      </w:r>
+      <w:r>
+        <w:t xml:space="preserve"> table pic] </w:t>
+      </w:r>
+      <w:r>
+        <w:t>This exposed a column that remained constant throughout the datase</w:t>
+      </w:r>
+      <w:r>
+        <w:t>t</w:t>
+      </w:r>
+      <w:r>
+        <w:t xml:space="preserve">. </w:t>
+      </w:r>
+      <w:r>
+        <w:t xml:space="preserve">A column that is </w:t>
+      </w:r>
+      <w:r>
+        <w:t>constant are considered “zero-variance” features because they do not change over the dataset and would not affect our classification.</w:t>
+      </w:r>
+      <w:r>
+        <w:t xml:space="preserve">  Because of this justification the ‘veil-type’ column was subsequently dropped.</w:t>
+      </w:r>
+    </w:p>
+    <w:p>
+      <w:pPr>
+        <w:rPr>
+          <w:b/>
+          <w:bCs/>
+          <w:sz w:val="28"/>
+          <w:szCs w:val="28"/>
+        </w:rPr>
+      </w:pPr>
+    </w:p>
+    <w:p>
+      <w:pPr>
+        <w:rPr>
+          <w:b/>
+          <w:bCs/>
+          <w:sz w:val="28"/>
+          <w:szCs w:val="28"/>
+        </w:rPr>
+      </w:pPr>
+      <w:r>
+        <w:rPr>
+          <w:b/>
+          <w:bCs/>
+          <w:sz w:val="28"/>
+          <w:szCs w:val="28"/>
+        </w:rPr>
+        <w:t xml:space="preserve">Encoding and Processing Data </w:t>
+      </w:r>
+    </w:p>
+    <w:p>
+      <w:r>
+        <w:tab/>
+        <w:t>In order for the models to be trained, the data needs to be processed in a way that is easy for the models to perform tasks on</w:t>
+      </w:r>
+      <w:r>
+        <w:t>.</w:t>
+      </w:r>
+      <w:r>
+        <w:t xml:space="preserve">  </w:t>
+      </w:r>
+      <w:r>
+        <w:t>This is useful for machine learning models, as they require numerical input.</w:t>
+      </w:r>
+      <w:r>
+        <w:t xml:space="preserve">  </w:t>
+      </w:r>
+      <w:r>
+        <w:t xml:space="preserve">The </w:t>
+      </w:r>
+      <w:r>
+        <w:t>dataset consist</w:t>
+      </w:r>
+      <w:r>
+        <w:t>ed</w:t>
+      </w:r>
+      <w:r>
+        <w:t xml:space="preserve"> of string data which is not ideal, so utiliz</w:t>
+      </w:r>
+      <w:r>
+        <w:t>ing</w:t>
+      </w:r>
+      <w:r>
+        <w:t xml:space="preserve"> </w:t>
+      </w:r>
       <w:r>
         <w:rPr>
           <w:i/>
           <w:iCs/>
         </w:rPr>
-        <w:t>()</w:t>
-      </w:r>
-      <w:r>
-        <w:t xml:space="preserve"> function</w:t>
-      </w:r>
-      <w:r>
-        <w:t xml:space="preserve">.  </w:t>
+        <w:t>LabelEncoder()</w:t>
+      </w:r>
+      <w:r>
+        <w:t>,</w:t>
+      </w:r>
+      <w:r>
+        <w:t xml:space="preserve"> from the Sci-kit learn library</w:t>
+      </w:r>
+      <w:r>
+        <w:t xml:space="preserve">, </w:t>
+      </w:r>
+      <w:r>
+        <w:t xml:space="preserve">to convert </w:t>
+      </w:r>
+      <w:r>
+        <w:t xml:space="preserve">the </w:t>
+      </w:r>
+      <w:r>
+        <w:t xml:space="preserve">categorical/text data into numerical values. The mappings from </w:t>
+      </w:r>
+      <w:r>
+        <w:t xml:space="preserve">the </w:t>
+      </w:r>
+      <w:r>
+        <w:t>original</w:t>
+      </w:r>
+      <w:r>
+        <w:t xml:space="preserve"> values</w:t>
+      </w:r>
+      <w:r>
+        <w:t xml:space="preserve"> to numbers are stored in a dictionary structure(map) </w:t>
+      </w:r>
+      <w:r>
+        <w:t>to</w:t>
+      </w:r>
+      <w:r>
+        <w:t xml:space="preserve"> utilize them for future tasks. </w:t>
       </w:r>
     </w:p>
     <w:p>
@@ -333,294 +580,20 @@
         <w:ind w:firstLine="720"/>
       </w:pPr>
       <w:r>
-        <w:t>Continuing our data refinement process</w:t>
-      </w:r>
-      <w:r>
-        <w:t>,</w:t>
-      </w:r>
-      <w:r>
-        <w:t xml:space="preserve"> </w:t>
-      </w:r>
-      <w:r>
-        <w:t>a small function [</w:t>
-      </w:r>
-      <w:r>
-        <w:t xml:space="preserve">ADD </w:t>
-      </w:r>
-      <w:r>
-        <w:t>pic]</w:t>
-      </w:r>
-      <w:r>
-        <w:t xml:space="preserve"> was used on</w:t>
-      </w:r>
-      <w:r>
-        <w:t xml:space="preserve"> </w:t>
-      </w:r>
-      <w:r>
-        <w:t xml:space="preserve">the data </w:t>
-      </w:r>
-      <w:r>
-        <w:t>to</w:t>
-      </w:r>
-      <w:r>
-        <w:t xml:space="preserve"> quickly check</w:t>
-      </w:r>
-      <w:r>
-        <w:t xml:space="preserve"> </w:t>
-      </w:r>
-      <w:r>
-        <w:t>for null values</w:t>
-      </w:r>
-      <w:r>
-        <w:t xml:space="preserve">. </w:t>
-      </w:r>
-      <w:r>
-        <w:t xml:space="preserve">The conclusion was </w:t>
-      </w:r>
-      <w:r>
-        <w:t>that only 1 column had missing values</w:t>
-      </w:r>
-      <w:r>
-        <w:t xml:space="preserve">.  The </w:t>
-      </w:r>
-      <w:r>
-        <w:t xml:space="preserve">one </w:t>
-      </w:r>
-      <w:r>
-        <w:t>column was labelled ‘stalk-root’ with a total of 2480 missing values.  Since</w:t>
-      </w:r>
-      <w:r>
-        <w:t xml:space="preserve">, </w:t>
-      </w:r>
-      <w:r>
-        <w:t xml:space="preserve">the entire dataset contained 8416 </w:t>
-      </w:r>
-      <w:r>
-        <w:t xml:space="preserve">samples this resulted in </w:t>
-      </w:r>
-      <w:r>
-        <w:t xml:space="preserve">a significant portion of the data that would require data </w:t>
-      </w:r>
-      <w:r>
-        <w:t>imputation</w:t>
-      </w:r>
-      <w:r>
-        <w:t xml:space="preserve">.  This is </w:t>
-      </w:r>
-      <w:r>
-        <w:t>the process of filling in missing or null values with estimated or predicted values.</w:t>
-      </w:r>
-      <w:r>
-        <w:t xml:space="preserve"> </w:t>
-      </w:r>
-      <w:r>
-        <w:t>Given that</w:t>
-      </w:r>
-      <w:r>
-        <w:t xml:space="preserve"> the 29% of the data in this column would need to be altered and inevitably affect the model’s precision, the column was </w:t>
-      </w:r>
-      <w:r>
-        <w:t>dropped</w:t>
-      </w:r>
-      <w:r>
-        <w:t xml:space="preserve">. </w:t>
-      </w:r>
-    </w:p>
-    <w:p>
-      <w:pPr>
-        <w:ind w:firstLine="720"/>
-      </w:pPr>
-      <w:r>
-        <w:t xml:space="preserve">The next step </w:t>
-      </w:r>
-      <w:r>
-        <w:t xml:space="preserve">was </w:t>
-      </w:r>
-      <w:r>
-        <w:t>to</w:t>
-      </w:r>
-      <w:r>
-        <w:t xml:space="preserve"> </w:t>
-      </w:r>
-      <w:r>
-        <w:t>determine what columns would help in classifying the data</w:t>
-      </w:r>
-      <w:r>
-        <w:t xml:space="preserve"> and which columns would not contribute.  This was done by checking for the number of unique values in each of the remaining columns.</w:t>
-      </w:r>
-      <w:r>
-        <w:t xml:space="preserve"> [</w:t>
-      </w:r>
-      <w:r>
-        <w:t>ADD</w:t>
-      </w:r>
-      <w:r>
-        <w:t xml:space="preserve"> table pic] </w:t>
-      </w:r>
-      <w:r>
-        <w:t>This exposed a column that remained constant throughout the datase</w:t>
-      </w:r>
-      <w:r>
-        <w:t>t</w:t>
-      </w:r>
-      <w:r>
-        <w:t xml:space="preserve">. </w:t>
-      </w:r>
-      <w:r>
-        <w:t xml:space="preserve">A column that is </w:t>
-      </w:r>
-      <w:r>
-        <w:t>constant are considered “zero-variance” features because they do not change over the dataset and would not affect our classification.</w:t>
-      </w:r>
-      <w:r>
-        <w:t xml:space="preserve">  Because of this justification the ‘veil-type’ column was subsequently dropped.</w:t>
-      </w:r>
-    </w:p>
-    <w:p>
-      <w:pPr>
-        <w:rPr>
-          <w:b/>
-          <w:bCs/>
-          <w:sz w:val="28"/>
-          <w:szCs w:val="28"/>
-        </w:rPr>
-      </w:pPr>
-    </w:p>
-    <w:p>
-      <w:pPr>
-        <w:rPr>
-          <w:b/>
-          <w:bCs/>
-          <w:sz w:val="28"/>
-          <w:szCs w:val="28"/>
-        </w:rPr>
-      </w:pPr>
-      <w:r>
-        <w:rPr>
-          <w:b/>
-          <w:bCs/>
-          <w:sz w:val="28"/>
-          <w:szCs w:val="28"/>
-        </w:rPr>
-        <w:t xml:space="preserve">Encoding and Processing Data </w:t>
-      </w:r>
-    </w:p>
-    <w:p>
-      <w:r>
-        <w:tab/>
-        <w:t>In order for the models to be trained, the data needs to be processed in a way that is easy for the models to perform tasks on</w:t>
-      </w:r>
-      <w:r>
-        <w:t>.</w:t>
-      </w:r>
-      <w:r>
-        <w:t xml:space="preserve">  </w:t>
-      </w:r>
-      <w:r>
-        <w:t>This is useful for machine learning models, as they require numerical input.</w:t>
-      </w:r>
-      <w:r>
-        <w:t xml:space="preserve">  </w:t>
-      </w:r>
-      <w:r>
-        <w:t xml:space="preserve">The </w:t>
-      </w:r>
-      <w:r>
-        <w:t>dataset consist</w:t>
-      </w:r>
-      <w:r>
-        <w:t>ed</w:t>
-      </w:r>
-      <w:r>
-        <w:t xml:space="preserve"> of string data which is not ideal, so utiliz</w:t>
-      </w:r>
-      <w:r>
-        <w:t>ing</w:t>
-      </w:r>
-      <w:r>
-        <w:t xml:space="preserve"> </w:t>
-      </w:r>
-      <w:proofErr w:type="spellStart"/>
+        <w:t xml:space="preserve">To </w:t>
+      </w:r>
+      <w:r>
+        <w:t>continue with</w:t>
+      </w:r>
+      <w:r>
+        <w:t xml:space="preserve"> preprocess the data, </w:t>
+      </w:r>
       <w:r>
         <w:rPr>
           <w:i/>
           <w:iCs/>
         </w:rPr>
-        <w:t>LabelEncoder</w:t>
-      </w:r>
-      <w:proofErr w:type="spellEnd"/>
-      <w:r>
-        <w:rPr>
-          <w:i/>
-          <w:iCs/>
-        </w:rPr>
-        <w:t>()</w:t>
-      </w:r>
-      <w:r>
-        <w:t>,</w:t>
-      </w:r>
-      <w:r>
-        <w:t xml:space="preserve"> from the Sci-kit learn library</w:t>
-      </w:r>
-      <w:r>
-        <w:t xml:space="preserve">, </w:t>
-      </w:r>
-      <w:r>
-        <w:t xml:space="preserve">to convert </w:t>
-      </w:r>
-      <w:r>
-        <w:t xml:space="preserve">the </w:t>
-      </w:r>
-      <w:r>
-        <w:t xml:space="preserve">categorical/text data into numerical values. The mappings from </w:t>
-      </w:r>
-      <w:r>
-        <w:t xml:space="preserve">the </w:t>
-      </w:r>
-      <w:r>
-        <w:t>original</w:t>
-      </w:r>
-      <w:r>
-        <w:t xml:space="preserve"> values</w:t>
-      </w:r>
-      <w:r>
-        <w:t xml:space="preserve"> to numbers are stored in a dictionary structure(map) </w:t>
-      </w:r>
-      <w:r>
-        <w:t>to</w:t>
-      </w:r>
-      <w:r>
-        <w:t xml:space="preserve"> utilize them for future tasks. </w:t>
-      </w:r>
-    </w:p>
-    <w:p>
-      <w:pPr>
-        <w:ind w:firstLine="720"/>
-      </w:pPr>
-      <w:r>
-        <w:t xml:space="preserve">To </w:t>
-      </w:r>
-      <w:r>
-        <w:t>continue with</w:t>
-      </w:r>
-      <w:r>
-        <w:t xml:space="preserve"> preprocess the data, </w:t>
-      </w:r>
-      <w:proofErr w:type="spellStart"/>
-      <w:r>
-        <w:rPr>
-          <w:i/>
-          <w:iCs/>
-        </w:rPr>
-        <w:t>StandardScaler</w:t>
-      </w:r>
-      <w:proofErr w:type="spellEnd"/>
-      <w:r>
-        <w:rPr>
-          <w:i/>
-          <w:iCs/>
-        </w:rPr>
-        <w:t>()</w:t>
+        <w:t>StandardScaler()</w:t>
       </w:r>
       <w:r>
         <w:t xml:space="preserve"> from scikit-learn is used to standardize features</w:t>
@@ -751,37 +724,8 @@
         <w:t>The division was done using an 80-20 split</w:t>
       </w:r>
       <w:r>
-        <w:t xml:space="preserve"> into four sets labelled </w:t>
-      </w:r>
-      <w:proofErr w:type="spellStart"/>
-      <w:r>
-        <w:t>x_train</w:t>
-      </w:r>
-      <w:proofErr w:type="spellEnd"/>
-      <w:r>
-        <w:t xml:space="preserve">, </w:t>
-      </w:r>
-      <w:proofErr w:type="spellStart"/>
-      <w:r>
-        <w:t>x_test</w:t>
-      </w:r>
-      <w:proofErr w:type="spellEnd"/>
-      <w:r>
-        <w:t xml:space="preserve">, </w:t>
-      </w:r>
-      <w:proofErr w:type="spellStart"/>
-      <w:r>
-        <w:t>y_train</w:t>
-      </w:r>
-      <w:proofErr w:type="spellEnd"/>
-      <w:r>
-        <w:t xml:space="preserve">, </w:t>
-      </w:r>
-      <w:proofErr w:type="spellStart"/>
-      <w:r>
-        <w:t>y_test</w:t>
-      </w:r>
-      <w:proofErr w:type="spellEnd"/>
+        <w:t xml:space="preserve"> into four sets labelled x_train, x_test, y_train, y_test</w:t>
+      </w:r>
       <w:r>
         <w:t>.  This means that 80% is used for training and 20% for the testing.  T</w:t>
       </w:r>
@@ -1144,15 +1088,7 @@
         <w:t>s</w:t>
       </w:r>
       <w:r>
-        <w:t xml:space="preserve"> predictions on previously unseen data, represented by the test dataset (</w:t>
-      </w:r>
-      <w:proofErr w:type="spellStart"/>
-      <w:r>
-        <w:t>X_test</w:t>
-      </w:r>
-      <w:proofErr w:type="spellEnd"/>
-      <w:r>
-        <w:t xml:space="preserve">). </w:t>
+        <w:t xml:space="preserve"> predictions on previously unseen data, represented by the test dataset (X_test). </w:t>
       </w:r>
       <w:r>
         <w:t>The goal was to understand how well these models could generalize to new, unseen data samples. This rigorous evaluation process enable</w:t>
@@ -1191,7 +1127,6 @@
       <w:r>
         <w:t xml:space="preserve">ross-validation was employed as a pivotal technique to rigorously evaluate the performance of classification models. This approach involved systematically partitioning the dataset into a predefined number of folds using </w:t>
       </w:r>
-      <w:proofErr w:type="spellStart"/>
       <w:r>
         <w:rPr>
           <w:i/>
@@ -1199,7 +1134,6 @@
         </w:rPr>
         <w:t>StratifiedKFold</w:t>
       </w:r>
-      <w:proofErr w:type="spellEnd"/>
       <w:r>
         <w:rPr>
           <w:i/>
@@ -1374,35 +1308,7 @@
         <w:rPr>
           <w:szCs w:val="24"/>
         </w:rPr>
-        <w:t>This model was trained with initial parameters, criterion as ‘</w:t>
-      </w:r>
-      <w:proofErr w:type="spellStart"/>
-      <w:r>
-        <w:rPr>
-          <w:szCs w:val="24"/>
-        </w:rPr>
-        <w:t>gini</w:t>
-      </w:r>
-      <w:proofErr w:type="spellEnd"/>
-      <w:r>
-        <w:rPr>
-          <w:szCs w:val="24"/>
-        </w:rPr>
-        <w:t xml:space="preserve">’, </w:t>
-      </w:r>
-      <w:proofErr w:type="spellStart"/>
-      <w:r>
-        <w:rPr>
-          <w:szCs w:val="24"/>
-        </w:rPr>
-        <w:t>maxdepth</w:t>
-      </w:r>
-      <w:proofErr w:type="spellEnd"/>
-      <w:r>
-        <w:rPr>
-          <w:szCs w:val="24"/>
-        </w:rPr>
-        <w:t xml:space="preserve"> of tree as 3. </w:t>
+        <w:t xml:space="preserve">This model was trained with initial parameters, criterion as ‘gini’, maxdepth of tree as 3. </w:t>
       </w:r>
       <w:r>
         <w:rPr>
@@ -1420,21 +1326,7 @@
         <w:rPr>
           <w:szCs w:val="24"/>
         </w:rPr>
-        <w:t xml:space="preserve"> </w:t>
-      </w:r>
-      <w:proofErr w:type="spellStart"/>
-      <w:r>
-        <w:rPr>
-          <w:szCs w:val="24"/>
-        </w:rPr>
-        <w:t>gini</w:t>
-      </w:r>
-      <w:proofErr w:type="spellEnd"/>
-      <w:r>
-        <w:rPr>
-          <w:szCs w:val="24"/>
-        </w:rPr>
-        <w:t xml:space="preserve"> is computationally less expensive. </w:t>
+        <w:t xml:space="preserve"> gini is computationally less expensive. </w:t>
       </w:r>
       <w:r>
         <w:rPr>
@@ -1525,49 +1417,7 @@
         <w:rPr>
           <w:szCs w:val="24"/>
         </w:rPr>
-        <w:t>criterion as ‘</w:t>
-      </w:r>
-      <w:proofErr w:type="spellStart"/>
-      <w:r>
-        <w:rPr>
-          <w:szCs w:val="24"/>
-        </w:rPr>
-        <w:t>gini</w:t>
-      </w:r>
-      <w:proofErr w:type="spellEnd"/>
-      <w:r>
-        <w:rPr>
-          <w:szCs w:val="24"/>
-        </w:rPr>
-        <w:t xml:space="preserve">’ and </w:t>
-      </w:r>
-      <w:proofErr w:type="spellStart"/>
-      <w:r>
-        <w:rPr>
-          <w:szCs w:val="24"/>
-        </w:rPr>
-        <w:t>maxdepth</w:t>
-      </w:r>
-      <w:proofErr w:type="spellEnd"/>
-      <w:r>
-        <w:rPr>
-          <w:szCs w:val="24"/>
-        </w:rPr>
-        <w:t xml:space="preserve"> of tree as 4. For the same reasons as decision tree, </w:t>
-      </w:r>
-      <w:proofErr w:type="spellStart"/>
-      <w:r>
-        <w:rPr>
-          <w:szCs w:val="24"/>
-        </w:rPr>
-        <w:t>gini</w:t>
-      </w:r>
-      <w:proofErr w:type="spellEnd"/>
-      <w:r>
-        <w:rPr>
-          <w:szCs w:val="24"/>
-        </w:rPr>
-        <w:t xml:space="preserve"> was used </w:t>
+        <w:t xml:space="preserve">criterion as ‘gini’ and maxdepth of tree as 4. For the same reasons as decision tree, gini was used </w:t>
       </w:r>
       <w:r>
         <w:rPr>
@@ -1766,13 +1616,7 @@
     </w:p>
     <w:p>
       <w:pPr>
-        <w:rPr>
-          <w:szCs w:val="24"/>
-        </w:rPr>
-      </w:pPr>
-    </w:p>
-    <w:p>
-      <w:pPr>
+        <w:ind w:firstLine="720"/>
         <w:rPr>
           <w:szCs w:val="24"/>
         </w:rPr>
@@ -2025,7 +1869,6 @@
       <w:r>
         <w:t xml:space="preserve">Different solvers have different computational efficiencies depending on data size and structure. </w:t>
       </w:r>
-      <w:proofErr w:type="spellStart"/>
       <w:r>
         <w:rPr>
           <w:i/>
@@ -2033,7 +1876,6 @@
         </w:rPr>
         <w:t>Liblinear</w:t>
       </w:r>
-      <w:proofErr w:type="spellEnd"/>
       <w:r>
         <w:rPr>
           <w:i/>
@@ -2218,26 +2060,10 @@
         <w:t>The values e</w:t>
       </w:r>
       <w:r>
-        <w:t>xplored were ['entropy', '</w:t>
-      </w:r>
-      <w:proofErr w:type="spellStart"/>
-      <w:r>
-        <w:t>gini</w:t>
-      </w:r>
-      <w:proofErr w:type="spellEnd"/>
-      <w:r>
-        <w:t>'</w:t>
-      </w:r>
-      <w:r>
-        <w:t>, ‘</w:t>
-      </w:r>
-      <w:proofErr w:type="spellStart"/>
-      <w:r>
-        <w:t>log_loss</w:t>
-      </w:r>
-      <w:proofErr w:type="spellEnd"/>
-      <w:r>
-        <w:t>’</w:t>
+        <w:t>xplored were ['entropy', 'gini'</w:t>
+      </w:r>
+      <w:r>
+        <w:t>, ‘log_loss’</w:t>
       </w:r>
       <w:r>
         <w:t>].</w:t>
@@ -2298,56 +2124,631 @@
         <w:t>trees (higher</w:t>
       </w:r>
       <w:r>
-        <w:t xml:space="preserve"> ‘</w:t>
-      </w:r>
-      <w:proofErr w:type="spellStart"/>
-      <w:r>
+        <w:t xml:space="preserve"> ‘max_depth’) can model more complex patterns and accurate on the training data, but risk overfitting </w:t>
+      </w:r>
+      <w:r>
+        <w:t xml:space="preserve">due </w:t>
+      </w:r>
+      <w:r>
+        <w:t xml:space="preserve">to noise or outliers in the training set. </w:t>
+      </w:r>
+    </w:p>
+    <w:p>
+      <w:pPr>
+        <w:tabs>
+          <w:tab w:val="left" w:pos="1080"/>
+        </w:tabs>
+      </w:pPr>
+    </w:p>
+    <w:p>
+      <w:pPr>
+        <w:tabs>
+          <w:tab w:val="left" w:pos="1080"/>
+        </w:tabs>
+      </w:pPr>
+      <w:r>
+        <w:rPr>
+          <w:b/>
+          <w:bCs/>
+        </w:rPr>
+        <w:t>Best parameters for Decision</w:t>
+      </w:r>
+      <w:r>
+        <w:rPr>
+          <w:b/>
+          <w:bCs/>
+        </w:rPr>
+        <w:t xml:space="preserve"> </w:t>
+      </w:r>
+      <w:r>
+        <w:rPr>
+          <w:b/>
+          <w:bCs/>
+        </w:rPr>
+        <w:t>Tree</w:t>
+      </w:r>
+      <w:r>
+        <w:rPr>
+          <w:b/>
+          <w:bCs/>
+        </w:rPr>
+        <w:t xml:space="preserve"> </w:t>
+      </w:r>
+      <w:r>
+        <w:rPr>
+          <w:b/>
+          <w:bCs/>
+        </w:rPr>
+        <w:t>Classifier:</w:t>
+      </w:r>
+      <w:r>
+        <w:t xml:space="preserve"> {'criterion': 'entropy', 'max_depth': 7}</w:t>
+      </w:r>
+    </w:p>
+    <w:p>
+      <w:pPr>
+        <w:tabs>
+          <w:tab w:val="left" w:pos="1080"/>
+        </w:tabs>
+        <w:rPr>
+          <w:b/>
+          <w:bCs/>
+        </w:rPr>
+      </w:pPr>
+      <w:r>
+        <w:t>These parameters were optimal as the model achieved perfect accuracy with them.</w:t>
+      </w:r>
+      <w:r>
+        <w:rPr>
+          <w:b/>
+          <w:bCs/>
+        </w:rPr>
+        <w:tab/>
+      </w:r>
+    </w:p>
+    <w:p>
+      <w:pPr>
+        <w:rPr>
+          <w:b/>
+          <w:bCs/>
+        </w:rPr>
+      </w:pPr>
+    </w:p>
+    <w:p>
+      <w:pPr>
+        <w:rPr>
+          <w:b/>
+          <w:bCs/>
+        </w:rPr>
+      </w:pPr>
+    </w:p>
+    <w:p>
+      <w:pPr>
+        <w:tabs>
+          <w:tab w:val="left" w:pos="1080"/>
+        </w:tabs>
+        <w:rPr>
+          <w:b/>
+          <w:bCs/>
+          <w:u w:val="single"/>
+        </w:rPr>
+      </w:pPr>
+      <w:r>
+        <w:rPr>
+          <w:b/>
+          <w:bCs/>
+          <w:u w:val="single"/>
+        </w:rPr>
+        <w:t>Support Vector Machine</w:t>
+      </w:r>
+    </w:p>
+    <w:p>
+      <w:pPr>
+        <w:tabs>
+          <w:tab w:val="left" w:pos="1080"/>
+        </w:tabs>
+      </w:pPr>
+      <w:r>
+        <w:t>For SVC</w:t>
+      </w:r>
+      <w:r>
+        <w:t>, the hyperparameters tuned were:</w:t>
+      </w:r>
+    </w:p>
+    <w:p>
+      <w:pPr>
+        <w:tabs>
+          <w:tab w:val="left" w:pos="1080"/>
+        </w:tabs>
+        <w:rPr>
+          <w:b/>
+          <w:bCs/>
+        </w:rPr>
+      </w:pPr>
+      <w:r>
+        <w:rPr>
+          <w:b/>
+          <w:bCs/>
+        </w:rPr>
+        <w:t xml:space="preserve">C: </w:t>
+      </w:r>
+      <w:r>
+        <w:t xml:space="preserve"> </w:t>
+      </w:r>
+      <w:r>
+        <w:t>T</w:t>
+      </w:r>
+      <w:r>
+        <w:t xml:space="preserve">his parameter </w:t>
+      </w:r>
+      <w:r>
+        <w:t xml:space="preserve">balances between accurately </w:t>
+      </w:r>
+      <w:r>
+        <w:t>classifying</w:t>
+      </w:r>
+      <w:r>
+        <w:t xml:space="preserve"> training examples a</w:t>
+      </w:r>
+      <w:r>
+        <w:t>nd</w:t>
+      </w:r>
+      <w:r>
+        <w:t xml:space="preserve"> </w:t>
+      </w:r>
+      <w:r>
+        <w:t>maximizing the margin of the decision function.</w:t>
+      </w:r>
+      <w:r>
+        <w:t xml:space="preserve"> </w:t>
+      </w:r>
+      <w:r>
+        <w:t xml:space="preserve"> </w:t>
+      </w:r>
+      <w:r>
+        <w:t>Parameters explored were ‘</w:t>
+      </w:r>
+      <w:r>
+        <w:t>[0.025, 0.25, 2.5]</w:t>
+      </w:r>
+      <w:r>
+        <w:t>’.</w:t>
+      </w:r>
+    </w:p>
+    <w:p>
+      <w:pPr>
+        <w:tabs>
+          <w:tab w:val="left" w:pos="1080"/>
+        </w:tabs>
+      </w:pPr>
+    </w:p>
+    <w:p>
+      <w:pPr>
+        <w:tabs>
+          <w:tab w:val="left" w:pos="1080"/>
+        </w:tabs>
+      </w:pPr>
+      <w:r>
+        <w:t xml:space="preserve"> </w:t>
+      </w:r>
+      <w:r>
+        <w:rPr>
+          <w:b/>
+          <w:bCs/>
+        </w:rPr>
+        <w:t>Kernel:</w:t>
+      </w:r>
+      <w:r>
+        <w:rPr>
+          <w:b/>
+          <w:bCs/>
+        </w:rPr>
+        <w:t xml:space="preserve"> </w:t>
+      </w:r>
+      <w:r>
+        <w:t>The c</w:t>
+      </w:r>
+      <w:r>
+        <w:t>h</w:t>
+      </w:r>
+      <w:r>
+        <w:t xml:space="preserve">oice of kernel affects the decision boundary created by the SVM. </w:t>
+      </w:r>
+      <w:r>
+        <w:t>A l</w:t>
+      </w:r>
+      <w:r>
+        <w:t xml:space="preserve">inear kernel can model linear decision boundaries, while the </w:t>
+      </w:r>
+      <w:r>
+        <w:t>Radial Basis Function (</w:t>
+      </w:r>
+      <w:r>
+        <w:t>rbf</w:t>
+      </w:r>
+      <w:r>
+        <w:t>)</w:t>
+      </w:r>
+      <w:r>
+        <w:t xml:space="preserve"> and </w:t>
+      </w:r>
+      <w:r>
+        <w:t>polynomial (</w:t>
+      </w:r>
+      <w:r>
+        <w:t>poly</w:t>
+      </w:r>
+      <w:r>
+        <w:t>)</w:t>
+      </w:r>
+      <w:r>
+        <w:t xml:space="preserve"> kernels can model non</w:t>
+      </w:r>
+      <w:r>
+        <w:t>-</w:t>
+      </w:r>
+      <w:r>
+        <w:t>linear boundaries.</w:t>
+      </w:r>
+      <w:r>
+        <w:t xml:space="preserve"> Parameters explored were </w:t>
+      </w:r>
+      <w:r>
+        <w:t>['linear', 'rbf', 'poly']</w:t>
+      </w:r>
+      <w:r>
+        <w:t>.</w:t>
+      </w:r>
+    </w:p>
+    <w:p>
+      <w:pPr>
+        <w:tabs>
+          <w:tab w:val="left" w:pos="1080"/>
+        </w:tabs>
+      </w:pPr>
+    </w:p>
+    <w:p>
+      <w:pPr>
+        <w:tabs>
+          <w:tab w:val="left" w:pos="1080"/>
+        </w:tabs>
+      </w:pPr>
+      <w:r>
+        <w:rPr>
+          <w:b/>
+          <w:bCs/>
+        </w:rPr>
+        <w:t xml:space="preserve">Degree: </w:t>
+      </w:r>
+      <w:r>
+        <w:t>T</w:t>
+      </w:r>
+      <w:r>
+        <w:t xml:space="preserve">his is only applicable when using poly kernel and determines polynomial degree. Higher degree </w:t>
+      </w:r>
+      <w:r>
+        <w:t>means that the</w:t>
+      </w:r>
+      <w:r>
+        <w:t xml:space="preserve"> model </w:t>
+      </w:r>
+      <w:r>
+        <w:t xml:space="preserve">can handle </w:t>
+      </w:r>
+      <w:r>
+        <w:t xml:space="preserve">more complex relationships, but </w:t>
+      </w:r>
+      <w:r>
+        <w:t xml:space="preserve">the </w:t>
+      </w:r>
+      <w:r>
+        <w:t xml:space="preserve">risk of overfitting increases. Lower </w:t>
+      </w:r>
+      <w:r>
+        <w:t>degrees</w:t>
+      </w:r>
+      <w:r>
+        <w:t xml:space="preserve"> </w:t>
+      </w:r>
+      <w:r>
+        <w:t>are</w:t>
+      </w:r>
+      <w:r>
+        <w:t xml:space="preserve"> less computationally expensive and may generalize better.</w:t>
+      </w:r>
+      <w:r>
+        <w:t xml:space="preserve"> Parameters explored were </w:t>
+      </w:r>
+      <w:r>
+        <w:t>[2, 3, 4]</w:t>
+      </w:r>
+      <w:r>
+        <w:t>.</w:t>
+      </w:r>
+    </w:p>
+    <w:p>
+      <w:pPr>
+        <w:tabs>
+          <w:tab w:val="left" w:pos="1080"/>
+        </w:tabs>
+      </w:pPr>
+    </w:p>
+    <w:p>
+      <w:pPr>
+        <w:tabs>
+          <w:tab w:val="left" w:pos="1080"/>
+        </w:tabs>
+      </w:pPr>
+      <w:r>
+        <w:rPr>
+          <w:b/>
+          <w:bCs/>
+        </w:rPr>
+        <w:t>Best parameters for SVC:</w:t>
+      </w:r>
+      <w:r>
+        <w:t xml:space="preserve"> {'C': 0.25, 'degree': 3, 'kernel': 'poly'}</w:t>
+      </w:r>
+      <w:r>
+        <w:t xml:space="preserve"> </w:t>
+      </w:r>
+    </w:p>
+    <w:p>
+      <w:pPr>
+        <w:tabs>
+          <w:tab w:val="left" w:pos="1080"/>
+        </w:tabs>
+      </w:pPr>
+      <w:r>
+        <w:t xml:space="preserve">These parameters were optimal as the model achieved perfect accuracy with them.  </w:t>
+      </w:r>
+    </w:p>
+    <w:p>
+      <w:pPr>
+        <w:tabs>
+          <w:tab w:val="left" w:pos="1080"/>
+        </w:tabs>
+      </w:pPr>
+      <w:r>
+        <w:t>Since</w:t>
+      </w:r>
+      <w:r>
+        <w:t xml:space="preserve"> the C value is small it used a lower margin</w:t>
+      </w:r>
+      <w:r>
+        <w:t xml:space="preserve"> and</w:t>
+      </w:r>
+      <w:r>
+        <w:t xml:space="preserve"> therefore a simpler decision </w:t>
+      </w:r>
+      <w:r>
+        <w:t>function,</w:t>
+      </w:r>
+      <w:r>
+        <w:t xml:space="preserve"> but it did not end up affecting the accuracy much and using the poly boundary also helped in this case with</w:t>
+      </w:r>
+      <w:r>
+        <w:t xml:space="preserve"> a</w:t>
+      </w:r>
+      <w:r>
+        <w:t xml:space="preserve"> moderate degree of 3. </w:t>
+      </w:r>
+    </w:p>
+    <w:p>
+      <w:pPr>
+        <w:tabs>
+          <w:tab w:val="left" w:pos="1080"/>
+        </w:tabs>
+      </w:pPr>
+      <w:r>
+        <w:tab/>
+      </w:r>
+      <w:r>
+        <w:tab/>
+      </w:r>
+    </w:p>
+    <w:p>
+      <w:pPr>
+        <w:tabs>
+          <w:tab w:val="left" w:pos="1080"/>
+        </w:tabs>
+      </w:pPr>
+      <w:r>
+        <w:rPr>
+          <w:b/>
+          <w:bCs/>
+        </w:rPr>
+        <w:t xml:space="preserve">Random Forest </w:t>
+      </w:r>
+      <w:r>
+        <w:rPr>
+          <w:b/>
+          <w:bCs/>
+        </w:rPr>
+        <w:t>Classifier</w:t>
+      </w:r>
+      <w:r>
+        <w:rPr>
+          <w:b/>
+          <w:bCs/>
+        </w:rPr>
+        <w:t xml:space="preserve">: </w:t>
+      </w:r>
+    </w:p>
+    <w:p>
+      <w:pPr>
+        <w:tabs>
+          <w:tab w:val="left" w:pos="1080"/>
+        </w:tabs>
+      </w:pPr>
+      <w:r>
+        <w:t>For RFC, the hyperparameters tuned were:</w:t>
+      </w:r>
+    </w:p>
+    <w:p>
+      <w:pPr>
+        <w:tabs>
+          <w:tab w:val="left" w:pos="1080"/>
+        </w:tabs>
+      </w:pPr>
+      <w:r>
+        <w:rPr>
+          <w:b/>
+          <w:bCs/>
+        </w:rPr>
+        <w:t xml:space="preserve">Criterion: </w:t>
+      </w:r>
+      <w:r>
+        <w:t xml:space="preserve">Same as decision tree </w:t>
+      </w:r>
+      <w:r>
+        <w:t>A function to measure the quality of a split. Explored values were ['entropy', 'gini'</w:t>
+      </w:r>
+      <w:r>
+        <w:t>, ‘log_loss’].</w:t>
+      </w:r>
+    </w:p>
+    <w:p>
+      <w:pPr>
+        <w:tabs>
+          <w:tab w:val="left" w:pos="1080"/>
+        </w:tabs>
+      </w:pPr>
+      <w:r>
+        <w:t xml:space="preserve">Gini tends to be faster to compute and may lean towards larger partitions (broader trees), whereas Entropy can produce more balanced trees but is computationally expensive due to calculation of logarithms. </w:t>
+      </w:r>
+    </w:p>
+    <w:p>
+      <w:pPr>
+        <w:tabs>
+          <w:tab w:val="left" w:pos="1080"/>
+        </w:tabs>
+      </w:pPr>
+      <w:r>
+        <w:tab/>
+      </w:r>
+      <w:r>
+        <w:tab/>
+      </w:r>
+      <w:r>
+        <w:tab/>
+      </w:r>
+    </w:p>
+    <w:p>
+      <w:pPr>
+        <w:tabs>
+          <w:tab w:val="left" w:pos="1080"/>
+        </w:tabs>
+      </w:pPr>
+      <w:r>
+        <w:rPr>
+          <w:b/>
+          <w:bCs/>
+        </w:rPr>
+        <w:t>n_estimators</w:t>
+      </w:r>
+      <w:r>
+        <w:rPr>
+          <w:b/>
+          <w:bCs/>
+        </w:rPr>
+        <w:t xml:space="preserve"> (number of trees in the forest): </w:t>
+      </w:r>
+      <w:r>
+        <w:t>Th</w:t>
+      </w:r>
+      <w:r>
+        <w:t xml:space="preserve">is parameter determines number of trees in the forest. More trees = increase in robustness and stability of model, makes sure that outliers and noise don’t impact the model in training, but increasing computational cost. </w:t>
+      </w:r>
+      <w:r>
+        <w:t>Parameters tuned were ‘</w:t>
+      </w:r>
+      <w:r>
+        <w:t>[10, 50, 100]</w:t>
+      </w:r>
+      <w:r>
+        <w:t>’.</w:t>
+      </w:r>
+    </w:p>
+    <w:p>
+      <w:pPr>
+        <w:tabs>
+          <w:tab w:val="left" w:pos="1080"/>
+        </w:tabs>
+      </w:pPr>
+    </w:p>
+    <w:p>
+      <w:pPr>
+        <w:tabs>
+          <w:tab w:val="left" w:pos="1080"/>
+        </w:tabs>
+      </w:pPr>
+      <w:r>
+        <w:rPr>
+          <w:b/>
+          <w:bCs/>
+        </w:rPr>
         <w:t>max_depth</w:t>
       </w:r>
-      <w:proofErr w:type="spellEnd"/>
-      <w:r>
-        <w:t xml:space="preserve">’) can model more complex patterns and accurate on the training data, but risk overfitting </w:t>
-      </w:r>
-      <w:r>
-        <w:t xml:space="preserve">due </w:t>
-      </w:r>
-      <w:r>
-        <w:t xml:space="preserve">to noise or outliers in the training set. </w:t>
-      </w:r>
-    </w:p>
-    <w:p>
-      <w:pPr>
-        <w:tabs>
-          <w:tab w:val="left" w:pos="1080"/>
-        </w:tabs>
-      </w:pPr>
-    </w:p>
-    <w:p>
-      <w:pPr>
-        <w:tabs>
-          <w:tab w:val="left" w:pos="1080"/>
-        </w:tabs>
-      </w:pPr>
-      <w:r>
-        <w:rPr>
-          <w:b/>
-          <w:bCs/>
-        </w:rPr>
-        <w:t>Best parameters for Decision</w:t>
-      </w:r>
-      <w:r>
-        <w:rPr>
-          <w:b/>
-          <w:bCs/>
-        </w:rPr>
-        <w:t xml:space="preserve"> </w:t>
-      </w:r>
-      <w:r>
-        <w:rPr>
-          <w:b/>
-          <w:bCs/>
-        </w:rPr>
-        <w:t>Tree</w:t>
+      <w:r>
+        <w:t xml:space="preserve"> </w:t>
+      </w:r>
+      <w:r>
+        <w:rPr>
+          <w:b/>
+          <w:bCs/>
+        </w:rPr>
+        <w:t xml:space="preserve">(maximum depth of tree): </w:t>
+      </w:r>
+      <w:r>
+        <w:t>T</w:t>
+      </w:r>
+      <w:r>
+        <w:t xml:space="preserve">his parameter controls the maximum depth of each tree, more depth to each tree, helps model further complex patterns. Going to deep also risks overfitting. </w:t>
+      </w:r>
+      <w:r>
+        <w:t>Parameters tuned were ‘</w:t>
+      </w:r>
+      <w:r>
+        <w:t>[3, 5, 7]</w:t>
+      </w:r>
+      <w:r>
+        <w:t>’.</w:t>
+      </w:r>
+    </w:p>
+    <w:p>
+      <w:pPr>
+        <w:tabs>
+          <w:tab w:val="left" w:pos="1080"/>
+        </w:tabs>
+      </w:pPr>
+    </w:p>
+    <w:p>
+      <w:pPr>
+        <w:tabs>
+          <w:tab w:val="left" w:pos="1080"/>
+        </w:tabs>
+      </w:pPr>
+      <w:r>
+        <w:rPr>
+          <w:b/>
+          <w:bCs/>
+        </w:rPr>
+        <w:t>Best parameters for Random</w:t>
+      </w:r>
+      <w:r>
+        <w:rPr>
+          <w:b/>
+          <w:bCs/>
+        </w:rPr>
+        <w:t xml:space="preserve"> </w:t>
+      </w:r>
+      <w:r>
+        <w:rPr>
+          <w:b/>
+          <w:bCs/>
+        </w:rPr>
+        <w:t>Forest</w:t>
       </w:r>
       <w:r>
         <w:rPr>
@@ -2364,644 +2765,7 @@
         <w:t>Classifier:</w:t>
       </w:r>
       <w:r>
-        <w:t xml:space="preserve"> {'criterion': 'entropy', '</w:t>
-      </w:r>
-      <w:proofErr w:type="spellStart"/>
-      <w:r>
-        <w:t>max_depth</w:t>
-      </w:r>
-      <w:proofErr w:type="spellEnd"/>
-      <w:r>
-        <w:t>': 7}</w:t>
-      </w:r>
-    </w:p>
-    <w:p>
-      <w:pPr>
-        <w:tabs>
-          <w:tab w:val="left" w:pos="1080"/>
-        </w:tabs>
-        <w:rPr>
-          <w:b/>
-          <w:bCs/>
-        </w:rPr>
-      </w:pPr>
-      <w:r>
-        <w:t>These parameters were optimal as the model achieved perfect accuracy with them.</w:t>
-      </w:r>
-      <w:r>
-        <w:rPr>
-          <w:b/>
-          <w:bCs/>
-        </w:rPr>
-        <w:tab/>
-      </w:r>
-    </w:p>
-    <w:p>
-      <w:pPr>
-        <w:rPr>
-          <w:b/>
-          <w:bCs/>
-        </w:rPr>
-      </w:pPr>
-    </w:p>
-    <w:p>
-      <w:pPr>
-        <w:rPr>
-          <w:b/>
-          <w:bCs/>
-        </w:rPr>
-      </w:pPr>
-    </w:p>
-    <w:p>
-      <w:pPr>
-        <w:tabs>
-          <w:tab w:val="left" w:pos="1080"/>
-        </w:tabs>
-        <w:rPr>
-          <w:b/>
-          <w:bCs/>
-          <w:u w:val="single"/>
-        </w:rPr>
-      </w:pPr>
-      <w:r>
-        <w:rPr>
-          <w:b/>
-          <w:bCs/>
-          <w:u w:val="single"/>
-        </w:rPr>
-        <w:t>Support Vector Machine</w:t>
-      </w:r>
-    </w:p>
-    <w:p>
-      <w:pPr>
-        <w:tabs>
-          <w:tab w:val="left" w:pos="1080"/>
-        </w:tabs>
-      </w:pPr>
-      <w:r>
-        <w:t>For SVC</w:t>
-      </w:r>
-      <w:r>
-        <w:t>, the hyperparameters tuned were:</w:t>
-      </w:r>
-    </w:p>
-    <w:p>
-      <w:pPr>
-        <w:tabs>
-          <w:tab w:val="left" w:pos="1080"/>
-        </w:tabs>
-        <w:rPr>
-          <w:b/>
-          <w:bCs/>
-        </w:rPr>
-      </w:pPr>
-      <w:r>
-        <w:rPr>
-          <w:b/>
-          <w:bCs/>
-        </w:rPr>
-        <w:t xml:space="preserve">C: </w:t>
-      </w:r>
-      <w:r>
-        <w:t xml:space="preserve"> </w:t>
-      </w:r>
-      <w:r>
-        <w:t>T</w:t>
-      </w:r>
-      <w:r>
-        <w:t xml:space="preserve">his parameter </w:t>
-      </w:r>
-      <w:r>
-        <w:t xml:space="preserve">balances between accurately </w:t>
-      </w:r>
-      <w:r>
-        <w:t>classifying</w:t>
-      </w:r>
-      <w:r>
-        <w:t xml:space="preserve"> training examples a</w:t>
-      </w:r>
-      <w:r>
-        <w:t>nd</w:t>
-      </w:r>
-      <w:r>
-        <w:t xml:space="preserve"> </w:t>
-      </w:r>
-      <w:r>
-        <w:t>maximizing the margin of the decision function.</w:t>
-      </w:r>
-      <w:r>
-        <w:t xml:space="preserve"> </w:t>
-      </w:r>
-      <w:r>
-        <w:t xml:space="preserve"> </w:t>
-      </w:r>
-      <w:r>
-        <w:t>Parameters explored were ‘</w:t>
-      </w:r>
-      <w:r>
-        <w:t>[0.025, 0.25, 2.5]</w:t>
-      </w:r>
-      <w:r>
-        <w:t>’.</w:t>
-      </w:r>
-    </w:p>
-    <w:p>
-      <w:pPr>
-        <w:tabs>
-          <w:tab w:val="left" w:pos="1080"/>
-        </w:tabs>
-      </w:pPr>
-    </w:p>
-    <w:p>
-      <w:pPr>
-        <w:tabs>
-          <w:tab w:val="left" w:pos="1080"/>
-        </w:tabs>
-      </w:pPr>
-      <w:r>
-        <w:t xml:space="preserve"> </w:t>
-      </w:r>
-      <w:r>
-        <w:rPr>
-          <w:b/>
-          <w:bCs/>
-        </w:rPr>
-        <w:t>Kernel:</w:t>
-      </w:r>
-      <w:r>
-        <w:rPr>
-          <w:b/>
-          <w:bCs/>
-        </w:rPr>
-        <w:t xml:space="preserve"> </w:t>
-      </w:r>
-      <w:r>
-        <w:t>The c</w:t>
-      </w:r>
-      <w:r>
-        <w:t>h</w:t>
-      </w:r>
-      <w:r>
-        <w:t xml:space="preserve">oice of kernel affects the decision boundary created by the SVM. </w:t>
-      </w:r>
-      <w:r>
-        <w:t>A l</w:t>
-      </w:r>
-      <w:r>
-        <w:t xml:space="preserve">inear kernel can model linear decision boundaries, while the </w:t>
-      </w:r>
-      <w:r>
-        <w:t>Radial Basis Function (</w:t>
-      </w:r>
-      <w:proofErr w:type="spellStart"/>
-      <w:r>
-        <w:t>rbf</w:t>
-      </w:r>
-      <w:proofErr w:type="spellEnd"/>
-      <w:r>
-        <w:t>)</w:t>
-      </w:r>
-      <w:r>
-        <w:t xml:space="preserve"> and </w:t>
-      </w:r>
-      <w:r>
-        <w:t>polynomial (</w:t>
-      </w:r>
-      <w:r>
-        <w:t>poly</w:t>
-      </w:r>
-      <w:r>
-        <w:t>)</w:t>
-      </w:r>
-      <w:r>
-        <w:t xml:space="preserve"> kernels can model non</w:t>
-      </w:r>
-      <w:r>
-        <w:t>-</w:t>
-      </w:r>
-      <w:r>
-        <w:t>linear boundaries.</w:t>
-      </w:r>
-      <w:r>
-        <w:t xml:space="preserve"> Parameters explored were </w:t>
-      </w:r>
-      <w:r>
-        <w:t>['linear', '</w:t>
-      </w:r>
-      <w:proofErr w:type="spellStart"/>
-      <w:r>
-        <w:t>rbf</w:t>
-      </w:r>
-      <w:proofErr w:type="spellEnd"/>
-      <w:r>
-        <w:t>', 'poly']</w:t>
-      </w:r>
-      <w:r>
-        <w:t>.</w:t>
-      </w:r>
-    </w:p>
-    <w:p>
-      <w:pPr>
-        <w:tabs>
-          <w:tab w:val="left" w:pos="1080"/>
-        </w:tabs>
-      </w:pPr>
-    </w:p>
-    <w:p>
-      <w:pPr>
-        <w:tabs>
-          <w:tab w:val="left" w:pos="1080"/>
-        </w:tabs>
-      </w:pPr>
-      <w:r>
-        <w:rPr>
-          <w:b/>
-          <w:bCs/>
-        </w:rPr>
-        <w:t xml:space="preserve">Degree: </w:t>
-      </w:r>
-      <w:r>
-        <w:t>T</w:t>
-      </w:r>
-      <w:r>
-        <w:t xml:space="preserve">his is only applicable when using poly kernel and determines polynomial degree. Higher degree </w:t>
-      </w:r>
-      <w:r>
-        <w:t>means that the</w:t>
-      </w:r>
-      <w:r>
-        <w:t xml:space="preserve"> model </w:t>
-      </w:r>
-      <w:r>
-        <w:t xml:space="preserve">can handle </w:t>
-      </w:r>
-      <w:r>
-        <w:t xml:space="preserve">more complex relationships, but </w:t>
-      </w:r>
-      <w:r>
-        <w:t xml:space="preserve">the </w:t>
-      </w:r>
-      <w:r>
-        <w:t xml:space="preserve">risk of overfitting increases. Lower </w:t>
-      </w:r>
-      <w:r>
-        <w:t>degrees</w:t>
-      </w:r>
-      <w:r>
-        <w:t xml:space="preserve"> </w:t>
-      </w:r>
-      <w:r>
-        <w:t>are</w:t>
-      </w:r>
-      <w:r>
-        <w:t xml:space="preserve"> less computationally expensive and may generalize better.</w:t>
-      </w:r>
-      <w:r>
-        <w:t xml:space="preserve"> Parameters explored were </w:t>
-      </w:r>
-      <w:r>
-        <w:t>[2, 3, 4]</w:t>
-      </w:r>
-      <w:r>
-        <w:t>.</w:t>
-      </w:r>
-    </w:p>
-    <w:p>
-      <w:pPr>
-        <w:tabs>
-          <w:tab w:val="left" w:pos="1080"/>
-        </w:tabs>
-      </w:pPr>
-    </w:p>
-    <w:p>
-      <w:pPr>
-        <w:tabs>
-          <w:tab w:val="left" w:pos="1080"/>
-        </w:tabs>
-      </w:pPr>
-      <w:r>
-        <w:rPr>
-          <w:b/>
-          <w:bCs/>
-        </w:rPr>
-        <w:t>Best parameters for SVC:</w:t>
-      </w:r>
-      <w:r>
-        <w:t xml:space="preserve"> {'C': 0.25, 'degree': 3, 'kernel': 'poly'}</w:t>
-      </w:r>
-      <w:r>
-        <w:t xml:space="preserve"> </w:t>
-      </w:r>
-    </w:p>
-    <w:p>
-      <w:pPr>
-        <w:tabs>
-          <w:tab w:val="left" w:pos="1080"/>
-        </w:tabs>
-      </w:pPr>
-      <w:r>
-        <w:t xml:space="preserve">These parameters were optimal as the model achieved perfect accuracy with them.  </w:t>
-      </w:r>
-    </w:p>
-    <w:p>
-      <w:pPr>
-        <w:tabs>
-          <w:tab w:val="left" w:pos="1080"/>
-        </w:tabs>
-      </w:pPr>
-      <w:r>
-        <w:t>Since</w:t>
-      </w:r>
-      <w:r>
-        <w:t xml:space="preserve"> the C value is small it used a lower margin</w:t>
-      </w:r>
-      <w:r>
-        <w:t xml:space="preserve"> and</w:t>
-      </w:r>
-      <w:r>
-        <w:t xml:space="preserve"> therefore a simpler decision </w:t>
-      </w:r>
-      <w:r>
-        <w:t>function,</w:t>
-      </w:r>
-      <w:r>
-        <w:t xml:space="preserve"> but it did not end up affecting the accuracy much and using the poly boundary also helped in this case with</w:t>
-      </w:r>
-      <w:r>
-        <w:t xml:space="preserve"> a</w:t>
-      </w:r>
-      <w:r>
-        <w:t xml:space="preserve"> moderate degree of 3. </w:t>
-      </w:r>
-    </w:p>
-    <w:p>
-      <w:pPr>
-        <w:tabs>
-          <w:tab w:val="left" w:pos="1080"/>
-        </w:tabs>
-      </w:pPr>
-      <w:r>
-        <w:tab/>
-      </w:r>
-      <w:r>
-        <w:tab/>
-      </w:r>
-    </w:p>
-    <w:p>
-      <w:pPr>
-        <w:tabs>
-          <w:tab w:val="left" w:pos="1080"/>
-        </w:tabs>
-      </w:pPr>
-      <w:r>
-        <w:rPr>
-          <w:b/>
-          <w:bCs/>
-        </w:rPr>
-        <w:t xml:space="preserve">Random Forest </w:t>
-      </w:r>
-      <w:r>
-        <w:rPr>
-          <w:b/>
-          <w:bCs/>
-        </w:rPr>
-        <w:t>Classifier</w:t>
-      </w:r>
-      <w:r>
-        <w:rPr>
-          <w:b/>
-          <w:bCs/>
-        </w:rPr>
-        <w:t xml:space="preserve">: </w:t>
-      </w:r>
-    </w:p>
-    <w:p>
-      <w:pPr>
-        <w:tabs>
-          <w:tab w:val="left" w:pos="1080"/>
-        </w:tabs>
-      </w:pPr>
-      <w:r>
-        <w:t>For RFC, the hyperparameters tuned were:</w:t>
-      </w:r>
-    </w:p>
-    <w:p>
-      <w:pPr>
-        <w:tabs>
-          <w:tab w:val="left" w:pos="1080"/>
-        </w:tabs>
-      </w:pPr>
-      <w:r>
-        <w:rPr>
-          <w:b/>
-          <w:bCs/>
-        </w:rPr>
-        <w:t xml:space="preserve">Criterion: </w:t>
-      </w:r>
-      <w:r>
-        <w:t xml:space="preserve">Same as decision tree </w:t>
-      </w:r>
-      <w:r>
-        <w:t>A function to measure the quality of a split. Explored values were ['entropy', '</w:t>
-      </w:r>
-      <w:proofErr w:type="spellStart"/>
-      <w:r>
-        <w:t>gini</w:t>
-      </w:r>
-      <w:proofErr w:type="spellEnd"/>
-      <w:r>
-        <w:t>'</w:t>
-      </w:r>
-      <w:r>
-        <w:t>, ‘</w:t>
-      </w:r>
-      <w:proofErr w:type="spellStart"/>
-      <w:r>
-        <w:t>log_loss</w:t>
-      </w:r>
-      <w:proofErr w:type="spellEnd"/>
-      <w:r>
-        <w:t>’].</w:t>
-      </w:r>
-    </w:p>
-    <w:p>
-      <w:pPr>
-        <w:tabs>
-          <w:tab w:val="left" w:pos="1080"/>
-        </w:tabs>
-      </w:pPr>
-      <w:r>
-        <w:t xml:space="preserve">Gini tends to be faster to compute and may lean towards larger partitions (broader trees), whereas Entropy can produce more balanced trees but is computationally expensive due to calculation of logarithms. </w:t>
-      </w:r>
-    </w:p>
-    <w:p>
-      <w:pPr>
-        <w:tabs>
-          <w:tab w:val="left" w:pos="1080"/>
-        </w:tabs>
-      </w:pPr>
-      <w:r>
-        <w:tab/>
-      </w:r>
-      <w:r>
-        <w:tab/>
-      </w:r>
-      <w:r>
-        <w:tab/>
-      </w:r>
-    </w:p>
-    <w:p>
-      <w:pPr>
-        <w:tabs>
-          <w:tab w:val="left" w:pos="1080"/>
-        </w:tabs>
-      </w:pPr>
-      <w:proofErr w:type="spellStart"/>
-      <w:r>
-        <w:rPr>
-          <w:b/>
-          <w:bCs/>
-        </w:rPr>
-        <w:t>n_estimators</w:t>
-      </w:r>
-      <w:proofErr w:type="spellEnd"/>
-      <w:r>
-        <w:rPr>
-          <w:b/>
-          <w:bCs/>
-        </w:rPr>
-        <w:t xml:space="preserve"> (number of trees in the forest): </w:t>
-      </w:r>
-      <w:r>
-        <w:t>Th</w:t>
-      </w:r>
-      <w:r>
-        <w:t xml:space="preserve">is parameter determines number of trees in the forest. More trees = increase in robustness and stability of model, makes sure that outliers and noise don’t impact the model in training, but increasing computational cost. </w:t>
-      </w:r>
-      <w:r>
-        <w:t>Parameters tuned were ‘</w:t>
-      </w:r>
-      <w:r>
-        <w:t>[10, 50, 100]</w:t>
-      </w:r>
-      <w:r>
-        <w:t>’.</w:t>
-      </w:r>
-    </w:p>
-    <w:p>
-      <w:pPr>
-        <w:tabs>
-          <w:tab w:val="left" w:pos="1080"/>
-        </w:tabs>
-      </w:pPr>
-    </w:p>
-    <w:p>
-      <w:pPr>
-        <w:tabs>
-          <w:tab w:val="left" w:pos="1080"/>
-        </w:tabs>
-      </w:pPr>
-      <w:proofErr w:type="spellStart"/>
-      <w:r>
-        <w:rPr>
-          <w:b/>
-          <w:bCs/>
-        </w:rPr>
-        <w:t>max_depth</w:t>
-      </w:r>
-      <w:proofErr w:type="spellEnd"/>
-      <w:r>
-        <w:t xml:space="preserve"> </w:t>
-      </w:r>
-      <w:r>
-        <w:rPr>
-          <w:b/>
-          <w:bCs/>
-        </w:rPr>
-        <w:t xml:space="preserve">(maximum depth of tree): </w:t>
-      </w:r>
-      <w:r>
-        <w:t>T</w:t>
-      </w:r>
-      <w:r>
-        <w:t xml:space="preserve">his parameter controls the maximum depth of each tree, more depth to each tree, helps model further complex patterns. Going to deep also risks overfitting. </w:t>
-      </w:r>
-      <w:r>
-        <w:t>Parameters tuned were ‘</w:t>
-      </w:r>
-      <w:r>
-        <w:t>[3, 5, 7]</w:t>
-      </w:r>
-      <w:r>
-        <w:t>’.</w:t>
-      </w:r>
-    </w:p>
-    <w:p>
-      <w:pPr>
-        <w:tabs>
-          <w:tab w:val="left" w:pos="1080"/>
-        </w:tabs>
-      </w:pPr>
-    </w:p>
-    <w:p>
-      <w:pPr>
-        <w:tabs>
-          <w:tab w:val="left" w:pos="1080"/>
-        </w:tabs>
-      </w:pPr>
-      <w:r>
-        <w:rPr>
-          <w:b/>
-          <w:bCs/>
-        </w:rPr>
-        <w:t>Best parameters for Random</w:t>
-      </w:r>
-      <w:r>
-        <w:rPr>
-          <w:b/>
-          <w:bCs/>
-        </w:rPr>
-        <w:t xml:space="preserve"> </w:t>
-      </w:r>
-      <w:r>
-        <w:rPr>
-          <w:b/>
-          <w:bCs/>
-        </w:rPr>
-        <w:t>Forest</w:t>
-      </w:r>
-      <w:r>
-        <w:rPr>
-          <w:b/>
-          <w:bCs/>
-        </w:rPr>
-        <w:t xml:space="preserve"> </w:t>
-      </w:r>
-      <w:r>
-        <w:rPr>
-          <w:b/>
-          <w:bCs/>
-        </w:rPr>
-        <w:t>Classifier:</w:t>
-      </w:r>
-      <w:r>
-        <w:t xml:space="preserve"> {'</w:t>
-      </w:r>
-      <w:proofErr w:type="spellStart"/>
-      <w:r>
-        <w:t>max_depth</w:t>
-      </w:r>
-      <w:proofErr w:type="spellEnd"/>
-      <w:r>
-        <w:t>': 5, '</w:t>
-      </w:r>
-      <w:proofErr w:type="spellStart"/>
-      <w:r>
-        <w:t>n_estimators</w:t>
-      </w:r>
-      <w:proofErr w:type="spellEnd"/>
-      <w:r>
-        <w:t>': 10}</w:t>
+        <w:t xml:space="preserve"> {'max_depth': 5, 'n_estimators': 10}</w:t>
       </w:r>
       <w:r>
         <w:t>.</w:t>
@@ -3032,15 +2796,30 @@
           <w:ilvl w:val="0"/>
           <w:numId w:val="1"/>
         </w:numPr>
-      </w:pPr>
-      <w:r>
+        <w:rPr>
+          <w:b/>
+          <w:bCs/>
+          <w:sz w:val="32"/>
+          <w:szCs w:val="28"/>
+        </w:rPr>
+      </w:pPr>
+      <w:r>
+        <w:rPr>
+          <w:b/>
+          <w:bCs/>
+          <w:sz w:val="32"/>
+          <w:szCs w:val="28"/>
+        </w:rPr>
         <w:t>Comparison of Results</w:t>
       </w:r>
     </w:p>
     <w:p>
       <w:pPr>
-        <w:ind w:left="720"/>
-      </w:pPr>
+        <w:ind w:firstLine="360"/>
+      </w:pPr>
+      <w:r>
+        <w:t>Logistic Regression achieved an accuracy of 93.59%, with high precision and recall, making it a good choice for balanced performance. The Decision Tree Classifier, with a maximum depth of 7 and the 'entropy' criterion, delivered perfect accuracy and ideal precision, recall, and F1 scores. The Random Forest Classifier, featuring a maximum depth of 5 and 10 estimators, also achieved perfection in all metrics. Gaussian Naive Bayes (GaussianNB) exhibited good performance with an accuracy of 88.54% and reasonable precision, recall, and F1 score. The Support Vector Classifier (SVC), using a polynomial kernel with a 'C' value of 0.25 and degree 3, achieved perfect results in all evaluation metrics. Finally, the AdaBoost Classifier, with a learning rate of 1 and 50 estimators, also demonstrated exceptional performance with perfect accuracy, precision, recall, and F1 score.</w:t>
+      </w:r>
     </w:p>
     <w:p>
       <w:pPr>
@@ -3054,9 +2833,97 @@
           <w:ilvl w:val="0"/>
           <w:numId w:val="1"/>
         </w:numPr>
-      </w:pPr>
-      <w:r>
-        <w:t>Conclusion and Findings</w:t>
+        <w:rPr>
+          <w:b/>
+          <w:bCs/>
+          <w:sz w:val="32"/>
+          <w:szCs w:val="28"/>
+        </w:rPr>
+      </w:pPr>
+      <w:r>
+        <w:rPr>
+          <w:b/>
+          <w:bCs/>
+          <w:sz w:val="32"/>
+          <w:szCs w:val="28"/>
+        </w:rPr>
+        <w:t>Conclusion</w:t>
+      </w:r>
+    </w:p>
+    <w:p>
+      <w:r>
+        <w:t>In conclusion, a comprehensive evaluation of various classification algorithms was conducted to analyze their performance on a given dataset. Logistic Regression proved to be a strong contender, boasting a commendable accuracy of 93.59%, along with high precision and recall values, making it a suitable choice for tasks requiring balanced performance.</w:t>
+      </w:r>
+    </w:p>
+    <w:p>
+      <w:pPr>
+        <w:ind w:firstLine="360"/>
+      </w:pPr>
+      <w:r>
+        <w:t>The Decision Tree Classifier, with specific hyperparameters, managed to achieve perfect accuracy and ideal precision, recall, and F1 scores, showcasing its effectiveness when well-tuned. Similarly, the Random Forest Classifier, configured with appropriate settings, also excelled by delivering perfection in all evaluation metrics.</w:t>
+      </w:r>
+    </w:p>
+    <w:p>
+      <w:pPr>
+        <w:ind w:firstLine="360"/>
+      </w:pPr>
+      <w:r>
+        <w:t>Gaussian Naive Bayes offered a solid performance with an accuracy of 88.54%, supported by reasonable precision, recall, and F1 scores. The SVC when employed with the polynomial kernel and well-chosen hyperparameters, achieved outstanding results across all evaluation metrics, further underscoring its versatility.</w:t>
+      </w:r>
+    </w:p>
+    <w:p>
+      <w:pPr>
+        <w:ind w:firstLine="360"/>
+      </w:pPr>
+      <w:r>
+        <w:t>The AdaBoost Classifier, with its specified learning rate and number of estimators, demonstrated exceptional performance by attaining perfection in accuracy, precision, recall, and F1 score. This outcome indicates that AdaBoost is a robust choice for classification tasks when appropriately configured.</w:t>
+      </w:r>
+    </w:p>
+    <w:p>
+      <w:pPr>
+        <w:ind w:firstLine="360"/>
+      </w:pPr>
+      <w:r>
+        <w:t xml:space="preserve">In summary, </w:t>
+      </w:r>
+      <w:r>
+        <w:t>Logistic Regression, Decision Trees, Random Forests, Gaussian Naive Bayes, Support Vector Classifier, and AdaBoost all displayed remarkable potential in this analysis</w:t>
+      </w:r>
+      <w:r>
+        <w:t>.  T</w:t>
+      </w:r>
+      <w:r>
+        <w:t xml:space="preserve">his evaluation has </w:t>
+      </w:r>
+      <w:r>
+        <w:t>displayed</w:t>
+      </w:r>
+      <w:r>
+        <w:t xml:space="preserve"> the strengths and weaknesses of various classification algorithms</w:t>
+      </w:r>
+      <w:r>
+        <w:t xml:space="preserve">. Their </w:t>
+      </w:r>
+      <w:r>
+        <w:t>potential for a wide range of tasks</w:t>
+      </w:r>
+      <w:r>
+        <w:t xml:space="preserve"> were</w:t>
+      </w:r>
+      <w:r>
+        <w:t xml:space="preserve"> showcas</w:t>
+      </w:r>
+      <w:r>
+        <w:t>ed</w:t>
+      </w:r>
+      <w:r>
+        <w:t xml:space="preserve"> and emphasiz</w:t>
+      </w:r>
+      <w:r>
+        <w:t>ed</w:t>
+      </w:r>
+      <w:r>
+        <w:t xml:space="preserve"> the importance of proper configuration for optimal results.</w:t>
       </w:r>
     </w:p>
     <w:p/>
@@ -3086,15 +2953,7 @@
         <w:t>1</w:t>
       </w:r>
       <w:r>
-        <w:t xml:space="preserve">] – fun </w:t>
-      </w:r>
-      <w:proofErr w:type="spellStart"/>
-      <w:r>
-        <w:t>guyz</w:t>
-      </w:r>
-      <w:proofErr w:type="spellEnd"/>
-      <w:r>
-        <w:t xml:space="preserve"> </w:t>
+        <w:t xml:space="preserve">] – fun guyz </w:t>
       </w:r>
     </w:p>
     <w:p/>

</xml_diff>

<commit_message>
wrote about performance metrics, initial training and interpretting them, next is to discuss about hyperparameter search results
</commit_message>
<xml_diff>
--- a/mushroom.docx
+++ b/mushroom.docx
@@ -194,9 +194,11 @@
       <w:r>
         <w:t xml:space="preserve">ADD </w:t>
       </w:r>
+      <w:proofErr w:type="gramStart"/>
       <w:r>
         <w:t>fig ]</w:t>
       </w:r>
+      <w:proofErr w:type="gramEnd"/>
     </w:p>
     <w:p/>
     <w:p>
@@ -220,7 +222,6 @@
           <w:sz w:val="32"/>
           <w:szCs w:val="32"/>
         </w:rPr>
-        <w:lastRenderedPageBreak/>
         <w:t>Data Preprocessin</w:t>
       </w:r>
       <w:r>
@@ -276,6 +277,7 @@
       <w:r>
         <w:t xml:space="preserve">. The dataset was explored for the existence of duplicate values.  To address the number of duplicate rows in the dataset the </w:t>
       </w:r>
+      <w:proofErr w:type="gramStart"/>
       <w:r>
         <w:rPr>
           <w:i/>
@@ -288,29 +290,62 @@
           <w:i/>
           <w:iCs/>
         </w:rPr>
-        <w:t>()</w:t>
-      </w:r>
-      <w:r>
-        <w:t xml:space="preserve"> function was used.  This </w:t>
-      </w:r>
-      <w:r>
-        <w:t>identifies rows with the same values in all columns.</w:t>
-      </w:r>
-      <w:r>
-        <w:t xml:space="preserve">  </w:t>
-      </w:r>
-      <w:r>
-        <w:t>These duplicate rows are removed from the dataset by dropping the rows</w:t>
-      </w:r>
-      <w:r>
-        <w:t xml:space="preserve"> with the </w:t>
-      </w:r>
+        <w:t>(</w:t>
+      </w:r>
+      <w:proofErr w:type="gramEnd"/>
       <w:r>
         <w:rPr>
           <w:i/>
           <w:iCs/>
         </w:rPr>
-        <w:t>drop_duplicates()</w:t>
+        <w:t>)</w:t>
+      </w:r>
+      <w:r>
+        <w:t xml:space="preserve"> function was used.  This </w:t>
+      </w:r>
+      <w:r>
+        <w:t>identifies rows with the same values in all columns.</w:t>
+      </w:r>
+      <w:r>
+        <w:t xml:space="preserve">  </w:t>
+      </w:r>
+      <w:r>
+        <w:t>These duplicate rows are removed from the dataset by dropping the rows</w:t>
+      </w:r>
+      <w:r>
+        <w:t xml:space="preserve"> with the </w:t>
+      </w:r>
+      <w:proofErr w:type="spellStart"/>
+      <w:r>
+        <w:rPr>
+          <w:i/>
+          <w:iCs/>
+        </w:rPr>
+        <w:t>drop_</w:t>
+      </w:r>
+      <w:proofErr w:type="gramStart"/>
+      <w:r>
+        <w:rPr>
+          <w:i/>
+          <w:iCs/>
+        </w:rPr>
+        <w:t>duplicates</w:t>
+      </w:r>
+      <w:proofErr w:type="spellEnd"/>
+      <w:r>
+        <w:rPr>
+          <w:i/>
+          <w:iCs/>
+        </w:rPr>
+        <w:t>(</w:t>
+      </w:r>
+      <w:proofErr w:type="gramEnd"/>
+      <w:r>
+        <w:rPr>
+          <w:i/>
+          <w:iCs/>
+        </w:rPr>
+        <w:t>)</w:t>
       </w:r>
       <w:r>
         <w:t xml:space="preserve"> function</w:t>
@@ -399,7 +434,11 @@
         <w:t xml:space="preserve">.  This is </w:t>
       </w:r>
       <w:r>
-        <w:t>the process of filling in missing or null values with estimated or predicted values.</w:t>
+        <w:t xml:space="preserve">the process of filling in missing or null values with estimated or </w:t>
+      </w:r>
+      <w:r>
+        <w:lastRenderedPageBreak/>
+        <w:t>predicted values.</w:t>
       </w:r>
       <w:r>
         <w:t xml:space="preserve"> </w:t>
@@ -499,7 +538,14 @@
     <w:p>
       <w:r>
         <w:tab/>
-        <w:t>In order for the models to be trained, the data needs to be processed in a way that is easy for the models to perform tasks on</w:t>
+      </w:r>
+      <w:proofErr w:type="gramStart"/>
+      <w:r>
+        <w:t>In order for</w:t>
+      </w:r>
+      <w:proofErr w:type="gramEnd"/>
+      <w:r>
+        <w:t xml:space="preserve"> the models to be trained, the data needs to be processed in a way that is easy for the models to perform tasks on</w:t>
       </w:r>
       <w:r>
         <w:t>.</w:t>
@@ -531,69 +577,105 @@
       <w:r>
         <w:t xml:space="preserve"> </w:t>
       </w:r>
+      <w:proofErr w:type="spellStart"/>
+      <w:proofErr w:type="gramStart"/>
       <w:r>
         <w:rPr>
           <w:i/>
           <w:iCs/>
         </w:rPr>
-        <w:t>LabelEncoder()</w:t>
-      </w:r>
-      <w:r>
-        <w:t>,</w:t>
-      </w:r>
-      <w:r>
-        <w:t xml:space="preserve"> from the Sci-kit learn library</w:t>
-      </w:r>
-      <w:r>
-        <w:t xml:space="preserve">, </w:t>
-      </w:r>
-      <w:r>
-        <w:t xml:space="preserve">to convert </w:t>
-      </w:r>
-      <w:r>
-        <w:t xml:space="preserve">the </w:t>
-      </w:r>
-      <w:r>
-        <w:t xml:space="preserve">categorical/text data into numerical values. The mappings from </w:t>
-      </w:r>
-      <w:r>
-        <w:t xml:space="preserve">the </w:t>
-      </w:r>
-      <w:r>
-        <w:t>original</w:t>
-      </w:r>
-      <w:r>
-        <w:t xml:space="preserve"> values</w:t>
-      </w:r>
-      <w:r>
-        <w:t xml:space="preserve"> to numbers are stored in a dictionary structure(map) </w:t>
-      </w:r>
-      <w:r>
-        <w:t>to</w:t>
-      </w:r>
-      <w:r>
-        <w:t xml:space="preserve"> utilize them for future tasks. </w:t>
-      </w:r>
-    </w:p>
-    <w:p>
-      <w:pPr>
-        <w:ind w:firstLine="720"/>
-      </w:pPr>
-      <w:r>
-        <w:t xml:space="preserve">To </w:t>
-      </w:r>
-      <w:r>
-        <w:t>continue with</w:t>
-      </w:r>
-      <w:r>
-        <w:t xml:space="preserve"> preprocess the data, </w:t>
-      </w:r>
+        <w:t>LabelEncoder</w:t>
+      </w:r>
+      <w:proofErr w:type="spellEnd"/>
       <w:r>
         <w:rPr>
           <w:i/>
           <w:iCs/>
         </w:rPr>
-        <w:t>StandardScaler()</w:t>
+        <w:t>(</w:t>
+      </w:r>
+      <w:proofErr w:type="gramEnd"/>
+      <w:r>
+        <w:rPr>
+          <w:i/>
+          <w:iCs/>
+        </w:rPr>
+        <w:t>)</w:t>
+      </w:r>
+      <w:r>
+        <w:t>,</w:t>
+      </w:r>
+      <w:r>
+        <w:t xml:space="preserve"> from the Sci-kit learn library</w:t>
+      </w:r>
+      <w:r>
+        <w:t xml:space="preserve">, </w:t>
+      </w:r>
+      <w:r>
+        <w:t xml:space="preserve">to convert </w:t>
+      </w:r>
+      <w:r>
+        <w:t xml:space="preserve">the </w:t>
+      </w:r>
+      <w:r>
+        <w:t xml:space="preserve">categorical/text data into numerical values. The mappings from </w:t>
+      </w:r>
+      <w:r>
+        <w:t xml:space="preserve">the </w:t>
+      </w:r>
+      <w:r>
+        <w:t>original</w:t>
+      </w:r>
+      <w:r>
+        <w:t xml:space="preserve"> values</w:t>
+      </w:r>
+      <w:r>
+        <w:t xml:space="preserve"> to numbers are stored in a dictionary structure(map) </w:t>
+      </w:r>
+      <w:r>
+        <w:t>to</w:t>
+      </w:r>
+      <w:r>
+        <w:t xml:space="preserve"> utilize them for future tasks. </w:t>
+      </w:r>
+    </w:p>
+    <w:p>
+      <w:pPr>
+        <w:ind w:firstLine="720"/>
+      </w:pPr>
+      <w:r>
+        <w:t xml:space="preserve">To </w:t>
+      </w:r>
+      <w:r>
+        <w:t>continue with</w:t>
+      </w:r>
+      <w:r>
+        <w:t xml:space="preserve"> preprocess the data, </w:t>
+      </w:r>
+      <w:proofErr w:type="spellStart"/>
+      <w:proofErr w:type="gramStart"/>
+      <w:r>
+        <w:rPr>
+          <w:i/>
+          <w:iCs/>
+        </w:rPr>
+        <w:t>StandardScaler</w:t>
+      </w:r>
+      <w:proofErr w:type="spellEnd"/>
+      <w:r>
+        <w:rPr>
+          <w:i/>
+          <w:iCs/>
+        </w:rPr>
+        <w:t>(</w:t>
+      </w:r>
+      <w:proofErr w:type="gramEnd"/>
+      <w:r>
+        <w:rPr>
+          <w:i/>
+          <w:iCs/>
+        </w:rPr>
+        <w:t>)</w:t>
       </w:r>
       <w:r>
         <w:t xml:space="preserve"> from scikit-learn is used to standardize features</w:t>
@@ -622,7 +704,45 @@
         <w:ind w:firstLine="720"/>
       </w:pPr>
       <w:r>
-        <w:lastRenderedPageBreak/>
+        <w:t>Another preprocessing alternative that we use is one hot encoding where a</w:t>
+      </w:r>
+      <w:r>
+        <w:t xml:space="preserve">ll the categorical features in the matrix x are one-hot encoded using </w:t>
+      </w:r>
+      <w:proofErr w:type="spellStart"/>
+      <w:r>
+        <w:t>OneHotEncoder</w:t>
+      </w:r>
+      <w:proofErr w:type="spellEnd"/>
+      <w:r>
+        <w:t xml:space="preserve"> from Scikit-learn, which converts categorical variable(s) into a form that could be provided to</w:t>
+      </w:r>
+      <w:r>
+        <w:t xml:space="preserve"> the</w:t>
+      </w:r>
+      <w:r>
+        <w:t xml:space="preserve"> algorithms </w:t>
+      </w:r>
+      <w:r>
+        <w:t xml:space="preserve">we use </w:t>
+      </w:r>
+      <w:r>
+        <w:t xml:space="preserve">to do a better job in prediction. The resultant is a </w:t>
+      </w:r>
+      <w:proofErr w:type="spellStart"/>
+      <w:r>
+        <w:t>DataFrame</w:t>
+      </w:r>
+      <w:proofErr w:type="spellEnd"/>
+      <w:r>
+        <w:t xml:space="preserve"> where each unique category in the original features is expanded into a new binary feature.</w:t>
+      </w:r>
+    </w:p>
+    <w:p>
+      <w:pPr>
+        <w:ind w:firstLine="720"/>
+      </w:pPr>
+      <w:r>
         <w:t>In the final step, the dataset is divided into three distinct sets: training data, validation data, and testing data.</w:t>
       </w:r>
       <w:r>
@@ -724,8 +844,37 @@
         <w:t>The division was done using an 80-20 split</w:t>
       </w:r>
       <w:r>
-        <w:t xml:space="preserve"> into four sets labelled x_train, x_test, y_train, y_test</w:t>
-      </w:r>
+        <w:t xml:space="preserve"> into four sets labelled </w:t>
+      </w:r>
+      <w:proofErr w:type="spellStart"/>
+      <w:r>
+        <w:t>x_train</w:t>
+      </w:r>
+      <w:proofErr w:type="spellEnd"/>
+      <w:r>
+        <w:t xml:space="preserve">, </w:t>
+      </w:r>
+      <w:proofErr w:type="spellStart"/>
+      <w:r>
+        <w:t>x_test</w:t>
+      </w:r>
+      <w:proofErr w:type="spellEnd"/>
+      <w:r>
+        <w:t xml:space="preserve">, </w:t>
+      </w:r>
+      <w:proofErr w:type="spellStart"/>
+      <w:r>
+        <w:t>y_train</w:t>
+      </w:r>
+      <w:proofErr w:type="spellEnd"/>
+      <w:r>
+        <w:t xml:space="preserve">, </w:t>
+      </w:r>
+      <w:proofErr w:type="spellStart"/>
+      <w:r>
+        <w:t>y_test</w:t>
+      </w:r>
+      <w:proofErr w:type="spellEnd"/>
       <w:r>
         <w:t>.  This means that 80% is used for training and 20% for the testing.  T</w:t>
       </w:r>
@@ -836,7 +985,11 @@
         <w:t>major</w:t>
       </w:r>
       <w:r>
-        <w:t xml:space="preserve"> classification</w:t>
+        <w:t xml:space="preserve"> </w:t>
+      </w:r>
+      <w:r>
+        <w:lastRenderedPageBreak/>
+        <w:t>classification</w:t>
       </w:r>
       <w:r>
         <w:t xml:space="preserve"> machine learning models</w:t>
@@ -904,7 +1057,6 @@
         <w:ind w:firstLine="360"/>
       </w:pPr>
       <w:r>
-        <w:lastRenderedPageBreak/>
         <w:t>D</w:t>
       </w:r>
       <w:r>
@@ -1088,7 +1240,15 @@
         <w:t>s</w:t>
       </w:r>
       <w:r>
-        <w:t xml:space="preserve"> predictions on previously unseen data, represented by the test dataset (X_test). </w:t>
+        <w:t xml:space="preserve"> predictions on previously unseen data, represented by the test dataset (</w:t>
+      </w:r>
+      <w:proofErr w:type="spellStart"/>
+      <w:r>
+        <w:t>X_test</w:t>
+      </w:r>
+      <w:proofErr w:type="spellEnd"/>
+      <w:r>
+        <w:t xml:space="preserve">). </w:t>
       </w:r>
       <w:r>
         <w:t>The goal was to understand how well these models could generalize to new, unseen data samples. This rigorous evaluation process enable</w:t>
@@ -1127,6 +1287,8 @@
       <w:r>
         <w:t xml:space="preserve">ross-validation was employed as a pivotal technique to rigorously evaluate the performance of classification models. This approach involved systematically partitioning the dataset into a predefined number of folds using </w:t>
       </w:r>
+      <w:proofErr w:type="spellStart"/>
+      <w:proofErr w:type="gramStart"/>
       <w:r>
         <w:rPr>
           <w:i/>
@@ -1134,12 +1296,21 @@
         </w:rPr>
         <w:t>StratifiedKFold</w:t>
       </w:r>
+      <w:proofErr w:type="spellEnd"/>
       <w:r>
         <w:rPr>
           <w:i/>
           <w:iCs/>
         </w:rPr>
-        <w:t>()</w:t>
+        <w:t>(</w:t>
+      </w:r>
+      <w:proofErr w:type="gramEnd"/>
+      <w:r>
+        <w:rPr>
+          <w:i/>
+          <w:iCs/>
+        </w:rPr>
+        <w:t>)</w:t>
       </w:r>
       <w:r>
         <w:t xml:space="preserve">. Through an iterative process, each classification model underwent training and testing phases on different combinations of these folds. During each iteration, a model was trained on one subset and tested on another, ensuring comprehensive learning and assessment. The results, including accuracy scores, confusion matrices, and classification reports, were </w:t>
@@ -1168,6 +1339,744 @@
       </w:r>
       <w:r>
         <w:t>evaluation of its ability to generalize to unseen data.</w:t>
+      </w:r>
+    </w:p>
+    <w:p>
+      <w:pPr>
+        <w:ind w:firstLine="360"/>
+      </w:pPr>
+    </w:p>
+    <w:p>
+      <w:r>
+        <w:t>The following metrics were also used to determine how the model performed:</w:t>
+      </w:r>
+    </w:p>
+    <w:p>
+      <w:pPr>
+        <w:pStyle w:val="ListParagraph"/>
+        <w:numPr>
+          <w:ilvl w:val="0"/>
+          <w:numId w:val="3"/>
+        </w:numPr>
+        <w:rPr>
+          <w:rStyle w:val="mord"/>
+          <w:rFonts w:eastAsiaTheme="minorEastAsia"/>
+        </w:rPr>
+      </w:pPr>
+      <w:r>
+        <w:rPr>
+          <w:b/>
+          <w:bCs/>
+        </w:rPr>
+        <w:t>Precision:</w:t>
+      </w:r>
+      <w:r>
+        <w:t xml:space="preserve"> </w:t>
+      </w:r>
+      <w:r>
+        <w:rPr>
+          <w:rStyle w:val="mord"/>
+        </w:rPr>
+        <w:t>It is a measure of the accuracy of the positive predictions, it indicates how many of the positively predicted instances were positive.</w:t>
+      </w:r>
+      <w:r>
+        <w:t xml:space="preserve"> </w:t>
+      </w:r>
+      <w:r>
+        <w:rPr>
+          <w:rStyle w:val="mord"/>
+        </w:rPr>
+        <w:t>A higher precision indicates a lower false positive rate.</w:t>
+      </w:r>
+      <w:r>
+        <w:rPr>
+          <w:rStyle w:val="mord"/>
+        </w:rPr>
+        <w:t xml:space="preserve"> </w:t>
+      </w:r>
+    </w:p>
+    <w:p>
+      <w:pPr>
+        <w:pStyle w:val="ListParagraph"/>
+        <w:rPr>
+          <w:rStyle w:val="mord"/>
+          <w:rFonts w:eastAsiaTheme="minorEastAsia"/>
+        </w:rPr>
+      </w:pPr>
+      <m:oMathPara>
+        <m:oMath>
+          <m:r>
+            <w:rPr>
+              <w:rStyle w:val="mord"/>
+              <w:rFonts w:ascii="Cambria Math" w:eastAsiaTheme="minorEastAsia" w:hAnsi="Cambria Math"/>
+            </w:rPr>
+            <m:t>Precision=</m:t>
+          </m:r>
+          <m:f>
+            <m:fPr>
+              <m:ctrlPr>
+                <w:rPr>
+                  <w:rStyle w:val="mord"/>
+                  <w:rFonts w:ascii="Cambria Math" w:eastAsiaTheme="minorEastAsia" w:hAnsi="Cambria Math"/>
+                  <w:i/>
+                </w:rPr>
+              </m:ctrlPr>
+            </m:fPr>
+            <m:num>
+              <m:r>
+                <w:rPr>
+                  <w:rStyle w:val="mord"/>
+                  <w:rFonts w:ascii="Cambria Math" w:eastAsiaTheme="minorEastAsia" w:hAnsi="Cambria Math"/>
+                </w:rPr>
+                <m:t>True Positives</m:t>
+              </m:r>
+              <m:d>
+                <m:dPr>
+                  <m:ctrlPr>
+                    <w:rPr>
+                      <w:rStyle w:val="mord"/>
+                      <w:rFonts w:ascii="Cambria Math" w:eastAsiaTheme="minorEastAsia" w:hAnsi="Cambria Math"/>
+                      <w:i/>
+                    </w:rPr>
+                  </m:ctrlPr>
+                </m:dPr>
+                <m:e>
+                  <m:r>
+                    <w:rPr>
+                      <w:rStyle w:val="mord"/>
+                      <w:rFonts w:ascii="Cambria Math" w:eastAsiaTheme="minorEastAsia" w:hAnsi="Cambria Math"/>
+                    </w:rPr>
+                    <m:t>TP</m:t>
+                  </m:r>
+                </m:e>
+              </m:d>
+            </m:num>
+            <m:den>
+              <m:r>
+                <w:rPr>
+                  <w:rStyle w:val="mord"/>
+                  <w:rFonts w:ascii="Cambria Math" w:eastAsiaTheme="minorEastAsia" w:hAnsi="Cambria Math"/>
+                </w:rPr>
+                <m:t xml:space="preserve">True Positives </m:t>
+              </m:r>
+              <m:d>
+                <m:dPr>
+                  <m:ctrlPr>
+                    <w:rPr>
+                      <w:rStyle w:val="mord"/>
+                      <w:rFonts w:ascii="Cambria Math" w:eastAsiaTheme="minorEastAsia" w:hAnsi="Cambria Math"/>
+                      <w:i/>
+                    </w:rPr>
+                  </m:ctrlPr>
+                </m:dPr>
+                <m:e>
+                  <m:r>
+                    <w:rPr>
+                      <w:rStyle w:val="mord"/>
+                      <w:rFonts w:ascii="Cambria Math" w:eastAsiaTheme="minorEastAsia" w:hAnsi="Cambria Math"/>
+                    </w:rPr>
+                    <m:t>TP</m:t>
+                  </m:r>
+                </m:e>
+              </m:d>
+              <m:r>
+                <w:rPr>
+                  <w:rStyle w:val="mord"/>
+                  <w:rFonts w:ascii="Cambria Math" w:eastAsiaTheme="minorEastAsia" w:hAnsi="Cambria Math"/>
+                </w:rPr>
+                <m:t xml:space="preserve">+False Positives </m:t>
+              </m:r>
+              <m:d>
+                <m:dPr>
+                  <m:ctrlPr>
+                    <w:rPr>
+                      <w:rStyle w:val="mord"/>
+                      <w:rFonts w:ascii="Cambria Math" w:eastAsiaTheme="minorEastAsia" w:hAnsi="Cambria Math"/>
+                      <w:i/>
+                    </w:rPr>
+                  </m:ctrlPr>
+                </m:dPr>
+                <m:e>
+                  <m:r>
+                    <w:rPr>
+                      <w:rStyle w:val="mord"/>
+                      <w:rFonts w:ascii="Cambria Math" w:eastAsiaTheme="minorEastAsia" w:hAnsi="Cambria Math"/>
+                    </w:rPr>
+                    <m:t>FP</m:t>
+                  </m:r>
+                </m:e>
+              </m:d>
+            </m:den>
+          </m:f>
+        </m:oMath>
+      </m:oMathPara>
+    </w:p>
+    <w:p>
+      <w:pPr>
+        <w:pStyle w:val="ListParagraph"/>
+        <w:rPr>
+          <w:rStyle w:val="mord"/>
+          <w:rFonts w:eastAsiaTheme="minorEastAsia"/>
+        </w:rPr>
+      </w:pPr>
+    </w:p>
+    <w:p>
+      <w:pPr>
+        <w:pStyle w:val="ListParagraph"/>
+        <w:numPr>
+          <w:ilvl w:val="0"/>
+          <w:numId w:val="3"/>
+        </w:numPr>
+        <w:rPr>
+          <w:rStyle w:val="mord"/>
+          <w:rFonts w:eastAsiaTheme="minorEastAsia"/>
+          <w:b/>
+          <w:bCs/>
+        </w:rPr>
+      </w:pPr>
+      <w:r>
+        <w:rPr>
+          <w:rStyle w:val="mord"/>
+          <w:rFonts w:eastAsiaTheme="minorEastAsia"/>
+          <w:b/>
+          <w:bCs/>
+        </w:rPr>
+        <w:t xml:space="preserve">Accuracy: </w:t>
+      </w:r>
+      <w:r>
+        <w:rPr>
+          <w:rStyle w:val="mord"/>
+          <w:rFonts w:eastAsiaTheme="minorEastAsia"/>
+        </w:rPr>
+        <w:t xml:space="preserve">it </w:t>
+      </w:r>
+      <w:r>
+        <w:rPr>
+          <w:rStyle w:val="mord"/>
+          <w:rFonts w:eastAsiaTheme="minorEastAsia"/>
+        </w:rPr>
+        <w:t>is a metric that generally measures the overall correctness of the model, regardless of the class label. In a binary or multiclass classification, accuracy represents the ratio of the correctly predicted instances to the total number of instances.</w:t>
+      </w:r>
+      <w:r>
+        <w:rPr>
+          <w:rStyle w:val="mord"/>
+          <w:rFonts w:eastAsiaTheme="minorEastAsia"/>
+        </w:rPr>
+        <w:t xml:space="preserve"> </w:t>
+      </w:r>
+      <m:oMath>
+        <m:r>
+          <w:rPr>
+            <w:rStyle w:val="mord"/>
+            <w:rFonts w:ascii="Cambria Math" w:eastAsiaTheme="minorEastAsia" w:hAnsi="Cambria Math"/>
+          </w:rPr>
+          <m:t>Accuracy=</m:t>
+        </m:r>
+        <m:f>
+          <m:fPr>
+            <m:ctrlPr>
+              <w:rPr>
+                <w:rStyle w:val="mord"/>
+                <w:rFonts w:ascii="Cambria Math" w:eastAsiaTheme="minorEastAsia" w:hAnsi="Cambria Math"/>
+                <w:i/>
+              </w:rPr>
+            </m:ctrlPr>
+          </m:fPr>
+          <m:num>
+            <m:r>
+              <w:rPr>
+                <w:rStyle w:val="mord"/>
+                <w:rFonts w:ascii="Cambria Math" w:eastAsiaTheme="minorEastAsia" w:hAnsi="Cambria Math"/>
+              </w:rPr>
+              <m:t>Number of Correct Predictions</m:t>
+            </m:r>
+          </m:num>
+          <m:den>
+            <m:r>
+              <w:rPr>
+                <w:rStyle w:val="mord"/>
+                <w:rFonts w:ascii="Cambria Math" w:eastAsiaTheme="minorEastAsia" w:hAnsi="Cambria Math"/>
+              </w:rPr>
+              <m:t xml:space="preserve">Total Number of Predictions </m:t>
+            </m:r>
+          </m:den>
+        </m:f>
+      </m:oMath>
+      <w:r>
+        <w:rPr>
+          <w:rStyle w:val="mord"/>
+          <w:rFonts w:eastAsiaTheme="minorEastAsia"/>
+        </w:rPr>
+        <w:t xml:space="preserve"> or </w:t>
+      </w:r>
+      <m:oMath>
+        <m:r>
+          <w:rPr>
+            <w:rStyle w:val="mord"/>
+            <w:rFonts w:ascii="Cambria Math" w:eastAsiaTheme="minorEastAsia" w:hAnsi="Cambria Math"/>
+          </w:rPr>
+          <m:t>Accuracy=</m:t>
+        </m:r>
+        <m:f>
+          <m:fPr>
+            <m:ctrlPr>
+              <w:rPr>
+                <w:rStyle w:val="mord"/>
+                <w:rFonts w:ascii="Cambria Math" w:eastAsiaTheme="minorEastAsia" w:hAnsi="Cambria Math"/>
+                <w:i/>
+              </w:rPr>
+            </m:ctrlPr>
+          </m:fPr>
+          <m:num>
+            <m:r>
+              <w:rPr>
+                <w:rStyle w:val="mord"/>
+                <w:rFonts w:ascii="Cambria Math" w:eastAsiaTheme="minorEastAsia" w:hAnsi="Cambria Math"/>
+              </w:rPr>
+              <m:t>True Positives</m:t>
+            </m:r>
+            <m:d>
+              <m:dPr>
+                <m:ctrlPr>
+                  <w:rPr>
+                    <w:rStyle w:val="mord"/>
+                    <w:rFonts w:ascii="Cambria Math" w:eastAsiaTheme="minorEastAsia" w:hAnsi="Cambria Math"/>
+                    <w:i/>
+                  </w:rPr>
+                </m:ctrlPr>
+              </m:dPr>
+              <m:e>
+                <m:r>
+                  <w:rPr>
+                    <w:rStyle w:val="mord"/>
+                    <w:rFonts w:ascii="Cambria Math" w:eastAsiaTheme="minorEastAsia" w:hAnsi="Cambria Math"/>
+                  </w:rPr>
+                  <m:t>TP</m:t>
+                </m:r>
+              </m:e>
+            </m:d>
+            <m:r>
+              <w:rPr>
+                <w:rStyle w:val="mord"/>
+                <w:rFonts w:ascii="Cambria Math" w:eastAsiaTheme="minorEastAsia" w:hAnsi="Cambria Math"/>
+              </w:rPr>
+              <m:t xml:space="preserve">+True Negatives </m:t>
+            </m:r>
+            <m:d>
+              <m:dPr>
+                <m:ctrlPr>
+                  <w:rPr>
+                    <w:rStyle w:val="mord"/>
+                    <w:rFonts w:ascii="Cambria Math" w:eastAsiaTheme="minorEastAsia" w:hAnsi="Cambria Math"/>
+                    <w:i/>
+                  </w:rPr>
+                </m:ctrlPr>
+              </m:dPr>
+              <m:e>
+                <m:r>
+                  <w:rPr>
+                    <w:rStyle w:val="mord"/>
+                    <w:rFonts w:ascii="Cambria Math" w:eastAsiaTheme="minorEastAsia" w:hAnsi="Cambria Math"/>
+                  </w:rPr>
+                  <m:t>TN</m:t>
+                </m:r>
+              </m:e>
+            </m:d>
+          </m:num>
+          <m:den>
+            <m:r>
+              <w:rPr>
+                <w:rStyle w:val="mord"/>
+                <w:rFonts w:ascii="Cambria Math" w:eastAsiaTheme="minorEastAsia" w:hAnsi="Cambria Math"/>
+              </w:rPr>
+              <m:t>True Positives</m:t>
+            </m:r>
+            <m:d>
+              <m:dPr>
+                <m:ctrlPr>
+                  <w:rPr>
+                    <w:rStyle w:val="mord"/>
+                    <w:rFonts w:ascii="Cambria Math" w:eastAsiaTheme="minorEastAsia" w:hAnsi="Cambria Math"/>
+                    <w:i/>
+                  </w:rPr>
+                </m:ctrlPr>
+              </m:dPr>
+              <m:e>
+                <m:r>
+                  <w:rPr>
+                    <w:rStyle w:val="mord"/>
+                    <w:rFonts w:ascii="Cambria Math" w:eastAsiaTheme="minorEastAsia" w:hAnsi="Cambria Math"/>
+                  </w:rPr>
+                  <m:t>TP</m:t>
+                </m:r>
+              </m:e>
+            </m:d>
+            <m:r>
+              <w:rPr>
+                <w:rStyle w:val="mord"/>
+                <w:rFonts w:ascii="Cambria Math" w:eastAsiaTheme="minorEastAsia" w:hAnsi="Cambria Math"/>
+              </w:rPr>
+              <m:t xml:space="preserve">+True Negatives </m:t>
+            </m:r>
+            <m:d>
+              <m:dPr>
+                <m:ctrlPr>
+                  <w:rPr>
+                    <w:rStyle w:val="mord"/>
+                    <w:rFonts w:ascii="Cambria Math" w:eastAsiaTheme="minorEastAsia" w:hAnsi="Cambria Math"/>
+                    <w:i/>
+                  </w:rPr>
+                </m:ctrlPr>
+              </m:dPr>
+              <m:e>
+                <m:r>
+                  <w:rPr>
+                    <w:rStyle w:val="mord"/>
+                    <w:rFonts w:ascii="Cambria Math" w:eastAsiaTheme="minorEastAsia" w:hAnsi="Cambria Math"/>
+                  </w:rPr>
+                  <m:t>TN</m:t>
+                </m:r>
+              </m:e>
+            </m:d>
+            <m:r>
+              <w:rPr>
+                <w:rStyle w:val="mord"/>
+                <w:rFonts w:ascii="Cambria Math" w:eastAsiaTheme="minorEastAsia" w:hAnsi="Cambria Math"/>
+              </w:rPr>
+              <m:t>+False Positives</m:t>
+            </m:r>
+            <m:d>
+              <m:dPr>
+                <m:ctrlPr>
+                  <w:rPr>
+                    <w:rStyle w:val="mord"/>
+                    <w:rFonts w:ascii="Cambria Math" w:eastAsiaTheme="minorEastAsia" w:hAnsi="Cambria Math"/>
+                    <w:i/>
+                  </w:rPr>
+                </m:ctrlPr>
+              </m:dPr>
+              <m:e>
+                <m:r>
+                  <w:rPr>
+                    <w:rStyle w:val="mord"/>
+                    <w:rFonts w:ascii="Cambria Math" w:eastAsiaTheme="minorEastAsia" w:hAnsi="Cambria Math"/>
+                  </w:rPr>
+                  <m:t>FP</m:t>
+                </m:r>
+              </m:e>
+            </m:d>
+            <m:r>
+              <w:rPr>
+                <w:rStyle w:val="mord"/>
+                <w:rFonts w:ascii="Cambria Math" w:eastAsiaTheme="minorEastAsia" w:hAnsi="Cambria Math"/>
+              </w:rPr>
+              <m:t>+False Negatives (FN)</m:t>
+            </m:r>
+          </m:den>
+        </m:f>
+      </m:oMath>
+    </w:p>
+    <w:p>
+      <w:pPr>
+        <w:pStyle w:val="ListParagraph"/>
+        <w:numPr>
+          <w:ilvl w:val="0"/>
+          <w:numId w:val="3"/>
+        </w:numPr>
+        <w:rPr>
+          <w:rStyle w:val="mord"/>
+          <w:rFonts w:eastAsiaTheme="minorEastAsia"/>
+        </w:rPr>
+      </w:pPr>
+    </w:p>
+    <w:p>
+      <w:pPr>
+        <w:pStyle w:val="ListParagraph"/>
+        <w:numPr>
+          <w:ilvl w:val="0"/>
+          <w:numId w:val="3"/>
+        </w:numPr>
+        <w:rPr>
+          <w:rStyle w:val="mord"/>
+          <w:rFonts w:eastAsiaTheme="minorEastAsia"/>
+          <w:b/>
+          <w:bCs/>
+        </w:rPr>
+      </w:pPr>
+      <w:r>
+        <w:rPr>
+          <w:rStyle w:val="mord"/>
+          <w:rFonts w:eastAsiaTheme="minorEastAsia"/>
+          <w:b/>
+          <w:bCs/>
+        </w:rPr>
+        <w:t xml:space="preserve">Recall: </w:t>
+      </w:r>
+      <w:r>
+        <w:rPr>
+          <w:rStyle w:val="mord"/>
+          <w:rFonts w:eastAsiaTheme="minorEastAsia"/>
+        </w:rPr>
+        <w:t>it calculates the ratio</w:t>
+      </w:r>
+      <w:r>
+        <w:rPr>
+          <w:rStyle w:val="mord"/>
+          <w:rFonts w:eastAsiaTheme="minorEastAsia"/>
+        </w:rPr>
+        <w:t xml:space="preserve"> of the correctly predicted positive observations to all the actual positives, also indicates the model’s ability to find and correctly predict all relevant cases. </w:t>
+      </w:r>
+      <m:oMath>
+        <m:r>
+          <w:rPr>
+            <w:rStyle w:val="mord"/>
+            <w:rFonts w:ascii="Cambria Math" w:eastAsiaTheme="minorEastAsia" w:hAnsi="Cambria Math"/>
+          </w:rPr>
+          <m:t>Recall=</m:t>
+        </m:r>
+        <m:f>
+          <m:fPr>
+            <m:ctrlPr>
+              <w:rPr>
+                <w:rStyle w:val="mord"/>
+                <w:rFonts w:ascii="Cambria Math" w:eastAsiaTheme="minorEastAsia" w:hAnsi="Cambria Math"/>
+                <w:i/>
+              </w:rPr>
+            </m:ctrlPr>
+          </m:fPr>
+          <m:num>
+            <m:d>
+              <m:dPr>
+                <m:ctrlPr>
+                  <w:rPr>
+                    <w:rStyle w:val="mord"/>
+                    <w:rFonts w:ascii="Cambria Math" w:eastAsiaTheme="minorEastAsia" w:hAnsi="Cambria Math"/>
+                    <w:i/>
+                  </w:rPr>
+                </m:ctrlPr>
+              </m:dPr>
+              <m:e>
+                <m:r>
+                  <w:rPr>
+                    <w:rStyle w:val="mord"/>
+                    <w:rFonts w:ascii="Cambria Math" w:eastAsiaTheme="minorEastAsia" w:hAnsi="Cambria Math"/>
+                  </w:rPr>
+                  <m:t xml:space="preserve">True Positives </m:t>
+                </m:r>
+                <m:d>
+                  <m:dPr>
+                    <m:ctrlPr>
+                      <w:rPr>
+                        <w:rStyle w:val="mord"/>
+                        <w:rFonts w:ascii="Cambria Math" w:eastAsiaTheme="minorEastAsia" w:hAnsi="Cambria Math"/>
+                        <w:i/>
+                      </w:rPr>
+                    </m:ctrlPr>
+                  </m:dPr>
+                  <m:e>
+                    <m:r>
+                      <w:rPr>
+                        <w:rStyle w:val="mord"/>
+                        <w:rFonts w:ascii="Cambria Math" w:eastAsiaTheme="minorEastAsia" w:hAnsi="Cambria Math"/>
+                      </w:rPr>
+                      <m:t>TP</m:t>
+                    </m:r>
+                  </m:e>
+                </m:d>
+              </m:e>
+            </m:d>
+            <m:ctrlPr>
+              <w:rPr>
+                <w:rStyle w:val="mord"/>
+                <w:rFonts w:ascii="Cambria Math" w:eastAsiaTheme="minorEastAsia" w:hAnsi="Cambria Math"/>
+                <w:b/>
+                <w:bCs/>
+                <w:i/>
+              </w:rPr>
+            </m:ctrlPr>
+          </m:num>
+          <m:den>
+            <m:r>
+              <m:rPr>
+                <m:sty m:val="bi"/>
+              </m:rPr>
+              <w:rPr>
+                <w:rStyle w:val="mord"/>
+                <w:rFonts w:ascii="Cambria Math" w:eastAsiaTheme="minorEastAsia" w:hAnsi="Cambria Math"/>
+              </w:rPr>
+              <m:t xml:space="preserve">True Positives </m:t>
+            </m:r>
+            <m:d>
+              <m:dPr>
+                <m:ctrlPr>
+                  <w:rPr>
+                    <w:rStyle w:val="mord"/>
+                    <w:rFonts w:ascii="Cambria Math" w:eastAsiaTheme="minorEastAsia" w:hAnsi="Cambria Math"/>
+                    <w:b/>
+                    <w:bCs/>
+                    <w:i/>
+                  </w:rPr>
+                </m:ctrlPr>
+              </m:dPr>
+              <m:e>
+                <m:r>
+                  <m:rPr>
+                    <m:sty m:val="bi"/>
+                  </m:rPr>
+                  <w:rPr>
+                    <w:rStyle w:val="mord"/>
+                    <w:rFonts w:ascii="Cambria Math" w:eastAsiaTheme="minorEastAsia" w:hAnsi="Cambria Math"/>
+                  </w:rPr>
+                  <m:t>TP</m:t>
+                </m:r>
+              </m:e>
+            </m:d>
+            <m:r>
+              <m:rPr>
+                <m:sty m:val="bi"/>
+              </m:rPr>
+              <w:rPr>
+                <w:rStyle w:val="mord"/>
+                <w:rFonts w:ascii="Cambria Math" w:eastAsiaTheme="minorEastAsia" w:hAnsi="Cambria Math"/>
+              </w:rPr>
+              <m:t>+False Negatives (FN)</m:t>
+            </m:r>
+          </m:den>
+        </m:f>
+      </m:oMath>
+    </w:p>
+    <w:p>
+      <w:pPr>
+        <w:pStyle w:val="ListParagraph"/>
+        <w:numPr>
+          <w:ilvl w:val="0"/>
+          <w:numId w:val="3"/>
+        </w:numPr>
+        <w:rPr>
+          <w:rStyle w:val="mord"/>
+          <w:rFonts w:eastAsiaTheme="minorEastAsia"/>
+          <w:b/>
+          <w:bCs/>
+        </w:rPr>
+      </w:pPr>
+      <w:r>
+        <w:rPr>
+          <w:rStyle w:val="mord"/>
+          <w:rFonts w:eastAsiaTheme="minorEastAsia"/>
+          <w:b/>
+          <w:bCs/>
+        </w:rPr>
+        <w:t xml:space="preserve">F1 score: </w:t>
+      </w:r>
+      <w:r>
+        <w:rPr>
+          <w:rStyle w:val="mord"/>
+          <w:rFonts w:eastAsiaTheme="minorEastAsia"/>
+        </w:rPr>
+        <w:t xml:space="preserve">it is the harmonic mean of precision and recall, </w:t>
+      </w:r>
+      <w:proofErr w:type="gramStart"/>
+      <w:r>
+        <w:rPr>
+          <w:rStyle w:val="mord"/>
+          <w:rFonts w:eastAsiaTheme="minorEastAsia"/>
+        </w:rPr>
+        <w:t>takes into account</w:t>
+      </w:r>
+      <w:proofErr w:type="gramEnd"/>
+      <w:r>
+        <w:rPr>
+          <w:rStyle w:val="mord"/>
+          <w:rFonts w:eastAsiaTheme="minorEastAsia"/>
+        </w:rPr>
+        <w:t xml:space="preserve"> both false positives and false negatives, and is useful when class distribution is imbalanced.</w:t>
+      </w:r>
+    </w:p>
+    <w:p>
+      <w:pPr>
+        <w:pStyle w:val="ListParagraph"/>
+        <w:rPr>
+          <w:rStyle w:val="mord"/>
+          <w:rFonts w:eastAsiaTheme="minorEastAsia"/>
+        </w:rPr>
+      </w:pPr>
+      <m:oMathPara>
+        <m:oMath>
+          <m:r>
+            <w:rPr>
+              <w:rStyle w:val="mord"/>
+              <w:rFonts w:ascii="Cambria Math" w:eastAsiaTheme="minorEastAsia" w:hAnsi="Cambria Math"/>
+            </w:rPr>
+            <m:t>F1 Score=2*</m:t>
+          </m:r>
+          <m:f>
+            <m:fPr>
+              <m:ctrlPr>
+                <w:rPr>
+                  <w:rStyle w:val="mord"/>
+                  <w:rFonts w:ascii="Cambria Math" w:eastAsiaTheme="minorEastAsia" w:hAnsi="Cambria Math"/>
+                  <w:i/>
+                </w:rPr>
+              </m:ctrlPr>
+            </m:fPr>
+            <m:num>
+              <m:r>
+                <w:rPr>
+                  <w:rStyle w:val="mord"/>
+                  <w:rFonts w:ascii="Cambria Math" w:eastAsiaTheme="minorEastAsia" w:hAnsi="Cambria Math"/>
+                </w:rPr>
+                <m:t>Precision*Recall</m:t>
+              </m:r>
+            </m:num>
+            <m:den>
+              <m:r>
+                <w:rPr>
+                  <w:rStyle w:val="mord"/>
+                  <w:rFonts w:ascii="Cambria Math" w:eastAsiaTheme="minorEastAsia" w:hAnsi="Cambria Math"/>
+                </w:rPr>
+                <m:t>Precision+Recall</m:t>
+              </m:r>
+            </m:den>
+          </m:f>
+        </m:oMath>
+      </m:oMathPara>
+    </w:p>
+    <w:p>
+      <w:pPr>
+        <w:pStyle w:val="ListParagraph"/>
+        <w:rPr>
+          <w:rStyle w:val="mord"/>
+          <w:rFonts w:eastAsiaTheme="minorEastAsia"/>
+          <w:b/>
+          <w:bCs/>
+        </w:rPr>
+      </w:pPr>
+    </w:p>
+    <w:p>
+      <w:pPr>
+        <w:pStyle w:val="ListParagraph"/>
+        <w:jc w:val="both"/>
+        <w:rPr>
+          <w:rFonts w:eastAsiaTheme="minorEastAsia"/>
+        </w:rPr>
+      </w:pPr>
+      <w:r>
+        <w:rPr>
+          <w:color w:val="CECAC3"/>
+          <w:sz w:val="29"/>
+          <w:szCs w:val="29"/>
+          <w:shd w:val="clear" w:color="auto" w:fill="393E40"/>
+        </w:rPr>
+        <w:t xml:space="preserve"> </w:t>
+      </w:r>
+      <w:r>
+        <w:rPr>
+          <w:color w:val="CECAC3"/>
+          <w:sz w:val="29"/>
+          <w:szCs w:val="29"/>
+          <w:shd w:val="clear" w:color="auto" w:fill="393E40"/>
+        </w:rPr>
+        <w:br/>
       </w:r>
     </w:p>
     <w:p>
@@ -1253,31 +2162,504 @@
         <w:rPr>
           <w:szCs w:val="24"/>
         </w:rPr>
-        <w:t xml:space="preserve">This model was run using default parameters and it achieved a </w:t>
-      </w:r>
-      <w:r>
-        <w:rPr>
-          <w:szCs w:val="24"/>
-        </w:rPr>
-        <w:t>good</w:t>
-      </w:r>
-      <w:r>
-        <w:rPr>
-          <w:szCs w:val="24"/>
-        </w:rPr>
-        <w:t xml:space="preserve"> performance with an accuracy of 95%</w:t>
-      </w:r>
-      <w:r>
-        <w:rPr>
-          <w:szCs w:val="24"/>
-        </w:rPr>
-        <w:t xml:space="preserve">, with an average cross validation score of 94%. </w:t>
-      </w:r>
-    </w:p>
-    <w:p>
-      <w:pPr>
-        <w:rPr>
-          <w:szCs w:val="24"/>
+        <w:t xml:space="preserve">This model was run using </w:t>
+      </w:r>
+      <w:r>
+        <w:rPr>
+          <w:szCs w:val="24"/>
+        </w:rPr>
+        <w:t>parameters {</w:t>
+      </w:r>
+      <w:r>
+        <w:rPr>
+          <w:szCs w:val="24"/>
+        </w:rPr>
+        <w:t>C=0.01, penalty='l1', solver='</w:t>
+      </w:r>
+      <w:proofErr w:type="spellStart"/>
+      <w:r>
+        <w:rPr>
+          <w:szCs w:val="24"/>
+        </w:rPr>
+        <w:t>liblinear</w:t>
+      </w:r>
+      <w:proofErr w:type="spellEnd"/>
+      <w:r>
+        <w:rPr>
+          <w:szCs w:val="24"/>
+        </w:rPr>
+        <w:t>'</w:t>
+      </w:r>
+      <w:r>
+        <w:rPr>
+          <w:szCs w:val="24"/>
+        </w:rPr>
+        <w:t>}</w:t>
+      </w:r>
+      <w:r>
+        <w:rPr>
+          <w:szCs w:val="24"/>
+        </w:rPr>
+        <w:t xml:space="preserve"> and it </w:t>
+      </w:r>
+      <w:r>
+        <w:rPr>
+          <w:szCs w:val="24"/>
+        </w:rPr>
+        <w:t>achieved the following results:</w:t>
+      </w:r>
+    </w:p>
+    <w:p>
+      <w:pPr>
+        <w:rPr>
+          <w:szCs w:val="24"/>
+        </w:rPr>
+      </w:pPr>
+    </w:p>
+    <w:tbl>
+      <w:tblPr>
+        <w:tblStyle w:val="TableGrid"/>
+        <w:tblpPr w:leftFromText="180" w:rightFromText="180" w:vertAnchor="page" w:horzAnchor="margin" w:tblpXSpec="center" w:tblpY="11354"/>
+        <w:tblW w:w="5745" w:type="dxa"/>
+        <w:tblLook w:val="04A0" w:firstRow="1" w:lastRow="0" w:firstColumn="1" w:lastColumn="0" w:noHBand="0" w:noVBand="1"/>
+      </w:tblPr>
+      <w:tblGrid>
+        <w:gridCol w:w="1915"/>
+        <w:gridCol w:w="1915"/>
+        <w:gridCol w:w="1915"/>
+      </w:tblGrid>
+      <w:tr>
+        <w:trPr>
+          <w:trHeight w:val="338"/>
+        </w:trPr>
+        <w:tc>
+          <w:tcPr>
+            <w:tcW w:w="1915" w:type="dxa"/>
+          </w:tcPr>
+          <w:p>
+            <w:pPr>
+              <w:rPr>
+                <w:szCs w:val="24"/>
+              </w:rPr>
+            </w:pPr>
+          </w:p>
+        </w:tc>
+        <w:tc>
+          <w:tcPr>
+            <w:tcW w:w="1915" w:type="dxa"/>
+          </w:tcPr>
+          <w:p>
+            <w:pPr>
+              <w:rPr>
+                <w:szCs w:val="24"/>
+              </w:rPr>
+            </w:pPr>
+            <w:r>
+              <w:rPr>
+                <w:szCs w:val="24"/>
+              </w:rPr>
+              <w:t xml:space="preserve">Training </w:t>
+            </w:r>
+          </w:p>
+        </w:tc>
+        <w:tc>
+          <w:tcPr>
+            <w:tcW w:w="1915" w:type="dxa"/>
+          </w:tcPr>
+          <w:p>
+            <w:pPr>
+              <w:rPr>
+                <w:szCs w:val="24"/>
+              </w:rPr>
+            </w:pPr>
+            <w:r>
+              <w:rPr>
+                <w:szCs w:val="24"/>
+              </w:rPr>
+              <w:t>Testing</w:t>
+            </w:r>
+          </w:p>
+        </w:tc>
+      </w:tr>
+      <w:tr>
+        <w:trPr>
+          <w:trHeight w:val="326"/>
+        </w:trPr>
+        <w:tc>
+          <w:tcPr>
+            <w:tcW w:w="1915" w:type="dxa"/>
+          </w:tcPr>
+          <w:p>
+            <w:pPr>
+              <w:rPr>
+                <w:szCs w:val="24"/>
+              </w:rPr>
+            </w:pPr>
+            <w:r>
+              <w:rPr>
+                <w:szCs w:val="24"/>
+              </w:rPr>
+              <w:t>Accuracy</w:t>
+            </w:r>
+          </w:p>
+        </w:tc>
+        <w:tc>
+          <w:tcPr>
+            <w:tcW w:w="1915" w:type="dxa"/>
+          </w:tcPr>
+          <w:p>
+            <w:pPr>
+              <w:rPr>
+                <w:szCs w:val="24"/>
+              </w:rPr>
+            </w:pPr>
+            <w:r>
+              <w:rPr>
+                <w:szCs w:val="24"/>
+              </w:rPr>
+              <w:t>97.82%</w:t>
+            </w:r>
+          </w:p>
+        </w:tc>
+        <w:tc>
+          <w:tcPr>
+            <w:tcW w:w="1915" w:type="dxa"/>
+          </w:tcPr>
+          <w:p>
+            <w:pPr>
+              <w:rPr>
+                <w:szCs w:val="24"/>
+              </w:rPr>
+            </w:pPr>
+            <w:r>
+              <w:rPr>
+                <w:szCs w:val="24"/>
+              </w:rPr>
+              <w:t>97.80%</w:t>
+            </w:r>
+          </w:p>
+        </w:tc>
+      </w:tr>
+      <w:tr>
+        <w:trPr>
+          <w:trHeight w:val="338"/>
+        </w:trPr>
+        <w:tc>
+          <w:tcPr>
+            <w:tcW w:w="1915" w:type="dxa"/>
+          </w:tcPr>
+          <w:p>
+            <w:pPr>
+              <w:rPr>
+                <w:szCs w:val="24"/>
+              </w:rPr>
+            </w:pPr>
+            <w:r>
+              <w:rPr>
+                <w:szCs w:val="24"/>
+              </w:rPr>
+              <w:t>Precision</w:t>
+            </w:r>
+          </w:p>
+        </w:tc>
+        <w:tc>
+          <w:tcPr>
+            <w:tcW w:w="1915" w:type="dxa"/>
+          </w:tcPr>
+          <w:p>
+            <w:pPr>
+              <w:rPr>
+                <w:szCs w:val="24"/>
+              </w:rPr>
+            </w:pPr>
+            <w:r>
+              <w:rPr>
+                <w:szCs w:val="24"/>
+              </w:rPr>
+              <w:t>97.65%</w:t>
+            </w:r>
+          </w:p>
+        </w:tc>
+        <w:tc>
+          <w:tcPr>
+            <w:tcW w:w="1915" w:type="dxa"/>
+          </w:tcPr>
+          <w:p>
+            <w:pPr>
+              <w:rPr>
+                <w:szCs w:val="24"/>
+              </w:rPr>
+            </w:pPr>
+            <w:r>
+              <w:rPr>
+                <w:szCs w:val="24"/>
+              </w:rPr>
+              <w:t>97.23%</w:t>
+            </w:r>
+          </w:p>
+        </w:tc>
+      </w:tr>
+      <w:tr>
+        <w:trPr>
+          <w:trHeight w:val="326"/>
+        </w:trPr>
+        <w:tc>
+          <w:tcPr>
+            <w:tcW w:w="1915" w:type="dxa"/>
+          </w:tcPr>
+          <w:p>
+            <w:pPr>
+              <w:rPr>
+                <w:szCs w:val="24"/>
+              </w:rPr>
+            </w:pPr>
+            <w:r>
+              <w:rPr>
+                <w:szCs w:val="24"/>
+              </w:rPr>
+              <w:t>Recall</w:t>
+            </w:r>
+          </w:p>
+        </w:tc>
+        <w:tc>
+          <w:tcPr>
+            <w:tcW w:w="1915" w:type="dxa"/>
+          </w:tcPr>
+          <w:p>
+            <w:pPr>
+              <w:rPr>
+                <w:szCs w:val="24"/>
+              </w:rPr>
+            </w:pPr>
+            <w:r>
+              <w:rPr>
+                <w:szCs w:val="24"/>
+              </w:rPr>
+              <w:t>97.68%</w:t>
+            </w:r>
+          </w:p>
+        </w:tc>
+        <w:tc>
+          <w:tcPr>
+            <w:tcW w:w="1915" w:type="dxa"/>
+          </w:tcPr>
+          <w:p>
+            <w:pPr>
+              <w:rPr>
+                <w:szCs w:val="24"/>
+              </w:rPr>
+            </w:pPr>
+            <w:r>
+              <w:rPr>
+                <w:szCs w:val="24"/>
+              </w:rPr>
+              <w:t>98.09%</w:t>
+            </w:r>
+          </w:p>
+        </w:tc>
+      </w:tr>
+      <w:tr>
+        <w:trPr>
+          <w:trHeight w:val="326"/>
+        </w:trPr>
+        <w:tc>
+          <w:tcPr>
+            <w:tcW w:w="1915" w:type="dxa"/>
+          </w:tcPr>
+          <w:p>
+            <w:pPr>
+              <w:rPr>
+                <w:szCs w:val="24"/>
+              </w:rPr>
+            </w:pPr>
+            <w:r>
+              <w:rPr>
+                <w:szCs w:val="24"/>
+              </w:rPr>
+              <w:t>F1 Score</w:t>
+            </w:r>
+          </w:p>
+        </w:tc>
+        <w:tc>
+          <w:tcPr>
+            <w:tcW w:w="1915" w:type="dxa"/>
+          </w:tcPr>
+          <w:p>
+            <w:pPr>
+              <w:rPr>
+                <w:szCs w:val="24"/>
+              </w:rPr>
+            </w:pPr>
+            <w:r>
+              <w:rPr>
+                <w:szCs w:val="24"/>
+              </w:rPr>
+              <w:t>97.66%</w:t>
+            </w:r>
+          </w:p>
+        </w:tc>
+        <w:tc>
+          <w:tcPr>
+            <w:tcW w:w="1915" w:type="dxa"/>
+          </w:tcPr>
+          <w:p>
+            <w:pPr>
+              <w:rPr>
+                <w:szCs w:val="24"/>
+              </w:rPr>
+            </w:pPr>
+            <w:r>
+              <w:rPr>
+                <w:szCs w:val="24"/>
+              </w:rPr>
+              <w:t>97.66%</w:t>
+            </w:r>
+          </w:p>
+        </w:tc>
+      </w:tr>
+    </w:tbl>
+    <w:p>
+      <w:pPr>
+        <w:rPr>
+          <w:szCs w:val="24"/>
+        </w:rPr>
+      </w:pPr>
+      <w:proofErr w:type="spellStart"/>
+      <w:r>
+        <w:rPr>
+          <w:szCs w:val="24"/>
+        </w:rPr>
+        <w:t>LogisticRegression</w:t>
+      </w:r>
+      <w:proofErr w:type="spellEnd"/>
+      <w:r>
+        <w:rPr>
+          <w:szCs w:val="24"/>
+        </w:rPr>
+        <w:t xml:space="preserve"> CV Accuracy: 0.98 +/- 0.00</w:t>
+      </w:r>
+    </w:p>
+    <w:p>
+      <w:pPr>
+        <w:rPr>
+          <w:szCs w:val="24"/>
+        </w:rPr>
+      </w:pPr>
+      <w:r>
+        <w:rPr>
+          <w:szCs w:val="24"/>
+        </w:rPr>
+        <w:t>From the above results we can determine that the model wasn’t overfitting considering the above metrics.</w:t>
+      </w:r>
+      <w:r>
+        <w:rPr>
+          <w:szCs w:val="24"/>
+        </w:rPr>
+        <w:t xml:space="preserve"> The cross validation and training seem consistent. </w:t>
+      </w:r>
+    </w:p>
+    <w:p>
+      <w:pPr>
+        <w:rPr>
+          <w:szCs w:val="24"/>
+        </w:rPr>
+      </w:pPr>
+      <w:r>
+        <w:rPr>
+          <w:szCs w:val="24"/>
+        </w:rPr>
+        <w:lastRenderedPageBreak/>
+        <w:drawing>
+          <wp:inline distT="0" distB="0" distL="0" distR="0" wp14:anchorId="699C7C44" wp14:editId="1834930E">
+            <wp:extent cx="2514600" cy="1633220"/>
+            <wp:effectExtent l="0" t="0" r="0" b="5080"/>
+            <wp:docPr id="74142626" name="Picture 1" descr="A graph of a training curve&#10;&#10;Description automatically generated with medium confidence"/>
+            <wp:cNvGraphicFramePr>
+              <a:graphicFrameLocks xmlns:a="http://schemas.openxmlformats.org/drawingml/2006/main" noChangeAspect="1"/>
+            </wp:cNvGraphicFramePr>
+            <a:graphic xmlns:a="http://schemas.openxmlformats.org/drawingml/2006/main">
+              <a:graphicData uri="http://schemas.openxmlformats.org/drawingml/2006/picture">
+                <pic:pic xmlns:pic="http://schemas.openxmlformats.org/drawingml/2006/picture">
+                  <pic:nvPicPr>
+                    <pic:cNvPr id="74142626" name="Picture 1" descr="A graph of a training curve&#10;&#10;Description automatically generated with medium confidence"/>
+                    <pic:cNvPicPr/>
+                  </pic:nvPicPr>
+                  <pic:blipFill>
+                    <a:blip r:embed="rId5"/>
+                    <a:stretch>
+                      <a:fillRect/>
+                    </a:stretch>
+                  </pic:blipFill>
+                  <pic:spPr>
+                    <a:xfrm>
+                      <a:off x="0" y="0"/>
+                      <a:ext cx="2537584" cy="1648148"/>
+                    </a:xfrm>
+                    <a:prstGeom prst="rect">
+                      <a:avLst/>
+                    </a:prstGeom>
+                  </pic:spPr>
+                </pic:pic>
+              </a:graphicData>
+            </a:graphic>
+          </wp:inline>
+        </w:drawing>
+      </w:r>
+    </w:p>
+    <w:p>
+      <w:pPr>
+        <w:rPr>
+          <w:sz w:val="20"/>
+          <w:szCs w:val="20"/>
+        </w:rPr>
+      </w:pPr>
+      <w:r>
+        <w:rPr>
+          <w:sz w:val="20"/>
+          <w:szCs w:val="20"/>
+        </w:rPr>
+        <w:t>F</w:t>
+      </w:r>
+      <w:r>
+        <w:rPr>
+          <w:sz w:val="20"/>
+          <w:szCs w:val="20"/>
+        </w:rPr>
+        <w:t xml:space="preserve">ig: Logistic Regression </w:t>
+      </w:r>
+      <w:r>
+        <w:rPr>
+          <w:sz w:val="20"/>
+          <w:szCs w:val="20"/>
+        </w:rPr>
+        <w:t>T</w:t>
+      </w:r>
+      <w:r>
+        <w:rPr>
+          <w:sz w:val="20"/>
+          <w:szCs w:val="20"/>
+        </w:rPr>
+        <w:t xml:space="preserve">raining and </w:t>
+      </w:r>
+      <w:r>
+        <w:rPr>
+          <w:sz w:val="20"/>
+          <w:szCs w:val="20"/>
+        </w:rPr>
+        <w:t>CV</w:t>
+      </w:r>
+      <w:r>
+        <w:rPr>
+          <w:sz w:val="20"/>
+          <w:szCs w:val="20"/>
+        </w:rPr>
+        <w:t xml:space="preserve"> curve</w:t>
+      </w:r>
+    </w:p>
+    <w:p>
+      <w:pPr>
+        <w:rPr>
+          <w:sz w:val="22"/>
         </w:rPr>
       </w:pPr>
     </w:p>
@@ -1308,7 +2690,82 @@
         <w:rPr>
           <w:szCs w:val="24"/>
         </w:rPr>
-        <w:t xml:space="preserve">This model was trained with initial parameters, criterion as ‘gini’, maxdepth of tree as 3. </w:t>
+        <w:t xml:space="preserve">This model was trained with initial </w:t>
+      </w:r>
+      <w:proofErr w:type="gramStart"/>
+      <w:r>
+        <w:rPr>
+          <w:szCs w:val="24"/>
+        </w:rPr>
+        <w:t>parameters</w:t>
+      </w:r>
+      <w:r>
+        <w:rPr>
+          <w:szCs w:val="24"/>
+        </w:rPr>
+        <w:t>{</w:t>
+      </w:r>
+      <w:r>
+        <w:t xml:space="preserve"> </w:t>
+      </w:r>
+      <w:r>
+        <w:rPr>
+          <w:szCs w:val="24"/>
+        </w:rPr>
+        <w:t>criterion</w:t>
+      </w:r>
+      <w:proofErr w:type="gramEnd"/>
+      <w:r>
+        <w:rPr>
+          <w:szCs w:val="24"/>
+        </w:rPr>
+        <w:t>="</w:t>
+      </w:r>
+      <w:proofErr w:type="spellStart"/>
+      <w:r>
+        <w:rPr>
+          <w:szCs w:val="24"/>
+        </w:rPr>
+        <w:t>gini</w:t>
+      </w:r>
+      <w:proofErr w:type="spellEnd"/>
+      <w:r>
+        <w:rPr>
+          <w:szCs w:val="24"/>
+        </w:rPr>
+        <w:t xml:space="preserve">", </w:t>
+      </w:r>
+      <w:proofErr w:type="spellStart"/>
+      <w:r>
+        <w:rPr>
+          <w:szCs w:val="24"/>
+        </w:rPr>
+        <w:t>max_depth</w:t>
+      </w:r>
+      <w:proofErr w:type="spellEnd"/>
+      <w:r>
+        <w:rPr>
+          <w:szCs w:val="24"/>
+        </w:rPr>
+        <w:t>=3</w:t>
+      </w:r>
+      <w:r>
+        <w:rPr>
+          <w:szCs w:val="24"/>
+        </w:rPr>
+        <w:t xml:space="preserve"> </w:t>
+      </w:r>
+      <w:r>
+        <w:rPr>
+          <w:szCs w:val="24"/>
+        </w:rPr>
+        <w:t>}</w:t>
+      </w:r>
+      <w:r>
+        <w:rPr>
+          <w:szCs w:val="24"/>
+        </w:rPr>
+        <w:t xml:space="preserve">. </w:t>
       </w:r>
       <w:r>
         <w:rPr>
@@ -1326,56 +2783,463 @@
         <w:rPr>
           <w:szCs w:val="24"/>
         </w:rPr>
-        <w:t xml:space="preserve"> gini is computationally less expensive. </w:t>
-      </w:r>
-      <w:r>
-        <w:rPr>
-          <w:szCs w:val="24"/>
-        </w:rPr>
-        <w:t xml:space="preserve">It achieved a </w:t>
-      </w:r>
-      <w:r>
-        <w:rPr>
-          <w:szCs w:val="24"/>
-        </w:rPr>
-        <w:t xml:space="preserve">very high accuracy </w:t>
-      </w:r>
-      <w:r>
-        <w:rPr>
-          <w:szCs w:val="24"/>
-        </w:rPr>
-        <w:t>of 97</w:t>
-      </w:r>
-      <w:r>
-        <w:rPr>
-          <w:szCs w:val="24"/>
-        </w:rPr>
-        <w:t xml:space="preserve">%, and an average cross validation score </w:t>
-      </w:r>
-      <w:r>
-        <w:rPr>
-          <w:szCs w:val="24"/>
-        </w:rPr>
-        <w:t>of 97</w:t>
-      </w:r>
-      <w:r>
-        <w:rPr>
-          <w:szCs w:val="24"/>
-        </w:rPr>
-        <w:t xml:space="preserve">% </w:t>
-      </w:r>
-      <w:r>
-        <w:rPr>
-          <w:szCs w:val="24"/>
-        </w:rPr>
-        <w:t>±</w:t>
-      </w:r>
-      <w:r>
-        <w:rPr>
-          <w:szCs w:val="24"/>
-        </w:rPr>
-        <w:t xml:space="preserve"> 1% accuracy. </w:t>
-      </w:r>
+        <w:t xml:space="preserve"> </w:t>
+      </w:r>
+      <w:proofErr w:type="spellStart"/>
+      <w:r>
+        <w:rPr>
+          <w:szCs w:val="24"/>
+        </w:rPr>
+        <w:t>gini</w:t>
+      </w:r>
+      <w:proofErr w:type="spellEnd"/>
+      <w:r>
+        <w:rPr>
+          <w:szCs w:val="24"/>
+        </w:rPr>
+        <w:t xml:space="preserve"> is computationally less expensive.</w:t>
+      </w:r>
+      <w:r>
+        <w:rPr>
+          <w:szCs w:val="24"/>
+        </w:rPr>
+        <w:t xml:space="preserve"> The results </w:t>
+      </w:r>
+      <w:r>
+        <w:rPr>
+          <w:szCs w:val="24"/>
+        </w:rPr>
+        <w:t>were</w:t>
+      </w:r>
+      <w:r>
+        <w:rPr>
+          <w:szCs w:val="24"/>
+        </w:rPr>
+        <w:t xml:space="preserve"> as follows: </w:t>
+      </w:r>
+    </w:p>
+    <w:tbl>
+      <w:tblPr>
+        <w:tblStyle w:val="TableGrid"/>
+        <w:tblW w:w="0" w:type="auto"/>
+        <w:tblInd w:w="1870" w:type="dxa"/>
+        <w:tblLook w:val="04A0" w:firstRow="1" w:lastRow="0" w:firstColumn="1" w:lastColumn="0" w:noHBand="0" w:noVBand="1"/>
+      </w:tblPr>
+      <w:tblGrid>
+        <w:gridCol w:w="1869"/>
+        <w:gridCol w:w="1870"/>
+        <w:gridCol w:w="1870"/>
+      </w:tblGrid>
+      <w:tr>
+        <w:trPr>
+          <w:trHeight w:val="262"/>
+        </w:trPr>
+        <w:tc>
+          <w:tcPr>
+            <w:tcW w:w="1869" w:type="dxa"/>
+          </w:tcPr>
+          <w:p>
+            <w:pPr>
+              <w:rPr>
+                <w:szCs w:val="24"/>
+              </w:rPr>
+            </w:pPr>
+          </w:p>
+        </w:tc>
+        <w:tc>
+          <w:tcPr>
+            <w:tcW w:w="1870" w:type="dxa"/>
+          </w:tcPr>
+          <w:p>
+            <w:pPr>
+              <w:rPr>
+                <w:szCs w:val="24"/>
+              </w:rPr>
+            </w:pPr>
+            <w:r>
+              <w:rPr>
+                <w:szCs w:val="24"/>
+              </w:rPr>
+              <w:t>Training</w:t>
+            </w:r>
+          </w:p>
+        </w:tc>
+        <w:tc>
+          <w:tcPr>
+            <w:tcW w:w="1870" w:type="dxa"/>
+          </w:tcPr>
+          <w:p>
+            <w:pPr>
+              <w:rPr>
+                <w:szCs w:val="24"/>
+              </w:rPr>
+            </w:pPr>
+            <w:r>
+              <w:rPr>
+                <w:szCs w:val="24"/>
+              </w:rPr>
+              <w:t xml:space="preserve">Testing </w:t>
+            </w:r>
+          </w:p>
+        </w:tc>
+      </w:tr>
+      <w:tr>
+        <w:trPr>
+          <w:trHeight w:val="253"/>
+        </w:trPr>
+        <w:tc>
+          <w:tcPr>
+            <w:tcW w:w="1869" w:type="dxa"/>
+          </w:tcPr>
+          <w:p>
+            <w:pPr>
+              <w:rPr>
+                <w:szCs w:val="24"/>
+              </w:rPr>
+            </w:pPr>
+            <w:r>
+              <w:rPr>
+                <w:szCs w:val="24"/>
+              </w:rPr>
+              <w:t xml:space="preserve">Accuracy </w:t>
+            </w:r>
+          </w:p>
+        </w:tc>
+        <w:tc>
+          <w:tcPr>
+            <w:tcW w:w="1870" w:type="dxa"/>
+          </w:tcPr>
+          <w:p>
+            <w:pPr>
+              <w:rPr>
+                <w:szCs w:val="24"/>
+              </w:rPr>
+            </w:pPr>
+            <w:r>
+              <w:rPr>
+                <w:szCs w:val="24"/>
+              </w:rPr>
+              <w:t>96.64%</w:t>
+            </w:r>
+          </w:p>
+        </w:tc>
+        <w:tc>
+          <w:tcPr>
+            <w:tcW w:w="1870" w:type="dxa"/>
+          </w:tcPr>
+          <w:p>
+            <w:pPr>
+              <w:rPr>
+                <w:szCs w:val="24"/>
+              </w:rPr>
+            </w:pPr>
+            <w:r>
+              <w:rPr>
+                <w:szCs w:val="24"/>
+              </w:rPr>
+              <w:t>96.79%</w:t>
+            </w:r>
+          </w:p>
+        </w:tc>
+      </w:tr>
+      <w:tr>
+        <w:trPr>
+          <w:trHeight w:val="262"/>
+        </w:trPr>
+        <w:tc>
+          <w:tcPr>
+            <w:tcW w:w="1869" w:type="dxa"/>
+          </w:tcPr>
+          <w:p>
+            <w:pPr>
+              <w:rPr>
+                <w:szCs w:val="24"/>
+              </w:rPr>
+            </w:pPr>
+            <w:r>
+              <w:rPr>
+                <w:szCs w:val="24"/>
+              </w:rPr>
+              <w:t>Precision</w:t>
+            </w:r>
+          </w:p>
+        </w:tc>
+        <w:tc>
+          <w:tcPr>
+            <w:tcW w:w="1870" w:type="dxa"/>
+          </w:tcPr>
+          <w:p>
+            <w:pPr>
+              <w:rPr>
+                <w:szCs w:val="24"/>
+              </w:rPr>
+            </w:pPr>
+            <w:r>
+              <w:rPr>
+                <w:szCs w:val="24"/>
+              </w:rPr>
+              <w:t>99.52%</w:t>
+            </w:r>
+          </w:p>
+        </w:tc>
+        <w:tc>
+          <w:tcPr>
+            <w:tcW w:w="1870" w:type="dxa"/>
+          </w:tcPr>
+          <w:p>
+            <w:pPr>
+              <w:rPr>
+                <w:szCs w:val="24"/>
+              </w:rPr>
+            </w:pPr>
+            <w:r>
+              <w:rPr>
+                <w:szCs w:val="24"/>
+              </w:rPr>
+              <w:t>99.73%</w:t>
+            </w:r>
+          </w:p>
+        </w:tc>
+      </w:tr>
+      <w:tr>
+        <w:trPr>
+          <w:trHeight w:val="253"/>
+        </w:trPr>
+        <w:tc>
+          <w:tcPr>
+            <w:tcW w:w="1869" w:type="dxa"/>
+          </w:tcPr>
+          <w:p>
+            <w:pPr>
+              <w:rPr>
+                <w:szCs w:val="24"/>
+              </w:rPr>
+            </w:pPr>
+            <w:r>
+              <w:rPr>
+                <w:szCs w:val="24"/>
+              </w:rPr>
+              <w:t>Recall</w:t>
+            </w:r>
+          </w:p>
+        </w:tc>
+        <w:tc>
+          <w:tcPr>
+            <w:tcW w:w="1870" w:type="dxa"/>
+          </w:tcPr>
+          <w:p>
+            <w:pPr>
+              <w:rPr>
+                <w:szCs w:val="24"/>
+              </w:rPr>
+            </w:pPr>
+            <w:r>
+              <w:rPr>
+                <w:szCs w:val="24"/>
+              </w:rPr>
+              <w:t>93.25%</w:t>
+            </w:r>
+          </w:p>
+        </w:tc>
+        <w:tc>
+          <w:tcPr>
+            <w:tcW w:w="1870" w:type="dxa"/>
+          </w:tcPr>
+          <w:p>
+            <w:pPr>
+              <w:rPr>
+                <w:szCs w:val="24"/>
+              </w:rPr>
+            </w:pPr>
+            <w:r>
+              <w:rPr>
+                <w:szCs w:val="24"/>
+              </w:rPr>
+              <w:t>93.38%</w:t>
+            </w:r>
+          </w:p>
+        </w:tc>
+      </w:tr>
+      <w:tr>
+        <w:trPr>
+          <w:trHeight w:val="262"/>
+        </w:trPr>
+        <w:tc>
+          <w:tcPr>
+            <w:tcW w:w="1869" w:type="dxa"/>
+          </w:tcPr>
+          <w:p>
+            <w:pPr>
+              <w:rPr>
+                <w:szCs w:val="24"/>
+              </w:rPr>
+            </w:pPr>
+            <w:r>
+              <w:rPr>
+                <w:szCs w:val="24"/>
+              </w:rPr>
+              <w:t>F1 Score</w:t>
+            </w:r>
+          </w:p>
+        </w:tc>
+        <w:tc>
+          <w:tcPr>
+            <w:tcW w:w="1870" w:type="dxa"/>
+          </w:tcPr>
+          <w:p>
+            <w:pPr>
+              <w:rPr>
+                <w:szCs w:val="24"/>
+              </w:rPr>
+            </w:pPr>
+            <w:r>
+              <w:rPr>
+                <w:szCs w:val="24"/>
+              </w:rPr>
+              <w:t>96.29%</w:t>
+            </w:r>
+          </w:p>
+        </w:tc>
+        <w:tc>
+          <w:tcPr>
+            <w:tcW w:w="1870" w:type="dxa"/>
+          </w:tcPr>
+          <w:p>
+            <w:pPr>
+              <w:rPr>
+                <w:szCs w:val="24"/>
+              </w:rPr>
+            </w:pPr>
+            <w:r>
+              <w:rPr>
+                <w:szCs w:val="24"/>
+              </w:rPr>
+              <w:t>96.45%</w:t>
+            </w:r>
+          </w:p>
+        </w:tc>
+      </w:tr>
+    </w:tbl>
+    <w:p>
+      <w:pPr>
+        <w:rPr>
+          <w:szCs w:val="24"/>
+        </w:rPr>
+      </w:pPr>
+      <w:r>
+        <w:rPr>
+          <w:szCs w:val="24"/>
+        </w:rPr>
+        <w:t xml:space="preserve"> </w:t>
+      </w:r>
+      <w:proofErr w:type="spellStart"/>
+      <w:r>
+        <w:rPr>
+          <w:szCs w:val="24"/>
+        </w:rPr>
+        <w:t>DecisionTreeClassifier</w:t>
+      </w:r>
+      <w:proofErr w:type="spellEnd"/>
+      <w:r>
+        <w:rPr>
+          <w:szCs w:val="24"/>
+        </w:rPr>
+        <w:t xml:space="preserve"> CV Accuracy: 0.96 +/- 0.0</w:t>
+      </w:r>
+    </w:p>
+    <w:p>
+      <w:pPr>
+        <w:rPr>
+          <w:szCs w:val="24"/>
+        </w:rPr>
+      </w:pPr>
+      <w:r>
+        <w:rPr>
+          <w:szCs w:val="24"/>
+        </w:rPr>
+        <w:t>From the above results we can determine that the model wasn’t overfitting considering the above metrics.</w:t>
+      </w:r>
+    </w:p>
+    <w:p>
+      <w:pPr>
+        <w:rPr>
+          <w:szCs w:val="24"/>
+        </w:rPr>
+      </w:pPr>
+      <w:r>
+        <w:rPr>
+          <w:szCs w:val="24"/>
+        </w:rPr>
+        <w:drawing>
+          <wp:inline distT="0" distB="0" distL="0" distR="0" wp14:anchorId="3CED160C" wp14:editId="167472ED">
+            <wp:extent cx="2625969" cy="1654527"/>
+            <wp:effectExtent l="0" t="0" r="3175" b="3175"/>
+            <wp:docPr id="673896703" name="Picture 1" descr="A graph of a training curve&#10;&#10;Description automatically generated with medium confidence"/>
+            <wp:cNvGraphicFramePr>
+              <a:graphicFrameLocks xmlns:a="http://schemas.openxmlformats.org/drawingml/2006/main" noChangeAspect="1"/>
+            </wp:cNvGraphicFramePr>
+            <a:graphic xmlns:a="http://schemas.openxmlformats.org/drawingml/2006/main">
+              <a:graphicData uri="http://schemas.openxmlformats.org/drawingml/2006/picture">
+                <pic:pic xmlns:pic="http://schemas.openxmlformats.org/drawingml/2006/picture">
+                  <pic:nvPicPr>
+                    <pic:cNvPr id="673896703" name="Picture 1" descr="A graph of a training curve&#10;&#10;Description automatically generated with medium confidence"/>
+                    <pic:cNvPicPr/>
+                  </pic:nvPicPr>
+                  <pic:blipFill>
+                    <a:blip r:embed="rId6"/>
+                    <a:stretch>
+                      <a:fillRect/>
+                    </a:stretch>
+                  </pic:blipFill>
+                  <pic:spPr>
+                    <a:xfrm>
+                      <a:off x="0" y="0"/>
+                      <a:ext cx="2655252" cy="1672977"/>
+                    </a:xfrm>
+                    <a:prstGeom prst="rect">
+                      <a:avLst/>
+                    </a:prstGeom>
+                  </pic:spPr>
+                </pic:pic>
+              </a:graphicData>
+            </a:graphic>
+          </wp:inline>
+        </w:drawing>
+      </w:r>
+    </w:p>
+    <w:p>
+      <w:pPr>
+        <w:rPr>
+          <w:szCs w:val="24"/>
+        </w:rPr>
+      </w:pPr>
+      <w:r>
+        <w:rPr>
+          <w:sz w:val="20"/>
+          <w:szCs w:val="20"/>
+        </w:rPr>
+        <w:t xml:space="preserve">Fig: </w:t>
+      </w:r>
+      <w:r>
+        <w:rPr>
+          <w:sz w:val="20"/>
+          <w:szCs w:val="20"/>
+        </w:rPr>
+        <w:t xml:space="preserve">Decision Tree Training and CV curve </w:t>
+      </w:r>
+      <w:r>
+        <w:rPr>
+          <w:szCs w:val="24"/>
+        </w:rPr>
+        <w:br w:type="page"/>
+      </w:r>
+    </w:p>
+    <w:p>
+      <w:pPr>
+        <w:rPr>
+          <w:szCs w:val="24"/>
+        </w:rPr>
+      </w:pPr>
     </w:p>
     <w:p>
       <w:pPr>
@@ -1411,61 +3275,500 @@
         <w:rPr>
           <w:szCs w:val="24"/>
         </w:rPr>
-        <w:t xml:space="preserve">This model was trained with initial parameters, </w:t>
-      </w:r>
-      <w:r>
-        <w:rPr>
-          <w:szCs w:val="24"/>
-        </w:rPr>
-        <w:t xml:space="preserve">criterion as ‘gini’ and maxdepth of tree as 4. For the same reasons as decision tree, gini was used </w:t>
-      </w:r>
-      <w:r>
-        <w:rPr>
-          <w:szCs w:val="24"/>
-        </w:rPr>
-        <w:t>because of its</w:t>
-      </w:r>
-      <w:r>
-        <w:rPr>
-          <w:szCs w:val="24"/>
-        </w:rPr>
-        <w:t xml:space="preserve"> faster computation result and small</w:t>
-      </w:r>
-      <w:r>
-        <w:rPr>
-          <w:szCs w:val="24"/>
-        </w:rPr>
-        <w:t>er</w:t>
-      </w:r>
-      <w:r>
-        <w:rPr>
-          <w:szCs w:val="24"/>
-        </w:rPr>
-        <w:t xml:space="preserve"> depth for the trees</w:t>
-      </w:r>
-      <w:r>
-        <w:rPr>
-          <w:szCs w:val="24"/>
-        </w:rPr>
-        <w:t>.  The purpose is</w:t>
-      </w:r>
-      <w:r>
-        <w:rPr>
-          <w:szCs w:val="24"/>
-        </w:rPr>
-        <w:t xml:space="preserve"> in order to not categorize any of the noise in the data as a pattern. It achieved an initial accuracy of 98% which </w:t>
-      </w:r>
-      <w:r>
-        <w:rPr>
-          <w:szCs w:val="24"/>
-        </w:rPr>
-        <w:t>is</w:t>
-      </w:r>
-      <w:r>
-        <w:rPr>
-          <w:szCs w:val="24"/>
-        </w:rPr>
-        <w:t xml:space="preserve"> high and an average cross validation score of 99% accuracy. </w:t>
+        <w:t>This model was trained with initial parameters</w:t>
+      </w:r>
+      <w:r>
+        <w:t xml:space="preserve"> </w:t>
+      </w:r>
+      <w:r>
+        <w:t>{</w:t>
+      </w:r>
+      <w:r>
+        <w:rPr>
+          <w:szCs w:val="24"/>
+        </w:rPr>
+        <w:t>criterion="</w:t>
+      </w:r>
+      <w:proofErr w:type="spellStart"/>
+      <w:r>
+        <w:rPr>
+          <w:szCs w:val="24"/>
+        </w:rPr>
+        <w:t>log_loss</w:t>
+      </w:r>
+      <w:proofErr w:type="spellEnd"/>
+      <w:r>
+        <w:rPr>
+          <w:szCs w:val="24"/>
+        </w:rPr>
+        <w:t xml:space="preserve">", </w:t>
+      </w:r>
+      <w:proofErr w:type="spellStart"/>
+      <w:r>
+        <w:rPr>
+          <w:szCs w:val="24"/>
+        </w:rPr>
+        <w:t>max_depth</w:t>
+      </w:r>
+      <w:proofErr w:type="spellEnd"/>
+      <w:r>
+        <w:rPr>
+          <w:szCs w:val="24"/>
+        </w:rPr>
+        <w:t>=3</w:t>
+      </w:r>
+      <w:r>
+        <w:rPr>
+          <w:szCs w:val="24"/>
+        </w:rPr>
+        <w:t>}</w:t>
+      </w:r>
+      <w:r>
+        <w:rPr>
+          <w:szCs w:val="24"/>
+        </w:rPr>
+        <w:t>.</w:t>
+      </w:r>
+      <w:r>
+        <w:rPr>
+          <w:szCs w:val="24"/>
+        </w:rPr>
+        <w:t xml:space="preserve"> The results were as follows:</w:t>
+      </w:r>
+    </w:p>
+    <w:tbl>
+      <w:tblPr>
+        <w:tblStyle w:val="TableGrid"/>
+        <w:tblW w:w="0" w:type="auto"/>
+        <w:tblInd w:w="1870" w:type="dxa"/>
+        <w:tblLook w:val="04A0" w:firstRow="1" w:lastRow="0" w:firstColumn="1" w:lastColumn="0" w:noHBand="0" w:noVBand="1"/>
+      </w:tblPr>
+      <w:tblGrid>
+        <w:gridCol w:w="1869"/>
+        <w:gridCol w:w="1870"/>
+        <w:gridCol w:w="1870"/>
+      </w:tblGrid>
+      <w:tr>
+        <w:trPr>
+          <w:trHeight w:val="262"/>
+        </w:trPr>
+        <w:tc>
+          <w:tcPr>
+            <w:tcW w:w="1869" w:type="dxa"/>
+          </w:tcPr>
+          <w:p>
+            <w:pPr>
+              <w:rPr>
+                <w:szCs w:val="24"/>
+              </w:rPr>
+            </w:pPr>
+          </w:p>
+        </w:tc>
+        <w:tc>
+          <w:tcPr>
+            <w:tcW w:w="1870" w:type="dxa"/>
+          </w:tcPr>
+          <w:p>
+            <w:pPr>
+              <w:rPr>
+                <w:szCs w:val="24"/>
+              </w:rPr>
+            </w:pPr>
+            <w:r>
+              <w:rPr>
+                <w:szCs w:val="24"/>
+              </w:rPr>
+              <w:t>Training</w:t>
+            </w:r>
+          </w:p>
+        </w:tc>
+        <w:tc>
+          <w:tcPr>
+            <w:tcW w:w="1870" w:type="dxa"/>
+          </w:tcPr>
+          <w:p>
+            <w:pPr>
+              <w:rPr>
+                <w:szCs w:val="24"/>
+              </w:rPr>
+            </w:pPr>
+            <w:r>
+              <w:rPr>
+                <w:szCs w:val="24"/>
+              </w:rPr>
+              <w:t xml:space="preserve">Testing </w:t>
+            </w:r>
+          </w:p>
+        </w:tc>
+      </w:tr>
+      <w:tr>
+        <w:trPr>
+          <w:trHeight w:val="253"/>
+        </w:trPr>
+        <w:tc>
+          <w:tcPr>
+            <w:tcW w:w="1869" w:type="dxa"/>
+          </w:tcPr>
+          <w:p>
+            <w:pPr>
+              <w:rPr>
+                <w:szCs w:val="24"/>
+              </w:rPr>
+            </w:pPr>
+            <w:r>
+              <w:rPr>
+                <w:szCs w:val="24"/>
+              </w:rPr>
+              <w:t xml:space="preserve">Accuracy </w:t>
+            </w:r>
+          </w:p>
+        </w:tc>
+        <w:tc>
+          <w:tcPr>
+            <w:tcW w:w="1870" w:type="dxa"/>
+          </w:tcPr>
+          <w:p>
+            <w:pPr>
+              <w:rPr>
+                <w:szCs w:val="24"/>
+              </w:rPr>
+            </w:pPr>
+            <w:r>
+              <w:rPr>
+                <w:szCs w:val="24"/>
+              </w:rPr>
+              <w:t>9</w:t>
+            </w:r>
+            <w:r>
+              <w:rPr>
+                <w:szCs w:val="24"/>
+              </w:rPr>
+              <w:t>5</w:t>
+            </w:r>
+            <w:r>
+              <w:rPr>
+                <w:szCs w:val="24"/>
+              </w:rPr>
+              <w:t>.</w:t>
+            </w:r>
+            <w:r>
+              <w:rPr>
+                <w:szCs w:val="24"/>
+              </w:rPr>
+              <w:t>9</w:t>
+            </w:r>
+            <w:r>
+              <w:rPr>
+                <w:szCs w:val="24"/>
+              </w:rPr>
+              <w:t>6%</w:t>
+            </w:r>
+          </w:p>
+        </w:tc>
+        <w:tc>
+          <w:tcPr>
+            <w:tcW w:w="1870" w:type="dxa"/>
+          </w:tcPr>
+          <w:p>
+            <w:pPr>
+              <w:rPr>
+                <w:szCs w:val="24"/>
+              </w:rPr>
+            </w:pPr>
+            <w:r>
+              <w:rPr>
+                <w:szCs w:val="24"/>
+              </w:rPr>
+              <w:t>96.62%</w:t>
+            </w:r>
+          </w:p>
+        </w:tc>
+      </w:tr>
+      <w:tr>
+        <w:trPr>
+          <w:trHeight w:val="262"/>
+        </w:trPr>
+        <w:tc>
+          <w:tcPr>
+            <w:tcW w:w="1869" w:type="dxa"/>
+          </w:tcPr>
+          <w:p>
+            <w:pPr>
+              <w:rPr>
+                <w:szCs w:val="24"/>
+              </w:rPr>
+            </w:pPr>
+            <w:r>
+              <w:rPr>
+                <w:szCs w:val="24"/>
+              </w:rPr>
+              <w:t>Precision</w:t>
+            </w:r>
+          </w:p>
+        </w:tc>
+        <w:tc>
+          <w:tcPr>
+            <w:tcW w:w="1870" w:type="dxa"/>
+          </w:tcPr>
+          <w:p>
+            <w:pPr>
+              <w:rPr>
+                <w:szCs w:val="24"/>
+              </w:rPr>
+            </w:pPr>
+            <w:r>
+              <w:rPr>
+                <w:szCs w:val="24"/>
+              </w:rPr>
+              <w:t>100.00%</w:t>
+            </w:r>
+          </w:p>
+        </w:tc>
+        <w:tc>
+          <w:tcPr>
+            <w:tcW w:w="1870" w:type="dxa"/>
+          </w:tcPr>
+          <w:p>
+            <w:pPr>
+              <w:rPr>
+                <w:szCs w:val="24"/>
+              </w:rPr>
+            </w:pPr>
+            <w:r>
+              <w:rPr>
+                <w:szCs w:val="24"/>
+              </w:rPr>
+              <w:t>100.00%</w:t>
+            </w:r>
+          </w:p>
+        </w:tc>
+      </w:tr>
+      <w:tr>
+        <w:trPr>
+          <w:trHeight w:val="253"/>
+        </w:trPr>
+        <w:tc>
+          <w:tcPr>
+            <w:tcW w:w="1869" w:type="dxa"/>
+          </w:tcPr>
+          <w:p>
+            <w:pPr>
+              <w:rPr>
+                <w:szCs w:val="24"/>
+              </w:rPr>
+            </w:pPr>
+            <w:r>
+              <w:rPr>
+                <w:szCs w:val="24"/>
+              </w:rPr>
+              <w:t>Recall</w:t>
+            </w:r>
+          </w:p>
+        </w:tc>
+        <w:tc>
+          <w:tcPr>
+            <w:tcW w:w="1870" w:type="dxa"/>
+          </w:tcPr>
+          <w:p>
+            <w:pPr>
+              <w:rPr>
+                <w:szCs w:val="24"/>
+              </w:rPr>
+            </w:pPr>
+            <w:r>
+              <w:rPr>
+                <w:szCs w:val="24"/>
+              </w:rPr>
+              <w:t>91.34%</w:t>
+            </w:r>
+          </w:p>
+        </w:tc>
+        <w:tc>
+          <w:tcPr>
+            <w:tcW w:w="1870" w:type="dxa"/>
+          </w:tcPr>
+          <w:p>
+            <w:pPr>
+              <w:rPr>
+                <w:szCs w:val="24"/>
+              </w:rPr>
+            </w:pPr>
+            <w:r>
+              <w:rPr>
+                <w:szCs w:val="24"/>
+              </w:rPr>
+              <w:t>92.75%</w:t>
+            </w:r>
+          </w:p>
+        </w:tc>
+      </w:tr>
+      <w:tr>
+        <w:trPr>
+          <w:trHeight w:val="262"/>
+        </w:trPr>
+        <w:tc>
+          <w:tcPr>
+            <w:tcW w:w="1869" w:type="dxa"/>
+          </w:tcPr>
+          <w:p>
+            <w:pPr>
+              <w:rPr>
+                <w:szCs w:val="24"/>
+              </w:rPr>
+            </w:pPr>
+            <w:r>
+              <w:rPr>
+                <w:szCs w:val="24"/>
+              </w:rPr>
+              <w:t>F1 Score</w:t>
+            </w:r>
+          </w:p>
+        </w:tc>
+        <w:tc>
+          <w:tcPr>
+            <w:tcW w:w="1870" w:type="dxa"/>
+          </w:tcPr>
+          <w:p>
+            <w:pPr>
+              <w:rPr>
+                <w:szCs w:val="24"/>
+              </w:rPr>
+            </w:pPr>
+            <w:r>
+              <w:rPr>
+                <w:szCs w:val="24"/>
+              </w:rPr>
+              <w:t>95.48%</w:t>
+            </w:r>
+          </w:p>
+        </w:tc>
+        <w:tc>
+          <w:tcPr>
+            <w:tcW w:w="1870" w:type="dxa"/>
+          </w:tcPr>
+          <w:p>
+            <w:pPr>
+              <w:rPr>
+                <w:szCs w:val="24"/>
+              </w:rPr>
+            </w:pPr>
+            <w:r>
+              <w:rPr>
+                <w:szCs w:val="24"/>
+              </w:rPr>
+              <w:t>96.24%</w:t>
+            </w:r>
+          </w:p>
+        </w:tc>
+      </w:tr>
+    </w:tbl>
+    <w:p>
+      <w:pPr>
+        <w:rPr>
+          <w:szCs w:val="24"/>
+        </w:rPr>
+      </w:pPr>
+      <w:proofErr w:type="spellStart"/>
+      <w:r>
+        <w:rPr>
+          <w:szCs w:val="24"/>
+        </w:rPr>
+        <w:t>RandomForestClassifier</w:t>
+      </w:r>
+      <w:proofErr w:type="spellEnd"/>
+      <w:r>
+        <w:rPr>
+          <w:szCs w:val="24"/>
+        </w:rPr>
+        <w:t xml:space="preserve"> CV Accuracy: 0.96 +/- 0.01</w:t>
+      </w:r>
+    </w:p>
+    <w:p>
+      <w:pPr>
+        <w:rPr>
+          <w:szCs w:val="24"/>
+        </w:rPr>
+      </w:pPr>
+      <w:r>
+        <w:rPr>
+          <w:szCs w:val="24"/>
+        </w:rPr>
+        <w:t>From the above results, the precision being 100% is suspicious as it seems to be the case that every instance the model predicted as positive(poisonous) was indeed positive, low recall score also indicates that model is not capturing all the actual positive test cases.</w:t>
+      </w:r>
+    </w:p>
+    <w:p>
+      <w:pPr>
+        <w:rPr>
+          <w:szCs w:val="24"/>
+        </w:rPr>
+      </w:pPr>
+      <w:r>
+        <w:rPr>
+          <w:szCs w:val="24"/>
+        </w:rPr>
+        <w:drawing>
+          <wp:inline distT="0" distB="0" distL="0" distR="0" wp14:anchorId="017CED7D" wp14:editId="13ED76FA">
+            <wp:extent cx="2913185" cy="2184889"/>
+            <wp:effectExtent l="0" t="0" r="1905" b="6350"/>
+            <wp:docPr id="805544956" name="Picture 1" descr="A graph showing the results of training&#10;&#10;Description automatically generated"/>
+            <wp:cNvGraphicFramePr>
+              <a:graphicFrameLocks xmlns:a="http://schemas.openxmlformats.org/drawingml/2006/main" noChangeAspect="1"/>
+            </wp:cNvGraphicFramePr>
+            <a:graphic xmlns:a="http://schemas.openxmlformats.org/drawingml/2006/main">
+              <a:graphicData uri="http://schemas.openxmlformats.org/drawingml/2006/picture">
+                <pic:pic xmlns:pic="http://schemas.openxmlformats.org/drawingml/2006/picture">
+                  <pic:nvPicPr>
+                    <pic:cNvPr id="805544956" name="Picture 1" descr="A graph showing the results of training&#10;&#10;Description automatically generated"/>
+                    <pic:cNvPicPr/>
+                  </pic:nvPicPr>
+                  <pic:blipFill>
+                    <a:blip r:embed="rId7"/>
+                    <a:stretch>
+                      <a:fillRect/>
+                    </a:stretch>
+                  </pic:blipFill>
+                  <pic:spPr>
+                    <a:xfrm>
+                      <a:off x="0" y="0"/>
+                      <a:ext cx="2922048" cy="2191536"/>
+                    </a:xfrm>
+                    <a:prstGeom prst="rect">
+                      <a:avLst/>
+                    </a:prstGeom>
+                  </pic:spPr>
+                </pic:pic>
+              </a:graphicData>
+            </a:graphic>
+          </wp:inline>
+        </w:drawing>
+      </w:r>
+    </w:p>
+    <w:p>
+      <w:pPr>
+        <w:rPr>
+          <w:sz w:val="20"/>
+          <w:szCs w:val="20"/>
+        </w:rPr>
+      </w:pPr>
+      <w:r>
+        <w:rPr>
+          <w:sz w:val="20"/>
+          <w:szCs w:val="20"/>
+        </w:rPr>
+        <w:t>Fig: Random Forest Train vs CV score</w:t>
+      </w:r>
+    </w:p>
+    <w:p>
+      <w:pPr>
+        <w:rPr>
+          <w:szCs w:val="24"/>
+        </w:rPr>
+      </w:pPr>
+      <w:r>
+        <w:rPr>
+          <w:szCs w:val="24"/>
+        </w:rPr>
+        <w:t xml:space="preserve">From the above graph we can also see that the cross validation and testing scores converge. </w:t>
       </w:r>
     </w:p>
     <w:p>
@@ -1502,43 +3805,39 @@
         <w:rPr>
           <w:szCs w:val="24"/>
         </w:rPr>
-        <w:t>This model was trained with initial parameters, kernel as linear, and</w:t>
-      </w:r>
-      <w:r>
-        <w:rPr>
-          <w:szCs w:val="24"/>
-        </w:rPr>
-        <w:t xml:space="preserve"> </w:t>
-      </w:r>
-      <w:r>
-        <w:rPr>
-          <w:szCs w:val="24"/>
-        </w:rPr>
-        <w:t xml:space="preserve">the </w:t>
-      </w:r>
-      <w:r>
-        <w:rPr>
-          <w:szCs w:val="24"/>
-        </w:rPr>
-        <w:t>cost parameter</w:t>
-      </w:r>
-      <w:r>
-        <w:rPr>
-          <w:szCs w:val="24"/>
-        </w:rPr>
-        <w:t xml:space="preserve"> </w:t>
-      </w:r>
-      <w:r>
-        <w:rPr>
-          <w:szCs w:val="24"/>
-        </w:rPr>
-        <w:t>(C)</w:t>
-      </w:r>
-      <w:r>
-        <w:rPr>
-          <w:szCs w:val="24"/>
-        </w:rPr>
-        <w:t xml:space="preserve"> as 0.025, considering </w:t>
+        <w:t xml:space="preserve">This model was trained with initial </w:t>
+      </w:r>
+      <w:proofErr w:type="gramStart"/>
+      <w:r>
+        <w:rPr>
+          <w:szCs w:val="24"/>
+        </w:rPr>
+        <w:t>parameters</w:t>
+      </w:r>
+      <w:r>
+        <w:rPr>
+          <w:szCs w:val="24"/>
+        </w:rPr>
+        <w:t>{</w:t>
+      </w:r>
+      <w:proofErr w:type="gramEnd"/>
+      <w:r>
+        <w:rPr>
+          <w:szCs w:val="24"/>
+        </w:rPr>
+        <w:t>kernel="linear", C=0.0</w:t>
+      </w:r>
+      <w:r>
+        <w:rPr>
+          <w:szCs w:val="24"/>
+        </w:rPr>
+        <w:t>01}</w:t>
+      </w:r>
+      <w:r>
+        <w:rPr>
+          <w:szCs w:val="24"/>
+        </w:rPr>
+        <w:t xml:space="preserve">, considering </w:t>
       </w:r>
       <w:r>
         <w:rPr>
@@ -1550,46 +3849,446 @@
         <w:rPr>
           <w:szCs w:val="24"/>
         </w:rPr>
-        <w:t xml:space="preserve"> large training split of 80% and testing of 20%, it made sense to use C as 0.025 considering </w:t>
-      </w:r>
-      <w:r>
-        <w:rPr>
-          <w:szCs w:val="24"/>
-        </w:rPr>
-        <w:t xml:space="preserve">the </w:t>
-      </w:r>
-      <w:r>
-        <w:rPr>
-          <w:szCs w:val="24"/>
-        </w:rPr>
-        <w:t>aim</w:t>
-      </w:r>
-      <w:r>
-        <w:rPr>
-          <w:szCs w:val="24"/>
-        </w:rPr>
-        <w:t xml:space="preserve"> was to avoid overfitting or being sensitive to outliers.</w:t>
-      </w:r>
-    </w:p>
-    <w:p>
-      <w:pPr>
-        <w:rPr>
-          <w:szCs w:val="24"/>
-        </w:rPr>
-      </w:pPr>
-      <w:r>
-        <w:rPr>
-          <w:szCs w:val="24"/>
-        </w:rPr>
-        <w:t xml:space="preserve">It ended up achieving a high initial accuracy of 94% and an average cross validation score of 94% accuracy. </w:t>
-      </w:r>
-    </w:p>
-    <w:p>
-      <w:pPr>
-        <w:rPr>
-          <w:szCs w:val="24"/>
-        </w:rPr>
-      </w:pPr>
+        <w:t xml:space="preserve"> large training split of 80% and testing of 20%, it made sense to use C as 0.0</w:t>
+      </w:r>
+      <w:r>
+        <w:rPr>
+          <w:szCs w:val="24"/>
+        </w:rPr>
+        <w:t>01</w:t>
+      </w:r>
+      <w:r>
+        <w:rPr>
+          <w:szCs w:val="24"/>
+        </w:rPr>
+        <w:t xml:space="preserve"> considering </w:t>
+      </w:r>
+      <w:r>
+        <w:rPr>
+          <w:szCs w:val="24"/>
+        </w:rPr>
+        <w:t>the aim was to avoid overfitting or being sensitive to outliers.</w:t>
+      </w:r>
+    </w:p>
+    <w:p>
+      <w:pPr>
+        <w:rPr>
+          <w:szCs w:val="24"/>
+        </w:rPr>
+      </w:pPr>
+      <w:r>
+        <w:rPr>
+          <w:szCs w:val="24"/>
+        </w:rPr>
+        <w:t>The results are as follows:</w:t>
+      </w:r>
+    </w:p>
+    <w:p>
+      <w:pPr>
+        <w:rPr>
+          <w:szCs w:val="24"/>
+        </w:rPr>
+      </w:pPr>
+      <w:r>
+        <w:rPr>
+          <w:szCs w:val="24"/>
+        </w:rPr>
+        <w:tab/>
+      </w:r>
+    </w:p>
+    <w:tbl>
+      <w:tblPr>
+        <w:tblStyle w:val="TableGrid"/>
+        <w:tblW w:w="0" w:type="auto"/>
+        <w:tblInd w:w="1870" w:type="dxa"/>
+        <w:tblLook w:val="04A0" w:firstRow="1" w:lastRow="0" w:firstColumn="1" w:lastColumn="0" w:noHBand="0" w:noVBand="1"/>
+      </w:tblPr>
+      <w:tblGrid>
+        <w:gridCol w:w="1869"/>
+        <w:gridCol w:w="1870"/>
+        <w:gridCol w:w="1870"/>
+      </w:tblGrid>
+      <w:tr>
+        <w:trPr>
+          <w:trHeight w:val="262"/>
+        </w:trPr>
+        <w:tc>
+          <w:tcPr>
+            <w:tcW w:w="1869" w:type="dxa"/>
+          </w:tcPr>
+          <w:p>
+            <w:pPr>
+              <w:rPr>
+                <w:szCs w:val="24"/>
+              </w:rPr>
+            </w:pPr>
+          </w:p>
+        </w:tc>
+        <w:tc>
+          <w:tcPr>
+            <w:tcW w:w="1870" w:type="dxa"/>
+          </w:tcPr>
+          <w:p>
+            <w:pPr>
+              <w:rPr>
+                <w:szCs w:val="24"/>
+              </w:rPr>
+            </w:pPr>
+            <w:r>
+              <w:rPr>
+                <w:szCs w:val="24"/>
+              </w:rPr>
+              <w:t>Training</w:t>
+            </w:r>
+          </w:p>
+        </w:tc>
+        <w:tc>
+          <w:tcPr>
+            <w:tcW w:w="1870" w:type="dxa"/>
+          </w:tcPr>
+          <w:p>
+            <w:pPr>
+              <w:rPr>
+                <w:szCs w:val="24"/>
+              </w:rPr>
+            </w:pPr>
+            <w:r>
+              <w:rPr>
+                <w:szCs w:val="24"/>
+              </w:rPr>
+              <w:t xml:space="preserve">Testing </w:t>
+            </w:r>
+          </w:p>
+        </w:tc>
+      </w:tr>
+      <w:tr>
+        <w:trPr>
+          <w:trHeight w:val="253"/>
+        </w:trPr>
+        <w:tc>
+          <w:tcPr>
+            <w:tcW w:w="1869" w:type="dxa"/>
+          </w:tcPr>
+          <w:p>
+            <w:pPr>
+              <w:rPr>
+                <w:szCs w:val="24"/>
+              </w:rPr>
+            </w:pPr>
+            <w:r>
+              <w:rPr>
+                <w:szCs w:val="24"/>
+              </w:rPr>
+              <w:t xml:space="preserve">Accuracy </w:t>
+            </w:r>
+          </w:p>
+        </w:tc>
+        <w:tc>
+          <w:tcPr>
+            <w:tcW w:w="1870" w:type="dxa"/>
+          </w:tcPr>
+          <w:p>
+            <w:pPr>
+              <w:rPr>
+                <w:szCs w:val="24"/>
+              </w:rPr>
+            </w:pPr>
+            <w:r>
+              <w:rPr>
+                <w:szCs w:val="24"/>
+              </w:rPr>
+              <w:t>97.94%</w:t>
+            </w:r>
+          </w:p>
+        </w:tc>
+        <w:tc>
+          <w:tcPr>
+            <w:tcW w:w="1870" w:type="dxa"/>
+          </w:tcPr>
+          <w:p>
+            <w:pPr>
+              <w:rPr>
+                <w:szCs w:val="24"/>
+              </w:rPr>
+            </w:pPr>
+            <w:r>
+              <w:rPr>
+                <w:szCs w:val="24"/>
+              </w:rPr>
+              <w:t>98.52%</w:t>
+            </w:r>
+          </w:p>
+        </w:tc>
+      </w:tr>
+      <w:tr>
+        <w:trPr>
+          <w:trHeight w:val="262"/>
+        </w:trPr>
+        <w:tc>
+          <w:tcPr>
+            <w:tcW w:w="1869" w:type="dxa"/>
+          </w:tcPr>
+          <w:p>
+            <w:pPr>
+              <w:rPr>
+                <w:szCs w:val="24"/>
+              </w:rPr>
+            </w:pPr>
+            <w:r>
+              <w:rPr>
+                <w:szCs w:val="24"/>
+              </w:rPr>
+              <w:t>Precision</w:t>
+            </w:r>
+          </w:p>
+        </w:tc>
+        <w:tc>
+          <w:tcPr>
+            <w:tcW w:w="1870" w:type="dxa"/>
+          </w:tcPr>
+          <w:p>
+            <w:pPr>
+              <w:rPr>
+                <w:szCs w:val="24"/>
+              </w:rPr>
+            </w:pPr>
+            <w:r>
+              <w:rPr>
+                <w:szCs w:val="24"/>
+              </w:rPr>
+              <w:t>98.55%</w:t>
+            </w:r>
+          </w:p>
+        </w:tc>
+        <w:tc>
+          <w:tcPr>
+            <w:tcW w:w="1870" w:type="dxa"/>
+          </w:tcPr>
+          <w:p>
+            <w:pPr>
+              <w:rPr>
+                <w:szCs w:val="24"/>
+              </w:rPr>
+            </w:pPr>
+            <w:r>
+              <w:rPr>
+                <w:szCs w:val="24"/>
+              </w:rPr>
+              <w:t>99.61%</w:t>
+            </w:r>
+          </w:p>
+        </w:tc>
+      </w:tr>
+      <w:tr>
+        <w:trPr>
+          <w:trHeight w:val="253"/>
+        </w:trPr>
+        <w:tc>
+          <w:tcPr>
+            <w:tcW w:w="1869" w:type="dxa"/>
+          </w:tcPr>
+          <w:p>
+            <w:pPr>
+              <w:rPr>
+                <w:szCs w:val="24"/>
+              </w:rPr>
+            </w:pPr>
+            <w:r>
+              <w:rPr>
+                <w:szCs w:val="24"/>
+              </w:rPr>
+              <w:t>Recall</w:t>
+            </w:r>
+          </w:p>
+        </w:tc>
+        <w:tc>
+          <w:tcPr>
+            <w:tcW w:w="1870" w:type="dxa"/>
+          </w:tcPr>
+          <w:p>
+            <w:pPr>
+              <w:rPr>
+                <w:szCs w:val="24"/>
+              </w:rPr>
+            </w:pPr>
+            <w:r>
+              <w:rPr>
+                <w:szCs w:val="24"/>
+              </w:rPr>
+              <w:t>97.01%</w:t>
+            </w:r>
+          </w:p>
+        </w:tc>
+        <w:tc>
+          <w:tcPr>
+            <w:tcW w:w="1870" w:type="dxa"/>
+          </w:tcPr>
+          <w:p>
+            <w:pPr>
+              <w:rPr>
+                <w:szCs w:val="24"/>
+              </w:rPr>
+            </w:pPr>
+            <w:r>
+              <w:rPr>
+                <w:szCs w:val="24"/>
+              </w:rPr>
+              <w:t>97.20%</w:t>
+            </w:r>
+          </w:p>
+        </w:tc>
+      </w:tr>
+      <w:tr>
+        <w:trPr>
+          <w:trHeight w:val="262"/>
+        </w:trPr>
+        <w:tc>
+          <w:tcPr>
+            <w:tcW w:w="1869" w:type="dxa"/>
+          </w:tcPr>
+          <w:p>
+            <w:pPr>
+              <w:rPr>
+                <w:szCs w:val="24"/>
+              </w:rPr>
+            </w:pPr>
+            <w:r>
+              <w:rPr>
+                <w:szCs w:val="24"/>
+              </w:rPr>
+              <w:t>F1 Score</w:t>
+            </w:r>
+          </w:p>
+        </w:tc>
+        <w:tc>
+          <w:tcPr>
+            <w:tcW w:w="1870" w:type="dxa"/>
+          </w:tcPr>
+          <w:p>
+            <w:pPr>
+              <w:rPr>
+                <w:szCs w:val="24"/>
+              </w:rPr>
+            </w:pPr>
+            <w:r>
+              <w:rPr>
+                <w:szCs w:val="24"/>
+              </w:rPr>
+              <w:t>97.77%</w:t>
+            </w:r>
+          </w:p>
+        </w:tc>
+        <w:tc>
+          <w:tcPr>
+            <w:tcW w:w="1870" w:type="dxa"/>
+          </w:tcPr>
+          <w:p>
+            <w:pPr>
+              <w:rPr>
+                <w:szCs w:val="24"/>
+              </w:rPr>
+            </w:pPr>
+            <w:r>
+              <w:rPr>
+                <w:szCs w:val="24"/>
+              </w:rPr>
+              <w:t>98.39%</w:t>
+            </w:r>
+          </w:p>
+        </w:tc>
+      </w:tr>
+    </w:tbl>
+    <w:p>
+      <w:pPr>
+        <w:rPr>
+          <w:szCs w:val="24"/>
+        </w:rPr>
+      </w:pPr>
+    </w:p>
+    <w:p>
+      <w:pPr>
+        <w:rPr>
+          <w:szCs w:val="24"/>
+        </w:rPr>
+      </w:pPr>
+      <w:r>
+        <w:rPr>
+          <w:szCs w:val="24"/>
+        </w:rPr>
+        <w:lastRenderedPageBreak/>
+        <w:drawing>
+          <wp:inline distT="0" distB="0" distL="0" distR="0" wp14:anchorId="1F1C8664" wp14:editId="488E0BD8">
+            <wp:extent cx="2667000" cy="2000250"/>
+            <wp:effectExtent l="0" t="0" r="0" b="0"/>
+            <wp:docPr id="1483612815" name="Picture 1" descr="A graph of a training set&#10;&#10;Description automatically generated with medium confidence"/>
+            <wp:cNvGraphicFramePr>
+              <a:graphicFrameLocks xmlns:a="http://schemas.openxmlformats.org/drawingml/2006/main" noChangeAspect="1"/>
+            </wp:cNvGraphicFramePr>
+            <a:graphic xmlns:a="http://schemas.openxmlformats.org/drawingml/2006/main">
+              <a:graphicData uri="http://schemas.openxmlformats.org/drawingml/2006/picture">
+                <pic:pic xmlns:pic="http://schemas.openxmlformats.org/drawingml/2006/picture">
+                  <pic:nvPicPr>
+                    <pic:cNvPr id="1483612815" name="Picture 1" descr="A graph of a training set&#10;&#10;Description automatically generated with medium confidence"/>
+                    <pic:cNvPicPr/>
+                  </pic:nvPicPr>
+                  <pic:blipFill>
+                    <a:blip r:embed="rId8"/>
+                    <a:stretch>
+                      <a:fillRect/>
+                    </a:stretch>
+                  </pic:blipFill>
+                  <pic:spPr>
+                    <a:xfrm>
+                      <a:off x="0" y="0"/>
+                      <a:ext cx="2678697" cy="2009023"/>
+                    </a:xfrm>
+                    <a:prstGeom prst="rect">
+                      <a:avLst/>
+                    </a:prstGeom>
+                  </pic:spPr>
+                </pic:pic>
+              </a:graphicData>
+            </a:graphic>
+          </wp:inline>
+        </w:drawing>
+      </w:r>
+    </w:p>
+    <w:p>
+      <w:pPr>
+        <w:rPr>
+          <w:sz w:val="20"/>
+          <w:szCs w:val="20"/>
+        </w:rPr>
+      </w:pPr>
+      <w:r>
+        <w:rPr>
+          <w:sz w:val="20"/>
+          <w:szCs w:val="20"/>
+        </w:rPr>
+        <w:t xml:space="preserve">Fig: </w:t>
+      </w:r>
+      <w:r>
+        <w:rPr>
+          <w:sz w:val="20"/>
+          <w:szCs w:val="20"/>
+        </w:rPr>
+        <w:t>SVC curve for Training vs CV score</w:t>
+      </w:r>
+    </w:p>
+    <w:p>
+      <w:pPr>
+        <w:rPr>
+          <w:sz w:val="20"/>
+          <w:szCs w:val="20"/>
+        </w:rPr>
+      </w:pPr>
+      <w:r>
+        <w:rPr>
+          <w:sz w:val="20"/>
+          <w:szCs w:val="20"/>
+        </w:rPr>
+        <w:t xml:space="preserve">From the above results, we can say that the model learned well since it performed better on testing, and it can be further improved via a hyperparameter search. </w:t>
+      </w:r>
     </w:p>
     <w:p>
       <w:pPr>
@@ -1692,7 +4391,15 @@
         <w:t>GridSearchCV</w:t>
       </w:r>
       <w:r>
-        <w:t xml:space="preserve"> from the sci-kit learn library was used in order to conduct the hyperparameter search, as this allows us to create a predefined grid of hyperparameters and explore all the combinations</w:t>
+        <w:t xml:space="preserve"> from the sci-kit learn library was used </w:t>
+      </w:r>
+      <w:proofErr w:type="gramStart"/>
+      <w:r>
+        <w:t>in order to</w:t>
+      </w:r>
+      <w:proofErr w:type="gramEnd"/>
+      <w:r>
+        <w:t xml:space="preserve"> conduct the hyperparameter search, as this allows us to create a predefined grid of hyperparameters and explore all the combinations</w:t>
       </w:r>
       <w:r>
         <w:t xml:space="preserve"> in order to find the best possible parameters</w:t>
@@ -1734,6 +4441,7 @@
           <w:bCs/>
           <w:u w:val="single"/>
         </w:rPr>
+        <w:lastRenderedPageBreak/>
         <w:t>Logistic regression</w:t>
       </w:r>
     </w:p>
@@ -1857,7 +4565,15 @@
         <w:t xml:space="preserve">Solver: </w:t>
       </w:r>
       <w:r>
-        <w:t>Algorithm for optimization examined included ['liblinear', 'saga'].</w:t>
+        <w:t>Algorithm for optimization examined included ['</w:t>
+      </w:r>
+      <w:proofErr w:type="spellStart"/>
+      <w:r>
+        <w:t>liblinear</w:t>
+      </w:r>
+      <w:proofErr w:type="spellEnd"/>
+      <w:r>
+        <w:t>', 'saga'].</w:t>
       </w:r>
     </w:p>
     <w:p>
@@ -1869,6 +4585,8 @@
       <w:r>
         <w:t xml:space="preserve">Different solvers have different computational efficiencies depending on data size and structure. </w:t>
       </w:r>
+      <w:proofErr w:type="spellStart"/>
+      <w:proofErr w:type="gramStart"/>
       <w:r>
         <w:rPr>
           <w:i/>
@@ -1876,12 +4594,21 @@
         </w:rPr>
         <w:t>Liblinear</w:t>
       </w:r>
+      <w:proofErr w:type="spellEnd"/>
       <w:r>
         <w:rPr>
           <w:i/>
           <w:iCs/>
         </w:rPr>
-        <w:t>()</w:t>
+        <w:t>(</w:t>
+      </w:r>
+      <w:proofErr w:type="gramEnd"/>
+      <w:r>
+        <w:rPr>
+          <w:i/>
+          <w:iCs/>
+        </w:rPr>
+        <w:t>)</w:t>
       </w:r>
       <w:r>
         <w:t xml:space="preserve">, performs better on smaller datasets, saga is better suited for larger ones. </w:t>
@@ -1909,7 +4636,23 @@
           <w:b/>
           <w:bCs/>
         </w:rPr>
-        <w:t xml:space="preserve">Max Iter: </w:t>
+        <w:t xml:space="preserve">Max </w:t>
+      </w:r>
+      <w:proofErr w:type="spellStart"/>
+      <w:r>
+        <w:rPr>
+          <w:b/>
+          <w:bCs/>
+        </w:rPr>
+        <w:t>Iter</w:t>
+      </w:r>
+      <w:proofErr w:type="spellEnd"/>
+      <w:r>
+        <w:rPr>
+          <w:b/>
+          <w:bCs/>
+        </w:rPr>
+        <w:t xml:space="preserve">: </w:t>
       </w:r>
       <w:r>
         <w:t xml:space="preserve">Maximum iterations allowed for solvers to converge </w:t>
@@ -1977,7 +4720,23 @@
           <w:b/>
           <w:bCs/>
         </w:rPr>
-        <w:t>Best parameters for Logistic Regression: {'C': 0.01, 'max_iter': 100, 'penalty': 'l1', 'solver': 'saga'}</w:t>
+        <w:t>Best parameters for Logistic Regression: {'C': 0.01, '</w:t>
+      </w:r>
+      <w:proofErr w:type="spellStart"/>
+      <w:r>
+        <w:rPr>
+          <w:b/>
+          <w:bCs/>
+        </w:rPr>
+        <w:t>max_iter</w:t>
+      </w:r>
+      <w:proofErr w:type="spellEnd"/>
+      <w:r>
+        <w:rPr>
+          <w:b/>
+          <w:bCs/>
+        </w:rPr>
+        <w:t>': 100, 'penalty': 'l1', 'solver': 'saga'}</w:t>
       </w:r>
       <w:r>
         <w:rPr>
@@ -2060,10 +4819,26 @@
         <w:t>The values e</w:t>
       </w:r>
       <w:r>
-        <w:t>xplored were ['entropy', 'gini'</w:t>
-      </w:r>
-      <w:r>
-        <w:t>, ‘log_loss’</w:t>
+        <w:t>xplored were ['entropy', '</w:t>
+      </w:r>
+      <w:proofErr w:type="spellStart"/>
+      <w:r>
+        <w:t>gini</w:t>
+      </w:r>
+      <w:proofErr w:type="spellEnd"/>
+      <w:r>
+        <w:t>'</w:t>
+      </w:r>
+      <w:r>
+        <w:t>, ‘</w:t>
+      </w:r>
+      <w:proofErr w:type="spellStart"/>
+      <w:r>
+        <w:t>log_loss</w:t>
+      </w:r>
+      <w:proofErr w:type="spellEnd"/>
+      <w:r>
+        <w:t>’</w:t>
       </w:r>
       <w:r>
         <w:t>].</w:t>
@@ -2124,7 +4899,15 @@
         <w:t>trees (higher</w:t>
       </w:r>
       <w:r>
-        <w:t xml:space="preserve"> ‘max_depth’) can model more complex patterns and accurate on the training data, but risk overfitting </w:t>
+        <w:t xml:space="preserve"> ‘</w:t>
+      </w:r>
+      <w:proofErr w:type="spellStart"/>
+      <w:r>
+        <w:t>max_depth</w:t>
+      </w:r>
+      <w:proofErr w:type="spellEnd"/>
+      <w:r>
+        <w:t xml:space="preserve">’) can model more complex patterns and accurate on the training data, but risk overfitting </w:t>
       </w:r>
       <w:r>
         <w:t xml:space="preserve">due </w:t>
@@ -2182,7 +4965,15 @@
         <w:t>Classifier:</w:t>
       </w:r>
       <w:r>
-        <w:t xml:space="preserve"> {'criterion': 'entropy', 'max_depth': 7}</w:t>
+        <w:t xml:space="preserve"> {'criterion': 'entropy', '</w:t>
+      </w:r>
+      <w:proofErr w:type="spellStart"/>
+      <w:r>
+        <w:t>max_depth</w:t>
+      </w:r>
+      <w:proofErr w:type="spellEnd"/>
+      <w:r>
+        <w:t>': 7}</w:t>
       </w:r>
     </w:p>
     <w:p>
@@ -2363,9 +5154,11 @@
       <w:r>
         <w:t>Radial Basis Function (</w:t>
       </w:r>
+      <w:proofErr w:type="spellStart"/>
       <w:r>
         <w:t>rbf</w:t>
       </w:r>
+      <w:proofErr w:type="spellEnd"/>
       <w:r>
         <w:t>)</w:t>
       </w:r>
@@ -2394,7 +5187,15 @@
         <w:t xml:space="preserve"> Parameters explored were </w:t>
       </w:r>
       <w:r>
-        <w:t>['linear', 'rbf', 'poly']</w:t>
+        <w:t>['linear', '</w:t>
+      </w:r>
+      <w:proofErr w:type="spellStart"/>
+      <w:r>
+        <w:t>rbf</w:t>
+      </w:r>
+      <w:proofErr w:type="spellEnd"/>
+      <w:r>
+        <w:t>', 'poly']</w:t>
       </w:r>
       <w:r>
         <w:t>.</w:t>
@@ -2418,6 +5219,7 @@
           <w:b/>
           <w:bCs/>
         </w:rPr>
+        <w:lastRenderedPageBreak/>
         <w:t xml:space="preserve">Degree: </w:t>
       </w:r>
       <w:r>
@@ -2602,10 +5404,26 @@
         <w:t xml:space="preserve">Same as decision tree </w:t>
       </w:r>
       <w:r>
-        <w:t>A function to measure the quality of a split. Explored values were ['entropy', 'gini'</w:t>
-      </w:r>
-      <w:r>
-        <w:t>, ‘log_loss’].</w:t>
+        <w:t>A function to measure the quality of a split. Explored values were ['entropy', '</w:t>
+      </w:r>
+      <w:proofErr w:type="spellStart"/>
+      <w:r>
+        <w:t>gini</w:t>
+      </w:r>
+      <w:proofErr w:type="spellEnd"/>
+      <w:r>
+        <w:t>'</w:t>
+      </w:r>
+      <w:r>
+        <w:t>, ‘</w:t>
+      </w:r>
+      <w:proofErr w:type="spellStart"/>
+      <w:r>
+        <w:t>log_loss</w:t>
+      </w:r>
+      <w:proofErr w:type="spellEnd"/>
+      <w:r>
+        <w:t>’].</w:t>
       </w:r>
     </w:p>
     <w:p>
@@ -2640,6 +5458,7 @@
           <w:tab w:val="left" w:pos="1080"/>
         </w:tabs>
       </w:pPr>
+      <w:proofErr w:type="spellStart"/>
       <w:r>
         <w:rPr>
           <w:b/>
@@ -2647,6 +5466,7 @@
         </w:rPr>
         <w:t>n_estimators</w:t>
       </w:r>
+      <w:proofErr w:type="spellEnd"/>
       <w:r>
         <w:rPr>
           <w:b/>
@@ -2683,6 +5503,7 @@
           <w:tab w:val="left" w:pos="1080"/>
         </w:tabs>
       </w:pPr>
+      <w:proofErr w:type="spellStart"/>
       <w:r>
         <w:rPr>
           <w:b/>
@@ -2690,6 +5511,7 @@
         </w:rPr>
         <w:t>max_depth</w:t>
       </w:r>
+      <w:proofErr w:type="spellEnd"/>
       <w:r>
         <w:t xml:space="preserve"> </w:t>
       </w:r>
@@ -2765,7 +5587,23 @@
         <w:t>Classifier:</w:t>
       </w:r>
       <w:r>
-        <w:t xml:space="preserve"> {'max_depth': 5, 'n_estimators': 10}</w:t>
+        <w:t xml:space="preserve"> {'</w:t>
+      </w:r>
+      <w:proofErr w:type="spellStart"/>
+      <w:r>
+        <w:t>max_depth</w:t>
+      </w:r>
+      <w:proofErr w:type="spellEnd"/>
+      <w:r>
+        <w:t>': 5, '</w:t>
+      </w:r>
+      <w:proofErr w:type="spellStart"/>
+      <w:r>
+        <w:t>n_estimators</w:t>
+      </w:r>
+      <w:proofErr w:type="spellEnd"/>
+      <w:r>
+        <w:t>': 10}</w:t>
       </w:r>
       <w:r>
         <w:t>.</w:t>
@@ -2818,7 +5656,15 @@
         <w:ind w:firstLine="360"/>
       </w:pPr>
       <w:r>
-        <w:t>Logistic Regression achieved an accuracy of 93.59%, with high precision and recall, making it a good choice for balanced performance. The Decision Tree Classifier, with a maximum depth of 7 and the 'entropy' criterion, delivered perfect accuracy and ideal precision, recall, and F1 scores. The Random Forest Classifier, featuring a maximum depth of 5 and 10 estimators, also achieved perfection in all metrics. Gaussian Naive Bayes (GaussianNB) exhibited good performance with an accuracy of 88.54% and reasonable precision, recall, and F1 score. The Support Vector Classifier (SVC), using a polynomial kernel with a 'C' value of 0.25 and degree 3, achieved perfect results in all evaluation metrics. Finally, the AdaBoost Classifier, with a learning rate of 1 and 50 estimators, also demonstrated exceptional performance with perfect accuracy, precision, recall, and F1 score.</w:t>
+        <w:t>Logistic Regression achieved an accuracy of 93.59%, with high precision and recall, making it a good choice for balanced performance. The Decision Tree Classifier, with a maximum depth of 7 and the 'entropy' criterion, delivered perfect accuracy and ideal precision, recall, and F1 scores. The Random Forest Classifier, featuring a maximum depth of 5 and 10 estimators, also achieved perfection in all metrics. Gaussian Naive Bayes (</w:t>
+      </w:r>
+      <w:proofErr w:type="spellStart"/>
+      <w:r>
+        <w:t>GaussianNB</w:t>
+      </w:r>
+      <w:proofErr w:type="spellEnd"/>
+      <w:r>
+        <w:t>) exhibited good performance with an accuracy of 88.54% and reasonable precision, recall, and F1 score. The Support Vector Classifier (SVC), using a polynomial kernel with a 'C' value of 0.25 and degree 3, achieved perfect results in all evaluation metrics. Finally, the AdaBoost Classifier, with a learning rate of 1 and 50 estimators, also demonstrated exceptional performance with perfect accuracy, precision, recall, and F1 score.</w:t>
       </w:r>
     </w:p>
     <w:p>
@@ -2852,7 +5698,11 @@
     </w:p>
     <w:p>
       <w:r>
-        <w:t>In conclusion, a comprehensive evaluation of various classification algorithms was conducted to analyze their performance on a given dataset. Logistic Regression proved to be a strong contender, boasting a commendable accuracy of 93.59%, along with high precision and recall values, making it a suitable choice for tasks requiring balanced performance.</w:t>
+        <w:t xml:space="preserve">In conclusion, a comprehensive evaluation of various classification algorithms was conducted to analyze their performance on a given dataset. Logistic Regression proved to be a strong </w:t>
+      </w:r>
+      <w:r>
+        <w:lastRenderedPageBreak/>
+        <w:t>contender, boasting a commendable accuracy of 93.59%, along with high precision and recall values, making it a suitable choice for tasks requiring balanced performance.</w:t>
       </w:r>
     </w:p>
     <w:p>
@@ -2953,7 +5803,15 @@
         <w:t>1</w:t>
       </w:r>
       <w:r>
-        <w:t xml:space="preserve">] – fun guyz </w:t>
+        <w:t xml:space="preserve">] – fun </w:t>
+      </w:r>
+      <w:proofErr w:type="spellStart"/>
+      <w:r>
+        <w:t>guyz</w:t>
+      </w:r>
+      <w:proofErr w:type="spellEnd"/>
+      <w:r>
+        <w:t xml:space="preserve"> </w:t>
       </w:r>
     </w:p>
     <w:p/>
@@ -2968,7 +5826,7 @@
           <w:rStyle w:val="Hyperlink"/>
         </w:rPr>
       </w:pPr>
-      <w:hyperlink r:id="rId5" w:history="1">
+      <w:hyperlink r:id="rId9" w:history="1">
         <w:r>
           <w:rPr>
             <w:rStyle w:val="Hyperlink"/>
@@ -2981,7 +5839,7 @@
       <w:r>
         <w:t xml:space="preserve">[3]. </w:t>
       </w:r>
-      <w:hyperlink r:id="rId6" w:history="1">
+      <w:hyperlink r:id="rId10" w:history="1">
         <w:r>
           <w:rPr>
             <w:rStyle w:val="Hyperlink"/>
@@ -3183,11 +6041,103 @@
       </w:pPr>
     </w:lvl>
   </w:abstractNum>
+  <w:abstractNum w:abstractNumId="2" w15:restartNumberingAfterBreak="0">
+    <w:nsid w:val="74397120"/>
+    <w:multiLevelType w:val="hybridMultilevel"/>
+    <w:tmpl w:val="F8FEE230"/>
+    <w:lvl w:ilvl="0" w:tplc="1009000F">
+      <w:start w:val="1"/>
+      <w:numFmt w:val="decimal"/>
+      <w:lvlText w:val="%1."/>
+      <w:lvlJc w:val="left"/>
+      <w:pPr>
+        <w:ind w:left="720" w:hanging="360"/>
+      </w:pPr>
+      <w:rPr>
+        <w:rFonts w:hint="default"/>
+      </w:rPr>
+    </w:lvl>
+    <w:lvl w:ilvl="1" w:tplc="10090019">
+      <w:start w:val="1"/>
+      <w:numFmt w:val="lowerLetter"/>
+      <w:lvlText w:val="%2."/>
+      <w:lvlJc w:val="left"/>
+      <w:pPr>
+        <w:ind w:left="1440" w:hanging="360"/>
+      </w:pPr>
+    </w:lvl>
+    <w:lvl w:ilvl="2" w:tplc="1009001B">
+      <w:start w:val="1"/>
+      <w:numFmt w:val="lowerRoman"/>
+      <w:lvlText w:val="%3."/>
+      <w:lvlJc w:val="right"/>
+      <w:pPr>
+        <w:ind w:left="2160" w:hanging="180"/>
+      </w:pPr>
+    </w:lvl>
+    <w:lvl w:ilvl="3" w:tplc="1009000F" w:tentative="1">
+      <w:start w:val="1"/>
+      <w:numFmt w:val="decimal"/>
+      <w:lvlText w:val="%4."/>
+      <w:lvlJc w:val="left"/>
+      <w:pPr>
+        <w:ind w:left="2880" w:hanging="360"/>
+      </w:pPr>
+    </w:lvl>
+    <w:lvl w:ilvl="4" w:tplc="10090019" w:tentative="1">
+      <w:start w:val="1"/>
+      <w:numFmt w:val="lowerLetter"/>
+      <w:lvlText w:val="%5."/>
+      <w:lvlJc w:val="left"/>
+      <w:pPr>
+        <w:ind w:left="3600" w:hanging="360"/>
+      </w:pPr>
+    </w:lvl>
+    <w:lvl w:ilvl="5" w:tplc="1009001B" w:tentative="1">
+      <w:start w:val="1"/>
+      <w:numFmt w:val="lowerRoman"/>
+      <w:lvlText w:val="%6."/>
+      <w:lvlJc w:val="right"/>
+      <w:pPr>
+        <w:ind w:left="4320" w:hanging="180"/>
+      </w:pPr>
+    </w:lvl>
+    <w:lvl w:ilvl="6" w:tplc="1009000F" w:tentative="1">
+      <w:start w:val="1"/>
+      <w:numFmt w:val="decimal"/>
+      <w:lvlText w:val="%7."/>
+      <w:lvlJc w:val="left"/>
+      <w:pPr>
+        <w:ind w:left="5040" w:hanging="360"/>
+      </w:pPr>
+    </w:lvl>
+    <w:lvl w:ilvl="7" w:tplc="10090019" w:tentative="1">
+      <w:start w:val="1"/>
+      <w:numFmt w:val="lowerLetter"/>
+      <w:lvlText w:val="%8."/>
+      <w:lvlJc w:val="left"/>
+      <w:pPr>
+        <w:ind w:left="5760" w:hanging="360"/>
+      </w:pPr>
+    </w:lvl>
+    <w:lvl w:ilvl="8" w:tplc="1009001B" w:tentative="1">
+      <w:start w:val="1"/>
+      <w:numFmt w:val="lowerRoman"/>
+      <w:lvlText w:val="%9."/>
+      <w:lvlJc w:val="right"/>
+      <w:pPr>
+        <w:ind w:left="6480" w:hanging="180"/>
+      </w:pPr>
+    </w:lvl>
+  </w:abstractNum>
   <w:num w:numId="1" w16cid:durableId="383410330">
     <w:abstractNumId w:val="1"/>
   </w:num>
   <w:num w:numId="2" w16cid:durableId="1622570293">
     <w:abstractNumId w:val="0"/>
+  </w:num>
+  <w:num w:numId="3" w16cid:durableId="229538530">
+    <w:abstractNumId w:val="2"/>
   </w:num>
 </w:numbering>
 </file>
@@ -3588,7 +6538,7 @@
   <w:style w:type="paragraph" w:default="1" w:styleId="Normal">
     <w:name w:val="Normal"/>
     <w:qFormat/>
-    <w:rsid w:val="005F06FD"/>
+    <w:rsid w:val="00CF0A14"/>
   </w:style>
   <w:style w:type="character" w:default="1" w:styleId="DefaultParagraphFont">
     <w:name w:val="Default Paragraph Font"/>
@@ -3662,6 +6612,52 @@
       <w:color w:val="954F72" w:themeColor="followedHyperlink"/>
       <w:u w:val="single"/>
     </w:rPr>
+  </w:style>
+  <w:style w:type="character" w:customStyle="1" w:styleId="mord">
+    <w:name w:val="mord"/>
+    <w:basedOn w:val="DefaultParagraphFont"/>
+    <w:rsid w:val="004B6793"/>
+  </w:style>
+  <w:style w:type="character" w:customStyle="1" w:styleId="mrel">
+    <w:name w:val="mrel"/>
+    <w:basedOn w:val="DefaultParagraphFont"/>
+    <w:rsid w:val="004B6793"/>
+  </w:style>
+  <w:style w:type="character" w:customStyle="1" w:styleId="mbin">
+    <w:name w:val="mbin"/>
+    <w:basedOn w:val="DefaultParagraphFont"/>
+    <w:rsid w:val="004B6793"/>
+  </w:style>
+  <w:style w:type="character" w:customStyle="1" w:styleId="vlist-s">
+    <w:name w:val="vlist-s"/>
+    <w:basedOn w:val="DefaultParagraphFont"/>
+    <w:rsid w:val="004B6793"/>
+  </w:style>
+  <w:style w:type="character" w:styleId="PlaceholderText">
+    <w:name w:val="Placeholder Text"/>
+    <w:basedOn w:val="DefaultParagraphFont"/>
+    <w:uiPriority w:val="99"/>
+    <w:semiHidden/>
+    <w:rsid w:val="004B6793"/>
+    <w:rPr>
+      <w:color w:val="808080"/>
+    </w:rPr>
+  </w:style>
+  <w:style w:type="table" w:styleId="TableGrid">
+    <w:name w:val="Table Grid"/>
+    <w:basedOn w:val="TableNormal"/>
+    <w:uiPriority w:val="39"/>
+    <w:rsid w:val="00473E6C"/>
+    <w:tblPr>
+      <w:tblBorders>
+        <w:top w:val="single" w:sz="4" w:space="0" w:color="auto"/>
+        <w:left w:val="single" w:sz="4" w:space="0" w:color="auto"/>
+        <w:bottom w:val="single" w:sz="4" w:space="0" w:color="auto"/>
+        <w:right w:val="single" w:sz="4" w:space="0" w:color="auto"/>
+        <w:insideH w:val="single" w:sz="4" w:space="0" w:color="auto"/>
+        <w:insideV w:val="single" w:sz="4" w:space="0" w:color="auto"/>
+      </w:tblBorders>
+    </w:tblPr>
   </w:style>
 </w:styles>
 </file>

</xml_diff>

<commit_message>
do references, update comments on main.py printing.py
</commit_message>
<xml_diff>
--- a/mushroom.docx
+++ b/mushroom.docx
@@ -2,11 +2,6 @@
 <file path=word/document.xml><?xml version="1.0" encoding="utf-8"?>
 <w:document xmlns:wpc="http://schemas.microsoft.com/office/word/2010/wordprocessingCanvas" xmlns:cx="http://schemas.microsoft.com/office/drawing/2014/chartex" xmlns:cx1="http://schemas.microsoft.com/office/drawing/2015/9/8/chartex" xmlns:cx2="http://schemas.microsoft.com/office/drawing/2015/10/21/chartex" xmlns:cx3="http://schemas.microsoft.com/office/drawing/2016/5/9/chartex" xmlns:cx4="http://schemas.microsoft.com/office/drawing/2016/5/10/chartex" xmlns:cx5="http://schemas.microsoft.com/office/drawing/2016/5/11/chartex" xmlns:cx6="http://schemas.microsoft.com/office/drawing/2016/5/12/chartex" xmlns:cx7="http://schemas.microsoft.com/office/drawing/2016/5/13/chartex" xmlns:cx8="http://schemas.microsoft.com/office/drawing/2016/5/14/chartex" xmlns:mc="http://schemas.openxmlformats.org/markup-compatibility/2006" xmlns:aink="http://schemas.microsoft.com/office/drawing/2016/ink" xmlns:am3d="http://schemas.microsoft.com/office/drawing/2017/model3d" xmlns:o="urn:schemas-microsoft-com:office:office" xmlns:oel="http://schemas.microsoft.com/office/2019/extlst" xmlns:r="http://schemas.openxmlformats.org/officeDocument/2006/relationships" xmlns:m="http://schemas.openxmlformats.org/officeDocument/2006/math" xmlns:v="urn:schemas-microsoft-com:vml" xmlns:wp14="http://schemas.microsoft.com/office/word/2010/wordprocessingDrawing" xmlns:wp="http://schemas.openxmlformats.org/drawingml/2006/wordprocessingDrawing" xmlns:w10="urn:schemas-microsoft-com:office:word" xmlns:w="http://schemas.openxmlformats.org/wordprocessingml/2006/main" xmlns:w14="http://schemas.microsoft.com/office/word/2010/wordml" xmlns:w15="http://schemas.microsoft.com/office/word/2012/wordml" xmlns:w16cex="http://schemas.microsoft.com/office/word/2018/wordml/cex" xmlns:w16cid="http://schemas.microsoft.com/office/word/2016/wordml/cid" xmlns:w16="http://schemas.microsoft.com/office/word/2018/wordml" xmlns:w16sdtdh="http://schemas.microsoft.com/office/word/2020/wordml/sdtdatahash" xmlns:w16se="http://schemas.microsoft.com/office/word/2015/wordml/symex" xmlns:wpg="http://schemas.microsoft.com/office/word/2010/wordprocessingGroup" xmlns:wpi="http://schemas.microsoft.com/office/word/2010/wordprocessingInk" xmlns:wne="http://schemas.microsoft.com/office/word/2006/wordml" xmlns:wps="http://schemas.microsoft.com/office/word/2010/wordprocessingShape" mc:Ignorable="w14 w15 w16se w16cid w16 w16cex w16sdtdh wp14">
   <w:body>
-    <w:p>
-      <w:pPr>
-        <w:keepNext/>
-      </w:pPr>
-    </w:p>
     <w:p>
       <w:pPr>
         <w:jc w:val="center"/>
@@ -215,7 +210,7 @@
                     </pic:cNvPicPr>
                   </pic:nvPicPr>
                   <pic:blipFill>
-                    <a:blip r:embed="rId5" cstate="print">
+                    <a:blip r:embed="rId6" cstate="print">
                       <a:extLst>
                         <a:ext uri="{28A0092B-C50C-407E-A947-70E740481C1C}">
                           <a14:useLocalDpi xmlns:a14="http://schemas.microsoft.com/office/drawing/2010/main" val="0"/>
@@ -281,6 +276,9 @@
       </w:r>
       <w:r>
         <w:t xml:space="preserve"> </w:t>
+      </w:r>
+      <w:r>
+        <w:t>[3]</w:t>
       </w:r>
     </w:p>
     <w:p/>
@@ -524,6 +522,7 @@
       <w:r>
         <w:t xml:space="preserve">. The dataset was explored for the existence of duplicate values.  To address the number of duplicate rows in the dataset the </w:t>
       </w:r>
+      <w:proofErr w:type="gramStart"/>
       <w:r>
         <w:rPr>
           <w:i/>
@@ -536,29 +535,62 @@
           <w:i/>
           <w:iCs/>
         </w:rPr>
-        <w:t>()</w:t>
-      </w:r>
-      <w:r>
-        <w:t xml:space="preserve"> function was used.  This </w:t>
-      </w:r>
-      <w:r>
-        <w:t>identifies rows with the same values in all columns.</w:t>
-      </w:r>
-      <w:r>
-        <w:t xml:space="preserve">  </w:t>
-      </w:r>
-      <w:r>
-        <w:t>These duplicate rows are removed from the dataset by dropping the rows</w:t>
-      </w:r>
-      <w:r>
-        <w:t xml:space="preserve"> with the </w:t>
-      </w:r>
+        <w:t>(</w:t>
+      </w:r>
+      <w:proofErr w:type="gramEnd"/>
       <w:r>
         <w:rPr>
           <w:i/>
           <w:iCs/>
         </w:rPr>
-        <w:t>drop_duplicates()</w:t>
+        <w:t>)</w:t>
+      </w:r>
+      <w:r>
+        <w:t xml:space="preserve"> function was used.  This </w:t>
+      </w:r>
+      <w:r>
+        <w:t>identifies rows with the same values in all columns.</w:t>
+      </w:r>
+      <w:r>
+        <w:t xml:space="preserve">  </w:t>
+      </w:r>
+      <w:r>
+        <w:t>These duplicate rows are removed from the dataset by dropping the rows</w:t>
+      </w:r>
+      <w:r>
+        <w:t xml:space="preserve"> with the </w:t>
+      </w:r>
+      <w:proofErr w:type="spellStart"/>
+      <w:r>
+        <w:rPr>
+          <w:i/>
+          <w:iCs/>
+        </w:rPr>
+        <w:t>drop_</w:t>
+      </w:r>
+      <w:proofErr w:type="gramStart"/>
+      <w:r>
+        <w:rPr>
+          <w:i/>
+          <w:iCs/>
+        </w:rPr>
+        <w:t>duplicates</w:t>
+      </w:r>
+      <w:proofErr w:type="spellEnd"/>
+      <w:r>
+        <w:rPr>
+          <w:i/>
+          <w:iCs/>
+        </w:rPr>
+        <w:t>(</w:t>
+      </w:r>
+      <w:proofErr w:type="gramEnd"/>
+      <w:r>
+        <w:rPr>
+          <w:i/>
+          <w:iCs/>
+        </w:rPr>
+        <w:t>)</w:t>
       </w:r>
       <w:r>
         <w:t xml:space="preserve"> function</w:t>
@@ -572,92 +604,98 @@
         <w:ind w:firstLine="720"/>
       </w:pPr>
       <w:r>
+        <w:t>Continuing our data refinement process</w:t>
+      </w:r>
+      <w:r>
+        <w:t>,</w:t>
+      </w:r>
+      <w:r>
+        <w:t xml:space="preserve"> </w:t>
+      </w:r>
+      <w:r>
+        <w:t xml:space="preserve">a small function </w:t>
+      </w:r>
+      <w:r>
+        <w:t>was used on</w:t>
+      </w:r>
+      <w:r>
+        <w:t xml:space="preserve"> </w:t>
+      </w:r>
+      <w:r>
+        <w:t xml:space="preserve">the data </w:t>
+      </w:r>
+      <w:r>
+        <w:t>to</w:t>
+      </w:r>
+      <w:r>
+        <w:t xml:space="preserve"> quickly check</w:t>
+      </w:r>
+      <w:r>
+        <w:t xml:space="preserve"> </w:t>
+      </w:r>
+      <w:r>
+        <w:t>for null values</w:t>
+      </w:r>
+      <w:r>
+        <w:t xml:space="preserve">. </w:t>
+      </w:r>
+      <w:r>
+        <w:t xml:space="preserve">The conclusion was </w:t>
+      </w:r>
+      <w:r>
+        <w:t>that only 1 column had missing values</w:t>
+      </w:r>
+      <w:r>
+        <w:t xml:space="preserve">.  The </w:t>
+      </w:r>
+      <w:r>
+        <w:t xml:space="preserve">one </w:t>
+      </w:r>
+      <w:r>
         <w:lastRenderedPageBreak/>
-        <w:t>Continuing our data refinement process</w:t>
-      </w:r>
-      <w:r>
-        <w:t>,</w:t>
+        <w:t>column was labelled ‘stalk-root’ with a total of 2480 missing values.  Since</w:t>
+      </w:r>
+      <w:r>
+        <w:t xml:space="preserve">, </w:t>
+      </w:r>
+      <w:r>
+        <w:t xml:space="preserve">the entire dataset contained 8416 </w:t>
+      </w:r>
+      <w:r>
+        <w:t xml:space="preserve">samples this resulted in </w:t>
+      </w:r>
+      <w:r>
+        <w:t xml:space="preserve">a significant portion of the data that would require data </w:t>
+      </w:r>
+      <w:r>
+        <w:t>imputation</w:t>
+      </w:r>
+      <w:r>
+        <w:t xml:space="preserve">.  This is </w:t>
+      </w:r>
+      <w:r>
+        <w:t>the process of filling in missing or null values with estimated or predicted values.</w:t>
       </w:r>
       <w:r>
         <w:t xml:space="preserve"> </w:t>
       </w:r>
       <w:r>
-        <w:t xml:space="preserve">a small function </w:t>
-      </w:r>
-      <w:r>
-        <w:t>was used on</w:t>
+        <w:t>Given that</w:t>
+      </w:r>
+      <w:r>
+        <w:t xml:space="preserve"> the 29% of the data in this column would need to be altered and inevitably affect the model’s precision, the column was </w:t>
+      </w:r>
+      <w:r>
+        <w:t>dropped</w:t>
+      </w:r>
+      <w:r>
+        <w:t>.</w:t>
+      </w:r>
+      <w:r>
+        <w:t>[4]</w:t>
       </w:r>
       <w:r>
         <w:t xml:space="preserve"> </w:t>
-      </w:r>
-      <w:r>
-        <w:t xml:space="preserve">the data </w:t>
-      </w:r>
-      <w:r>
-        <w:t>to</w:t>
-      </w:r>
-      <w:r>
-        <w:t xml:space="preserve"> quickly check</w:t>
-      </w:r>
-      <w:r>
-        <w:t xml:space="preserve"> </w:t>
-      </w:r>
-      <w:r>
-        <w:t>for null values</w:t>
-      </w:r>
-      <w:r>
-        <w:t xml:space="preserve">. </w:t>
-      </w:r>
-      <w:r>
-        <w:t xml:space="preserve">The conclusion was </w:t>
-      </w:r>
-      <w:r>
-        <w:t>that only 1 column had missing values</w:t>
-      </w:r>
-      <w:r>
-        <w:t xml:space="preserve">.  The </w:t>
-      </w:r>
-      <w:r>
-        <w:t xml:space="preserve">one </w:t>
-      </w:r>
-      <w:r>
-        <w:t>column was labelled ‘stalk-root’ with a total of 2480 missing values.  Since</w:t>
-      </w:r>
-      <w:r>
-        <w:t xml:space="preserve">, </w:t>
-      </w:r>
-      <w:r>
-        <w:t xml:space="preserve">the entire dataset contained 8416 </w:t>
-      </w:r>
-      <w:r>
-        <w:t xml:space="preserve">samples this resulted in </w:t>
-      </w:r>
-      <w:r>
-        <w:t xml:space="preserve">a significant portion of the data that would require data </w:t>
-      </w:r>
-      <w:r>
-        <w:t>imputation</w:t>
-      </w:r>
-      <w:r>
-        <w:t xml:space="preserve">.  This is </w:t>
-      </w:r>
-      <w:r>
-        <w:t>the process of filling in missing or null values with estimated or predicted values.</w:t>
-      </w:r>
-      <w:r>
-        <w:t xml:space="preserve"> </w:t>
-      </w:r>
-      <w:r>
-        <w:t>Given that</w:t>
-      </w:r>
-      <w:r>
-        <w:t xml:space="preserve"> the 29% of the data in this column would need to be altered and inevitably affect the model’s precision, the column was </w:t>
-      </w:r>
-      <w:r>
-        <w:t>dropped</w:t>
-      </w:r>
-      <w:r>
-        <w:t xml:space="preserve">. </w:t>
       </w:r>
     </w:p>
     <w:p>
@@ -872,7 +910,7 @@
                     </pic:cNvPicPr>
                   </pic:nvPicPr>
                   <pic:blipFill>
-                    <a:blip r:embed="rId6">
+                    <a:blip r:embed="rId7">
                       <a:extLst>
                         <a:ext uri="{28A0092B-C50C-407E-A947-70E740481C1C}">
                           <a14:useLocalDpi xmlns:a14="http://schemas.microsoft.com/office/drawing/2010/main" val="0"/>
@@ -962,69 +1000,108 @@
       <w:r>
         <w:t xml:space="preserve"> </w:t>
       </w:r>
+      <w:proofErr w:type="spellStart"/>
+      <w:proofErr w:type="gramStart"/>
       <w:r>
         <w:rPr>
           <w:i/>
           <w:iCs/>
         </w:rPr>
-        <w:t>LabelEncoder()</w:t>
-      </w:r>
-      <w:r>
-        <w:t>,</w:t>
-      </w:r>
-      <w:r>
-        <w:t xml:space="preserve"> from the Sci-kit learn library</w:t>
-      </w:r>
-      <w:r>
-        <w:t xml:space="preserve">, </w:t>
-      </w:r>
-      <w:r>
-        <w:t xml:space="preserve">to convert </w:t>
-      </w:r>
-      <w:r>
-        <w:t xml:space="preserve">the </w:t>
-      </w:r>
-      <w:r>
-        <w:t xml:space="preserve">categorical/text data into numerical values. The mappings from </w:t>
-      </w:r>
-      <w:r>
-        <w:t xml:space="preserve">the </w:t>
-      </w:r>
-      <w:r>
-        <w:t>original</w:t>
-      </w:r>
-      <w:r>
-        <w:t xml:space="preserve"> values</w:t>
-      </w:r>
-      <w:r>
-        <w:t xml:space="preserve"> to numbers are stored in a dictionary structure(map) </w:t>
-      </w:r>
-      <w:r>
-        <w:t>to</w:t>
-      </w:r>
-      <w:r>
-        <w:t xml:space="preserve"> utilize them for future tasks. </w:t>
-      </w:r>
-    </w:p>
-    <w:p>
-      <w:pPr>
-        <w:ind w:firstLine="720"/>
-      </w:pPr>
-      <w:r>
-        <w:t xml:space="preserve">To </w:t>
-      </w:r>
-      <w:r>
-        <w:t>continue with</w:t>
-      </w:r>
-      <w:r>
-        <w:t xml:space="preserve"> preprocess the data, </w:t>
-      </w:r>
+        <w:t>LabelEncoder</w:t>
+      </w:r>
+      <w:proofErr w:type="spellEnd"/>
       <w:r>
         <w:rPr>
           <w:i/>
           <w:iCs/>
         </w:rPr>
-        <w:t>StandardScaler()</w:t>
+        <w:t>(</w:t>
+      </w:r>
+      <w:proofErr w:type="gramEnd"/>
+      <w:r>
+        <w:rPr>
+          <w:i/>
+          <w:iCs/>
+        </w:rPr>
+        <w:t>)</w:t>
+      </w:r>
+      <w:r>
+        <w:t>,</w:t>
+      </w:r>
+      <w:r>
+        <w:t xml:space="preserve"> from the Sci-kit learn library</w:t>
+      </w:r>
+      <w:r>
+        <w:t xml:space="preserve">, </w:t>
+      </w:r>
+      <w:r>
+        <w:t xml:space="preserve">to convert </w:t>
+      </w:r>
+      <w:r>
+        <w:t xml:space="preserve">the </w:t>
+      </w:r>
+      <w:r>
+        <w:t xml:space="preserve">categorical/text data into numerical values. The mappings from </w:t>
+      </w:r>
+      <w:r>
+        <w:t xml:space="preserve">the </w:t>
+      </w:r>
+      <w:r>
+        <w:t>original</w:t>
+      </w:r>
+      <w:r>
+        <w:t xml:space="preserve"> values</w:t>
+      </w:r>
+      <w:r>
+        <w:t xml:space="preserve"> to numbers are stored in a dictionary structure(map) </w:t>
+      </w:r>
+      <w:r>
+        <w:t>to</w:t>
+      </w:r>
+      <w:r>
+        <w:t xml:space="preserve"> utilize them for future tasks. </w:t>
+      </w:r>
+      <w:r>
+        <w:t>[5]</w:t>
+      </w:r>
+    </w:p>
+    <w:p>
+      <w:pPr>
+        <w:ind w:firstLine="720"/>
+      </w:pPr>
+      <w:r>
+        <w:t xml:space="preserve">To </w:t>
+      </w:r>
+      <w:r>
+        <w:t>continue with</w:t>
+      </w:r>
+      <w:r>
+        <w:t xml:space="preserve"> preprocess the data, </w:t>
+      </w:r>
+      <w:proofErr w:type="spellStart"/>
+      <w:proofErr w:type="gramStart"/>
+      <w:r>
+        <w:rPr>
+          <w:i/>
+          <w:iCs/>
+        </w:rPr>
+        <w:t>StandardScaler</w:t>
+      </w:r>
+      <w:proofErr w:type="spellEnd"/>
+      <w:r>
+        <w:rPr>
+          <w:i/>
+          <w:iCs/>
+        </w:rPr>
+        <w:t>(</w:t>
+      </w:r>
+      <w:proofErr w:type="gramEnd"/>
+      <w:r>
+        <w:rPr>
+          <w:i/>
+          <w:iCs/>
+        </w:rPr>
+        <w:t>)</w:t>
       </w:r>
       <w:r>
         <w:t xml:space="preserve"> from scikit-learn is used to standardize features</w:t>
@@ -1056,7 +1133,15 @@
         <w:t>Another preprocessing alternative that we use is one hot encoding where a</w:t>
       </w:r>
       <w:r>
-        <w:t>ll the categorical features in the matrix x are one-hot encoded using OneHotEncoder from Scikit-learn, which converts categorical variable(s) into a form that could be provided to</w:t>
+        <w:t xml:space="preserve">ll the categorical features in the matrix x are one-hot encoded using </w:t>
+      </w:r>
+      <w:proofErr w:type="spellStart"/>
+      <w:r>
+        <w:t>OneHotEncoder</w:t>
+      </w:r>
+      <w:proofErr w:type="spellEnd"/>
+      <w:r>
+        <w:t xml:space="preserve"> from Scikit-learn, which converts categorical variable(s) into a form that could be provided to</w:t>
       </w:r>
       <w:r>
         <w:t xml:space="preserve"> the</w:t>
@@ -1068,7 +1153,18 @@
         <w:t xml:space="preserve">we use </w:t>
       </w:r>
       <w:r>
-        <w:t>to do a better job in prediction. The resultant is a DataFrame where each unique category in the original features is expanded into a new binary feature.</w:t>
+        <w:t xml:space="preserve">to do a better job in prediction. The resultant is a </w:t>
+      </w:r>
+      <w:proofErr w:type="spellStart"/>
+      <w:r>
+        <w:t>DataFrame</w:t>
+      </w:r>
+      <w:proofErr w:type="spellEnd"/>
+      <w:r>
+        <w:t xml:space="preserve"> where each unique category in the original features is expanded into a new binary feature.</w:t>
+      </w:r>
+      <w:r>
+        <w:t xml:space="preserve"> [5]</w:t>
       </w:r>
     </w:p>
     <w:p>
@@ -1082,17 +1178,17 @@
         <w:t xml:space="preserve"> </w:t>
       </w:r>
       <w:r>
-        <w:t xml:space="preserve">The training data is utilized to teach the model and allow it to learn the </w:t>
+        <w:t>The training data is utilized to teach the model and allow it to learn the underlying patterns in the dataset. The validation data is employed to fine-tune and optimize the model during its training phase</w:t>
+      </w:r>
+      <w:r>
+        <w:t xml:space="preserve">.  This helps to ensure that the model will </w:t>
+      </w:r>
+      <w:r>
+        <w:t xml:space="preserve">generalizes well to </w:t>
       </w:r>
       <w:r>
         <w:lastRenderedPageBreak/>
-        <w:t>underlying patterns in the dataset. The validation data is employed to fine-tune and optimize the model during its training phase</w:t>
-      </w:r>
-      <w:r>
-        <w:t xml:space="preserve">.  This helps to ensure that the model will </w:t>
-      </w:r>
-      <w:r>
-        <w:t>generalizes well to unseen data</w:t>
+        <w:t>unseen data</w:t>
       </w:r>
       <w:r>
         <w:t xml:space="preserve">.  </w:t>
@@ -1109,6 +1205,9 @@
       <w:r>
         <w:t>measure of its predictive capabilities.</w:t>
       </w:r>
+      <w:r>
+        <w:t>[5]</w:t>
+      </w:r>
     </w:p>
     <w:p>
       <w:pPr>
@@ -1181,8 +1280,37 @@
         <w:t>The division was done using an 80-20 split</w:t>
       </w:r>
       <w:r>
-        <w:t xml:space="preserve"> into four sets labelled x_train, x_test, y_train, y_test</w:t>
-      </w:r>
+        <w:t xml:space="preserve"> into four sets labelled </w:t>
+      </w:r>
+      <w:proofErr w:type="spellStart"/>
+      <w:r>
+        <w:t>x_train</w:t>
+      </w:r>
+      <w:proofErr w:type="spellEnd"/>
+      <w:r>
+        <w:t xml:space="preserve">, </w:t>
+      </w:r>
+      <w:proofErr w:type="spellStart"/>
+      <w:r>
+        <w:t>x_test</w:t>
+      </w:r>
+      <w:proofErr w:type="spellEnd"/>
+      <w:r>
+        <w:t xml:space="preserve">, </w:t>
+      </w:r>
+      <w:proofErr w:type="spellStart"/>
+      <w:r>
+        <w:t>y_train</w:t>
+      </w:r>
+      <w:proofErr w:type="spellEnd"/>
+      <w:r>
+        <w:t xml:space="preserve">, </w:t>
+      </w:r>
+      <w:proofErr w:type="spellStart"/>
+      <w:r>
+        <w:t>y_test</w:t>
+      </w:r>
+      <w:proofErr w:type="spellEnd"/>
       <w:r>
         <w:t>.  This means that 80% is used for training and 20% for the testing.  T</w:t>
       </w:r>
@@ -1329,6 +1457,9 @@
       <w:r>
         <w:t>, Decision Tree Classifier, and Gaussian Naive Bayes—will be explored.</w:t>
       </w:r>
+      <w:r>
+        <w:t>[6]</w:t>
+      </w:r>
     </w:p>
     <w:p>
       <w:pPr>
@@ -1368,6 +1499,9 @@
       <w:r>
         <w:t>.</w:t>
       </w:r>
+      <w:r>
+        <w:t xml:space="preserve"> [6]</w:t>
+      </w:r>
     </w:p>
     <w:p>
       <w:pPr>
@@ -1434,6 +1568,16 @@
       <w:r>
         <w:t xml:space="preserve">Neural Network classifiers are the standard now in the realm of classification models, for their remarkable ability to model complex relationships, non-linear patters within high large scale and high dimensional data. These models are composed of interconnected nodes (neurons) organized into layers, where each connection has an associated weight that is adjusted during training to minimize the error in predictions. NN’s can self-learn features, reducing the need for manual feature engineering. </w:t>
       </w:r>
+    </w:p>
+    <w:p>
+      <w:pPr>
+        <w:ind w:firstLine="360"/>
+      </w:pPr>
+    </w:p>
+    <w:p>
+      <w:pPr>
+        <w:ind w:firstLine="360"/>
+      </w:pPr>
     </w:p>
     <w:p>
       <w:pPr>
@@ -1461,138 +1605,148 @@
           <w:sz w:val="28"/>
           <w:szCs w:val="24"/>
         </w:rPr>
+        <w:t>Model Training and Evaluation</w:t>
+      </w:r>
+    </w:p>
+    <w:p>
+      <w:pPr>
+        <w:ind w:firstLine="360"/>
+      </w:pPr>
+      <w:r>
         <w:lastRenderedPageBreak/>
-        <w:t>Model Training and Evaluation</w:t>
+        <w:t>T</w:t>
+      </w:r>
+      <w:r>
+        <w:t xml:space="preserve">he performance of multiple classification models to determine their </w:t>
+      </w:r>
+      <w:r>
+        <w:t>capability</w:t>
+      </w:r>
+      <w:r>
+        <w:t xml:space="preserve"> </w:t>
+      </w:r>
+      <w:r>
+        <w:t>with</w:t>
+      </w:r>
+      <w:r>
+        <w:t xml:space="preserve"> </w:t>
+      </w:r>
+      <w:r>
+        <w:t>the</w:t>
+      </w:r>
+      <w:r>
+        <w:t xml:space="preserve"> dataset</w:t>
+      </w:r>
+      <w:r>
+        <w:t xml:space="preserve"> were</w:t>
+      </w:r>
+      <w:r>
+        <w:t xml:space="preserve"> evaluated</w:t>
+      </w:r>
+      <w:r>
+        <w:t xml:space="preserve">. </w:t>
+      </w:r>
+      <w:r>
+        <w:t>The process involves training each model, making predictions, and evaluating their effectiveness</w:t>
+      </w:r>
+      <w:r>
+        <w:t xml:space="preserve"> using </w:t>
+      </w:r>
+      <w:r>
+        <w:t>a loop that iterates through each model in our predefined list</w:t>
+      </w:r>
+      <w:r>
+        <w:t>.</w:t>
+      </w:r>
+      <w:r>
+        <w:t xml:space="preserve">  </w:t>
+      </w:r>
+      <w:r>
+        <w:t>This systematic approach to model training and evaluation allows</w:t>
+      </w:r>
+      <w:r>
+        <w:t xml:space="preserve"> for </w:t>
+      </w:r>
+      <w:r>
+        <w:t>assess</w:t>
+      </w:r>
+      <w:r>
+        <w:t>ing</w:t>
+      </w:r>
+      <w:r>
+        <w:t xml:space="preserve"> the strengths and weaknesses of each</w:t>
+      </w:r>
+      <w:r>
+        <w:t xml:space="preserve"> of the</w:t>
+      </w:r>
+      <w:r>
+        <w:t xml:space="preserve"> classification algorithm</w:t>
+      </w:r>
+      <w:r>
+        <w:t xml:space="preserve"> used. </w:t>
+      </w:r>
+      <w:r>
+        <w:t>After training, each model</w:t>
+      </w:r>
+      <w:r>
+        <w:t xml:space="preserve"> </w:t>
+      </w:r>
+      <w:r>
+        <w:t>make</w:t>
+      </w:r>
+      <w:r>
+        <w:t>s</w:t>
+      </w:r>
+      <w:r>
+        <w:t xml:space="preserve"> predictions on previously unseen data, represented by the test dataset (</w:t>
+      </w:r>
+      <w:proofErr w:type="spellStart"/>
+      <w:r>
+        <w:t>X_test</w:t>
+      </w:r>
+      <w:proofErr w:type="spellEnd"/>
+      <w:r>
+        <w:t xml:space="preserve">). </w:t>
+      </w:r>
+      <w:r>
+        <w:t>The goal was to understand how well these models could generalize to new, unseen data samples. This rigorous evaluation process enable</w:t>
+      </w:r>
+      <w:r>
+        <w:t xml:space="preserve">s </w:t>
+      </w:r>
+      <w:r>
+        <w:t>mak</w:t>
+      </w:r>
+      <w:r>
+        <w:t>ing an</w:t>
+      </w:r>
+      <w:r>
+        <w:t xml:space="preserve"> informed decisions about model selection for classification task,</w:t>
+      </w:r>
+      <w:r>
+        <w:t xml:space="preserve"> also</w:t>
+      </w:r>
+      <w:r>
+        <w:t xml:space="preserve"> ensuring that the chosen model would yield accurate and reliable predictions.</w:t>
       </w:r>
     </w:p>
     <w:p>
       <w:pPr>
         <w:ind w:firstLine="360"/>
       </w:pPr>
-      <w:r>
-        <w:t>T</w:t>
-      </w:r>
-      <w:r>
-        <w:t xml:space="preserve">he performance of multiple classification models to determine their </w:t>
-      </w:r>
-      <w:r>
-        <w:t>capability</w:t>
-      </w:r>
-      <w:r>
-        <w:t xml:space="preserve"> </w:t>
-      </w:r>
-      <w:r>
-        <w:t>with</w:t>
-      </w:r>
-      <w:r>
-        <w:t xml:space="preserve"> </w:t>
-      </w:r>
-      <w:r>
-        <w:t>the</w:t>
-      </w:r>
-      <w:r>
-        <w:t xml:space="preserve"> dataset</w:t>
-      </w:r>
-      <w:r>
-        <w:t xml:space="preserve"> were</w:t>
-      </w:r>
-      <w:r>
-        <w:t xml:space="preserve"> evaluated</w:t>
-      </w:r>
-      <w:r>
-        <w:t xml:space="preserve">. </w:t>
-      </w:r>
-      <w:r>
-        <w:t>The process involves training each model, making predictions, and evaluating their effectiveness</w:t>
-      </w:r>
-      <w:r>
-        <w:t xml:space="preserve"> using </w:t>
-      </w:r>
-      <w:r>
-        <w:t>a loop that iterates through each model in our predefined list</w:t>
-      </w:r>
-      <w:r>
-        <w:t>.</w:t>
-      </w:r>
-      <w:r>
-        <w:t xml:space="preserve">  </w:t>
-      </w:r>
-      <w:r>
-        <w:t>This systematic approach to model training and evaluation allows</w:t>
-      </w:r>
-      <w:r>
-        <w:t xml:space="preserve"> for </w:t>
-      </w:r>
-      <w:r>
-        <w:t>assess</w:t>
-      </w:r>
-      <w:r>
-        <w:t>ing</w:t>
-      </w:r>
-      <w:r>
-        <w:t xml:space="preserve"> the strengths and weaknesses of each</w:t>
-      </w:r>
-      <w:r>
-        <w:t xml:space="preserve"> of the</w:t>
-      </w:r>
-      <w:r>
-        <w:t xml:space="preserve"> classification algorithm</w:t>
-      </w:r>
-      <w:r>
-        <w:t xml:space="preserve"> used. </w:t>
-      </w:r>
-      <w:r>
-        <w:t>After training, each model</w:t>
-      </w:r>
-      <w:r>
-        <w:t xml:space="preserve"> </w:t>
-      </w:r>
-      <w:r>
-        <w:t>make</w:t>
-      </w:r>
-      <w:r>
-        <w:t>s</w:t>
-      </w:r>
-      <w:r>
-        <w:t xml:space="preserve"> predictions on previously unseen data, represented by the test dataset (X_test). </w:t>
-      </w:r>
-      <w:r>
-        <w:t>The goal was to understand how well these models could generalize to new, unseen data samples. This rigorous evaluation process enable</w:t>
-      </w:r>
-      <w:r>
-        <w:t xml:space="preserve">s </w:t>
-      </w:r>
-      <w:r>
-        <w:t>mak</w:t>
-      </w:r>
-      <w:r>
-        <w:t>ing an</w:t>
-      </w:r>
-      <w:r>
-        <w:t xml:space="preserve"> informed decisions about model selection for classification task,</w:t>
-      </w:r>
-      <w:r>
-        <w:t xml:space="preserve"> also</w:t>
-      </w:r>
-      <w:r>
-        <w:t xml:space="preserve"> ensuring that the chosen model would yield accurate and reliable predictions.</w:t>
-      </w:r>
     </w:p>
     <w:p>
       <w:pPr>
         <w:ind w:firstLine="360"/>
       </w:pPr>
-    </w:p>
-    <w:p>
-      <w:pPr>
-        <w:ind w:firstLine="360"/>
-      </w:pPr>
       <w:r>
         <w:t>C</w:t>
       </w:r>
       <w:r>
         <w:t xml:space="preserve">ross-validation was employed as a pivotal technique to rigorously evaluate the performance of classification models. This approach involved systematically partitioning the dataset into a predefined number of folds using </w:t>
       </w:r>
+      <w:proofErr w:type="spellStart"/>
+      <w:proofErr w:type="gramStart"/>
       <w:r>
         <w:rPr>
           <w:i/>
@@ -1600,12 +1754,21 @@
         </w:rPr>
         <w:t>StratifiedKFold</w:t>
       </w:r>
+      <w:proofErr w:type="spellEnd"/>
       <w:r>
         <w:rPr>
           <w:i/>
           <w:iCs/>
         </w:rPr>
-        <w:t>()</w:t>
+        <w:t>(</w:t>
+      </w:r>
+      <w:proofErr w:type="gramEnd"/>
+      <w:r>
+        <w:rPr>
+          <w:i/>
+          <w:iCs/>
+        </w:rPr>
+        <w:t>)</w:t>
       </w:r>
       <w:r>
         <w:t xml:space="preserve">. Through an iterative process, each classification model underwent training and testing phases on different combinations of these folds. During each iteration, a model was trained on one subset and tested on another, ensuring comprehensive learning and assessment. The results, including accuracy scores, confusion matrices, and classification reports, were </w:t>
@@ -2382,7 +2545,6 @@
           <w:sz w:val="28"/>
           <w:szCs w:val="28"/>
         </w:rPr>
-        <w:lastRenderedPageBreak/>
         <w:t>Hyper-Parameter Tuning</w:t>
       </w:r>
     </w:p>
@@ -2406,6 +2568,7 @@
           <w:bCs/>
           <w:szCs w:val="24"/>
         </w:rPr>
+        <w:lastRenderedPageBreak/>
         <w:t>Initial Training</w:t>
       </w:r>
     </w:p>
@@ -2448,14 +2611,24 @@
         <w:rPr>
           <w:szCs w:val="24"/>
         </w:rPr>
-        <w:t>C=0.01, penalty='l1', solver='liblinear</w:t>
-      </w:r>
+        <w:t>C=0.01, penalty='l1', solver='</w:t>
+      </w:r>
+      <w:proofErr w:type="spellStart"/>
+      <w:r>
+        <w:rPr>
+          <w:szCs w:val="24"/>
+        </w:rPr>
+        <w:t>liblinear</w:t>
+      </w:r>
+      <w:proofErr w:type="spellEnd"/>
+      <w:proofErr w:type="gramStart"/>
       <w:r>
         <w:rPr>
           <w:szCs w:val="24"/>
         </w:rPr>
         <w:t>’}(</w:t>
       </w:r>
+      <w:proofErr w:type="gramEnd"/>
       <w:r>
         <w:rPr>
           <w:szCs w:val="24"/>
@@ -3659,7 +3832,7 @@
                     </pic:cNvPicPr>
                   </pic:nvPicPr>
                   <pic:blipFill>
-                    <a:blip r:embed="rId7" cstate="print">
+                    <a:blip r:embed="rId8" cstate="print">
                       <a:extLst>
                         <a:ext uri="{28A0092B-C50C-407E-A947-70E740481C1C}">
                           <a14:useLocalDpi xmlns:a14="http://schemas.microsoft.com/office/drawing/2010/main" val="0"/>
@@ -4788,43 +4961,109 @@
         <w:t>{</w:t>
       </w:r>
       <w:r>
+        <w:t>criterion</w:t>
+      </w:r>
+      <w:r>
+        <w:rPr>
+          <w:szCs w:val="24"/>
+        </w:rPr>
+        <w:t>="</w:t>
+      </w:r>
+      <w:proofErr w:type="spellStart"/>
+      <w:r>
+        <w:rPr>
+          <w:szCs w:val="24"/>
+        </w:rPr>
+        <w:t>gini</w:t>
+      </w:r>
+      <w:proofErr w:type="spellEnd"/>
+      <w:r>
+        <w:rPr>
+          <w:szCs w:val="24"/>
+        </w:rPr>
+        <w:t xml:space="preserve">", </w:t>
+      </w:r>
+      <w:proofErr w:type="spellStart"/>
+      <w:r>
+        <w:rPr>
+          <w:szCs w:val="24"/>
+        </w:rPr>
+        <w:t>max_depth</w:t>
+      </w:r>
+      <w:proofErr w:type="spellEnd"/>
+      <w:r>
+        <w:rPr>
+          <w:szCs w:val="24"/>
+        </w:rPr>
+        <w:t>=</w:t>
+      </w:r>
+      <w:proofErr w:type="gramStart"/>
+      <w:r>
+        <w:rPr>
+          <w:szCs w:val="24"/>
+        </w:rPr>
+        <w:t>3}</w:t>
+      </w:r>
+      <w:r>
+        <w:rPr>
+          <w:szCs w:val="24"/>
+        </w:rPr>
+        <w:t>(</w:t>
+      </w:r>
+      <w:proofErr w:type="gramEnd"/>
+      <w:r>
+        <w:rPr>
+          <w:szCs w:val="24"/>
+        </w:rPr>
+        <w:t>Fig.</w:t>
+      </w:r>
+      <w:r>
+        <w:rPr>
+          <w:szCs w:val="24"/>
+        </w:rPr>
+        <w:t>4</w:t>
+      </w:r>
+      <w:r>
+        <w:rPr>
+          <w:szCs w:val="24"/>
+        </w:rPr>
+        <w:t>)(Table</w:t>
+      </w:r>
+      <w:r>
+        <w:rPr>
+          <w:szCs w:val="24"/>
+        </w:rPr>
         <w:t xml:space="preserve"> </w:t>
       </w:r>
       <w:r>
         <w:rPr>
           <w:szCs w:val="24"/>
         </w:rPr>
-        <w:t xml:space="preserve">criterion="gini", max_depth=3 </w:t>
-      </w:r>
-      <w:r>
-        <w:rPr>
-          <w:szCs w:val="24"/>
-        </w:rPr>
-        <w:t>}</w:t>
-      </w:r>
-      <w:r>
-        <w:rPr>
-          <w:szCs w:val="24"/>
-        </w:rPr>
-        <w:t>(</w:t>
-      </w:r>
-      <w:r>
-        <w:rPr>
-          <w:szCs w:val="24"/>
-        </w:rPr>
-        <w:t>Fig.</w:t>
-      </w:r>
-      <w:r>
-        <w:rPr>
-          <w:szCs w:val="24"/>
-        </w:rPr>
-        <w:t>4</w:t>
-      </w:r>
-      <w:r>
-        <w:rPr>
-          <w:szCs w:val="24"/>
-        </w:rPr>
-        <w:t>)(Table</w:t>
+        <w:t>2</w:t>
+      </w:r>
+      <w:r>
+        <w:rPr>
+          <w:szCs w:val="24"/>
+        </w:rPr>
+        <w:t>)</w:t>
+      </w:r>
+      <w:r>
+        <w:rPr>
+          <w:szCs w:val="24"/>
+        </w:rPr>
+        <w:t xml:space="preserve">. </w:t>
+      </w:r>
+      <w:r>
+        <w:rPr>
+          <w:szCs w:val="24"/>
+        </w:rPr>
+        <w:t>These initial parameters were chosen to determine how the decision tree would model relationships and do it quickly</w:t>
+      </w:r>
+      <w:r>
+        <w:rPr>
+          <w:szCs w:val="24"/>
+        </w:rPr>
+        <w:t>.  The reason for this is that</w:t>
       </w:r>
       <w:r>
         <w:rPr>
@@ -4832,41 +5071,19 @@
         </w:rPr>
         <w:t xml:space="preserve"> </w:t>
       </w:r>
-      <w:r>
-        <w:rPr>
-          <w:szCs w:val="24"/>
-        </w:rPr>
-        <w:t>2</w:t>
-      </w:r>
-      <w:r>
-        <w:rPr>
-          <w:szCs w:val="24"/>
-        </w:rPr>
-        <w:t>)</w:t>
-      </w:r>
-      <w:r>
-        <w:rPr>
-          <w:szCs w:val="24"/>
-        </w:rPr>
-        <w:t xml:space="preserve">. </w:t>
-      </w:r>
-      <w:r>
-        <w:rPr>
-          <w:szCs w:val="24"/>
-        </w:rPr>
-        <w:t>These initial parameters were chosen to determine how the decision tree would model relationships and do it quickly</w:t>
-      </w:r>
-      <w:r>
-        <w:rPr>
-          <w:szCs w:val="24"/>
-        </w:rPr>
-        <w:t>.  The reason for this is that</w:t>
-      </w:r>
-      <w:r>
-        <w:rPr>
-          <w:szCs w:val="24"/>
-        </w:rPr>
-        <w:t xml:space="preserve"> gini is computationally less expensive.</w:t>
+      <w:proofErr w:type="spellStart"/>
+      <w:r>
+        <w:rPr>
+          <w:szCs w:val="24"/>
+        </w:rPr>
+        <w:t>gini</w:t>
+      </w:r>
+      <w:proofErr w:type="spellEnd"/>
+      <w:r>
+        <w:rPr>
+          <w:szCs w:val="24"/>
+        </w:rPr>
+        <w:t xml:space="preserve"> is computationally less expensive.</w:t>
       </w:r>
       <w:r>
         <w:rPr>
@@ -5003,7 +5220,7 @@
                     </pic:cNvPicPr>
                   </pic:nvPicPr>
                   <pic:blipFill>
-                    <a:blip r:embed="rId8" cstate="print">
+                    <a:blip r:embed="rId9" cstate="print">
                       <a:extLst>
                         <a:ext uri="{28A0092B-C50C-407E-A947-70E740481C1C}">
                           <a14:useLocalDpi xmlns:a14="http://schemas.microsoft.com/office/drawing/2010/main" val="0"/>
@@ -5084,20 +5301,20 @@
           <w:bCs/>
           <w:szCs w:val="24"/>
         </w:rPr>
+        <w:t>Random Forest Classifier:</w:t>
+      </w:r>
+    </w:p>
+    <w:p>
+      <w:pPr>
+        <w:rPr>
+          <w:szCs w:val="24"/>
+        </w:rPr>
+      </w:pPr>
+      <w:r>
+        <w:rPr>
+          <w:szCs w:val="24"/>
+        </w:rPr>
         <w:lastRenderedPageBreak/>
-        <w:t>Random Forest Classifier:</w:t>
-      </w:r>
-    </w:p>
-    <w:p>
-      <w:pPr>
-        <w:rPr>
-          <w:szCs w:val="24"/>
-        </w:rPr>
-      </w:pPr>
-      <w:r>
-        <w:rPr>
-          <w:szCs w:val="24"/>
-        </w:rPr>
         <w:t>This model was trained with initial parameters</w:t>
       </w:r>
       <w:r>
@@ -5110,7 +5327,35 @@
         <w:rPr>
           <w:szCs w:val="24"/>
         </w:rPr>
-        <w:t>criterion="log_loss", max_depth=</w:t>
+        <w:t>criterion="</w:t>
+      </w:r>
+      <w:proofErr w:type="spellStart"/>
+      <w:r>
+        <w:rPr>
+          <w:szCs w:val="24"/>
+        </w:rPr>
+        <w:t>log_loss</w:t>
+      </w:r>
+      <w:proofErr w:type="spellEnd"/>
+      <w:r>
+        <w:rPr>
+          <w:szCs w:val="24"/>
+        </w:rPr>
+        <w:t xml:space="preserve">", </w:t>
+      </w:r>
+      <w:proofErr w:type="spellStart"/>
+      <w:r>
+        <w:rPr>
+          <w:szCs w:val="24"/>
+        </w:rPr>
+        <w:t>max_depth</w:t>
+      </w:r>
+      <w:proofErr w:type="spellEnd"/>
+      <w:r>
+        <w:rPr>
+          <w:szCs w:val="24"/>
+        </w:rPr>
+        <w:t>=</w:t>
       </w:r>
       <w:r>
         <w:rPr>
@@ -6309,7 +6554,7 @@
                     </pic:cNvPicPr>
                   </pic:nvPicPr>
                   <pic:blipFill>
-                    <a:blip r:embed="rId9">
+                    <a:blip r:embed="rId10">
                       <a:extLst>
                         <a:ext uri="{28A0092B-C50C-407E-A947-70E740481C1C}">
                           <a14:useLocalDpi xmlns:a14="http://schemas.microsoft.com/office/drawing/2010/main" val="0"/>
@@ -6443,7 +6688,14 @@
         <w:rPr>
           <w:szCs w:val="24"/>
         </w:rPr>
-        <w:t>kernel="linear", C=0.0</w:t>
+        <w:t>kernel="linear", C=0.</w:t>
+      </w:r>
+      <w:proofErr w:type="gramStart"/>
+      <w:r>
+        <w:rPr>
+          <w:szCs w:val="24"/>
+        </w:rPr>
+        <w:t>0</w:t>
       </w:r>
       <w:r>
         <w:rPr>
@@ -6457,6 +6709,7 @@
         </w:rPr>
         <w:t>(</w:t>
       </w:r>
+      <w:proofErr w:type="gramEnd"/>
       <w:r>
         <w:rPr>
           <w:szCs w:val="24"/>
@@ -7703,7 +7956,7 @@
                     </pic:cNvPicPr>
                   </pic:nvPicPr>
                   <pic:blipFill>
-                    <a:blip r:embed="rId10" cstate="print">
+                    <a:blip r:embed="rId11" cstate="print">
                       <a:extLst>
                         <a:ext uri="{28A0092B-C50C-407E-A947-70E740481C1C}">
                           <a14:useLocalDpi xmlns:a14="http://schemas.microsoft.com/office/drawing/2010/main" val="0"/>
@@ -7848,7 +8101,14 @@
         <w:rPr>
           <w:szCs w:val="24"/>
         </w:rPr>
-        <w:t xml:space="preserve"> whose values are set prior to the training phase and govern the learning process of a machine learning algorithm. Unlike model parameters, which are learned directly from the training data, hyperparameters are configured to control the overall behavio</w:t>
+        <w:t xml:space="preserve"> whose values are set prior to the training phase and govern the learning process of a machine learning algorithm. Unlike model parameters, which are learned directly from the training data, hyperparameters are configured to control the </w:t>
+      </w:r>
+      <w:r>
+        <w:rPr>
+          <w:szCs w:val="24"/>
+        </w:rPr>
+        <w:lastRenderedPageBreak/>
+        <w:t>overall behavio</w:t>
       </w:r>
       <w:r>
         <w:rPr>
@@ -7860,14 +8120,7 @@
         <w:rPr>
           <w:szCs w:val="24"/>
         </w:rPr>
-        <w:t xml:space="preserve">r of the learning algorithm. The prefix 'hyper' indicates that they operate at a level above parameters, influencing the learning process and consequently the resulting model parameters. </w:t>
-      </w:r>
-      <w:r>
-        <w:rPr>
-          <w:szCs w:val="24"/>
-        </w:rPr>
-        <w:lastRenderedPageBreak/>
-        <w:t xml:space="preserve">Correctly tuning hyperparameters can be crucial for optimizing a model's predictive </w:t>
+        <w:t xml:space="preserve">r of the learning algorithm. The prefix 'hyper' indicates that they operate at a level above parameters, influencing the learning process and consequently the resulting model parameters. Correctly tuning hyperparameters can be crucial for optimizing a model's predictive </w:t>
       </w:r>
       <w:r>
         <w:rPr>
@@ -7900,7 +8153,7 @@
                     </pic:cNvPicPr>
                   </pic:nvPicPr>
                   <pic:blipFill>
-                    <a:blip r:embed="rId11">
+                    <a:blip r:embed="rId12">
                       <a:extLst>
                         <a:ext uri="{28A0092B-C50C-407E-A947-70E740481C1C}">
                           <a14:useLocalDpi xmlns:a14="http://schemas.microsoft.com/office/drawing/2010/main" val="0"/>
@@ -7947,7 +8200,19 @@
         <w:rPr>
           <w:szCs w:val="24"/>
         </w:rPr>
-        <w:t>[3]</w:t>
+        <w:t>[</w:t>
+      </w:r>
+      <w:r>
+        <w:rPr>
+          <w:szCs w:val="24"/>
+        </w:rPr>
+        <w:t>7</w:t>
+      </w:r>
+      <w:r>
+        <w:rPr>
+          <w:szCs w:val="24"/>
+        </w:rPr>
+        <w:t>]</w:t>
       </w:r>
     </w:p>
     <w:p>
@@ -8157,7 +8422,15 @@
         <w:t xml:space="preserve"> </w:t>
       </w:r>
       <w:r>
-        <w:t>Algorithm for optimization examined included ['liblinear', 'saga'].</w:t>
+        <w:t>Algorithm for optimization examined included ['</w:t>
+      </w:r>
+      <w:proofErr w:type="spellStart"/>
+      <w:r>
+        <w:t>liblinear</w:t>
+      </w:r>
+      <w:proofErr w:type="spellEnd"/>
+      <w:r>
+        <w:t>', 'saga'].</w:t>
       </w:r>
     </w:p>
     <w:p>
@@ -8169,6 +8442,8 @@
       <w:r>
         <w:t xml:space="preserve">Different solvers have different computational efficiencies depending on data size and structure. </w:t>
       </w:r>
+      <w:proofErr w:type="spellStart"/>
+      <w:proofErr w:type="gramStart"/>
       <w:r>
         <w:rPr>
           <w:i/>
@@ -8176,12 +8451,21 @@
         </w:rPr>
         <w:t>Liblinear</w:t>
       </w:r>
+      <w:proofErr w:type="spellEnd"/>
       <w:r>
         <w:rPr>
           <w:i/>
           <w:iCs/>
         </w:rPr>
-        <w:t>()</w:t>
+        <w:t>(</w:t>
+      </w:r>
+      <w:proofErr w:type="gramEnd"/>
+      <w:r>
+        <w:rPr>
+          <w:i/>
+          <w:iCs/>
+        </w:rPr>
+        <w:t>)</w:t>
       </w:r>
       <w:r>
         <w:t xml:space="preserve">, performs better on smaller datasets, saga is better suited for larger ones. </w:t>
@@ -8203,7 +8487,25 @@
           <w:bCs/>
           <w:u w:val="single"/>
         </w:rPr>
-        <w:t>Max Iter:</w:t>
+        <w:t xml:space="preserve">Max </w:t>
+      </w:r>
+      <w:proofErr w:type="spellStart"/>
+      <w:r>
+        <w:rPr>
+          <w:b/>
+          <w:bCs/>
+          <w:u w:val="single"/>
+        </w:rPr>
+        <w:t>Iter</w:t>
+      </w:r>
+      <w:proofErr w:type="spellEnd"/>
+      <w:r>
+        <w:rPr>
+          <w:b/>
+          <w:bCs/>
+          <w:u w:val="single"/>
+        </w:rPr>
+        <w:t>:</w:t>
       </w:r>
       <w:r>
         <w:rPr>
@@ -8288,7 +8590,7 @@
                     </pic:cNvPicPr>
                   </pic:nvPicPr>
                   <pic:blipFill>
-                    <a:blip r:embed="rId12" cstate="print">
+                    <a:blip r:embed="rId13" cstate="print">
                       <a:extLst>
                         <a:ext uri="{28A0092B-C50C-407E-A947-70E740481C1C}">
                           <a14:useLocalDpi xmlns:a14="http://schemas.microsoft.com/office/drawing/2010/main" val="0"/>
@@ -8347,11 +8649,21 @@
         <w:t>0</w:t>
       </w:r>
       <w:r>
-        <w:t>, 'max_iter': 100, 'penalty': 'l1', 'solver': '</w:t>
-      </w:r>
+        <w:t>, '</w:t>
+      </w:r>
+      <w:proofErr w:type="spellStart"/>
+      <w:r>
+        <w:t>max_iter</w:t>
+      </w:r>
+      <w:proofErr w:type="spellEnd"/>
+      <w:r>
+        <w:t>': 100, 'penalty': 'l1', 'solver': '</w:t>
+      </w:r>
+      <w:proofErr w:type="spellStart"/>
       <w:r>
         <w:t>liblinear</w:t>
       </w:r>
+      <w:proofErr w:type="spellEnd"/>
       <w:r>
         <w:t>'}.</w:t>
       </w:r>
@@ -8592,10 +8904,26 @@
         <w:t>The values e</w:t>
       </w:r>
       <w:r>
-        <w:t>xplored were ['entropy', 'gini'</w:t>
-      </w:r>
-      <w:r>
-        <w:t>, ‘log_loss’</w:t>
+        <w:t>xplored were ['entropy', '</w:t>
+      </w:r>
+      <w:proofErr w:type="spellStart"/>
+      <w:r>
+        <w:t>gini</w:t>
+      </w:r>
+      <w:proofErr w:type="spellEnd"/>
+      <w:r>
+        <w:t>'</w:t>
+      </w:r>
+      <w:r>
+        <w:t>, ‘</w:t>
+      </w:r>
+      <w:proofErr w:type="spellStart"/>
+      <w:r>
+        <w:t>log_loss</w:t>
+      </w:r>
+      <w:proofErr w:type="spellEnd"/>
+      <w:r>
+        <w:t>’</w:t>
       </w:r>
       <w:r>
         <w:t>].</w:t>
@@ -8650,7 +8978,15 @@
         <w:t>trees (higher</w:t>
       </w:r>
       <w:r>
-        <w:t xml:space="preserve"> ‘max_depth’) can model more complex patterns and accurate on the training data, but risk overfitting </w:t>
+        <w:t xml:space="preserve"> ‘</w:t>
+      </w:r>
+      <w:proofErr w:type="spellStart"/>
+      <w:r>
+        <w:t>max_depth</w:t>
+      </w:r>
+      <w:proofErr w:type="spellEnd"/>
+      <w:r>
+        <w:t xml:space="preserve">’) can model more complex patterns and accurate on the training data, but risk overfitting </w:t>
       </w:r>
       <w:r>
         <w:t xml:space="preserve">due </w:t>
@@ -8671,6 +9007,7 @@
           <w:bCs/>
           <w:u w:val="single"/>
         </w:rPr>
+        <w:lastRenderedPageBreak/>
         <w:t>Best parameters for Decision</w:t>
       </w:r>
       <w:r>
@@ -8706,7 +9043,15 @@
         <w:t>Classifier:</w:t>
       </w:r>
       <w:r>
-        <w:t xml:space="preserve"> {'criterion': 'entropy', 'max_depth': </w:t>
+        <w:t xml:space="preserve"> {'criterion': 'entropy', '</w:t>
+      </w:r>
+      <w:proofErr w:type="spellStart"/>
+      <w:r>
+        <w:t>max_depth</w:t>
+      </w:r>
+      <w:proofErr w:type="spellEnd"/>
+      <w:r>
+        <w:t xml:space="preserve">': </w:t>
       </w:r>
       <w:r>
         <w:t>5</w:t>
@@ -8766,7 +9111,6 @@
           <w:sz w:val="28"/>
           <w:szCs w:val="24"/>
         </w:rPr>
-        <w:lastRenderedPageBreak/>
         <w:t>Support Vector Machine</w:t>
       </w:r>
     </w:p>
@@ -8896,9 +9240,11 @@
       <w:r>
         <w:t>Radial Basis Function (</w:t>
       </w:r>
+      <w:proofErr w:type="spellStart"/>
       <w:r>
         <w:t>rbf</w:t>
       </w:r>
+      <w:proofErr w:type="spellEnd"/>
       <w:r>
         <w:t>)</w:t>
       </w:r>
@@ -8927,7 +9273,15 @@
         <w:t xml:space="preserve"> Parameters explored were </w:t>
       </w:r>
       <w:r>
-        <w:t>['linear', 'rbf', 'poly']</w:t>
+        <w:t>['linear', '</w:t>
+      </w:r>
+      <w:proofErr w:type="spellStart"/>
+      <w:r>
+        <w:t>rbf</w:t>
+      </w:r>
+      <w:proofErr w:type="spellEnd"/>
+      <w:r>
+        <w:t>', 'poly']</w:t>
       </w:r>
       <w:r>
         <w:t>.</w:t>
@@ -9124,10 +9478,26 @@
         <w:t xml:space="preserve">Same as decision tree </w:t>
       </w:r>
       <w:r>
-        <w:t>A function to measure the quality of a split. Explored values were ['entropy', 'gini'</w:t>
-      </w:r>
-      <w:r>
-        <w:t>, ‘log_loss’].</w:t>
+        <w:t>A function to measure the quality of a split. Explored values were ['entropy', '</w:t>
+      </w:r>
+      <w:proofErr w:type="spellStart"/>
+      <w:r>
+        <w:t>gini</w:t>
+      </w:r>
+      <w:proofErr w:type="spellEnd"/>
+      <w:r>
+        <w:t>'</w:t>
+      </w:r>
+      <w:r>
+        <w:t>, ‘</w:t>
+      </w:r>
+      <w:proofErr w:type="spellStart"/>
+      <w:r>
+        <w:t>log_loss</w:t>
+      </w:r>
+      <w:proofErr w:type="spellEnd"/>
+      <w:r>
+        <w:t>’].</w:t>
       </w:r>
     </w:p>
     <w:p>
@@ -9137,7 +9507,23 @@
         </w:tabs>
       </w:pPr>
       <w:r>
-        <w:t>Explored values included 'entropy,' 'gini,' and 'log_loss.' 'Gini' tends to be faster to compute and may result in broader trees, while 'Entropy' can produce more balanced trees but is computationally expensive due to logarithmic calculations.</w:t>
+        <w:t>Explored values included 'entropy,' '</w:t>
+      </w:r>
+      <w:proofErr w:type="spellStart"/>
+      <w:r>
+        <w:t>gini</w:t>
+      </w:r>
+      <w:proofErr w:type="spellEnd"/>
+      <w:r>
+        <w:t>,' and '</w:t>
+      </w:r>
+      <w:proofErr w:type="spellStart"/>
+      <w:r>
+        <w:t>log_loss</w:t>
+      </w:r>
+      <w:proofErr w:type="spellEnd"/>
+      <w:r>
+        <w:t>.' 'Gini' tends to be faster to compute and may result in broader trees, while 'Entropy' can produce more balanced trees but is computationally expensive due to logarithmic calculations.</w:t>
       </w:r>
     </w:p>
     <w:p>
@@ -9146,6 +9532,7 @@
           <w:tab w:val="left" w:pos="1080"/>
         </w:tabs>
       </w:pPr>
+      <w:proofErr w:type="spellStart"/>
       <w:r>
         <w:rPr>
           <w:b/>
@@ -9154,6 +9541,7 @@
         </w:rPr>
         <w:t>n_estimators</w:t>
       </w:r>
+      <w:proofErr w:type="spellEnd"/>
       <w:r>
         <w:rPr>
           <w:b/>
@@ -9191,6 +9579,7 @@
           <w:tab w:val="left" w:pos="1080"/>
         </w:tabs>
       </w:pPr>
+      <w:proofErr w:type="spellStart"/>
       <w:r>
         <w:rPr>
           <w:b/>
@@ -9199,6 +9588,7 @@
         </w:rPr>
         <w:t>max_depth</w:t>
       </w:r>
+      <w:proofErr w:type="spellEnd"/>
       <w:r>
         <w:rPr>
           <w:u w:val="single"/>
@@ -9286,7 +9676,23 @@
         <w:t xml:space="preserve"> </w:t>
       </w:r>
       <w:r>
-        <w:t>{'criterion': 'entropy', 'max_depth': 7, 'n_estimators': 50}</w:t>
+        <w:t>{'criterion': 'entropy', '</w:t>
+      </w:r>
+      <w:proofErr w:type="spellStart"/>
+      <w:r>
+        <w:t>max_depth</w:t>
+      </w:r>
+      <w:proofErr w:type="spellEnd"/>
+      <w:r>
+        <w:t>': 7, '</w:t>
+      </w:r>
+      <w:proofErr w:type="spellStart"/>
+      <w:r>
+        <w:t>n_estimators</w:t>
+      </w:r>
+      <w:proofErr w:type="spellEnd"/>
+      <w:r>
+        <w:t>': 50}</w:t>
       </w:r>
       <w:r>
         <w:t>.</w:t>
@@ -9299,7 +9705,23 @@
         </w:tabs>
       </w:pPr>
       <w:r>
-        <w:t>Hence, with the hyperparameters {'criterion': 'entropy', 'max_depth': 7, 'n_estimators': 50} in place, it is expected that the Random Forest Classifier will excel in generating balanced trees, effectively capturing intricate patterns, and ensuring resilience and stability when encountering outliers and noise during training</w:t>
+        <w:t>Hence, with the hyperparameters {'criterion': 'entropy', '</w:t>
+      </w:r>
+      <w:proofErr w:type="spellStart"/>
+      <w:r>
+        <w:t>max_depth</w:t>
+      </w:r>
+      <w:proofErr w:type="spellEnd"/>
+      <w:r>
+        <w:t>': 7, '</w:t>
+      </w:r>
+      <w:proofErr w:type="spellStart"/>
+      <w:r>
+        <w:t>n_estimators</w:t>
+      </w:r>
+      <w:proofErr w:type="spellEnd"/>
+      <w:r>
+        <w:t>': 50} in place, it is expected that the Random Forest Classifier will excel in generating balanced trees, effectively capturing intricate patterns, and ensuring resilience and stability when encountering outliers and noise during training</w:t>
       </w:r>
       <w:r>
         <w:t>.</w:t>
@@ -9339,18 +9761,63 @@
         <w:ind w:firstLine="360"/>
       </w:pPr>
       <w:r>
-        <w:t>The logistic regression model was optimized with hyperparameters C=10, max_iter=100, penalty='l1', and solver='liblinear', although these parameters did not improve model accuracy. In contrast, the Decision Tree Classifier, with parameters criterion='entropy' and max_depth=5, achieved perfect accuracy and proved to be optimal. The SVM</w:t>
+        <w:t xml:space="preserve">The logistic regression model was optimized with hyperparameters C=10, </w:t>
+      </w:r>
+      <w:proofErr w:type="spellStart"/>
+      <w:r>
+        <w:t>max_iter</w:t>
+      </w:r>
+      <w:proofErr w:type="spellEnd"/>
+      <w:r>
+        <w:t>=100, penalty='l1', and solver='</w:t>
+      </w:r>
+      <w:proofErr w:type="spellStart"/>
+      <w:r>
+        <w:t>liblinear</w:t>
+      </w:r>
+      <w:proofErr w:type="spellEnd"/>
+      <w:r>
+        <w:t xml:space="preserve">', although these parameters did not improve model accuracy. In contrast, the Decision Tree Classifier, with parameters criterion='entropy' and </w:t>
+      </w:r>
+      <w:proofErr w:type="spellStart"/>
+      <w:r>
+        <w:t>max_depth</w:t>
+      </w:r>
+      <w:proofErr w:type="spellEnd"/>
+      <w:r>
+        <w:t>=5, achieved perfect accuracy and proved to be optimal. The SVM</w:t>
       </w:r>
       <w:r>
         <w:t xml:space="preserve"> </w:t>
       </w:r>
       <w:r>
-        <w:t xml:space="preserve">was fine-tuned with parameters C=2.5, degree=2, and kernel='linear,' resulting in a highly accurate model. Despite the relatively small C value, the 'linear' kernel choice, combined with degree=2, contributed to this success. Lastly, the Random Forest Classifier, configured with criterion='entropy,' max_depth=7, and </w:t>
+        <w:t xml:space="preserve">was fine-tuned with parameters </w:t>
       </w:r>
       <w:r>
         <w:lastRenderedPageBreak/>
-        <w:t>n_estimators=50, is expected to excel in generating balanced trees and capturing complex patterns while remaining resilient to noise and outliers during training.</w:t>
-      </w:r>
+        <w:t xml:space="preserve">C=2.5, degree=2, and kernel='linear,' resulting in a highly accurate model. Despite the relatively small C value, the 'linear' kernel choice, combined with degree=2, contributed to this success. Lastly, the Random Forest Classifier, configured with criterion='entropy,' </w:t>
+      </w:r>
+      <w:proofErr w:type="spellStart"/>
+      <w:r>
+        <w:t>max_depth</w:t>
+      </w:r>
+      <w:proofErr w:type="spellEnd"/>
+      <w:r>
+        <w:t xml:space="preserve">=7, and </w:t>
+      </w:r>
+      <w:proofErr w:type="spellStart"/>
+      <w:r>
+        <w:t>n_estimators</w:t>
+      </w:r>
+      <w:proofErr w:type="spellEnd"/>
+      <w:r>
+        <w:t>=50, is expected to excel in generating balanced trees and capturing complex patterns while remaining resilient to noise and outliers during training.</w:t>
+      </w:r>
+    </w:p>
+    <w:p>
+      <w:pPr>
+        <w:ind w:firstLine="360"/>
+      </w:pPr>
     </w:p>
     <w:p>
       <w:pPr>
@@ -9378,7 +9845,31 @@
     </w:p>
     <w:p>
       <w:r>
-        <w:t>In summary, this study undertook an exhaustive investigation into machine learning techniques applied to the classification of gilled mushrooms' edibility. The meticulously processed dataset, encompassing 8,416 samples, served as the foundation for enhancing model performance. Five distinguished classification models, comprising the Random Forest Classifier, Logistic Regression, Support Vector Machine, Decision Tree Classifier, and Gaussian Naive Bayes, were subject to rigorous evaluation. The outcomes unequivocally demonstrated the Decision Tree Classifier's flawless accuracy, achieved through the configuration of hyperparameters, specifically, criterion='entropy' and max_depth=5. Concurrently, the Support Vector Machine exhibited remarkable performance, following parameter fine-tuning involving C=2.5, degree=2, and kernel='linear.' Lastly, the Random Forest Classifier, after optimization with criterion='entropy,' max_depth=7, and n_estimators=50, is poised to excel in constructing well-balanced trees capable of capturing intricate patterns. These discoveries provide invaluable insights into the untapped potential of machine learning within the realm of mycology.</w:t>
+        <w:t xml:space="preserve">In summary, this study undertook an exhaustive investigation into machine learning techniques applied to the classification of gilled mushrooms' edibility. The meticulously processed dataset, encompassing 8,416 samples, served as the foundation for enhancing model performance. Five distinguished classification models, comprising the Random Forest Classifier, Logistic Regression, Support Vector Machine, Decision Tree Classifier, and Gaussian Naive Bayes, were subject to rigorous evaluation. The outcomes unequivocally demonstrated the Decision Tree Classifier's flawless accuracy, achieved through the configuration of hyperparameters, specifically, criterion='entropy' and </w:t>
+      </w:r>
+      <w:proofErr w:type="spellStart"/>
+      <w:r>
+        <w:t>max_depth</w:t>
+      </w:r>
+      <w:proofErr w:type="spellEnd"/>
+      <w:r>
+        <w:t xml:space="preserve">=5. Concurrently, the Support Vector Machine exhibited remarkable performance, following parameter fine-tuning involving C=2.5, degree=2, and kernel='linear.' Lastly, the Random Forest Classifier, after optimization with criterion='entropy,' </w:t>
+      </w:r>
+      <w:proofErr w:type="spellStart"/>
+      <w:r>
+        <w:t>max_depth</w:t>
+      </w:r>
+      <w:proofErr w:type="spellEnd"/>
+      <w:r>
+        <w:t xml:space="preserve">=7, and </w:t>
+      </w:r>
+      <w:proofErr w:type="spellStart"/>
+      <w:r>
+        <w:t>n_estimators</w:t>
+      </w:r>
+      <w:proofErr w:type="spellEnd"/>
+      <w:r>
+        <w:t>=50, is poised to excel in constructing well-balanced trees capable of capturing intricate patterns. These discoveries provide invaluable insights into the untapped potential of machine learning within the realm of mycology.</w:t>
       </w:r>
     </w:p>
     <w:p>
@@ -9394,17 +9885,117 @@
           <w:ilvl w:val="0"/>
           <w:numId w:val="1"/>
         </w:numPr>
-      </w:pPr>
-      <w:r>
+        <w:rPr>
+          <w:b/>
+          <w:bCs/>
+          <w:sz w:val="28"/>
+          <w:szCs w:val="24"/>
+        </w:rPr>
+      </w:pPr>
+      <w:r>
+        <w:rPr>
+          <w:b/>
+          <w:bCs/>
+          <w:sz w:val="28"/>
+          <w:szCs w:val="24"/>
+        </w:rPr>
+        <w:t>Future Wor</w:t>
+      </w:r>
+      <w:r>
+        <w:rPr>
+          <w:b/>
+          <w:bCs/>
+          <w:sz w:val="28"/>
+          <w:szCs w:val="24"/>
+        </w:rPr>
+        <w:t>k</w:t>
+      </w:r>
+    </w:p>
+    <w:p>
+      <w:pPr>
+        <w:pStyle w:val="NormalWeb"/>
+        <w:spacing w:before="0" w:beforeAutospacing="0" w:after="0" w:afterAutospacing="0"/>
+        <w:ind w:firstLine="360"/>
+      </w:pPr>
+      <w:r>
+        <w:t xml:space="preserve">In the context of future work, this Python script lays the foundation for several potential enhancements and extensions. </w:t>
+      </w:r>
+      <w:r>
+        <w:t xml:space="preserve">The </w:t>
+      </w:r>
+      <w:r>
+        <w:t>Python script utilizes TensorFlow/</w:t>
+      </w:r>
+      <w:proofErr w:type="spellStart"/>
+      <w:r>
+        <w:t>Keras</w:t>
+      </w:r>
+      <w:proofErr w:type="spellEnd"/>
+      <w:r>
+        <w:t xml:space="preserve"> to construct, train, and evaluate a neural network model for the classification of mushrooms as either poisonous or non-poisonous, based on a dataset containing various mushroom features.</w:t>
+      </w:r>
+      <w:r>
+        <w:t xml:space="preserve">  T</w:t>
+      </w:r>
+      <w:r>
+        <w:t xml:space="preserve">his script serves as a </w:t>
+      </w:r>
+      <w:r>
+        <w:t>foundation for</w:t>
+      </w:r>
+      <w:r>
+        <w:t xml:space="preserve"> using deep learning techniques for binary classification tasks in the context of mushroom toxicity prediction.</w:t>
+      </w:r>
+    </w:p>
+    <w:p/>
+    <w:p>
+      <w:pPr>
+        <w:pStyle w:val="ListParagraph"/>
+        <w:numPr>
+          <w:ilvl w:val="0"/>
+          <w:numId w:val="1"/>
+        </w:numPr>
+        <w:rPr>
+          <w:b/>
+          <w:bCs/>
+        </w:rPr>
+      </w:pPr>
+      <w:r>
+        <w:rPr>
+          <w:b/>
+          <w:bCs/>
+          <w:sz w:val="28"/>
+          <w:szCs w:val="24"/>
+        </w:rPr>
         <w:t>Description of Student Participation</w:t>
       </w:r>
     </w:p>
     <w:p/>
     <w:p>
       <w:r>
+        <w:br w:type="page"/>
+      </w:r>
+    </w:p>
+    <w:p>
+      <w:pPr>
+        <w:rPr>
+          <w:b/>
+          <w:bCs/>
+          <w:sz w:val="32"/>
+          <w:szCs w:val="28"/>
+        </w:rPr>
+      </w:pPr>
+      <w:r>
+        <w:rPr>
+          <w:b/>
+          <w:bCs/>
+          <w:sz w:val="32"/>
+          <w:szCs w:val="28"/>
+        </w:rPr>
         <w:t>References</w:t>
       </w:r>
     </w:p>
+    <w:p/>
     <w:p>
       <w:r>
         <w:t>[</w:t>
@@ -9413,19 +10004,34 @@
         <w:t>1</w:t>
       </w:r>
       <w:r>
-        <w:t xml:space="preserve">] – fun guyz </w:t>
-      </w:r>
-    </w:p>
-    <w:p>
-      <w:pPr>
-        <w:rPr>
-          <w:rStyle w:val="Hyperlink"/>
-        </w:rPr>
-      </w:pPr>
-      <w:r>
-        <w:t>[2] -</w:t>
-      </w:r>
-      <w:hyperlink r:id="rId13" w:history="1">
+        <w:t>]</w:t>
+      </w:r>
+      <w:r>
+        <w:t xml:space="preserve"> </w:t>
+      </w:r>
+      <w:r>
+        <w:t xml:space="preserve">- </w:t>
+      </w:r>
+      <w:r>
+        <w:t xml:space="preserve">Concerns raised as “Magic mushroom” store opens in </w:t>
+      </w:r>
+      <w:proofErr w:type="spellStart"/>
+      <w:r>
+        <w:t>windsor</w:t>
+      </w:r>
+      <w:proofErr w:type="spellEnd"/>
+      <w:r>
+        <w:t>, https://windsorstar.com/news/local-news/concerns-raised-as-magic-mushroom-store-opens-in-windsor (accessed Oct. 16, 2023).</w:t>
+      </w:r>
+    </w:p>
+    <w:p>
+      <w:r>
+        <w:t xml:space="preserve">[2] - </w:t>
+      </w:r>
+      <w:r>
+        <w:t xml:space="preserve">“Mushroom - UCI Machine Learning Repository.” </w:t>
+      </w:r>
+      <w:hyperlink r:id="rId14" w:history="1">
         <w:r>
           <w:rPr>
             <w:rStyle w:val="Hyperlink"/>
@@ -9433,12 +10039,112 @@
           <w:t>https://archive.ics.uci.edu/dataset/73/mushroom</w:t>
         </w:r>
       </w:hyperlink>
-    </w:p>
-    <w:p>
-      <w:r>
-        <w:t xml:space="preserve">[3]. </w:t>
-      </w:r>
-      <w:hyperlink r:id="rId14" w:history="1">
+      <w:r>
+        <w:t xml:space="preserve"> (accessed: Oct. 15, 2023).</w:t>
+      </w:r>
+    </w:p>
+    <w:p>
+      <w:r>
+        <w:t xml:space="preserve">[3] - </w:t>
+      </w:r>
+      <w:proofErr w:type="spellStart"/>
+      <w:r>
+        <w:t>Ottom</w:t>
+      </w:r>
+      <w:proofErr w:type="spellEnd"/>
+      <w:r>
+        <w:t xml:space="preserve">, M. A., </w:t>
+      </w:r>
+      <w:proofErr w:type="spellStart"/>
+      <w:r>
+        <w:t>Alawad</w:t>
+      </w:r>
+      <w:proofErr w:type="spellEnd"/>
+      <w:r>
+        <w:t xml:space="preserve">, N. A. &amp; Nahar, K. M. Classification of mushroom fungi using machine learning techniques. Int. J. Adv. Trends </w:t>
+      </w:r>
+      <w:proofErr w:type="spellStart"/>
+      <w:r>
+        <w:t>Comput</w:t>
+      </w:r>
+      <w:proofErr w:type="spellEnd"/>
+      <w:r>
+        <w:t>. Sci. Eng. 8, 2378–2385 (2019).</w:t>
+      </w:r>
+    </w:p>
+    <w:p>
+      <w:r>
+        <w:t xml:space="preserve">[4] - </w:t>
+      </w:r>
+      <w:proofErr w:type="spellStart"/>
+      <w:r>
+        <w:t>Hossin</w:t>
+      </w:r>
+      <w:proofErr w:type="spellEnd"/>
+      <w:r>
+        <w:t xml:space="preserve">, M. &amp; Sulaiman, M. A review on evaluation metrics for data classification evaluations. Int. J. Data Min. </w:t>
+      </w:r>
+      <w:proofErr w:type="spellStart"/>
+      <w:r>
+        <w:t>Knowl</w:t>
+      </w:r>
+      <w:proofErr w:type="spellEnd"/>
+      <w:r>
+        <w:t>. Manag. Process 5, 1 (2015).</w:t>
+      </w:r>
+    </w:p>
+    <w:p>
+      <w:r>
+        <w:t xml:space="preserve">[5] - </w:t>
+      </w:r>
+      <w:r>
+        <w:t xml:space="preserve">Whipple, T. (2020, October 7). Mushroom labelling. Medium. </w:t>
+      </w:r>
+      <w:hyperlink r:id="rId15" w:history="1">
+        <w:r>
+          <w:rPr>
+            <w:rStyle w:val="Hyperlink"/>
+          </w:rPr>
+          <w:t>https://mrtjwhipple.medium.com/mushroom-labelling-db941388f0d0</w:t>
+        </w:r>
+      </w:hyperlink>
+    </w:p>
+    <w:p>
+      <w:r>
+        <w:t xml:space="preserve">[6] - </w:t>
+      </w:r>
+      <w:r>
+        <w:t>Pinky, N. J., Islam, S. M., &amp; Alice, R. S. (2019). Edibility detection of mushroom using ensemble methods. International Journal of Image, Graphics and Signal Processing, 11, 55-62.</w:t>
+      </w:r>
+    </w:p>
+    <w:p>
+      <w:r>
+        <w:t>[</w:t>
+      </w:r>
+      <w:r>
+        <w:t>7</w:t>
+      </w:r>
+      <w:r>
+        <w:t>]</w:t>
+      </w:r>
+      <w:r>
+        <w:t xml:space="preserve"> -</w:t>
+      </w:r>
+      <w:r>
+        <w:t xml:space="preserve"> </w:t>
+      </w:r>
+      <w:r>
+        <w:t>“Parameters, Hyperparameters, Machine Learning | Towards Data</w:t>
+      </w:r>
+      <w:proofErr w:type="gramStart"/>
+      <w:r>
+        <w:t xml:space="preserve"> ..</w:t>
+      </w:r>
+      <w:proofErr w:type="gramEnd"/>
+      <w:r>
+        <w:t xml:space="preserve">” </w:t>
+      </w:r>
+      <w:hyperlink r:id="rId16" w:history="1">
         <w:r>
           <w:rPr>
             <w:rStyle w:val="Hyperlink"/>
@@ -9446,9 +10152,10 @@
           <w:t>https://towardsdatascience.com/parameters-and-hyperparameters-aa609601a9ac</w:t>
         </w:r>
       </w:hyperlink>
-    </w:p>
-    <w:p/>
-    <w:p/>
+      <w:r>
+        <w:t xml:space="preserve"> (accessed: Oct. 15, 2023).</w:t>
+      </w:r>
+    </w:p>
     <w:sectPr>
       <w:pgSz w:w="12240" w:h="15840"/>
       <w:pgMar w:top="1440" w:right="1440" w:bottom="1440" w:left="1440" w:header="708" w:footer="708" w:gutter="0"/>
@@ -9462,6 +10169,92 @@
 <file path=word/numbering.xml><?xml version="1.0" encoding="utf-8"?>
 <w:numbering xmlns:wpc="http://schemas.microsoft.com/office/word/2010/wordprocessingCanvas" xmlns:cx="http://schemas.microsoft.com/office/drawing/2014/chartex" xmlns:cx1="http://schemas.microsoft.com/office/drawing/2015/9/8/chartex" xmlns:cx2="http://schemas.microsoft.com/office/drawing/2015/10/21/chartex" xmlns:cx3="http://schemas.microsoft.com/office/drawing/2016/5/9/chartex" xmlns:cx4="http://schemas.microsoft.com/office/drawing/2016/5/10/chartex" xmlns:cx5="http://schemas.microsoft.com/office/drawing/2016/5/11/chartex" xmlns:cx6="http://schemas.microsoft.com/office/drawing/2016/5/12/chartex" xmlns:cx7="http://schemas.microsoft.com/office/drawing/2016/5/13/chartex" xmlns:cx8="http://schemas.microsoft.com/office/drawing/2016/5/14/chartex" xmlns:mc="http://schemas.openxmlformats.org/markup-compatibility/2006" xmlns:aink="http://schemas.microsoft.com/office/drawing/2016/ink" xmlns:am3d="http://schemas.microsoft.com/office/drawing/2017/model3d" xmlns:o="urn:schemas-microsoft-com:office:office" xmlns:oel="http://schemas.microsoft.com/office/2019/extlst" xmlns:r="http://schemas.openxmlformats.org/officeDocument/2006/relationships" xmlns:m="http://schemas.openxmlformats.org/officeDocument/2006/math" xmlns:v="urn:schemas-microsoft-com:vml" xmlns:wp14="http://schemas.microsoft.com/office/word/2010/wordprocessingDrawing" xmlns:wp="http://schemas.openxmlformats.org/drawingml/2006/wordprocessingDrawing" xmlns:w10="urn:schemas-microsoft-com:office:word" xmlns:w="http://schemas.openxmlformats.org/wordprocessingml/2006/main" xmlns:w14="http://schemas.microsoft.com/office/word/2010/wordml" xmlns:w15="http://schemas.microsoft.com/office/word/2012/wordml" xmlns:w16cex="http://schemas.microsoft.com/office/word/2018/wordml/cex" xmlns:w16cid="http://schemas.microsoft.com/office/word/2016/wordml/cid" xmlns:w16="http://schemas.microsoft.com/office/word/2018/wordml" xmlns:w16sdtdh="http://schemas.microsoft.com/office/word/2020/wordml/sdtdatahash" xmlns:w16se="http://schemas.microsoft.com/office/word/2015/wordml/symex" xmlns:wpg="http://schemas.microsoft.com/office/word/2010/wordprocessingGroup" xmlns:wpi="http://schemas.microsoft.com/office/word/2010/wordprocessingInk" xmlns:wne="http://schemas.microsoft.com/office/word/2006/wordml" xmlns:wps="http://schemas.microsoft.com/office/word/2010/wordprocessingShape" mc:Ignorable="w14 w15 w16se w16cid w16 w16cex w16sdtdh wp14">
   <w:abstractNum w:abstractNumId="0" w15:restartNumberingAfterBreak="0">
+    <w:nsid w:val="41C30EB3"/>
+    <w:multiLevelType w:val="hybridMultilevel"/>
+    <w:tmpl w:val="30C418CC"/>
+    <w:lvl w:ilvl="0" w:tplc="10090013">
+      <w:start w:val="1"/>
+      <w:numFmt w:val="upperRoman"/>
+      <w:lvlText w:val="%1."/>
+      <w:lvlJc w:val="right"/>
+      <w:pPr>
+        <w:ind w:left="720" w:hanging="360"/>
+      </w:pPr>
+    </w:lvl>
+    <w:lvl w:ilvl="1" w:tplc="10090019" w:tentative="1">
+      <w:start w:val="1"/>
+      <w:numFmt w:val="lowerLetter"/>
+      <w:lvlText w:val="%2."/>
+      <w:lvlJc w:val="left"/>
+      <w:pPr>
+        <w:ind w:left="1440" w:hanging="360"/>
+      </w:pPr>
+    </w:lvl>
+    <w:lvl w:ilvl="2" w:tplc="1009001B" w:tentative="1">
+      <w:start w:val="1"/>
+      <w:numFmt w:val="lowerRoman"/>
+      <w:lvlText w:val="%3."/>
+      <w:lvlJc w:val="right"/>
+      <w:pPr>
+        <w:ind w:left="2160" w:hanging="180"/>
+      </w:pPr>
+    </w:lvl>
+    <w:lvl w:ilvl="3" w:tplc="1009000F" w:tentative="1">
+      <w:start w:val="1"/>
+      <w:numFmt w:val="decimal"/>
+      <w:lvlText w:val="%4."/>
+      <w:lvlJc w:val="left"/>
+      <w:pPr>
+        <w:ind w:left="2880" w:hanging="360"/>
+      </w:pPr>
+    </w:lvl>
+    <w:lvl w:ilvl="4" w:tplc="10090019" w:tentative="1">
+      <w:start w:val="1"/>
+      <w:numFmt w:val="lowerLetter"/>
+      <w:lvlText w:val="%5."/>
+      <w:lvlJc w:val="left"/>
+      <w:pPr>
+        <w:ind w:left="3600" w:hanging="360"/>
+      </w:pPr>
+    </w:lvl>
+    <w:lvl w:ilvl="5" w:tplc="1009001B" w:tentative="1">
+      <w:start w:val="1"/>
+      <w:numFmt w:val="lowerRoman"/>
+      <w:lvlText w:val="%6."/>
+      <w:lvlJc w:val="right"/>
+      <w:pPr>
+        <w:ind w:left="4320" w:hanging="180"/>
+      </w:pPr>
+    </w:lvl>
+    <w:lvl w:ilvl="6" w:tplc="1009000F" w:tentative="1">
+      <w:start w:val="1"/>
+      <w:numFmt w:val="decimal"/>
+      <w:lvlText w:val="%7."/>
+      <w:lvlJc w:val="left"/>
+      <w:pPr>
+        <w:ind w:left="5040" w:hanging="360"/>
+      </w:pPr>
+    </w:lvl>
+    <w:lvl w:ilvl="7" w:tplc="10090019" w:tentative="1">
+      <w:start w:val="1"/>
+      <w:numFmt w:val="lowerLetter"/>
+      <w:lvlText w:val="%8."/>
+      <w:lvlJc w:val="left"/>
+      <w:pPr>
+        <w:ind w:left="5760" w:hanging="360"/>
+      </w:pPr>
+    </w:lvl>
+    <w:lvl w:ilvl="8" w:tplc="1009001B" w:tentative="1">
+      <w:start w:val="1"/>
+      <w:numFmt w:val="lowerRoman"/>
+      <w:lvlText w:val="%9."/>
+      <w:lvlJc w:val="right"/>
+      <w:pPr>
+        <w:ind w:left="6480" w:hanging="180"/>
+      </w:pPr>
+    </w:lvl>
+  </w:abstractNum>
+  <w:abstractNum w:abstractNumId="1" w15:restartNumberingAfterBreak="0">
     <w:nsid w:val="4E775FAC"/>
     <w:multiLevelType w:val="hybridMultilevel"/>
     <w:tmpl w:val="9D08AEA6"/>
@@ -9550,10 +10343,10 @@
       </w:pPr>
     </w:lvl>
   </w:abstractNum>
-  <w:abstractNum w:abstractNumId="1" w15:restartNumberingAfterBreak="0">
+  <w:abstractNum w:abstractNumId="2" w15:restartNumberingAfterBreak="0">
     <w:nsid w:val="50CF6AD0"/>
     <w:multiLevelType w:val="hybridMultilevel"/>
-    <w:tmpl w:val="418AA114"/>
+    <w:tmpl w:val="92240EBE"/>
     <w:lvl w:ilvl="0" w:tplc="0756A7C2">
       <w:start w:val="1"/>
       <w:numFmt w:val="upperRoman"/>
@@ -9640,7 +10433,7 @@
       </w:pPr>
     </w:lvl>
   </w:abstractNum>
-  <w:abstractNum w:abstractNumId="2" w15:restartNumberingAfterBreak="0">
+  <w:abstractNum w:abstractNumId="3" w15:restartNumberingAfterBreak="0">
     <w:nsid w:val="74397120"/>
     <w:multiLevelType w:val="hybridMultilevel"/>
     <w:tmpl w:val="F8FEE230"/>
@@ -9730,13 +10523,16 @@
     </w:lvl>
   </w:abstractNum>
   <w:num w:numId="1" w16cid:durableId="383410330">
+    <w:abstractNumId w:val="2"/>
+  </w:num>
+  <w:num w:numId="2" w16cid:durableId="1622570293">
     <w:abstractNumId w:val="1"/>
   </w:num>
-  <w:num w:numId="2" w16cid:durableId="1622570293">
+  <w:num w:numId="3" w16cid:durableId="229538530">
+    <w:abstractNumId w:val="3"/>
+  </w:num>
+  <w:num w:numId="4" w16cid:durableId="257369645">
     <w:abstractNumId w:val="0"/>
-  </w:num>
-  <w:num w:numId="3" w16cid:durableId="229538530">
-    <w:abstractNumId w:val="2"/>
   </w:num>
 </w:numbering>
 </file>
@@ -10277,6 +11073,24 @@
       <w:szCs w:val="18"/>
     </w:rPr>
   </w:style>
+  <w:style w:type="paragraph" w:styleId="NormalWeb">
+    <w:name w:val="Normal (Web)"/>
+    <w:basedOn w:val="Normal"/>
+    <w:uiPriority w:val="99"/>
+    <w:semiHidden/>
+    <w:unhideWhenUsed/>
+    <w:rsid w:val="00FF68EB"/>
+    <w:pPr>
+      <w:spacing w:before="100" w:beforeAutospacing="1" w:after="100" w:afterAutospacing="1"/>
+    </w:pPr>
+    <w:rPr>
+      <w:rFonts w:eastAsia="Times New Roman" w:cs="Times New Roman"/>
+      <w:kern w:val="0"/>
+      <w:szCs w:val="24"/>
+      <w:lang w:eastAsia="en-CA"/>
+      <w14:ligatures w14:val="none"/>
+    </w:rPr>
+  </w:style>
 </w:styles>
 </file>
 
@@ -10573,4 +11387,16 @@
     </a:ext>
   </a:extLst>
 </a:theme>
+</file>
+
+<file path=customXml/item1.xml><?xml version="1.0" encoding="utf-8"?>
+<b:Sources xmlns:b="http://schemas.openxmlformats.org/officeDocument/2006/bibliography" xmlns="http://schemas.openxmlformats.org/officeDocument/2006/bibliography" SelectedStyle="\APASixthEditionOfficeOnline.xsl" StyleName="APA" Version="6"/>
+</file>
+
+<file path=customXml/itemProps1.xml><?xml version="1.0" encoding="utf-8"?>
+<ds:datastoreItem xmlns:ds="http://schemas.openxmlformats.org/officeDocument/2006/customXml" ds:itemID="{D75FDAC2-ADE4-4214-B7CC-B916D9C17D66}">
+  <ds:schemaRefs>
+    <ds:schemaRef ds:uri="http://schemas.openxmlformats.org/officeDocument/2006/bibliography"/>
+  </ds:schemaRefs>
+</ds:datastoreItem>
 </file>
</xml_diff>

<commit_message>
revised document and updates sections
</commit_message>
<xml_diff>
--- a/mushroom.docx
+++ b/mushroom.docx
@@ -12,13 +12,713 @@
           <w:szCs w:val="32"/>
         </w:rPr>
       </w:pPr>
-      <w:r>
+    </w:p>
+    <w:p>
+      <w:pPr>
+        <w:jc w:val="center"/>
         <w:rPr>
           <w:b/>
           <w:bCs/>
           <w:sz w:val="32"/>
           <w:szCs w:val="32"/>
         </w:rPr>
+      </w:pPr>
+    </w:p>
+    <w:p>
+      <w:pPr>
+        <w:pStyle w:val="paragraph"/>
+        <w:spacing w:before="0" w:beforeAutospacing="0" w:after="0" w:afterAutospacing="0"/>
+        <w:jc w:val="center"/>
+        <w:textAlignment w:val="baseline"/>
+        <w:rPr>
+          <w:rFonts w:ascii="Segoe UI" w:hAnsi="Segoe UI" w:cs="Segoe UI"/>
+          <w:sz w:val="18"/>
+          <w:szCs w:val="18"/>
+        </w:rPr>
+      </w:pPr>
+      <w:r>
+        <w:rPr>
+          <w:rStyle w:val="wacimagecontainer"/>
+          <w:rFonts w:ascii="Segoe UI" w:hAnsi="Segoe UI" w:cs="Segoe UI"/>
+          <w:noProof/>
+          <w:color w:val="000000"/>
+          <w:sz w:val="18"/>
+          <w:szCs w:val="18"/>
+          <w:shd w:val="clear" w:color="auto" w:fill="FFFFFF"/>
+        </w:rPr>
+        <w:drawing>
+          <wp:inline distT="0" distB="0" distL="0" distR="0" wp14:anchorId="6C71DD22" wp14:editId="763CE18F">
+            <wp:extent cx="2880360" cy="2156460"/>
+            <wp:effectExtent l="0" t="0" r="0" b="0"/>
+            <wp:docPr id="818352724" name="Picture 1" descr="A logo of a university of windsor&#10;&#10;Description automatically generated"/>
+            <wp:cNvGraphicFramePr>
+              <a:graphicFrameLocks xmlns:a="http://schemas.openxmlformats.org/drawingml/2006/main" noChangeAspect="1"/>
+            </wp:cNvGraphicFramePr>
+            <a:graphic xmlns:a="http://schemas.openxmlformats.org/drawingml/2006/main">
+              <a:graphicData uri="http://schemas.openxmlformats.org/drawingml/2006/picture">
+                <pic:pic xmlns:pic="http://schemas.openxmlformats.org/drawingml/2006/picture">
+                  <pic:nvPicPr>
+                    <pic:cNvPr id="818352724" name="Picture 1" descr="A logo of a university of windsor&#10;&#10;Description automatically generated"/>
+                    <pic:cNvPicPr>
+                      <a:picLocks noChangeAspect="1" noChangeArrowheads="1"/>
+                    </pic:cNvPicPr>
+                  </pic:nvPicPr>
+                  <pic:blipFill>
+                    <a:blip r:embed="rId6">
+                      <a:extLst>
+                        <a:ext uri="{28A0092B-C50C-407E-A947-70E740481C1C}">
+                          <a14:useLocalDpi xmlns:a14="http://schemas.microsoft.com/office/drawing/2010/main" val="0"/>
+                        </a:ext>
+                      </a:extLst>
+                    </a:blip>
+                    <a:srcRect/>
+                    <a:stretch>
+                      <a:fillRect/>
+                    </a:stretch>
+                  </pic:blipFill>
+                  <pic:spPr bwMode="auto">
+                    <a:xfrm>
+                      <a:off x="0" y="0"/>
+                      <a:ext cx="2880360" cy="2156460"/>
+                    </a:xfrm>
+                    <a:prstGeom prst="rect">
+                      <a:avLst/>
+                    </a:prstGeom>
+                    <a:noFill/>
+                    <a:ln>
+                      <a:noFill/>
+                    </a:ln>
+                  </pic:spPr>
+                </pic:pic>
+              </a:graphicData>
+            </a:graphic>
+          </wp:inline>
+        </w:drawing>
+      </w:r>
+      <w:r>
+        <w:rPr>
+          <w:rFonts w:ascii="Calibri" w:hAnsi="Calibri" w:cs="Calibri"/>
+          <w:color w:val="000000"/>
+          <w:sz w:val="22"/>
+          <w:szCs w:val="22"/>
+          <w:shd w:val="clear" w:color="auto" w:fill="FFFFFF"/>
+          <w:lang w:val="en-US"/>
+        </w:rPr>
+        <w:br/>
+      </w:r>
+      <w:r>
+        <w:rPr>
+          <w:rStyle w:val="normaltextrun"/>
+          <w:color w:val="000000"/>
+          <w:sz w:val="34"/>
+          <w:szCs w:val="34"/>
+          <w:lang w:val="en-US"/>
+        </w:rPr>
+        <w:t>Project #</w:t>
+      </w:r>
+      <w:r>
+        <w:rPr>
+          <w:rStyle w:val="normaltextrun"/>
+          <w:color w:val="000000"/>
+          <w:sz w:val="34"/>
+          <w:szCs w:val="34"/>
+          <w:lang w:val="en-US"/>
+        </w:rPr>
+        <w:t>1</w:t>
+      </w:r>
+      <w:r>
+        <w:rPr>
+          <w:rStyle w:val="eop"/>
+          <w:color w:val="000000"/>
+          <w:sz w:val="34"/>
+          <w:szCs w:val="34"/>
+        </w:rPr>
+        <w:t> </w:t>
+      </w:r>
+    </w:p>
+    <w:p>
+      <w:pPr>
+        <w:pStyle w:val="paragraph"/>
+        <w:spacing w:before="0" w:beforeAutospacing="0" w:after="0" w:afterAutospacing="0"/>
+        <w:jc w:val="center"/>
+        <w:textAlignment w:val="baseline"/>
+        <w:rPr>
+          <w:rFonts w:ascii="Segoe UI" w:hAnsi="Segoe UI" w:cs="Segoe UI"/>
+          <w:sz w:val="18"/>
+          <w:szCs w:val="18"/>
+        </w:rPr>
+      </w:pPr>
+      <w:r>
+        <w:rPr>
+          <w:rStyle w:val="normaltextrun"/>
+          <w:color w:val="000000"/>
+          <w:sz w:val="29"/>
+          <w:szCs w:val="29"/>
+          <w:lang w:val="en-US"/>
+        </w:rPr>
+        <w:t xml:space="preserve">COMP </w:t>
+      </w:r>
+      <w:r>
+        <w:rPr>
+          <w:rStyle w:val="normaltextrun"/>
+          <w:color w:val="000000"/>
+          <w:sz w:val="29"/>
+          <w:szCs w:val="29"/>
+          <w:lang w:val="en-US"/>
+        </w:rPr>
+        <w:t>4730</w:t>
+      </w:r>
+      <w:r>
+        <w:rPr>
+          <w:rStyle w:val="eop"/>
+          <w:color w:val="000000"/>
+          <w:sz w:val="29"/>
+          <w:szCs w:val="29"/>
+        </w:rPr>
+        <w:t> </w:t>
+      </w:r>
+    </w:p>
+    <w:p>
+      <w:pPr>
+        <w:pStyle w:val="paragraph"/>
+        <w:spacing w:before="0" w:beforeAutospacing="0" w:after="0" w:afterAutospacing="0"/>
+        <w:jc w:val="center"/>
+        <w:textAlignment w:val="baseline"/>
+        <w:rPr>
+          <w:rFonts w:ascii="Segoe UI" w:hAnsi="Segoe UI" w:cs="Segoe UI"/>
+          <w:sz w:val="18"/>
+          <w:szCs w:val="18"/>
+        </w:rPr>
+      </w:pPr>
+      <w:r>
+        <w:rPr>
+          <w:rStyle w:val="normaltextrun"/>
+          <w:color w:val="000000"/>
+          <w:lang w:val="en-US"/>
+        </w:rPr>
+        <w:t>Intro to Machine Learning</w:t>
+      </w:r>
+      <w:r>
+        <w:rPr>
+          <w:rStyle w:val="eop"/>
+          <w:color w:val="000000"/>
+        </w:rPr>
+        <w:t> </w:t>
+      </w:r>
+    </w:p>
+    <w:p>
+      <w:pPr>
+        <w:pStyle w:val="paragraph"/>
+        <w:spacing w:before="0" w:beforeAutospacing="0" w:after="0" w:afterAutospacing="0"/>
+        <w:textAlignment w:val="baseline"/>
+        <w:rPr>
+          <w:rFonts w:ascii="Segoe UI" w:hAnsi="Segoe UI" w:cs="Segoe UI"/>
+          <w:sz w:val="18"/>
+          <w:szCs w:val="18"/>
+        </w:rPr>
+      </w:pPr>
+      <w:r>
+        <w:rPr>
+          <w:rStyle w:val="eop"/>
+          <w:color w:val="000000"/>
+          <w:sz w:val="22"/>
+          <w:szCs w:val="22"/>
+        </w:rPr>
+        <w:t> </w:t>
+      </w:r>
+    </w:p>
+    <w:p>
+      <w:pPr>
+        <w:pStyle w:val="paragraph"/>
+        <w:spacing w:before="0" w:beforeAutospacing="0" w:after="0" w:afterAutospacing="0"/>
+        <w:jc w:val="center"/>
+        <w:textAlignment w:val="baseline"/>
+        <w:rPr>
+          <w:rFonts w:ascii="Segoe UI" w:hAnsi="Segoe UI" w:cs="Segoe UI"/>
+          <w:sz w:val="18"/>
+          <w:szCs w:val="18"/>
+        </w:rPr>
+      </w:pPr>
+      <w:r>
+        <w:rPr>
+          <w:rStyle w:val="normaltextrun"/>
+          <w:color w:val="000000"/>
+          <w:sz w:val="41"/>
+          <w:szCs w:val="41"/>
+          <w:lang w:val="en-US"/>
+        </w:rPr>
+        <w:t>C</w:t>
+      </w:r>
+      <w:r>
+        <w:rPr>
+          <w:rStyle w:val="normaltextrun"/>
+          <w:color w:val="000000"/>
+          <w:sz w:val="41"/>
+          <w:szCs w:val="41"/>
+          <w:lang w:val="en-US"/>
+        </w:rPr>
+        <w:t>lassification of Edibility of Mushrooms</w:t>
+      </w:r>
+      <w:r>
+        <w:rPr>
+          <w:rStyle w:val="eop"/>
+          <w:color w:val="000000"/>
+          <w:sz w:val="41"/>
+          <w:szCs w:val="41"/>
+        </w:rPr>
+        <w:t xml:space="preserve"> Using Machine Learning Techniques</w:t>
+      </w:r>
+    </w:p>
+    <w:p>
+      <w:pPr>
+        <w:pStyle w:val="paragraph"/>
+        <w:spacing w:before="0" w:beforeAutospacing="0" w:after="0" w:afterAutospacing="0"/>
+        <w:textAlignment w:val="baseline"/>
+        <w:rPr>
+          <w:rFonts w:ascii="Segoe UI" w:hAnsi="Segoe UI" w:cs="Segoe UI"/>
+          <w:sz w:val="18"/>
+          <w:szCs w:val="18"/>
+        </w:rPr>
+      </w:pPr>
+      <w:r>
+        <w:rPr>
+          <w:rStyle w:val="eop"/>
+          <w:color w:val="000000"/>
+          <w:sz w:val="22"/>
+          <w:szCs w:val="22"/>
+        </w:rPr>
+        <w:t> </w:t>
+      </w:r>
+    </w:p>
+    <w:p>
+      <w:pPr>
+        <w:pStyle w:val="paragraph"/>
+        <w:spacing w:before="0" w:beforeAutospacing="0" w:after="0" w:afterAutospacing="0"/>
+        <w:ind w:left="1440" w:firstLine="720"/>
+        <w:textAlignment w:val="baseline"/>
+        <w:rPr>
+          <w:rFonts w:ascii="Segoe UI" w:hAnsi="Segoe UI" w:cs="Segoe UI"/>
+          <w:sz w:val="18"/>
+          <w:szCs w:val="18"/>
+        </w:rPr>
+      </w:pPr>
+      <w:r>
+        <w:rPr>
+          <w:rStyle w:val="normaltextrun"/>
+          <w:i/>
+          <w:iCs/>
+          <w:color w:val="000000"/>
+          <w:lang w:val="en-US"/>
+        </w:rPr>
+        <w:t xml:space="preserve">Authors:   </w:t>
+      </w:r>
+      <w:r>
+        <w:rPr>
+          <w:rStyle w:val="tabchar"/>
+          <w:rFonts w:ascii="Calibri" w:hAnsi="Calibri" w:cs="Calibri"/>
+          <w:color w:val="000000"/>
+        </w:rPr>
+        <w:tab/>
+      </w:r>
+      <w:r>
+        <w:rPr>
+          <w:rStyle w:val="normaltextrun"/>
+          <w:i/>
+          <w:iCs/>
+          <w:color w:val="000000"/>
+          <w:lang w:val="en-US"/>
+        </w:rPr>
+        <w:t>         </w:t>
+      </w:r>
+      <w:r>
+        <w:rPr>
+          <w:rStyle w:val="normaltextrun"/>
+          <w:i/>
+          <w:iCs/>
+          <w:color w:val="000000"/>
+          <w:lang w:val="en-US"/>
+        </w:rPr>
+        <w:t xml:space="preserve">                </w:t>
+      </w:r>
+      <w:r>
+        <w:rPr>
+          <w:rStyle w:val="normaltextrun"/>
+          <w:i/>
+          <w:iCs/>
+          <w:color w:val="000000"/>
+          <w:lang w:val="en-US"/>
+        </w:rPr>
+        <w:t xml:space="preserve"> Submitted to:</w:t>
+      </w:r>
+      <w:r>
+        <w:rPr>
+          <w:rStyle w:val="eop"/>
+          <w:color w:val="000000"/>
+        </w:rPr>
+        <w:t> </w:t>
+      </w:r>
+    </w:p>
+    <w:p>
+      <w:pPr>
+        <w:pStyle w:val="paragraph"/>
+        <w:spacing w:before="0" w:beforeAutospacing="0" w:after="0" w:afterAutospacing="0"/>
+        <w:ind w:left="720" w:firstLine="720"/>
+        <w:textAlignment w:val="baseline"/>
+        <w:rPr>
+          <w:rFonts w:ascii="Segoe UI" w:hAnsi="Segoe UI" w:cs="Segoe UI"/>
+          <w:sz w:val="18"/>
+          <w:szCs w:val="18"/>
+        </w:rPr>
+      </w:pPr>
+      <w:r>
+        <w:rPr>
+          <w:rStyle w:val="normaltextrun"/>
+          <w:color w:val="000000"/>
+          <w:lang w:val="en-US"/>
+        </w:rPr>
+        <w:t xml:space="preserve">           </w:t>
+      </w:r>
+      <w:r>
+        <w:rPr>
+          <w:rStyle w:val="normaltextrun"/>
+          <w:color w:val="000000"/>
+          <w:lang w:val="en-US"/>
+        </w:rPr>
+        <w:t xml:space="preserve">George </w:t>
+      </w:r>
+      <w:r>
+        <w:rPr>
+          <w:rStyle w:val="normaltextrun"/>
+          <w:color w:val="000000"/>
+          <w:lang w:val="en-US"/>
+        </w:rPr>
+        <w:t>Kaceli,</w:t>
+      </w:r>
+      <w:r>
+        <w:rPr>
+          <w:rStyle w:val="normaltextrun"/>
+          <w:color w:val="000000"/>
+          <w:lang w:val="en-US"/>
+        </w:rPr>
+        <w:t>        </w:t>
+      </w:r>
+      <w:r>
+        <w:rPr>
+          <w:rStyle w:val="normaltextrun"/>
+          <w:color w:val="000000"/>
+          <w:lang w:val="en-US"/>
+        </w:rPr>
+        <w:t xml:space="preserve">                    </w:t>
+      </w:r>
+      <w:r>
+        <w:rPr>
+          <w:rStyle w:val="normaltextrun"/>
+          <w:color w:val="000000"/>
+          <w:lang w:val="en-US"/>
+        </w:rPr>
+        <w:t>Dr. Robin Gras</w:t>
+      </w:r>
+      <w:r>
+        <w:rPr>
+          <w:rStyle w:val="eop"/>
+          <w:color w:val="000000"/>
+        </w:rPr>
+        <w:t> </w:t>
+      </w:r>
+    </w:p>
+    <w:p>
+      <w:pPr>
+        <w:pStyle w:val="paragraph"/>
+        <w:spacing w:before="0" w:beforeAutospacing="0" w:after="0" w:afterAutospacing="0"/>
+        <w:ind w:left="720" w:firstLine="720"/>
+        <w:textAlignment w:val="baseline"/>
+        <w:rPr>
+          <w:rFonts w:ascii="Segoe UI" w:hAnsi="Segoe UI" w:cs="Segoe UI"/>
+          <w:sz w:val="18"/>
+          <w:szCs w:val="18"/>
+        </w:rPr>
+      </w:pPr>
+      <w:r>
+        <w:rPr>
+          <w:rStyle w:val="normaltextrun"/>
+          <w:color w:val="000000"/>
+          <w:lang w:val="en-US"/>
+        </w:rPr>
+        <w:t xml:space="preserve">           Justin Neal,</w:t>
+      </w:r>
+      <w:r>
+        <w:rPr>
+          <w:rStyle w:val="normaltextrun"/>
+          <w:color w:val="000000"/>
+          <w:lang w:val="en-US"/>
+        </w:rPr>
+        <w:t> </w:t>
+      </w:r>
+      <w:r>
+        <w:rPr>
+          <w:rStyle w:val="eop"/>
+          <w:color w:val="000000"/>
+        </w:rPr>
+        <w:t> </w:t>
+      </w:r>
+    </w:p>
+    <w:p>
+      <w:pPr>
+        <w:pStyle w:val="paragraph"/>
+        <w:spacing w:before="0" w:beforeAutospacing="0" w:after="0" w:afterAutospacing="0"/>
+        <w:ind w:left="720" w:firstLine="720"/>
+        <w:textAlignment w:val="baseline"/>
+        <w:rPr>
+          <w:rFonts w:ascii="Segoe UI" w:hAnsi="Segoe UI" w:cs="Segoe UI"/>
+          <w:sz w:val="18"/>
+          <w:szCs w:val="18"/>
+        </w:rPr>
+      </w:pPr>
+      <w:r>
+        <w:rPr>
+          <w:rStyle w:val="normaltextrun"/>
+          <w:color w:val="000000"/>
+          <w:lang w:val="en-US"/>
+        </w:rPr>
+        <w:t xml:space="preserve">           Akshat Sharma</w:t>
+      </w:r>
+      <w:r>
+        <w:rPr>
+          <w:rStyle w:val="tabchar"/>
+          <w:rFonts w:ascii="Calibri" w:hAnsi="Calibri" w:cs="Calibri"/>
+          <w:color w:val="000000"/>
+        </w:rPr>
+        <w:tab/>
+      </w:r>
+      <w:r>
+        <w:rPr>
+          <w:rStyle w:val="eop"/>
+          <w:color w:val="000000"/>
+        </w:rPr>
+        <w:t> </w:t>
+      </w:r>
+    </w:p>
+    <w:p>
+      <w:pPr>
+        <w:pStyle w:val="paragraph"/>
+        <w:spacing w:before="0" w:beforeAutospacing="0" w:after="0" w:afterAutospacing="0"/>
+        <w:textAlignment w:val="baseline"/>
+        <w:rPr>
+          <w:rFonts w:ascii="Segoe UI" w:hAnsi="Segoe UI" w:cs="Segoe UI"/>
+          <w:sz w:val="18"/>
+          <w:szCs w:val="18"/>
+        </w:rPr>
+      </w:pPr>
+      <w:r>
+        <w:rPr>
+          <w:rStyle w:val="eop"/>
+          <w:color w:val="000000"/>
+        </w:rPr>
+        <w:t> </w:t>
+      </w:r>
+    </w:p>
+    <w:p>
+      <w:pPr>
+        <w:pStyle w:val="paragraph"/>
+        <w:spacing w:before="0" w:beforeAutospacing="0" w:after="0" w:afterAutospacing="0"/>
+        <w:ind w:left="2880" w:firstLine="720"/>
+        <w:textAlignment w:val="baseline"/>
+        <w:rPr>
+          <w:rFonts w:ascii="Segoe UI" w:hAnsi="Segoe UI" w:cs="Segoe UI"/>
+          <w:sz w:val="18"/>
+          <w:szCs w:val="18"/>
+        </w:rPr>
+      </w:pPr>
+      <w:r>
+        <w:rPr>
+          <w:rStyle w:val="normaltextrun"/>
+          <w:color w:val="000000"/>
+          <w:lang w:val="en-US"/>
+        </w:rPr>
+        <w:t>October 18</w:t>
+      </w:r>
+      <w:r>
+        <w:rPr>
+          <w:rStyle w:val="normaltextrun"/>
+          <w:color w:val="000000"/>
+          <w:vertAlign w:val="superscript"/>
+          <w:lang w:val="en-US"/>
+        </w:rPr>
+        <w:t>th</w:t>
+      </w:r>
+      <w:r>
+        <w:rPr>
+          <w:rStyle w:val="normaltextrun"/>
+          <w:color w:val="000000"/>
+          <w:lang w:val="en-US"/>
+        </w:rPr>
+        <w:t>,</w:t>
+      </w:r>
+      <w:r>
+        <w:rPr>
+          <w:rStyle w:val="normaltextrun"/>
+          <w:color w:val="000000"/>
+          <w:lang w:val="en-US"/>
+        </w:rPr>
+        <w:t xml:space="preserve"> 2023</w:t>
+      </w:r>
+      <w:r>
+        <w:rPr>
+          <w:rStyle w:val="eop"/>
+          <w:color w:val="000000"/>
+        </w:rPr>
+        <w:t> </w:t>
+      </w:r>
+    </w:p>
+    <w:p>
+      <w:pPr>
+        <w:jc w:val="center"/>
+        <w:rPr>
+          <w:b/>
+          <w:bCs/>
+          <w:sz w:val="32"/>
+          <w:szCs w:val="32"/>
+        </w:rPr>
+      </w:pPr>
+    </w:p>
+    <w:p>
+      <w:pPr>
+        <w:jc w:val="center"/>
+        <w:rPr>
+          <w:b/>
+          <w:bCs/>
+          <w:sz w:val="32"/>
+          <w:szCs w:val="32"/>
+        </w:rPr>
+      </w:pPr>
+    </w:p>
+    <w:p>
+      <w:pPr>
+        <w:jc w:val="center"/>
+        <w:rPr>
+          <w:b/>
+          <w:bCs/>
+          <w:sz w:val="32"/>
+          <w:szCs w:val="32"/>
+        </w:rPr>
+      </w:pPr>
+    </w:p>
+    <w:p>
+      <w:pPr>
+        <w:jc w:val="center"/>
+        <w:rPr>
+          <w:b/>
+          <w:bCs/>
+          <w:sz w:val="32"/>
+          <w:szCs w:val="32"/>
+        </w:rPr>
+      </w:pPr>
+    </w:p>
+    <w:p>
+      <w:pPr>
+        <w:jc w:val="center"/>
+        <w:rPr>
+          <w:b/>
+          <w:bCs/>
+          <w:sz w:val="32"/>
+          <w:szCs w:val="32"/>
+        </w:rPr>
+      </w:pPr>
+    </w:p>
+    <w:p>
+      <w:pPr>
+        <w:jc w:val="center"/>
+        <w:rPr>
+          <w:b/>
+          <w:bCs/>
+          <w:sz w:val="32"/>
+          <w:szCs w:val="32"/>
+        </w:rPr>
+      </w:pPr>
+    </w:p>
+    <w:p>
+      <w:pPr>
+        <w:jc w:val="center"/>
+        <w:rPr>
+          <w:b/>
+          <w:bCs/>
+          <w:sz w:val="32"/>
+          <w:szCs w:val="32"/>
+        </w:rPr>
+      </w:pPr>
+    </w:p>
+    <w:p>
+      <w:pPr>
+        <w:jc w:val="center"/>
+        <w:rPr>
+          <w:b/>
+          <w:bCs/>
+          <w:sz w:val="32"/>
+          <w:szCs w:val="32"/>
+        </w:rPr>
+      </w:pPr>
+    </w:p>
+    <w:p>
+      <w:pPr>
+        <w:jc w:val="center"/>
+        <w:rPr>
+          <w:b/>
+          <w:bCs/>
+          <w:sz w:val="32"/>
+          <w:szCs w:val="32"/>
+        </w:rPr>
+      </w:pPr>
+    </w:p>
+    <w:p>
+      <w:pPr>
+        <w:jc w:val="center"/>
+        <w:rPr>
+          <w:b/>
+          <w:bCs/>
+          <w:sz w:val="32"/>
+          <w:szCs w:val="32"/>
+        </w:rPr>
+      </w:pPr>
+    </w:p>
+    <w:p>
+      <w:pPr>
+        <w:jc w:val="center"/>
+        <w:rPr>
+          <w:b/>
+          <w:bCs/>
+          <w:sz w:val="32"/>
+          <w:szCs w:val="32"/>
+        </w:rPr>
+      </w:pPr>
+    </w:p>
+    <w:p>
+      <w:pPr>
+        <w:rPr>
+          <w:b/>
+          <w:bCs/>
+          <w:sz w:val="32"/>
+          <w:szCs w:val="32"/>
+        </w:rPr>
+      </w:pPr>
+    </w:p>
+    <w:p>
+      <w:pPr>
+        <w:jc w:val="center"/>
+        <w:rPr>
+          <w:b/>
+          <w:bCs/>
+          <w:sz w:val="32"/>
+          <w:szCs w:val="32"/>
+        </w:rPr>
+      </w:pPr>
+      <w:r>
+        <w:rPr>
+          <w:b/>
+          <w:bCs/>
+          <w:sz w:val="32"/>
+          <w:szCs w:val="32"/>
+        </w:rPr>
+        <w:lastRenderedPageBreak/>
         <w:t>Abstract</w:t>
       </w:r>
     </w:p>
@@ -177,7 +877,7 @@
           <w:szCs w:val="32"/>
         </w:rPr>
         <w:drawing>
-          <wp:anchor distT="0" distB="0" distL="114300" distR="114300" simplePos="0" relativeHeight="251658240" behindDoc="1" locked="0" layoutInCell="1" allowOverlap="1" wp14:anchorId="65DBBF73" wp14:editId="5C22C765">
+          <wp:anchor distT="0" distB="0" distL="114300" distR="114300" simplePos="0" relativeHeight="251658240" behindDoc="1" locked="0" layoutInCell="1" allowOverlap="1" wp14:anchorId="65DBBF73" wp14:editId="1110F100">
             <wp:simplePos x="0" y="0"/>
             <wp:positionH relativeFrom="column">
               <wp:posOffset>4038600</wp:posOffset>
@@ -210,7 +910,7 @@
                     </pic:cNvPicPr>
                   </pic:nvPicPr>
                   <pic:blipFill>
-                    <a:blip r:embed="rId6" cstate="print">
+                    <a:blip r:embed="rId7" cstate="print">
                       <a:extLst>
                         <a:ext uri="{28A0092B-C50C-407E-A947-70E740481C1C}">
                           <a14:useLocalDpi xmlns:a14="http://schemas.microsoft.com/office/drawing/2010/main" val="0"/>
@@ -390,27 +1090,14 @@
                             <w:r>
                               <w:t xml:space="preserve">Fig. </w:t>
                             </w:r>
-                            <w:r>
-                              <w:fldChar w:fldCharType="begin"/>
-                            </w:r>
-                            <w:r>
-                              <w:instrText xml:space="preserve"> SEQ Fig. \* ARABIC </w:instrText>
-                            </w:r>
-                            <w:r>
-                              <w:fldChar w:fldCharType="separate"/>
-                            </w:r>
-                            <w:r>
-                              <w:rPr>
-                                <w:noProof/>
-                              </w:rPr>
-                              <w:t>1</w:t>
-                            </w:r>
-                            <w:r>
-                              <w:rPr>
-                                <w:noProof/>
-                              </w:rPr>
-                              <w:fldChar w:fldCharType="end"/>
-                            </w:r>
+                            <w:fldSimple w:instr=" SEQ Fig. \* ARABIC ">
+                              <w:r>
+                                <w:rPr>
+                                  <w:noProof/>
+                                </w:rPr>
+                                <w:t>1</w:t>
+                              </w:r>
+                            </w:fldSimple>
                             <w:r>
                               <w:t xml:space="preserve"> Distribution of Mushrooms Classes</w:t>
                             </w:r>
@@ -458,27 +1145,14 @@
                       <w:r>
                         <w:t xml:space="preserve">Fig. </w:t>
                       </w:r>
-                      <w:r>
-                        <w:fldChar w:fldCharType="begin"/>
-                      </w:r>
-                      <w:r>
-                        <w:instrText xml:space="preserve"> SEQ Fig. \* ARABIC </w:instrText>
-                      </w:r>
-                      <w:r>
-                        <w:fldChar w:fldCharType="separate"/>
-                      </w:r>
-                      <w:r>
-                        <w:rPr>
-                          <w:noProof/>
-                        </w:rPr>
-                        <w:t>1</w:t>
-                      </w:r>
-                      <w:r>
-                        <w:rPr>
-                          <w:noProof/>
-                        </w:rPr>
-                        <w:fldChar w:fldCharType="end"/>
-                      </w:r>
+                      <w:fldSimple w:instr=" SEQ Fig. \* ARABIC ">
+                        <w:r>
+                          <w:rPr>
+                            <w:noProof/>
+                          </w:rPr>
+                          <w:t>1</w:t>
+                        </w:r>
+                      </w:fldSimple>
                       <w:r>
                         <w:t xml:space="preserve"> Distribution of Mushrooms Classes</w:t>
                       </w:r>
@@ -522,7 +1196,6 @@
       <w:r>
         <w:t xml:space="preserve">. The dataset was explored for the existence of duplicate values.  To address the number of duplicate rows in the dataset the </w:t>
       </w:r>
-      <w:proofErr w:type="gramStart"/>
       <w:r>
         <w:rPr>
           <w:i/>
@@ -535,62 +1208,29 @@
           <w:i/>
           <w:iCs/>
         </w:rPr>
-        <w:t>(</w:t>
-      </w:r>
-      <w:proofErr w:type="gramEnd"/>
+        <w:t>()</w:t>
+      </w:r>
+      <w:r>
+        <w:t xml:space="preserve"> function was used.  This </w:t>
+      </w:r>
+      <w:r>
+        <w:t>identifies rows with the same values in all columns.</w:t>
+      </w:r>
+      <w:r>
+        <w:t xml:space="preserve">  </w:t>
+      </w:r>
+      <w:r>
+        <w:t>These duplicate rows are removed from the dataset by dropping the rows</w:t>
+      </w:r>
+      <w:r>
+        <w:t xml:space="preserve"> with the </w:t>
+      </w:r>
       <w:r>
         <w:rPr>
           <w:i/>
           <w:iCs/>
         </w:rPr>
-        <w:t>)</w:t>
-      </w:r>
-      <w:r>
-        <w:t xml:space="preserve"> function was used.  This </w:t>
-      </w:r>
-      <w:r>
-        <w:t>identifies rows with the same values in all columns.</w:t>
-      </w:r>
-      <w:r>
-        <w:t xml:space="preserve">  </w:t>
-      </w:r>
-      <w:r>
-        <w:t>These duplicate rows are removed from the dataset by dropping the rows</w:t>
-      </w:r>
-      <w:r>
-        <w:t xml:space="preserve"> with the </w:t>
-      </w:r>
-      <w:proofErr w:type="spellStart"/>
-      <w:r>
-        <w:rPr>
-          <w:i/>
-          <w:iCs/>
-        </w:rPr>
-        <w:t>drop_</w:t>
-      </w:r>
-      <w:proofErr w:type="gramStart"/>
-      <w:r>
-        <w:rPr>
-          <w:i/>
-          <w:iCs/>
-        </w:rPr>
-        <w:t>duplicates</w:t>
-      </w:r>
-      <w:proofErr w:type="spellEnd"/>
-      <w:r>
-        <w:rPr>
-          <w:i/>
-          <w:iCs/>
-        </w:rPr>
-        <w:t>(</w:t>
-      </w:r>
-      <w:proofErr w:type="gramEnd"/>
-      <w:r>
-        <w:rPr>
-          <w:i/>
-          <w:iCs/>
-        </w:rPr>
-        <w:t>)</w:t>
+        <w:t>drop_duplicates()</w:t>
       </w:r>
       <w:r>
         <w:t xml:space="preserve"> function</w:t>
@@ -910,7 +1550,7 @@
                     </pic:cNvPicPr>
                   </pic:nvPicPr>
                   <pic:blipFill>
-                    <a:blip r:embed="rId7">
+                    <a:blip r:embed="rId8">
                       <a:extLst>
                         <a:ext uri="{28A0092B-C50C-407E-A947-70E740481C1C}">
                           <a14:useLocalDpi xmlns:a14="http://schemas.microsoft.com/office/drawing/2010/main" val="0"/>
@@ -1000,69 +1640,93 @@
       <w:r>
         <w:t xml:space="preserve"> </w:t>
       </w:r>
-      <w:proofErr w:type="spellStart"/>
-      <w:proofErr w:type="gramStart"/>
       <w:r>
         <w:rPr>
           <w:i/>
           <w:iCs/>
         </w:rPr>
-        <w:t>LabelEncoder</w:t>
-      </w:r>
-      <w:proofErr w:type="spellEnd"/>
+        <w:t>LabelEncoder()</w:t>
+      </w:r>
+      <w:r>
+        <w:t>,</w:t>
+      </w:r>
+      <w:r>
+        <w:t xml:space="preserve"> from the Sci-kit learn library</w:t>
+      </w:r>
+      <w:r>
+        <w:t xml:space="preserve">, </w:t>
+      </w:r>
+      <w:r>
+        <w:t xml:space="preserve">to convert </w:t>
+      </w:r>
+      <w:r>
+        <w:t xml:space="preserve">the </w:t>
+      </w:r>
+      <w:r>
+        <w:t xml:space="preserve">categorical/text data into numerical values. The mappings from </w:t>
+      </w:r>
+      <w:r>
+        <w:t xml:space="preserve">the </w:t>
+      </w:r>
+      <w:r>
+        <w:t>original</w:t>
+      </w:r>
+      <w:r>
+        <w:t xml:space="preserve"> values</w:t>
+      </w:r>
+      <w:r>
+        <w:t xml:space="preserve"> to numbers are stored in a dictionary structure(map) </w:t>
+      </w:r>
+      <w:r>
+        <w:t>to</w:t>
+      </w:r>
+      <w:r>
+        <w:t xml:space="preserve"> utilize them for future tasks. </w:t>
+      </w:r>
+      <w:r>
+        <w:t>[5]</w:t>
+      </w:r>
+    </w:p>
+    <w:p>
+      <w:pPr>
+        <w:ind w:firstLine="720"/>
+      </w:pPr>
+      <w:r>
+        <w:t xml:space="preserve">To </w:t>
+      </w:r>
+      <w:r>
+        <w:t>continue with</w:t>
+      </w:r>
+      <w:r>
+        <w:t xml:space="preserve"> preprocess the data, </w:t>
+      </w:r>
       <w:r>
         <w:rPr>
           <w:i/>
           <w:iCs/>
         </w:rPr>
-        <w:t>(</w:t>
-      </w:r>
-      <w:proofErr w:type="gramEnd"/>
-      <w:r>
-        <w:rPr>
-          <w:i/>
-          <w:iCs/>
-        </w:rPr>
-        <w:t>)</w:t>
-      </w:r>
-      <w:r>
-        <w:t>,</w:t>
-      </w:r>
-      <w:r>
-        <w:t xml:space="preserve"> from the Sci-kit learn library</w:t>
-      </w:r>
-      <w:r>
-        <w:t xml:space="preserve">, </w:t>
-      </w:r>
-      <w:r>
-        <w:t xml:space="preserve">to convert </w:t>
-      </w:r>
-      <w:r>
-        <w:t xml:space="preserve">the </w:t>
-      </w:r>
-      <w:r>
-        <w:t xml:space="preserve">categorical/text data into numerical values. The mappings from </w:t>
-      </w:r>
-      <w:r>
-        <w:t xml:space="preserve">the </w:t>
-      </w:r>
-      <w:r>
-        <w:t>original</w:t>
-      </w:r>
-      <w:r>
-        <w:t xml:space="preserve"> values</w:t>
-      </w:r>
-      <w:r>
-        <w:t xml:space="preserve"> to numbers are stored in a dictionary structure(map) </w:t>
-      </w:r>
-      <w:r>
-        <w:t>to</w:t>
-      </w:r>
-      <w:r>
-        <w:t xml:space="preserve"> utilize them for future tasks. </w:t>
-      </w:r>
-      <w:r>
-        <w:t>[5]</w:t>
+        <w:t>StandardScaler()</w:t>
+      </w:r>
+      <w:r>
+        <w:t xml:space="preserve"> from scikit-learn is used to standardize features</w:t>
+      </w:r>
+      <w:r>
+        <w:t xml:space="preserve">.  </w:t>
+      </w:r>
+      <w:r>
+        <w:t>This process involves transforming the data into a standardized form, where it exhibits a mean of 0 and a standard deviation of 1, effectively scaling it to have unit variance.</w:t>
+      </w:r>
+      <w:r>
+        <w:t xml:space="preserve">  </w:t>
+      </w:r>
+      <w:r>
+        <w:t>This step is both valuable and crucial because</w:t>
+      </w:r>
+      <w:r>
+        <w:t xml:space="preserve"> the</w:t>
+      </w:r>
+      <w:r>
+        <w:t xml:space="preserve"> model may struggle when working with features of varying scales during training.</w:t>
       </w:r>
     </w:p>
     <w:p>
@@ -1070,98 +1734,22 @@
         <w:ind w:firstLine="720"/>
       </w:pPr>
       <w:r>
-        <w:t xml:space="preserve">To </w:t>
-      </w:r>
-      <w:r>
-        <w:t>continue with</w:t>
-      </w:r>
-      <w:r>
-        <w:t xml:space="preserve"> preprocess the data, </w:t>
-      </w:r>
-      <w:proofErr w:type="spellStart"/>
-      <w:proofErr w:type="gramStart"/>
-      <w:r>
-        <w:rPr>
-          <w:i/>
-          <w:iCs/>
-        </w:rPr>
-        <w:t>StandardScaler</w:t>
-      </w:r>
-      <w:proofErr w:type="spellEnd"/>
-      <w:r>
-        <w:rPr>
-          <w:i/>
-          <w:iCs/>
-        </w:rPr>
-        <w:t>(</w:t>
-      </w:r>
-      <w:proofErr w:type="gramEnd"/>
-      <w:r>
-        <w:rPr>
-          <w:i/>
-          <w:iCs/>
-        </w:rPr>
-        <w:t>)</w:t>
-      </w:r>
-      <w:r>
-        <w:t xml:space="preserve"> from scikit-learn is used to standardize features</w:t>
-      </w:r>
-      <w:r>
-        <w:t xml:space="preserve">.  </w:t>
-      </w:r>
-      <w:r>
-        <w:t>This process involves transforming the data into a standardized form, where it exhibits a mean of 0 and a standard deviation of 1, effectively scaling it to have unit variance.</w:t>
-      </w:r>
-      <w:r>
-        <w:t xml:space="preserve">  </w:t>
-      </w:r>
-      <w:r>
-        <w:t>This step is both valuable and crucial because</w:t>
+        <w:t>Another preprocessing alternative that we use is one hot encoding where a</w:t>
+      </w:r>
+      <w:r>
+        <w:t>ll the categorical features in the matrix x are one-hot encoded using OneHotEncoder from Scikit-learn, which converts categorical variable(s) into a form that could be provided to</w:t>
       </w:r>
       <w:r>
         <w:t xml:space="preserve"> the</w:t>
       </w:r>
       <w:r>
-        <w:t xml:space="preserve"> model may struggle when working with features of varying scales during training.</w:t>
-      </w:r>
-    </w:p>
-    <w:p>
-      <w:pPr>
-        <w:ind w:firstLine="720"/>
-      </w:pPr>
-      <w:r>
-        <w:t>Another preprocessing alternative that we use is one hot encoding where a</w:t>
-      </w:r>
-      <w:r>
-        <w:t xml:space="preserve">ll the categorical features in the matrix x are one-hot encoded using </w:t>
-      </w:r>
-      <w:proofErr w:type="spellStart"/>
-      <w:r>
-        <w:t>OneHotEncoder</w:t>
-      </w:r>
-      <w:proofErr w:type="spellEnd"/>
-      <w:r>
-        <w:t xml:space="preserve"> from Scikit-learn, which converts categorical variable(s) into a form that could be provided to</w:t>
-      </w:r>
-      <w:r>
-        <w:t xml:space="preserve"> the</w:t>
-      </w:r>
-      <w:r>
         <w:t xml:space="preserve"> algorithms </w:t>
       </w:r>
       <w:r>
         <w:t xml:space="preserve">we use </w:t>
       </w:r>
       <w:r>
-        <w:t xml:space="preserve">to do a better job in prediction. The resultant is a </w:t>
-      </w:r>
-      <w:proofErr w:type="spellStart"/>
-      <w:r>
-        <w:t>DataFrame</w:t>
-      </w:r>
-      <w:proofErr w:type="spellEnd"/>
-      <w:r>
-        <w:t xml:space="preserve"> where each unique category in the original features is expanded into a new binary feature.</w:t>
+        <w:t>to do a better job in prediction. The resultant is a DataFrame where each unique category in the original features is expanded into a new binary feature.</w:t>
       </w:r>
       <w:r>
         <w:t xml:space="preserve"> [5]</w:t>
@@ -1280,37 +1868,8 @@
         <w:t>The division was done using an 80-20 split</w:t>
       </w:r>
       <w:r>
-        <w:t xml:space="preserve"> into four sets labelled </w:t>
-      </w:r>
-      <w:proofErr w:type="spellStart"/>
-      <w:r>
-        <w:t>x_train</w:t>
-      </w:r>
-      <w:proofErr w:type="spellEnd"/>
-      <w:r>
-        <w:t xml:space="preserve">, </w:t>
-      </w:r>
-      <w:proofErr w:type="spellStart"/>
-      <w:r>
-        <w:t>x_test</w:t>
-      </w:r>
-      <w:proofErr w:type="spellEnd"/>
-      <w:r>
-        <w:t xml:space="preserve">, </w:t>
-      </w:r>
-      <w:proofErr w:type="spellStart"/>
-      <w:r>
-        <w:t>y_train</w:t>
-      </w:r>
-      <w:proofErr w:type="spellEnd"/>
-      <w:r>
-        <w:t xml:space="preserve">, </w:t>
-      </w:r>
-      <w:proofErr w:type="spellStart"/>
-      <w:r>
-        <w:t>y_test</w:t>
-      </w:r>
-      <w:proofErr w:type="spellEnd"/>
+        <w:t xml:space="preserve"> into four sets labelled x_train, x_test, y_train, y_test</w:t>
+      </w:r>
       <w:r>
         <w:t>.  This means that 80% is used for training and 20% for the testing.  T</w:t>
       </w:r>
@@ -1605,6 +2164,7 @@
           <w:sz w:val="28"/>
           <w:szCs w:val="24"/>
         </w:rPr>
+        <w:lastRenderedPageBreak/>
         <w:t>Model Training and Evaluation</w:t>
       </w:r>
     </w:p>
@@ -1613,7 +2173,6 @@
         <w:ind w:firstLine="360"/>
       </w:pPr>
       <w:r>
-        <w:lastRenderedPageBreak/>
         <w:t>T</w:t>
       </w:r>
       <w:r>
@@ -1698,15 +2257,7 @@
         <w:t>s</w:t>
       </w:r>
       <w:r>
-        <w:t xml:space="preserve"> predictions on previously unseen data, represented by the test dataset (</w:t>
-      </w:r>
-      <w:proofErr w:type="spellStart"/>
-      <w:r>
-        <w:t>X_test</w:t>
-      </w:r>
-      <w:proofErr w:type="spellEnd"/>
-      <w:r>
-        <w:t xml:space="preserve">). </w:t>
+        <w:t xml:space="preserve"> predictions on previously unseen data, represented by the test dataset (X_test). </w:t>
       </w:r>
       <w:r>
         <w:t>The goal was to understand how well these models could generalize to new, unseen data samples. This rigorous evaluation process enable</w:t>
@@ -1745,8 +2296,6 @@
       <w:r>
         <w:t xml:space="preserve">ross-validation was employed as a pivotal technique to rigorously evaluate the performance of classification models. This approach involved systematically partitioning the dataset into a predefined number of folds using </w:t>
       </w:r>
-      <w:proofErr w:type="spellStart"/>
-      <w:proofErr w:type="gramStart"/>
       <w:r>
         <w:rPr>
           <w:i/>
@@ -1754,21 +2303,12 @@
         </w:rPr>
         <w:t>StratifiedKFold</w:t>
       </w:r>
-      <w:proofErr w:type="spellEnd"/>
       <w:r>
         <w:rPr>
           <w:i/>
           <w:iCs/>
         </w:rPr>
-        <w:t>(</w:t>
-      </w:r>
-      <w:proofErr w:type="gramEnd"/>
-      <w:r>
-        <w:rPr>
-          <w:i/>
-          <w:iCs/>
-        </w:rPr>
-        <w:t>)</w:t>
+        <w:t>()</w:t>
       </w:r>
       <w:r>
         <w:t xml:space="preserve">. Through an iterative process, each classification model underwent training and testing phases on different combinations of these folds. During each iteration, a model was trained on one subset and tested on another, ensuring comprehensive learning and assessment. The results, including accuracy scores, confusion matrices, and classification reports, were </w:t>
@@ -2545,6 +3085,7 @@
           <w:sz w:val="28"/>
           <w:szCs w:val="28"/>
         </w:rPr>
+        <w:lastRenderedPageBreak/>
         <w:t>Hyper-Parameter Tuning</w:t>
       </w:r>
     </w:p>
@@ -2568,7 +3109,6 @@
           <w:bCs/>
           <w:szCs w:val="24"/>
         </w:rPr>
-        <w:lastRenderedPageBreak/>
         <w:t>Initial Training</w:t>
       </w:r>
     </w:p>
@@ -2611,24 +3151,14 @@
         <w:rPr>
           <w:szCs w:val="24"/>
         </w:rPr>
-        <w:t>C=0.01, penalty='l1', solver='</w:t>
-      </w:r>
-      <w:proofErr w:type="spellStart"/>
-      <w:r>
-        <w:rPr>
-          <w:szCs w:val="24"/>
-        </w:rPr>
-        <w:t>liblinear</w:t>
-      </w:r>
-      <w:proofErr w:type="spellEnd"/>
-      <w:proofErr w:type="gramStart"/>
+        <w:t>C=0.01, penalty='l1', solver='liblinear</w:t>
+      </w:r>
       <w:r>
         <w:rPr>
           <w:szCs w:val="24"/>
         </w:rPr>
         <w:t>’}(</w:t>
       </w:r>
-      <w:proofErr w:type="gramEnd"/>
       <w:r>
         <w:rPr>
           <w:szCs w:val="24"/>
@@ -3815,7 +4345,7 @@
           <w:szCs w:val="24"/>
         </w:rPr>
         <w:drawing>
-          <wp:inline distT="0" distB="0" distL="0" distR="0" wp14:anchorId="3202F1BB" wp14:editId="48569921">
+          <wp:inline distT="0" distB="0" distL="0" distR="0" wp14:anchorId="3202F1BB" wp14:editId="0009BFD5">
             <wp:extent cx="2385011" cy="1790700"/>
             <wp:effectExtent l="0" t="0" r="0" b="0"/>
             <wp:docPr id="1668775523" name="Picture 1" descr="A graph of a training scale&#10;&#10;Description automatically generated with medium confidence"/>
@@ -3832,7 +4362,7 @@
                     </pic:cNvPicPr>
                   </pic:nvPicPr>
                   <pic:blipFill>
-                    <a:blip r:embed="rId8" cstate="print">
+                    <a:blip r:embed="rId9" cstate="print">
                       <a:extLst>
                         <a:ext uri="{28A0092B-C50C-407E-A947-70E740481C1C}">
                           <a14:useLocalDpi xmlns:a14="http://schemas.microsoft.com/office/drawing/2010/main" val="0"/>
@@ -4967,37 +5497,8 @@
         <w:rPr>
           <w:szCs w:val="24"/>
         </w:rPr>
-        <w:t>="</w:t>
-      </w:r>
-      <w:proofErr w:type="spellStart"/>
-      <w:r>
-        <w:rPr>
-          <w:szCs w:val="24"/>
-        </w:rPr>
-        <w:t>gini</w:t>
-      </w:r>
-      <w:proofErr w:type="spellEnd"/>
-      <w:r>
-        <w:rPr>
-          <w:szCs w:val="24"/>
-        </w:rPr>
-        <w:t xml:space="preserve">", </w:t>
-      </w:r>
-      <w:proofErr w:type="spellStart"/>
-      <w:r>
-        <w:rPr>
-          <w:szCs w:val="24"/>
-        </w:rPr>
-        <w:t>max_depth</w:t>
-      </w:r>
-      <w:proofErr w:type="spellEnd"/>
-      <w:r>
-        <w:rPr>
-          <w:szCs w:val="24"/>
-        </w:rPr>
-        <w:t>=</w:t>
-      </w:r>
-      <w:proofErr w:type="gramStart"/>
+        <w:t>="gini", max_depth=</w:t>
+      </w:r>
       <w:r>
         <w:rPr>
           <w:szCs w:val="24"/>
@@ -5010,24 +5511,11 @@
         </w:rPr>
         <w:t>(</w:t>
       </w:r>
-      <w:proofErr w:type="gramEnd"/>
-      <w:r>
-        <w:rPr>
-          <w:szCs w:val="24"/>
-        </w:rPr>
-        <w:t>Fig.</w:t>
-      </w:r>
-      <w:r>
-        <w:rPr>
-          <w:szCs w:val="24"/>
-        </w:rPr>
-        <w:t>4</w:t>
-      </w:r>
-      <w:r>
-        <w:rPr>
-          <w:szCs w:val="24"/>
-        </w:rPr>
-        <w:t>)(Table</w:t>
+      <w:r>
+        <w:rPr>
+          <w:szCs w:val="24"/>
+        </w:rPr>
+        <w:t>Fig.4)(Table</w:t>
       </w:r>
       <w:r>
         <w:rPr>
@@ -5039,13 +5527,7 @@
         <w:rPr>
           <w:szCs w:val="24"/>
         </w:rPr>
-        <w:t>2</w:t>
-      </w:r>
-      <w:r>
-        <w:rPr>
-          <w:szCs w:val="24"/>
-        </w:rPr>
-        <w:t>)</w:t>
+        <w:t>2)</w:t>
       </w:r>
       <w:r>
         <w:rPr>
@@ -5069,21 +5551,7 @@
         <w:rPr>
           <w:szCs w:val="24"/>
         </w:rPr>
-        <w:t xml:space="preserve"> </w:t>
-      </w:r>
-      <w:proofErr w:type="spellStart"/>
-      <w:r>
-        <w:rPr>
-          <w:szCs w:val="24"/>
-        </w:rPr>
-        <w:t>gini</w:t>
-      </w:r>
-      <w:proofErr w:type="spellEnd"/>
-      <w:r>
-        <w:rPr>
-          <w:szCs w:val="24"/>
-        </w:rPr>
-        <w:t xml:space="preserve"> is computationally less expensive.</w:t>
+        <w:t xml:space="preserve"> gini is computationally less expensive.</w:t>
       </w:r>
       <w:r>
         <w:rPr>
@@ -5220,7 +5688,7 @@
                     </pic:cNvPicPr>
                   </pic:nvPicPr>
                   <pic:blipFill>
-                    <a:blip r:embed="rId9" cstate="print">
+                    <a:blip r:embed="rId10" cstate="print">
                       <a:extLst>
                         <a:ext uri="{28A0092B-C50C-407E-A947-70E740481C1C}">
                           <a14:useLocalDpi xmlns:a14="http://schemas.microsoft.com/office/drawing/2010/main" val="0"/>
@@ -5301,6 +5769,7 @@
           <w:bCs/>
           <w:szCs w:val="24"/>
         </w:rPr>
+        <w:lastRenderedPageBreak/>
         <w:t>Random Forest Classifier:</w:t>
       </w:r>
     </w:p>
@@ -5314,7 +5783,6 @@
         <w:rPr>
           <w:szCs w:val="24"/>
         </w:rPr>
-        <w:lastRenderedPageBreak/>
         <w:t>This model was trained with initial parameters</w:t>
       </w:r>
       <w:r>
@@ -5327,35 +5795,7 @@
         <w:rPr>
           <w:szCs w:val="24"/>
         </w:rPr>
-        <w:t>criterion="</w:t>
-      </w:r>
-      <w:proofErr w:type="spellStart"/>
-      <w:r>
-        <w:rPr>
-          <w:szCs w:val="24"/>
-        </w:rPr>
-        <w:t>log_loss</w:t>
-      </w:r>
-      <w:proofErr w:type="spellEnd"/>
-      <w:r>
-        <w:rPr>
-          <w:szCs w:val="24"/>
-        </w:rPr>
-        <w:t xml:space="preserve">", </w:t>
-      </w:r>
-      <w:proofErr w:type="spellStart"/>
-      <w:r>
-        <w:rPr>
-          <w:szCs w:val="24"/>
-        </w:rPr>
-        <w:t>max_depth</w:t>
-      </w:r>
-      <w:proofErr w:type="spellEnd"/>
-      <w:r>
-        <w:rPr>
-          <w:szCs w:val="24"/>
-        </w:rPr>
-        <w:t>=</w:t>
+        <w:t>criterion="log_loss", max_depth=</w:t>
       </w:r>
       <w:r>
         <w:rPr>
@@ -5379,31 +5819,7 @@
         <w:rPr>
           <w:szCs w:val="24"/>
         </w:rPr>
-        <w:t>Fig.</w:t>
-      </w:r>
-      <w:r>
-        <w:rPr>
-          <w:szCs w:val="24"/>
-        </w:rPr>
-        <w:t>5</w:t>
-      </w:r>
-      <w:r>
-        <w:rPr>
-          <w:szCs w:val="24"/>
-        </w:rPr>
-        <w:t>)(Table</w:t>
-      </w:r>
-      <w:r>
-        <w:rPr>
-          <w:szCs w:val="24"/>
-        </w:rPr>
-        <w:t xml:space="preserve"> 3</w:t>
-      </w:r>
-      <w:r>
-        <w:rPr>
-          <w:szCs w:val="24"/>
-        </w:rPr>
-        <w:t>)</w:t>
+        <w:t>Fig.5)(Table 3)</w:t>
       </w:r>
       <w:r>
         <w:rPr>
@@ -6554,7 +6970,7 @@
                     </pic:cNvPicPr>
                   </pic:nvPicPr>
                   <pic:blipFill>
-                    <a:blip r:embed="rId10">
+                    <a:blip r:embed="rId11">
                       <a:extLst>
                         <a:ext uri="{28A0092B-C50C-407E-A947-70E740481C1C}">
                           <a14:useLocalDpi xmlns:a14="http://schemas.microsoft.com/office/drawing/2010/main" val="0"/>
@@ -6688,14 +7104,7 @@
         <w:rPr>
           <w:szCs w:val="24"/>
         </w:rPr>
-        <w:t>kernel="linear", C=0.</w:t>
-      </w:r>
-      <w:proofErr w:type="gramStart"/>
-      <w:r>
-        <w:rPr>
-          <w:szCs w:val="24"/>
-        </w:rPr>
-        <w:t>0</w:t>
+        <w:t>kernel="linear", C=0.0</w:t>
       </w:r>
       <w:r>
         <w:rPr>
@@ -6709,36 +7118,11 @@
         </w:rPr>
         <w:t>(</w:t>
       </w:r>
-      <w:proofErr w:type="gramEnd"/>
-      <w:r>
-        <w:rPr>
-          <w:szCs w:val="24"/>
-        </w:rPr>
-        <w:t>Fig.</w:t>
-      </w:r>
-      <w:r>
-        <w:rPr>
-          <w:szCs w:val="24"/>
-        </w:rPr>
-        <w:t>6</w:t>
-      </w:r>
-      <w:r>
-        <w:rPr>
-          <w:szCs w:val="24"/>
-        </w:rPr>
-        <w:t xml:space="preserve">)(Table </w:t>
-      </w:r>
-      <w:r>
-        <w:rPr>
-          <w:szCs w:val="24"/>
-        </w:rPr>
-        <w:t>4</w:t>
-      </w:r>
-      <w:r>
-        <w:rPr>
-          <w:szCs w:val="24"/>
-        </w:rPr>
-        <w:t>).</w:t>
+      <w:r>
+        <w:rPr>
+          <w:szCs w:val="24"/>
+        </w:rPr>
+        <w:t>Fig.6)(Table 4).</w:t>
       </w:r>
       <w:r>
         <w:rPr>
@@ -7956,7 +8340,7 @@
                     </pic:cNvPicPr>
                   </pic:nvPicPr>
                   <pic:blipFill>
-                    <a:blip r:embed="rId11" cstate="print">
+                    <a:blip r:embed="rId12" cstate="print">
                       <a:extLst>
                         <a:ext uri="{28A0092B-C50C-407E-A947-70E740481C1C}">
                           <a14:useLocalDpi xmlns:a14="http://schemas.microsoft.com/office/drawing/2010/main" val="0"/>
@@ -8101,14 +8485,14 @@
         <w:rPr>
           <w:szCs w:val="24"/>
         </w:rPr>
-        <w:t xml:space="preserve"> whose values are set prior to the training phase and govern the learning process of a machine learning algorithm. Unlike model parameters, which are learned directly from the training data, hyperparameters are configured to control the </w:t>
+        <w:t xml:space="preserve"> whose values are set prior to the training phase and govern the learning process of a machine learning algorithm. Unlike model parameters, </w:t>
       </w:r>
       <w:r>
         <w:rPr>
           <w:szCs w:val="24"/>
         </w:rPr>
         <w:lastRenderedPageBreak/>
-        <w:t>overall behavio</w:t>
+        <w:t>which are learned directly from the training data, hyperparameters are configured to control the overall behavio</w:t>
       </w:r>
       <w:r>
         <w:rPr>
@@ -8153,7 +8537,7 @@
                     </pic:cNvPicPr>
                   </pic:nvPicPr>
                   <pic:blipFill>
-                    <a:blip r:embed="rId12">
+                    <a:blip r:embed="rId13">
                       <a:extLst>
                         <a:ext uri="{28A0092B-C50C-407E-A947-70E740481C1C}">
                           <a14:useLocalDpi xmlns:a14="http://schemas.microsoft.com/office/drawing/2010/main" val="0"/>
@@ -8422,15 +8806,7 @@
         <w:t xml:space="preserve"> </w:t>
       </w:r>
       <w:r>
-        <w:t>Algorithm for optimization examined included ['</w:t>
-      </w:r>
-      <w:proofErr w:type="spellStart"/>
-      <w:r>
-        <w:t>liblinear</w:t>
-      </w:r>
-      <w:proofErr w:type="spellEnd"/>
-      <w:r>
-        <w:t>', 'saga'].</w:t>
+        <w:t>Algorithm for optimization examined included ['liblinear', 'saga'].</w:t>
       </w:r>
     </w:p>
     <w:p>
@@ -8442,8 +8818,6 @@
       <w:r>
         <w:t xml:space="preserve">Different solvers have different computational efficiencies depending on data size and structure. </w:t>
       </w:r>
-      <w:proofErr w:type="spellStart"/>
-      <w:proofErr w:type="gramStart"/>
       <w:r>
         <w:rPr>
           <w:i/>
@@ -8451,21 +8825,12 @@
         </w:rPr>
         <w:t>Liblinear</w:t>
       </w:r>
-      <w:proofErr w:type="spellEnd"/>
       <w:r>
         <w:rPr>
           <w:i/>
           <w:iCs/>
         </w:rPr>
-        <w:t>(</w:t>
-      </w:r>
-      <w:proofErr w:type="gramEnd"/>
-      <w:r>
-        <w:rPr>
-          <w:i/>
-          <w:iCs/>
-        </w:rPr>
-        <w:t>)</w:t>
+        <w:t>()</w:t>
       </w:r>
       <w:r>
         <w:t xml:space="preserve">, performs better on smaller datasets, saga is better suited for larger ones. </w:t>
@@ -8487,25 +8852,7 @@
           <w:bCs/>
           <w:u w:val="single"/>
         </w:rPr>
-        <w:t xml:space="preserve">Max </w:t>
-      </w:r>
-      <w:proofErr w:type="spellStart"/>
-      <w:r>
-        <w:rPr>
-          <w:b/>
-          <w:bCs/>
-          <w:u w:val="single"/>
-        </w:rPr>
-        <w:t>Iter</w:t>
-      </w:r>
-      <w:proofErr w:type="spellEnd"/>
-      <w:r>
-        <w:rPr>
-          <w:b/>
-          <w:bCs/>
-          <w:u w:val="single"/>
-        </w:rPr>
-        <w:t>:</w:t>
+        <w:t>Max Iter:</w:t>
       </w:r>
       <w:r>
         <w:rPr>
@@ -8590,7 +8937,7 @@
                     </pic:cNvPicPr>
                   </pic:nvPicPr>
                   <pic:blipFill>
-                    <a:blip r:embed="rId13" cstate="print">
+                    <a:blip r:embed="rId14" cstate="print">
                       <a:extLst>
                         <a:ext uri="{28A0092B-C50C-407E-A947-70E740481C1C}">
                           <a14:useLocalDpi xmlns:a14="http://schemas.microsoft.com/office/drawing/2010/main" val="0"/>
@@ -8649,21 +8996,11 @@
         <w:t>0</w:t>
       </w:r>
       <w:r>
-        <w:t>, '</w:t>
-      </w:r>
-      <w:proofErr w:type="spellStart"/>
-      <w:r>
-        <w:t>max_iter</w:t>
-      </w:r>
-      <w:proofErr w:type="spellEnd"/>
-      <w:r>
-        <w:t>': 100, 'penalty': 'l1', 'solver': '</w:t>
-      </w:r>
-      <w:proofErr w:type="spellStart"/>
+        <w:t>, 'max_iter': 100, 'penalty': 'l1', 'solver': '</w:t>
+      </w:r>
       <w:r>
         <w:t>liblinear</w:t>
       </w:r>
-      <w:proofErr w:type="spellEnd"/>
       <w:r>
         <w:t>'}.</w:t>
       </w:r>
@@ -8904,26 +9241,10 @@
         <w:t>The values e</w:t>
       </w:r>
       <w:r>
-        <w:t>xplored were ['entropy', '</w:t>
-      </w:r>
-      <w:proofErr w:type="spellStart"/>
-      <w:r>
-        <w:t>gini</w:t>
-      </w:r>
-      <w:proofErr w:type="spellEnd"/>
-      <w:r>
-        <w:t>'</w:t>
-      </w:r>
-      <w:r>
-        <w:t>, ‘</w:t>
-      </w:r>
-      <w:proofErr w:type="spellStart"/>
-      <w:r>
-        <w:t>log_loss</w:t>
-      </w:r>
-      <w:proofErr w:type="spellEnd"/>
-      <w:r>
-        <w:t>’</w:t>
+        <w:t>xplored were ['entropy', 'gini'</w:t>
+      </w:r>
+      <w:r>
+        <w:t>, ‘log_loss’</w:t>
       </w:r>
       <w:r>
         <w:t>].</w:t>
@@ -8972,21 +9293,14 @@
         </w:tabs>
       </w:pPr>
       <w:r>
+        <w:lastRenderedPageBreak/>
         <w:t xml:space="preserve">Deeper </w:t>
       </w:r>
       <w:r>
         <w:t>trees (higher</w:t>
       </w:r>
       <w:r>
-        <w:t xml:space="preserve"> ‘</w:t>
-      </w:r>
-      <w:proofErr w:type="spellStart"/>
-      <w:r>
-        <w:t>max_depth</w:t>
-      </w:r>
-      <w:proofErr w:type="spellEnd"/>
-      <w:r>
-        <w:t xml:space="preserve">’) can model more complex patterns and accurate on the training data, but risk overfitting </w:t>
+        <w:t xml:space="preserve"> ‘max_depth’) can model more complex patterns and accurate on the training data, but risk overfitting </w:t>
       </w:r>
       <w:r>
         <w:t xml:space="preserve">due </w:t>
@@ -9007,7 +9321,6 @@
           <w:bCs/>
           <w:u w:val="single"/>
         </w:rPr>
-        <w:lastRenderedPageBreak/>
         <w:t>Best parameters for Decision</w:t>
       </w:r>
       <w:r>
@@ -9043,15 +9356,7 @@
         <w:t>Classifier:</w:t>
       </w:r>
       <w:r>
-        <w:t xml:space="preserve"> {'criterion': 'entropy', '</w:t>
-      </w:r>
-      <w:proofErr w:type="spellStart"/>
-      <w:r>
-        <w:t>max_depth</w:t>
-      </w:r>
-      <w:proofErr w:type="spellEnd"/>
-      <w:r>
-        <w:t xml:space="preserve">': </w:t>
+        <w:t xml:space="preserve"> {'criterion': 'entropy', 'max_depth': </w:t>
       </w:r>
       <w:r>
         <w:t>5</w:t>
@@ -9240,11 +9545,9 @@
       <w:r>
         <w:t>Radial Basis Function (</w:t>
       </w:r>
-      <w:proofErr w:type="spellStart"/>
       <w:r>
         <w:t>rbf</w:t>
       </w:r>
-      <w:proofErr w:type="spellEnd"/>
       <w:r>
         <w:t>)</w:t>
       </w:r>
@@ -9273,15 +9576,7 @@
         <w:t xml:space="preserve"> Parameters explored were </w:t>
       </w:r>
       <w:r>
-        <w:t>['linear', '</w:t>
-      </w:r>
-      <w:proofErr w:type="spellStart"/>
-      <w:r>
-        <w:t>rbf</w:t>
-      </w:r>
-      <w:proofErr w:type="spellEnd"/>
-      <w:r>
-        <w:t>', 'poly']</w:t>
+        <w:t>['linear', 'rbf', 'poly']</w:t>
       </w:r>
       <w:r>
         <w:t>.</w:t>
@@ -9478,26 +9773,10 @@
         <w:t xml:space="preserve">Same as decision tree </w:t>
       </w:r>
       <w:r>
-        <w:t>A function to measure the quality of a split. Explored values were ['entropy', '</w:t>
-      </w:r>
-      <w:proofErr w:type="spellStart"/>
-      <w:r>
-        <w:t>gini</w:t>
-      </w:r>
-      <w:proofErr w:type="spellEnd"/>
-      <w:r>
-        <w:t>'</w:t>
-      </w:r>
-      <w:r>
-        <w:t>, ‘</w:t>
-      </w:r>
-      <w:proofErr w:type="spellStart"/>
-      <w:r>
-        <w:t>log_loss</w:t>
-      </w:r>
-      <w:proofErr w:type="spellEnd"/>
-      <w:r>
-        <w:t>’].</w:t>
+        <w:t>A function to measure the quality of a split. Explored values were ['entropy', 'gini'</w:t>
+      </w:r>
+      <w:r>
+        <w:t>, ‘log_loss’].</w:t>
       </w:r>
     </w:p>
     <w:p>
@@ -9507,23 +9786,7 @@
         </w:tabs>
       </w:pPr>
       <w:r>
-        <w:t>Explored values included 'entropy,' '</w:t>
-      </w:r>
-      <w:proofErr w:type="spellStart"/>
-      <w:r>
-        <w:t>gini</w:t>
-      </w:r>
-      <w:proofErr w:type="spellEnd"/>
-      <w:r>
-        <w:t>,' and '</w:t>
-      </w:r>
-      <w:proofErr w:type="spellStart"/>
-      <w:r>
-        <w:t>log_loss</w:t>
-      </w:r>
-      <w:proofErr w:type="spellEnd"/>
-      <w:r>
-        <w:t>.' 'Gini' tends to be faster to compute and may result in broader trees, while 'Entropy' can produce more balanced trees but is computationally expensive due to logarithmic calculations.</w:t>
+        <w:t>Explored values included 'entropy,' 'gini,' and 'log_loss.' 'Gini' tends to be faster to compute and may result in broader trees, while 'Entropy' can produce more balanced trees but is computationally expensive due to logarithmic calculations.</w:t>
       </w:r>
     </w:p>
     <w:p>
@@ -9532,7 +9795,6 @@
           <w:tab w:val="left" w:pos="1080"/>
         </w:tabs>
       </w:pPr>
-      <w:proofErr w:type="spellStart"/>
       <w:r>
         <w:rPr>
           <w:b/>
@@ -9541,7 +9803,6 @@
         </w:rPr>
         <w:t>n_estimators</w:t>
       </w:r>
-      <w:proofErr w:type="spellEnd"/>
       <w:r>
         <w:rPr>
           <w:b/>
@@ -9579,7 +9840,6 @@
           <w:tab w:val="left" w:pos="1080"/>
         </w:tabs>
       </w:pPr>
-      <w:proofErr w:type="spellStart"/>
       <w:r>
         <w:rPr>
           <w:b/>
@@ -9588,7 +9848,6 @@
         </w:rPr>
         <w:t>max_depth</w:t>
       </w:r>
-      <w:proofErr w:type="spellEnd"/>
       <w:r>
         <w:rPr>
           <w:u w:val="single"/>
@@ -9676,23 +9935,7 @@
         <w:t xml:space="preserve"> </w:t>
       </w:r>
       <w:r>
-        <w:t>{'criterion': 'entropy', '</w:t>
-      </w:r>
-      <w:proofErr w:type="spellStart"/>
-      <w:r>
-        <w:t>max_depth</w:t>
-      </w:r>
-      <w:proofErr w:type="spellEnd"/>
-      <w:r>
-        <w:t>': 7, '</w:t>
-      </w:r>
-      <w:proofErr w:type="spellStart"/>
-      <w:r>
-        <w:t>n_estimators</w:t>
-      </w:r>
-      <w:proofErr w:type="spellEnd"/>
-      <w:r>
-        <w:t>': 50}</w:t>
+        <w:t>{'criterion': 'entropy', 'max_depth': 7, 'n_estimators': 50}</w:t>
       </w:r>
       <w:r>
         <w:t>.</w:t>
@@ -9705,23 +9948,7 @@
         </w:tabs>
       </w:pPr>
       <w:r>
-        <w:t>Hence, with the hyperparameters {'criterion': 'entropy', '</w:t>
-      </w:r>
-      <w:proofErr w:type="spellStart"/>
-      <w:r>
-        <w:t>max_depth</w:t>
-      </w:r>
-      <w:proofErr w:type="spellEnd"/>
-      <w:r>
-        <w:t>': 7, '</w:t>
-      </w:r>
-      <w:proofErr w:type="spellStart"/>
-      <w:r>
-        <w:t>n_estimators</w:t>
-      </w:r>
-      <w:proofErr w:type="spellEnd"/>
-      <w:r>
-        <w:t>': 50} in place, it is expected that the Random Forest Classifier will excel in generating balanced trees, effectively capturing intricate patterns, and ensuring resilience and stability when encountering outliers and noise during training</w:t>
+        <w:t>Hence, with the hyperparameters {'criterion': 'entropy', 'max_depth': 7, 'n_estimators': 50} in place, it is expected that the Random Forest Classifier will excel in generating balanced trees, effectively capturing intricate patterns, and ensuring resilience and stability when encountering outliers and noise during training</w:t>
       </w:r>
       <w:r>
         <w:t>.</w:t>
@@ -9761,57 +9988,17 @@
         <w:ind w:firstLine="360"/>
       </w:pPr>
       <w:r>
-        <w:t xml:space="preserve">The logistic regression model was optimized with hyperparameters C=10, </w:t>
-      </w:r>
-      <w:proofErr w:type="spellStart"/>
-      <w:r>
-        <w:t>max_iter</w:t>
-      </w:r>
-      <w:proofErr w:type="spellEnd"/>
-      <w:r>
-        <w:t>=100, penalty='l1', and solver='</w:t>
-      </w:r>
-      <w:proofErr w:type="spellStart"/>
-      <w:r>
-        <w:t>liblinear</w:t>
-      </w:r>
-      <w:proofErr w:type="spellEnd"/>
-      <w:r>
-        <w:t xml:space="preserve">', although these parameters did not improve model accuracy. In contrast, the Decision Tree Classifier, with parameters criterion='entropy' and </w:t>
-      </w:r>
-      <w:proofErr w:type="spellStart"/>
-      <w:r>
-        <w:t>max_depth</w:t>
-      </w:r>
-      <w:proofErr w:type="spellEnd"/>
-      <w:r>
-        <w:t>=5, achieved perfect accuracy and proved to be optimal. The SVM</w:t>
+        <w:t xml:space="preserve">The logistic regression model was optimized with hyperparameters C=10, max_iter=100, penalty='l1', and solver='liblinear', although these parameters did not improve model accuracy. In </w:t>
+      </w:r>
+      <w:r>
+        <w:lastRenderedPageBreak/>
+        <w:t>contrast, the Decision Tree Classifier, with parameters criterion='entropy' and max_depth=5, achieved perfect accuracy and proved to be optimal. The SVM</w:t>
       </w:r>
       <w:r>
         <w:t xml:space="preserve"> </w:t>
       </w:r>
       <w:r>
-        <w:t xml:space="preserve">was fine-tuned with parameters </w:t>
-      </w:r>
-      <w:r>
-        <w:lastRenderedPageBreak/>
-        <w:t xml:space="preserve">C=2.5, degree=2, and kernel='linear,' resulting in a highly accurate model. Despite the relatively small C value, the 'linear' kernel choice, combined with degree=2, contributed to this success. Lastly, the Random Forest Classifier, configured with criterion='entropy,' </w:t>
-      </w:r>
-      <w:proofErr w:type="spellStart"/>
-      <w:r>
-        <w:t>max_depth</w:t>
-      </w:r>
-      <w:proofErr w:type="spellEnd"/>
-      <w:r>
-        <w:t xml:space="preserve">=7, and </w:t>
-      </w:r>
-      <w:proofErr w:type="spellStart"/>
-      <w:r>
-        <w:t>n_estimators</w:t>
-      </w:r>
-      <w:proofErr w:type="spellEnd"/>
-      <w:r>
-        <w:t>=50, is expected to excel in generating balanced trees and capturing complex patterns while remaining resilient to noise and outliers during training.</w:t>
+        <w:t>was fine-tuned with parameters C=2.5, degree=2, and kernel='linear,' resulting in a highly accurate model. Despite the relatively small C value, the 'linear' kernel choice, combined with degree=2, contributed to this success. Lastly, the Random Forest Classifier, configured with criterion='entropy,' max_depth=7, and n_estimators=50, is expected to excel in generating balanced trees and capturing complex patterns while remaining resilient to noise and outliers during training.</w:t>
       </w:r>
     </w:p>
     <w:p>
@@ -9845,31 +10032,7 @@
     </w:p>
     <w:p>
       <w:r>
-        <w:t xml:space="preserve">In summary, this study undertook an exhaustive investigation into machine learning techniques applied to the classification of gilled mushrooms' edibility. The meticulously processed dataset, encompassing 8,416 samples, served as the foundation for enhancing model performance. Five distinguished classification models, comprising the Random Forest Classifier, Logistic Regression, Support Vector Machine, Decision Tree Classifier, and Gaussian Naive Bayes, were subject to rigorous evaluation. The outcomes unequivocally demonstrated the Decision Tree Classifier's flawless accuracy, achieved through the configuration of hyperparameters, specifically, criterion='entropy' and </w:t>
-      </w:r>
-      <w:proofErr w:type="spellStart"/>
-      <w:r>
-        <w:t>max_depth</w:t>
-      </w:r>
-      <w:proofErr w:type="spellEnd"/>
-      <w:r>
-        <w:t xml:space="preserve">=5. Concurrently, the Support Vector Machine exhibited remarkable performance, following parameter fine-tuning involving C=2.5, degree=2, and kernel='linear.' Lastly, the Random Forest Classifier, after optimization with criterion='entropy,' </w:t>
-      </w:r>
-      <w:proofErr w:type="spellStart"/>
-      <w:r>
-        <w:t>max_depth</w:t>
-      </w:r>
-      <w:proofErr w:type="spellEnd"/>
-      <w:r>
-        <w:t xml:space="preserve">=7, and </w:t>
-      </w:r>
-      <w:proofErr w:type="spellStart"/>
-      <w:r>
-        <w:t>n_estimators</w:t>
-      </w:r>
-      <w:proofErr w:type="spellEnd"/>
-      <w:r>
-        <w:t>=50, is poised to excel in constructing well-balanced trees capable of capturing intricate patterns. These discoveries provide invaluable insights into the untapped potential of machine learning within the realm of mycology.</w:t>
+        <w:t>In summary, this study undertook an exhaustive investigation into machine learning techniques applied to the classification of gilled mushrooms' edibility. The meticulously processed dataset, encompassing 8,416 samples, served as the foundation for enhancing model performance. Five distinguished classification models, comprising the Random Forest Classifier, Logistic Regression, Support Vector Machine, Decision Tree Classifier, and Gaussian Naive Bayes, were subject to rigorous evaluation. The outcomes unequivocally demonstrated the Decision Tree Classifier's flawless accuracy, achieved through the configuration of hyperparameters, specifically, criterion='entropy' and max_depth=5. Concurrently, the Support Vector Machine exhibited remarkable performance, following parameter fine-tuning involving C=2.5, degree=2, and kernel='linear.' Lastly, the Random Forest Classifier, after optimization with criterion='entropy,' max_depth=7, and n_estimators=50, is poised to excel in constructing well-balanced trees capable of capturing intricate patterns. These discoveries provide invaluable insights into the untapped potential of machine learning within the realm of mycology.</w:t>
       </w:r>
     </w:p>
     <w:p>
@@ -9924,15 +10087,7 @@
         <w:t xml:space="preserve">The </w:t>
       </w:r>
       <w:r>
-        <w:t>Python script utilizes TensorFlow/</w:t>
-      </w:r>
-      <w:proofErr w:type="spellStart"/>
-      <w:r>
-        <w:t>Keras</w:t>
-      </w:r>
-      <w:proofErr w:type="spellEnd"/>
-      <w:r>
-        <w:t xml:space="preserve"> to construct, train, and evaluate a neural network model for the classification of mushrooms as either poisonous or non-poisonous, based on a dataset containing various mushroom features.</w:t>
+        <w:t>Python script utilizes TensorFlow/Keras to construct, train, and evaluate a neural network model for the classification of mushrooms as either poisonous or non-poisonous, based on a dataset containing various mushroom features.</w:t>
       </w:r>
       <w:r>
         <w:t xml:space="preserve">  T</w:t>
@@ -9970,6 +10125,26 @@
         <w:t>Description of Student Participation</w:t>
       </w:r>
     </w:p>
+    <w:p>
+      <w:pPr>
+        <w:ind w:left="360"/>
+        <w:rPr>
+          <w:b/>
+          <w:bCs/>
+        </w:rPr>
+      </w:pPr>
+    </w:p>
+    <w:p>
+      <w:pPr>
+        <w:ind w:firstLine="360"/>
+      </w:pPr>
+      <w:r>
+        <w:t>This projec</w:t>
+      </w:r>
+      <w:r>
+        <w:t>t was split off into several stages of developments which include, the selection of the dataset, preprocessing the dataset that was selected, encoding the data so that it could be fed into the model, selection and hyper parameter tuning of said models, and in between using gathering valuable metrics and insights in order to add to the reports.</w:t>
+      </w:r>
+    </w:p>
     <w:p/>
     <w:p>
       <w:r>
@@ -9992,6 +10167,7 @@
           <w:sz w:val="32"/>
           <w:szCs w:val="28"/>
         </w:rPr>
+        <w:lastRenderedPageBreak/>
         <w:t>References</w:t>
       </w:r>
     </w:p>
@@ -10013,25 +10189,14 @@
         <w:t xml:space="preserve">- </w:t>
       </w:r>
       <w:r>
-        <w:t xml:space="preserve">Concerns raised as “Magic mushroom” store opens in </w:t>
-      </w:r>
-      <w:proofErr w:type="spellStart"/>
-      <w:r>
-        <w:t>windsor</w:t>
-      </w:r>
-      <w:proofErr w:type="spellEnd"/>
-      <w:r>
-        <w:t>, https://windsorstar.com/news/local-news/concerns-raised-as-magic-mushroom-store-opens-in-windsor (accessed Oct. 16, 2023).</w:t>
-      </w:r>
-    </w:p>
-    <w:p>
-      <w:r>
-        <w:t xml:space="preserve">[2] - </w:t>
-      </w:r>
-      <w:r>
-        <w:t xml:space="preserve">“Mushroom - UCI Machine Learning Repository.” </w:t>
-      </w:r>
-      <w:hyperlink r:id="rId14" w:history="1">
+        <w:t>Concerns raised as “Magic mushroom” store opens in windsor, https://windsorstar.com/news/local-news/concerns-raised-as-magic-mushroom-store-opens-in-windsor (accessed Oct. 16, 2023).</w:t>
+      </w:r>
+    </w:p>
+    <w:p>
+      <w:r>
+        <w:t xml:space="preserve">[2] - “Mushroom - UCI Machine Learning Repository.” </w:t>
+      </w:r>
+      <w:hyperlink r:id="rId15" w:history="1">
         <w:r>
           <w:rPr>
             <w:rStyle w:val="Hyperlink"/>
@@ -10047,50 +10212,16 @@
       <w:r>
         <w:t xml:space="preserve">[3] - </w:t>
       </w:r>
-      <w:proofErr w:type="spellStart"/>
-      <w:r>
-        <w:t>Ottom</w:t>
-      </w:r>
-      <w:proofErr w:type="spellEnd"/>
-      <w:r>
-        <w:t xml:space="preserve">, M. A., </w:t>
-      </w:r>
-      <w:proofErr w:type="spellStart"/>
-      <w:r>
-        <w:t>Alawad</w:t>
-      </w:r>
-      <w:proofErr w:type="spellEnd"/>
-      <w:r>
-        <w:t xml:space="preserve">, N. A. &amp; Nahar, K. M. Classification of mushroom fungi using machine learning techniques. Int. J. Adv. Trends </w:t>
-      </w:r>
-      <w:proofErr w:type="spellStart"/>
-      <w:r>
-        <w:t>Comput</w:t>
-      </w:r>
-      <w:proofErr w:type="spellEnd"/>
-      <w:r>
-        <w:t>. Sci. Eng. 8, 2378–2385 (2019).</w:t>
+      <w:r>
+        <w:t>Ottom, M. A., Alawad, N. A. &amp; Nahar, K. M. Classification of mushroom fungi using machine learning techniques. Int. J. Adv. Trends Comput. Sci. Eng. 8, 2378–2385 (2019).</w:t>
       </w:r>
     </w:p>
     <w:p>
       <w:r>
         <w:t xml:space="preserve">[4] - </w:t>
       </w:r>
-      <w:proofErr w:type="spellStart"/>
-      <w:r>
-        <w:t>Hossin</w:t>
-      </w:r>
-      <w:proofErr w:type="spellEnd"/>
-      <w:r>
-        <w:t xml:space="preserve">, M. &amp; Sulaiman, M. A review on evaluation metrics for data classification evaluations. Int. J. Data Min. </w:t>
-      </w:r>
-      <w:proofErr w:type="spellStart"/>
-      <w:r>
-        <w:t>Knowl</w:t>
-      </w:r>
-      <w:proofErr w:type="spellEnd"/>
-      <w:r>
-        <w:t>. Manag. Process 5, 1 (2015).</w:t>
+      <w:r>
+        <w:t>Hossin, M. &amp; Sulaiman, M. A review on evaluation metrics for data classification evaluations. Int. J. Data Min. Knowl. Manag. Process 5, 1 (2015).</w:t>
       </w:r>
     </w:p>
     <w:p>
@@ -10100,7 +10231,7 @@
       <w:r>
         <w:t xml:space="preserve">Whipple, T. (2020, October 7). Mushroom labelling. Medium. </w:t>
       </w:r>
-      <w:hyperlink r:id="rId15" w:history="1">
+      <w:hyperlink r:id="rId16" w:history="1">
         <w:r>
           <w:rPr>
             <w:rStyle w:val="Hyperlink"/>
@@ -10134,17 +10265,9 @@
         <w:t xml:space="preserve"> </w:t>
       </w:r>
       <w:r>
-        <w:t>“Parameters, Hyperparameters, Machine Learning | Towards Data</w:t>
-      </w:r>
-      <w:proofErr w:type="gramStart"/>
-      <w:r>
-        <w:t xml:space="preserve"> ..</w:t>
-      </w:r>
-      <w:proofErr w:type="gramEnd"/>
-      <w:r>
-        <w:t xml:space="preserve">” </w:t>
-      </w:r>
-      <w:hyperlink r:id="rId16" w:history="1">
+        <w:t xml:space="preserve">“Parameters, Hyperparameters, Machine Learning | Towards Data ..” </w:t>
+      </w:r>
+      <w:hyperlink r:id="rId17" w:history="1">
         <w:r>
           <w:rPr>
             <w:rStyle w:val="Hyperlink"/>
@@ -11091,6 +11214,41 @@
       <w14:ligatures w14:val="none"/>
     </w:rPr>
   </w:style>
+  <w:style w:type="character" w:customStyle="1" w:styleId="wacimagecontainer">
+    <w:name w:val="wacimagecontainer"/>
+    <w:basedOn w:val="DefaultParagraphFont"/>
+    <w:rsid w:val="00AF6B2B"/>
+  </w:style>
+  <w:style w:type="paragraph" w:customStyle="1" w:styleId="paragraph">
+    <w:name w:val="paragraph"/>
+    <w:basedOn w:val="Normal"/>
+    <w:rsid w:val="00AF6B2B"/>
+    <w:pPr>
+      <w:spacing w:before="100" w:beforeAutospacing="1" w:after="100" w:afterAutospacing="1"/>
+    </w:pPr>
+    <w:rPr>
+      <w:rFonts w:eastAsia="Times New Roman" w:cs="Times New Roman"/>
+      <w:kern w:val="0"/>
+      <w:szCs w:val="24"/>
+      <w:lang w:eastAsia="en-CA"/>
+      <w14:ligatures w14:val="none"/>
+    </w:rPr>
+  </w:style>
+  <w:style w:type="character" w:customStyle="1" w:styleId="normaltextrun">
+    <w:name w:val="normaltextrun"/>
+    <w:basedOn w:val="DefaultParagraphFont"/>
+    <w:rsid w:val="00AF6B2B"/>
+  </w:style>
+  <w:style w:type="character" w:customStyle="1" w:styleId="eop">
+    <w:name w:val="eop"/>
+    <w:basedOn w:val="DefaultParagraphFont"/>
+    <w:rsid w:val="00AF6B2B"/>
+  </w:style>
+  <w:style w:type="character" w:customStyle="1" w:styleId="tabchar">
+    <w:name w:val="tabchar"/>
+    <w:basedOn w:val="DefaultParagraphFont"/>
+    <w:rsid w:val="00AF6B2B"/>
+  </w:style>
 </w:styles>
 </file>
 

</xml_diff>

<commit_message>
Updated document and revised
</commit_message>
<xml_diff>
--- a/mushroom.docx
+++ b/mushroom.docx
@@ -114,17 +114,7 @@
           <w:szCs w:val="34"/>
           <w:lang w:val="en-US"/>
         </w:rPr>
-        <w:t>Project #</w:t>
-      </w:r>
-      <w:r>
-        <w:rPr>
-          <w:rStyle w:val="normaltextrun"/>
-          <w:color w:val="000000"/>
-          <w:sz w:val="34"/>
-          <w:szCs w:val="34"/>
-          <w:lang w:val="en-US"/>
-        </w:rPr>
-        <w:t>1</w:t>
+        <w:t>Project #1</w:t>
       </w:r>
       <w:r>
         <w:rPr>
@@ -156,17 +146,7 @@
           <w:szCs w:val="29"/>
           <w:lang w:val="en-US"/>
         </w:rPr>
-        <w:t xml:space="preserve">COMP </w:t>
-      </w:r>
-      <w:r>
-        <w:rPr>
-          <w:rStyle w:val="normaltextrun"/>
-          <w:color w:val="000000"/>
-          <w:sz w:val="29"/>
-          <w:szCs w:val="29"/>
-          <w:lang w:val="en-US"/>
-        </w:rPr>
-        <w:t>4730</w:t>
+        <w:t>COMP 4730</w:t>
       </w:r>
       <w:r>
         <w:rPr>
@@ -247,17 +227,7 @@
           <w:szCs w:val="41"/>
           <w:lang w:val="en-US"/>
         </w:rPr>
-        <w:t>C</w:t>
-      </w:r>
-      <w:r>
-        <w:rPr>
-          <w:rStyle w:val="normaltextrun"/>
-          <w:color w:val="000000"/>
-          <w:sz w:val="41"/>
-          <w:szCs w:val="41"/>
-          <w:lang w:val="en-US"/>
-        </w:rPr>
-        <w:t>lassification of Edibility of Mushrooms</w:t>
+        <w:t>Classification of Edibility of Mushrooms</w:t>
       </w:r>
       <w:r>
         <w:rPr>
@@ -328,27 +298,7 @@
           <w:color w:val="000000"/>
           <w:lang w:val="en-US"/>
         </w:rPr>
-        <w:t>         </w:t>
-      </w:r>
-      <w:r>
-        <w:rPr>
-          <w:rStyle w:val="normaltextrun"/>
-          <w:i/>
-          <w:iCs/>
-          <w:color w:val="000000"/>
-          <w:lang w:val="en-US"/>
-        </w:rPr>
-        <w:t xml:space="preserve">                </w:t>
-      </w:r>
-      <w:r>
-        <w:rPr>
-          <w:rStyle w:val="normaltextrun"/>
-          <w:i/>
-          <w:iCs/>
-          <w:color w:val="000000"/>
-          <w:lang w:val="en-US"/>
-        </w:rPr>
-        <w:t xml:space="preserve"> Submitted to:</w:t>
+        <w:t>                          Submitted to:</w:t>
       </w:r>
       <w:r>
         <w:rPr>
@@ -376,47 +326,25 @@
           <w:color w:val="000000"/>
           <w:lang w:val="en-US"/>
         </w:rPr>
-        <w:t xml:space="preserve">           </w:t>
-      </w:r>
+        <w:t xml:space="preserve">           George </w:t>
+      </w:r>
+      <w:proofErr w:type="gramStart"/>
       <w:r>
         <w:rPr>
           <w:rStyle w:val="normaltextrun"/>
           <w:color w:val="000000"/>
           <w:lang w:val="en-US"/>
         </w:rPr>
-        <w:t xml:space="preserve">George </w:t>
-      </w:r>
+        <w:t>Kaceli,   </w:t>
+      </w:r>
+      <w:proofErr w:type="gramEnd"/>
       <w:r>
         <w:rPr>
           <w:rStyle w:val="normaltextrun"/>
           <w:color w:val="000000"/>
           <w:lang w:val="en-US"/>
         </w:rPr>
-        <w:t>Kaceli,</w:t>
-      </w:r>
-      <w:r>
-        <w:rPr>
-          <w:rStyle w:val="normaltextrun"/>
-          <w:color w:val="000000"/>
-          <w:lang w:val="en-US"/>
-        </w:rPr>
-        <w:t>        </w:t>
-      </w:r>
-      <w:r>
-        <w:rPr>
-          <w:rStyle w:val="normaltextrun"/>
-          <w:color w:val="000000"/>
-          <w:lang w:val="en-US"/>
-        </w:rPr>
-        <w:t xml:space="preserve">                    </w:t>
-      </w:r>
-      <w:r>
-        <w:rPr>
-          <w:rStyle w:val="normaltextrun"/>
-          <w:color w:val="000000"/>
-          <w:lang w:val="en-US"/>
-        </w:rPr>
-        <w:t>Dr. Robin Gras</w:t>
+        <w:t>                         Dr. Robin Gras</w:t>
       </w:r>
       <w:r>
         <w:rPr>
@@ -444,15 +372,7 @@
           <w:color w:val="000000"/>
           <w:lang w:val="en-US"/>
         </w:rPr>
-        <w:t xml:space="preserve">           Justin Neal,</w:t>
-      </w:r>
-      <w:r>
-        <w:rPr>
-          <w:rStyle w:val="normaltextrun"/>
-          <w:color w:val="000000"/>
-          <w:lang w:val="en-US"/>
-        </w:rPr>
-        <w:t> </w:t>
+        <w:t xml:space="preserve">           Justin Neal, </w:t>
       </w:r>
       <w:r>
         <w:rPr>
@@ -552,15 +472,7 @@
           <w:color w:val="000000"/>
           <w:lang w:val="en-US"/>
         </w:rPr>
-        <w:t>,</w:t>
-      </w:r>
-      <w:r>
-        <w:rPr>
-          <w:rStyle w:val="normaltextrun"/>
-          <w:color w:val="000000"/>
-          <w:lang w:val="en-US"/>
-        </w:rPr>
-        <w:t xml:space="preserve"> 2023</w:t>
+        <w:t>, 2023</w:t>
       </w:r>
       <w:r>
         <w:rPr>
@@ -877,7 +789,7 @@
           <w:szCs w:val="32"/>
         </w:rPr>
         <w:drawing>
-          <wp:anchor distT="0" distB="0" distL="114300" distR="114300" simplePos="0" relativeHeight="251658240" behindDoc="1" locked="0" layoutInCell="1" allowOverlap="1" wp14:anchorId="65DBBF73" wp14:editId="1110F100">
+          <wp:anchor distT="0" distB="0" distL="114300" distR="114300" simplePos="0" relativeHeight="251658240" behindDoc="1" locked="0" layoutInCell="1" allowOverlap="1" wp14:anchorId="65DBBF73" wp14:editId="07E8AE2E">
             <wp:simplePos x="0" y="0"/>
             <wp:positionH relativeFrom="column">
               <wp:posOffset>4038600</wp:posOffset>
@@ -1196,6 +1108,7 @@
       <w:r>
         <w:t xml:space="preserve">. The dataset was explored for the existence of duplicate values.  To address the number of duplicate rows in the dataset the </w:t>
       </w:r>
+      <w:proofErr w:type="gramStart"/>
       <w:r>
         <w:rPr>
           <w:i/>
@@ -1208,29 +1121,62 @@
           <w:i/>
           <w:iCs/>
         </w:rPr>
-        <w:t>()</w:t>
-      </w:r>
-      <w:r>
-        <w:t xml:space="preserve"> function was used.  This </w:t>
-      </w:r>
-      <w:r>
-        <w:t>identifies rows with the same values in all columns.</w:t>
-      </w:r>
-      <w:r>
-        <w:t xml:space="preserve">  </w:t>
-      </w:r>
-      <w:r>
-        <w:t>These duplicate rows are removed from the dataset by dropping the rows</w:t>
-      </w:r>
-      <w:r>
-        <w:t xml:space="preserve"> with the </w:t>
-      </w:r>
+        <w:t>(</w:t>
+      </w:r>
+      <w:proofErr w:type="gramEnd"/>
       <w:r>
         <w:rPr>
           <w:i/>
           <w:iCs/>
         </w:rPr>
-        <w:t>drop_duplicates()</w:t>
+        <w:t>)</w:t>
+      </w:r>
+      <w:r>
+        <w:t xml:space="preserve"> function was used.  This </w:t>
+      </w:r>
+      <w:r>
+        <w:t>identifies rows with the same values in all columns.</w:t>
+      </w:r>
+      <w:r>
+        <w:t xml:space="preserve">  </w:t>
+      </w:r>
+      <w:r>
+        <w:t>These duplicate rows are removed from the dataset by dropping the rows</w:t>
+      </w:r>
+      <w:r>
+        <w:t xml:space="preserve"> with the </w:t>
+      </w:r>
+      <w:proofErr w:type="spellStart"/>
+      <w:r>
+        <w:rPr>
+          <w:i/>
+          <w:iCs/>
+        </w:rPr>
+        <w:t>drop_</w:t>
+      </w:r>
+      <w:proofErr w:type="gramStart"/>
+      <w:r>
+        <w:rPr>
+          <w:i/>
+          <w:iCs/>
+        </w:rPr>
+        <w:t>duplicates</w:t>
+      </w:r>
+      <w:proofErr w:type="spellEnd"/>
+      <w:r>
+        <w:rPr>
+          <w:i/>
+          <w:iCs/>
+        </w:rPr>
+        <w:t>(</w:t>
+      </w:r>
+      <w:proofErr w:type="gramEnd"/>
+      <w:r>
+        <w:rPr>
+          <w:i/>
+          <w:iCs/>
+        </w:rPr>
+        <w:t>)</w:t>
       </w:r>
       <w:r>
         <w:t xml:space="preserve"> function</w:t>
@@ -1608,7 +1554,14 @@
     <w:p>
       <w:r>
         <w:tab/>
-        <w:t>In order for the models to be trained, the data needs to be processed in a way that is easy for the models to perform tasks on</w:t>
+      </w:r>
+      <w:proofErr w:type="gramStart"/>
+      <w:r>
+        <w:t>In order for</w:t>
+      </w:r>
+      <w:proofErr w:type="gramEnd"/>
+      <w:r>
+        <w:t xml:space="preserve"> the models to be trained, the data needs to be processed in a way that is easy for the models to perform tasks on</w:t>
       </w:r>
       <w:r>
         <w:t>.</w:t>
@@ -1640,72 +1593,108 @@
       <w:r>
         <w:t xml:space="preserve"> </w:t>
       </w:r>
+      <w:proofErr w:type="spellStart"/>
+      <w:proofErr w:type="gramStart"/>
       <w:r>
         <w:rPr>
           <w:i/>
           <w:iCs/>
         </w:rPr>
-        <w:t>LabelEncoder()</w:t>
-      </w:r>
-      <w:r>
-        <w:t>,</w:t>
-      </w:r>
-      <w:r>
-        <w:t xml:space="preserve"> from the Sci-kit learn library</w:t>
-      </w:r>
-      <w:r>
-        <w:t xml:space="preserve">, </w:t>
-      </w:r>
-      <w:r>
-        <w:t xml:space="preserve">to convert </w:t>
-      </w:r>
-      <w:r>
-        <w:t xml:space="preserve">the </w:t>
-      </w:r>
-      <w:r>
-        <w:t xml:space="preserve">categorical/text data into numerical values. The mappings from </w:t>
-      </w:r>
-      <w:r>
-        <w:t xml:space="preserve">the </w:t>
-      </w:r>
-      <w:r>
-        <w:t>original</w:t>
-      </w:r>
-      <w:r>
-        <w:t xml:space="preserve"> values</w:t>
-      </w:r>
-      <w:r>
-        <w:t xml:space="preserve"> to numbers are stored in a dictionary structure(map) </w:t>
-      </w:r>
-      <w:r>
-        <w:t>to</w:t>
-      </w:r>
-      <w:r>
-        <w:t xml:space="preserve"> utilize them for future tasks. </w:t>
-      </w:r>
-      <w:r>
-        <w:t>[5]</w:t>
-      </w:r>
-    </w:p>
-    <w:p>
-      <w:pPr>
-        <w:ind w:firstLine="720"/>
-      </w:pPr>
-      <w:r>
-        <w:t xml:space="preserve">To </w:t>
-      </w:r>
-      <w:r>
-        <w:t>continue with</w:t>
-      </w:r>
-      <w:r>
-        <w:t xml:space="preserve"> preprocess the data, </w:t>
-      </w:r>
+        <w:t>LabelEncoder</w:t>
+      </w:r>
+      <w:proofErr w:type="spellEnd"/>
       <w:r>
         <w:rPr>
           <w:i/>
           <w:iCs/>
         </w:rPr>
-        <w:t>StandardScaler()</w:t>
+        <w:t>(</w:t>
+      </w:r>
+      <w:proofErr w:type="gramEnd"/>
+      <w:r>
+        <w:rPr>
+          <w:i/>
+          <w:iCs/>
+        </w:rPr>
+        <w:t>)</w:t>
+      </w:r>
+      <w:r>
+        <w:t>,</w:t>
+      </w:r>
+      <w:r>
+        <w:t xml:space="preserve"> from the Sci-kit learn library</w:t>
+      </w:r>
+      <w:r>
+        <w:t xml:space="preserve">, </w:t>
+      </w:r>
+      <w:r>
+        <w:t xml:space="preserve">to convert </w:t>
+      </w:r>
+      <w:r>
+        <w:t xml:space="preserve">the </w:t>
+      </w:r>
+      <w:r>
+        <w:t xml:space="preserve">categorical/text data into numerical values. The mappings from </w:t>
+      </w:r>
+      <w:r>
+        <w:t xml:space="preserve">the </w:t>
+      </w:r>
+      <w:r>
+        <w:t>original</w:t>
+      </w:r>
+      <w:r>
+        <w:t xml:space="preserve"> values</w:t>
+      </w:r>
+      <w:r>
+        <w:t xml:space="preserve"> to numbers are stored in a dictionary structure(map) </w:t>
+      </w:r>
+      <w:r>
+        <w:t>to</w:t>
+      </w:r>
+      <w:r>
+        <w:t xml:space="preserve"> utilize them for future tasks. </w:t>
+      </w:r>
+      <w:r>
+        <w:t>[5]</w:t>
+      </w:r>
+    </w:p>
+    <w:p>
+      <w:pPr>
+        <w:ind w:firstLine="720"/>
+      </w:pPr>
+      <w:r>
+        <w:t xml:space="preserve">To </w:t>
+      </w:r>
+      <w:r>
+        <w:t>continue with</w:t>
+      </w:r>
+      <w:r>
+        <w:t xml:space="preserve"> preprocess the data, </w:t>
+      </w:r>
+      <w:proofErr w:type="spellStart"/>
+      <w:proofErr w:type="gramStart"/>
+      <w:r>
+        <w:rPr>
+          <w:i/>
+          <w:iCs/>
+        </w:rPr>
+        <w:t>StandardScaler</w:t>
+      </w:r>
+      <w:proofErr w:type="spellEnd"/>
+      <w:r>
+        <w:rPr>
+          <w:i/>
+          <w:iCs/>
+        </w:rPr>
+        <w:t>(</w:t>
+      </w:r>
+      <w:proofErr w:type="gramEnd"/>
+      <w:r>
+        <w:rPr>
+          <w:i/>
+          <w:iCs/>
+        </w:rPr>
+        <w:t>)</w:t>
       </w:r>
       <w:r>
         <w:t xml:space="preserve"> from scikit-learn is used to standardize features</w:t>
@@ -1737,7 +1726,15 @@
         <w:t>Another preprocessing alternative that we use is one hot encoding where a</w:t>
       </w:r>
       <w:r>
-        <w:t>ll the categorical features in the matrix x are one-hot encoded using OneHotEncoder from Scikit-learn, which converts categorical variable(s) into a form that could be provided to</w:t>
+        <w:t xml:space="preserve">ll the categorical features in the matrix x are one-hot encoded using </w:t>
+      </w:r>
+      <w:proofErr w:type="spellStart"/>
+      <w:r>
+        <w:t>OneHotEncoder</w:t>
+      </w:r>
+      <w:proofErr w:type="spellEnd"/>
+      <w:r>
+        <w:t xml:space="preserve"> from Scikit-learn, which converts categorical variable(s) into a form that could be provided to</w:t>
       </w:r>
       <w:r>
         <w:t xml:space="preserve"> the</w:t>
@@ -1749,7 +1746,15 @@
         <w:t xml:space="preserve">we use </w:t>
       </w:r>
       <w:r>
-        <w:t>to do a better job in prediction. The resultant is a DataFrame where each unique category in the original features is expanded into a new binary feature.</w:t>
+        <w:t xml:space="preserve">to do a better job in prediction. The resultant is a </w:t>
+      </w:r>
+      <w:proofErr w:type="spellStart"/>
+      <w:r>
+        <w:t>DataFrame</w:t>
+      </w:r>
+      <w:proofErr w:type="spellEnd"/>
+      <w:r>
+        <w:t xml:space="preserve"> where each unique category in the original features is expanded into a new binary feature.</w:t>
       </w:r>
       <w:r>
         <w:t xml:space="preserve"> [5]</w:t>
@@ -1868,8 +1873,37 @@
         <w:t>The division was done using an 80-20 split</w:t>
       </w:r>
       <w:r>
-        <w:t xml:space="preserve"> into four sets labelled x_train, x_test, y_train, y_test</w:t>
-      </w:r>
+        <w:t xml:space="preserve"> into four sets labelled </w:t>
+      </w:r>
+      <w:proofErr w:type="spellStart"/>
+      <w:r>
+        <w:t>x_train</w:t>
+      </w:r>
+      <w:proofErr w:type="spellEnd"/>
+      <w:r>
+        <w:t xml:space="preserve">, </w:t>
+      </w:r>
+      <w:proofErr w:type="spellStart"/>
+      <w:r>
+        <w:t>x_test</w:t>
+      </w:r>
+      <w:proofErr w:type="spellEnd"/>
+      <w:r>
+        <w:t xml:space="preserve">, </w:t>
+      </w:r>
+      <w:proofErr w:type="spellStart"/>
+      <w:r>
+        <w:t>y_train</w:t>
+      </w:r>
+      <w:proofErr w:type="spellEnd"/>
+      <w:r>
+        <w:t xml:space="preserve">, </w:t>
+      </w:r>
+      <w:proofErr w:type="spellStart"/>
+      <w:r>
+        <w:t>y_test</w:t>
+      </w:r>
+      <w:proofErr w:type="spellEnd"/>
       <w:r>
         <w:t>.  This means that 80% is used for training and 20% for the testing.  T</w:t>
       </w:r>
@@ -2257,7 +2291,15 @@
         <w:t>s</w:t>
       </w:r>
       <w:r>
-        <w:t xml:space="preserve"> predictions on previously unseen data, represented by the test dataset (X_test). </w:t>
+        <w:t xml:space="preserve"> predictions on previously unseen data, represented by the test dataset (</w:t>
+      </w:r>
+      <w:proofErr w:type="spellStart"/>
+      <w:r>
+        <w:t>X_test</w:t>
+      </w:r>
+      <w:proofErr w:type="spellEnd"/>
+      <w:r>
+        <w:t xml:space="preserve">). </w:t>
       </w:r>
       <w:r>
         <w:t>The goal was to understand how well these models could generalize to new, unseen data samples. This rigorous evaluation process enable</w:t>
@@ -2296,6 +2338,8 @@
       <w:r>
         <w:t xml:space="preserve">ross-validation was employed as a pivotal technique to rigorously evaluate the performance of classification models. This approach involved systematically partitioning the dataset into a predefined number of folds using </w:t>
       </w:r>
+      <w:proofErr w:type="spellStart"/>
+      <w:proofErr w:type="gramStart"/>
       <w:r>
         <w:rPr>
           <w:i/>
@@ -2303,12 +2347,21 @@
         </w:rPr>
         <w:t>StratifiedKFold</w:t>
       </w:r>
+      <w:proofErr w:type="spellEnd"/>
       <w:r>
         <w:rPr>
           <w:i/>
           <w:iCs/>
         </w:rPr>
-        <w:t>()</w:t>
+        <w:t>(</w:t>
+      </w:r>
+      <w:proofErr w:type="gramEnd"/>
+      <w:r>
+        <w:rPr>
+          <w:i/>
+          <w:iCs/>
+        </w:rPr>
+        <w:t>)</w:t>
       </w:r>
       <w:r>
         <w:t xml:space="preserve">. Through an iterative process, each classification model underwent training and testing phases on different combinations of these folds. During each iteration, a model was trained on one subset and tested on another, ensuring comprehensive learning and assessment. The results, including accuracy scores, confusion matrices, and classification reports, were </w:t>
@@ -3151,14 +3204,24 @@
         <w:rPr>
           <w:szCs w:val="24"/>
         </w:rPr>
-        <w:t>C=0.01, penalty='l1', solver='liblinear</w:t>
-      </w:r>
+        <w:t>C=0.01, penalty='l1', solver='</w:t>
+      </w:r>
+      <w:proofErr w:type="spellStart"/>
+      <w:r>
+        <w:rPr>
+          <w:szCs w:val="24"/>
+        </w:rPr>
+        <w:t>liblinear</w:t>
+      </w:r>
+      <w:proofErr w:type="spellEnd"/>
+      <w:proofErr w:type="gramStart"/>
       <w:r>
         <w:rPr>
           <w:szCs w:val="24"/>
         </w:rPr>
         <w:t>’}(</w:t>
       </w:r>
+      <w:proofErr w:type="gramEnd"/>
       <w:r>
         <w:rPr>
           <w:szCs w:val="24"/>
@@ -4345,7 +4408,7 @@
           <w:szCs w:val="24"/>
         </w:rPr>
         <w:drawing>
-          <wp:inline distT="0" distB="0" distL="0" distR="0" wp14:anchorId="3202F1BB" wp14:editId="0009BFD5">
+          <wp:inline distT="0" distB="0" distL="0" distR="0" wp14:anchorId="3202F1BB" wp14:editId="42350AB6">
             <wp:extent cx="2385011" cy="1790700"/>
             <wp:effectExtent l="0" t="0" r="0" b="0"/>
             <wp:docPr id="1668775523" name="Picture 1" descr="A graph of a training scale&#10;&#10;Description automatically generated with medium confidence"/>
@@ -5497,8 +5560,37 @@
         <w:rPr>
           <w:szCs w:val="24"/>
         </w:rPr>
-        <w:t>="gini", max_depth=</w:t>
-      </w:r>
+        <w:t>="</w:t>
+      </w:r>
+      <w:proofErr w:type="spellStart"/>
+      <w:r>
+        <w:rPr>
+          <w:szCs w:val="24"/>
+        </w:rPr>
+        <w:t>gini</w:t>
+      </w:r>
+      <w:proofErr w:type="spellEnd"/>
+      <w:r>
+        <w:rPr>
+          <w:szCs w:val="24"/>
+        </w:rPr>
+        <w:t xml:space="preserve">", </w:t>
+      </w:r>
+      <w:proofErr w:type="spellStart"/>
+      <w:r>
+        <w:rPr>
+          <w:szCs w:val="24"/>
+        </w:rPr>
+        <w:t>max_depth</w:t>
+      </w:r>
+      <w:proofErr w:type="spellEnd"/>
+      <w:r>
+        <w:rPr>
+          <w:szCs w:val="24"/>
+        </w:rPr>
+        <w:t>=</w:t>
+      </w:r>
+      <w:proofErr w:type="gramStart"/>
       <w:r>
         <w:rPr>
           <w:szCs w:val="24"/>
@@ -5511,6 +5603,7 @@
         </w:rPr>
         <w:t>(</w:t>
       </w:r>
+      <w:proofErr w:type="gramEnd"/>
       <w:r>
         <w:rPr>
           <w:szCs w:val="24"/>
@@ -5551,7 +5644,21 @@
         <w:rPr>
           <w:szCs w:val="24"/>
         </w:rPr>
-        <w:t xml:space="preserve"> gini is computationally less expensive.</w:t>
+        <w:t xml:space="preserve"> </w:t>
+      </w:r>
+      <w:proofErr w:type="spellStart"/>
+      <w:r>
+        <w:rPr>
+          <w:szCs w:val="24"/>
+        </w:rPr>
+        <w:t>gini</w:t>
+      </w:r>
+      <w:proofErr w:type="spellEnd"/>
+      <w:r>
+        <w:rPr>
+          <w:szCs w:val="24"/>
+        </w:rPr>
+        <w:t xml:space="preserve"> is computationally less expensive.</w:t>
       </w:r>
       <w:r>
         <w:rPr>
@@ -5795,7 +5902,35 @@
         <w:rPr>
           <w:szCs w:val="24"/>
         </w:rPr>
-        <w:t>criterion="log_loss", max_depth=</w:t>
+        <w:t>criterion="</w:t>
+      </w:r>
+      <w:proofErr w:type="spellStart"/>
+      <w:r>
+        <w:rPr>
+          <w:szCs w:val="24"/>
+        </w:rPr>
+        <w:t>log_loss</w:t>
+      </w:r>
+      <w:proofErr w:type="spellEnd"/>
+      <w:r>
+        <w:rPr>
+          <w:szCs w:val="24"/>
+        </w:rPr>
+        <w:t xml:space="preserve">", </w:t>
+      </w:r>
+      <w:proofErr w:type="spellStart"/>
+      <w:r>
+        <w:rPr>
+          <w:szCs w:val="24"/>
+        </w:rPr>
+        <w:t>max_depth</w:t>
+      </w:r>
+      <w:proofErr w:type="spellEnd"/>
+      <w:r>
+        <w:rPr>
+          <w:szCs w:val="24"/>
+        </w:rPr>
+        <w:t>=</w:t>
       </w:r>
       <w:r>
         <w:rPr>
@@ -5819,7 +5954,21 @@
         <w:rPr>
           <w:szCs w:val="24"/>
         </w:rPr>
-        <w:t>Fig.5)(Table 3)</w:t>
+        <w:t>Fig.</w:t>
+      </w:r>
+      <w:proofErr w:type="gramStart"/>
+      <w:r>
+        <w:rPr>
+          <w:szCs w:val="24"/>
+        </w:rPr>
+        <w:t>5)(</w:t>
+      </w:r>
+      <w:proofErr w:type="gramEnd"/>
+      <w:r>
+        <w:rPr>
+          <w:szCs w:val="24"/>
+        </w:rPr>
+        <w:t>Table 3)</w:t>
       </w:r>
       <w:r>
         <w:rPr>
@@ -7104,7 +7253,14 @@
         <w:rPr>
           <w:szCs w:val="24"/>
         </w:rPr>
-        <w:t>kernel="linear", C=0.0</w:t>
+        <w:t>kernel="linear", C=0.</w:t>
+      </w:r>
+      <w:proofErr w:type="gramStart"/>
+      <w:r>
+        <w:rPr>
+          <w:szCs w:val="24"/>
+        </w:rPr>
+        <w:t>0</w:t>
       </w:r>
       <w:r>
         <w:rPr>
@@ -7118,6 +7274,7 @@
         </w:rPr>
         <w:t>(</w:t>
       </w:r>
+      <w:proofErr w:type="gramEnd"/>
       <w:r>
         <w:rPr>
           <w:szCs w:val="24"/>
@@ -8639,6 +8796,7 @@
       </w:pPr>
     </w:p>
     <w:p>
+      <w:proofErr w:type="spellStart"/>
       <w:r>
         <w:rPr>
           <w:b/>
@@ -8647,8 +8805,17 @@
         </w:rPr>
         <w:t>GridSearchCV</w:t>
       </w:r>
-      <w:r>
-        <w:t xml:space="preserve"> from the sci-kit learn library was used in order to conduct the hyperparameter search, as this allows us to create a predefined grid of hyperparameters and explore all the combinations</w:t>
+      <w:proofErr w:type="spellEnd"/>
+      <w:r>
+        <w:t xml:space="preserve"> from the sci-kit learn library was used </w:t>
+      </w:r>
+      <w:proofErr w:type="gramStart"/>
+      <w:r>
+        <w:t>in order to</w:t>
+      </w:r>
+      <w:proofErr w:type="gramEnd"/>
+      <w:r>
+        <w:t xml:space="preserve"> conduct the hyperparameter search, as this allows us to create a predefined grid of hyperparameters and explore all the combinations</w:t>
       </w:r>
       <w:r>
         <w:t xml:space="preserve"> in order to find the best possible parameters</w:t>
@@ -8806,7 +8973,15 @@
         <w:t xml:space="preserve"> </w:t>
       </w:r>
       <w:r>
-        <w:t>Algorithm for optimization examined included ['liblinear', 'saga'].</w:t>
+        <w:t>Algorithm for optimization examined included ['</w:t>
+      </w:r>
+      <w:proofErr w:type="spellStart"/>
+      <w:r>
+        <w:t>liblinear</w:t>
+      </w:r>
+      <w:proofErr w:type="spellEnd"/>
+      <w:r>
+        <w:t>', 'saga'].</w:t>
       </w:r>
     </w:p>
     <w:p>
@@ -8818,6 +8993,8 @@
       <w:r>
         <w:t xml:space="preserve">Different solvers have different computational efficiencies depending on data size and structure. </w:t>
       </w:r>
+      <w:proofErr w:type="spellStart"/>
+      <w:proofErr w:type="gramStart"/>
       <w:r>
         <w:rPr>
           <w:i/>
@@ -8825,12 +9002,21 @@
         </w:rPr>
         <w:t>Liblinear</w:t>
       </w:r>
+      <w:proofErr w:type="spellEnd"/>
       <w:r>
         <w:rPr>
           <w:i/>
           <w:iCs/>
         </w:rPr>
-        <w:t>()</w:t>
+        <w:t>(</w:t>
+      </w:r>
+      <w:proofErr w:type="gramEnd"/>
+      <w:r>
+        <w:rPr>
+          <w:i/>
+          <w:iCs/>
+        </w:rPr>
+        <w:t>)</w:t>
       </w:r>
       <w:r>
         <w:t xml:space="preserve">, performs better on smaller datasets, saga is better suited for larger ones. </w:t>
@@ -8852,7 +9038,25 @@
           <w:bCs/>
           <w:u w:val="single"/>
         </w:rPr>
-        <w:t>Max Iter:</w:t>
+        <w:t xml:space="preserve">Max </w:t>
+      </w:r>
+      <w:proofErr w:type="spellStart"/>
+      <w:r>
+        <w:rPr>
+          <w:b/>
+          <w:bCs/>
+          <w:u w:val="single"/>
+        </w:rPr>
+        <w:t>Iter</w:t>
+      </w:r>
+      <w:proofErr w:type="spellEnd"/>
+      <w:r>
+        <w:rPr>
+          <w:b/>
+          <w:bCs/>
+          <w:u w:val="single"/>
+        </w:rPr>
+        <w:t>:</w:t>
       </w:r>
       <w:r>
         <w:rPr>
@@ -8996,11 +9200,21 @@
         <w:t>0</w:t>
       </w:r>
       <w:r>
-        <w:t>, 'max_iter': 100, 'penalty': 'l1', 'solver': '</w:t>
-      </w:r>
+        <w:t>, '</w:t>
+      </w:r>
+      <w:proofErr w:type="spellStart"/>
+      <w:r>
+        <w:t>max_iter</w:t>
+      </w:r>
+      <w:proofErr w:type="spellEnd"/>
+      <w:r>
+        <w:t>': 100, 'penalty': 'l1', 'solver': '</w:t>
+      </w:r>
+      <w:proofErr w:type="spellStart"/>
       <w:r>
         <w:t>liblinear</w:t>
       </w:r>
+      <w:proofErr w:type="spellEnd"/>
       <w:r>
         <w:t>'}.</w:t>
       </w:r>
@@ -9241,10 +9455,26 @@
         <w:t>The values e</w:t>
       </w:r>
       <w:r>
-        <w:t>xplored were ['entropy', 'gini'</w:t>
-      </w:r>
-      <w:r>
-        <w:t>, ‘log_loss’</w:t>
+        <w:t>xplored were ['entropy', '</w:t>
+      </w:r>
+      <w:proofErr w:type="spellStart"/>
+      <w:r>
+        <w:t>gini</w:t>
+      </w:r>
+      <w:proofErr w:type="spellEnd"/>
+      <w:r>
+        <w:t>'</w:t>
+      </w:r>
+      <w:r>
+        <w:t>, ‘</w:t>
+      </w:r>
+      <w:proofErr w:type="spellStart"/>
+      <w:r>
+        <w:t>log_loss</w:t>
+      </w:r>
+      <w:proofErr w:type="spellEnd"/>
+      <w:r>
+        <w:t>’</w:t>
       </w:r>
       <w:r>
         <w:t>].</w:t>
@@ -9300,7 +9530,15 @@
         <w:t>trees (higher</w:t>
       </w:r>
       <w:r>
-        <w:t xml:space="preserve"> ‘max_depth’) can model more complex patterns and accurate on the training data, but risk overfitting </w:t>
+        <w:t xml:space="preserve"> ‘</w:t>
+      </w:r>
+      <w:proofErr w:type="spellStart"/>
+      <w:r>
+        <w:t>max_depth</w:t>
+      </w:r>
+      <w:proofErr w:type="spellEnd"/>
+      <w:r>
+        <w:t xml:space="preserve">’) can model more complex patterns and accurate on the training data, but risk overfitting </w:t>
       </w:r>
       <w:r>
         <w:t xml:space="preserve">due </w:t>
@@ -9356,7 +9594,15 @@
         <w:t>Classifier:</w:t>
       </w:r>
       <w:r>
-        <w:t xml:space="preserve"> {'criterion': 'entropy', 'max_depth': </w:t>
+        <w:t xml:space="preserve"> {'criterion': 'entropy', '</w:t>
+      </w:r>
+      <w:proofErr w:type="spellStart"/>
+      <w:r>
+        <w:t>max_depth</w:t>
+      </w:r>
+      <w:proofErr w:type="spellEnd"/>
+      <w:r>
+        <w:t xml:space="preserve">': </w:t>
       </w:r>
       <w:r>
         <w:t>5</w:t>
@@ -9545,9 +9791,11 @@
       <w:r>
         <w:t>Radial Basis Function (</w:t>
       </w:r>
+      <w:proofErr w:type="spellStart"/>
       <w:r>
         <w:t>rbf</w:t>
       </w:r>
+      <w:proofErr w:type="spellEnd"/>
       <w:r>
         <w:t>)</w:t>
       </w:r>
@@ -9576,7 +9824,15 @@
         <w:t xml:space="preserve"> Parameters explored were </w:t>
       </w:r>
       <w:r>
-        <w:t>['linear', 'rbf', 'poly']</w:t>
+        <w:t>['linear', '</w:t>
+      </w:r>
+      <w:proofErr w:type="spellStart"/>
+      <w:r>
+        <w:t>rbf</w:t>
+      </w:r>
+      <w:proofErr w:type="spellEnd"/>
+      <w:r>
+        <w:t>', 'poly']</w:t>
       </w:r>
       <w:r>
         <w:t>.</w:t>
@@ -9773,10 +10029,26 @@
         <w:t xml:space="preserve">Same as decision tree </w:t>
       </w:r>
       <w:r>
-        <w:t>A function to measure the quality of a split. Explored values were ['entropy', 'gini'</w:t>
-      </w:r>
-      <w:r>
-        <w:t>, ‘log_loss’].</w:t>
+        <w:t>A function to measure the quality of a split. Explored values were ['entropy', '</w:t>
+      </w:r>
+      <w:proofErr w:type="spellStart"/>
+      <w:r>
+        <w:t>gini</w:t>
+      </w:r>
+      <w:proofErr w:type="spellEnd"/>
+      <w:r>
+        <w:t>'</w:t>
+      </w:r>
+      <w:r>
+        <w:t>, ‘</w:t>
+      </w:r>
+      <w:proofErr w:type="spellStart"/>
+      <w:r>
+        <w:t>log_loss</w:t>
+      </w:r>
+      <w:proofErr w:type="spellEnd"/>
+      <w:r>
+        <w:t>’].</w:t>
       </w:r>
     </w:p>
     <w:p>
@@ -9786,7 +10058,23 @@
         </w:tabs>
       </w:pPr>
       <w:r>
-        <w:t>Explored values included 'entropy,' 'gini,' and 'log_loss.' 'Gini' tends to be faster to compute and may result in broader trees, while 'Entropy' can produce more balanced trees but is computationally expensive due to logarithmic calculations.</w:t>
+        <w:t>Explored values included 'entropy,' '</w:t>
+      </w:r>
+      <w:proofErr w:type="spellStart"/>
+      <w:r>
+        <w:t>gini</w:t>
+      </w:r>
+      <w:proofErr w:type="spellEnd"/>
+      <w:r>
+        <w:t>,' and '</w:t>
+      </w:r>
+      <w:proofErr w:type="spellStart"/>
+      <w:r>
+        <w:t>log_loss</w:t>
+      </w:r>
+      <w:proofErr w:type="spellEnd"/>
+      <w:r>
+        <w:t>.' 'Gini' tends to be faster to compute and may result in broader trees, while 'Entropy' can produce more balanced trees but is computationally expensive due to logarithmic calculations.</w:t>
       </w:r>
     </w:p>
     <w:p>
@@ -9795,6 +10083,7 @@
           <w:tab w:val="left" w:pos="1080"/>
         </w:tabs>
       </w:pPr>
+      <w:proofErr w:type="spellStart"/>
       <w:r>
         <w:rPr>
           <w:b/>
@@ -9803,6 +10092,7 @@
         </w:rPr>
         <w:t>n_estimators</w:t>
       </w:r>
+      <w:proofErr w:type="spellEnd"/>
       <w:r>
         <w:rPr>
           <w:b/>
@@ -9840,6 +10130,7 @@
           <w:tab w:val="left" w:pos="1080"/>
         </w:tabs>
       </w:pPr>
+      <w:proofErr w:type="spellStart"/>
       <w:r>
         <w:rPr>
           <w:b/>
@@ -9848,6 +10139,7 @@
         </w:rPr>
         <w:t>max_depth</w:t>
       </w:r>
+      <w:proofErr w:type="spellEnd"/>
       <w:r>
         <w:rPr>
           <w:u w:val="single"/>
@@ -9935,7 +10227,23 @@
         <w:t xml:space="preserve"> </w:t>
       </w:r>
       <w:r>
-        <w:t>{'criterion': 'entropy', 'max_depth': 7, 'n_estimators': 50}</w:t>
+        <w:t>{'criterion': 'entropy', '</w:t>
+      </w:r>
+      <w:proofErr w:type="spellStart"/>
+      <w:r>
+        <w:t>max_depth</w:t>
+      </w:r>
+      <w:proofErr w:type="spellEnd"/>
+      <w:r>
+        <w:t>': 7, '</w:t>
+      </w:r>
+      <w:proofErr w:type="spellStart"/>
+      <w:r>
+        <w:t>n_estimators</w:t>
+      </w:r>
+      <w:proofErr w:type="spellEnd"/>
+      <w:r>
+        <w:t>': 50}</w:t>
       </w:r>
       <w:r>
         <w:t>.</w:t>
@@ -9948,7 +10256,23 @@
         </w:tabs>
       </w:pPr>
       <w:r>
-        <w:t>Hence, with the hyperparameters {'criterion': 'entropy', 'max_depth': 7, 'n_estimators': 50} in place, it is expected that the Random Forest Classifier will excel in generating balanced trees, effectively capturing intricate patterns, and ensuring resilience and stability when encountering outliers and noise during training</w:t>
+        <w:t>Hence, with the hyperparameters {'criterion': 'entropy', '</w:t>
+      </w:r>
+      <w:proofErr w:type="spellStart"/>
+      <w:r>
+        <w:t>max_depth</w:t>
+      </w:r>
+      <w:proofErr w:type="spellEnd"/>
+      <w:r>
+        <w:t>': 7, '</w:t>
+      </w:r>
+      <w:proofErr w:type="spellStart"/>
+      <w:r>
+        <w:t>n_estimators</w:t>
+      </w:r>
+      <w:proofErr w:type="spellEnd"/>
+      <w:r>
+        <w:t>': 50} in place, it is expected that the Random Forest Classifier will excel in generating balanced trees, effectively capturing intricate patterns, and ensuring resilience and stability when encountering outliers and noise during training</w:t>
       </w:r>
       <w:r>
         <w:t>.</w:t>
@@ -9988,17 +10312,57 @@
         <w:ind w:firstLine="360"/>
       </w:pPr>
       <w:r>
-        <w:t xml:space="preserve">The logistic regression model was optimized with hyperparameters C=10, max_iter=100, penalty='l1', and solver='liblinear', although these parameters did not improve model accuracy. In </w:t>
+        <w:t xml:space="preserve">The logistic regression model was optimized with hyperparameters C=10, </w:t>
+      </w:r>
+      <w:proofErr w:type="spellStart"/>
+      <w:r>
+        <w:t>max_iter</w:t>
+      </w:r>
+      <w:proofErr w:type="spellEnd"/>
+      <w:r>
+        <w:t>=100, penalty='l1', and solver='</w:t>
+      </w:r>
+      <w:proofErr w:type="spellStart"/>
+      <w:r>
+        <w:t>liblinear</w:t>
+      </w:r>
+      <w:proofErr w:type="spellEnd"/>
+      <w:r>
+        <w:t xml:space="preserve">', although these parameters did not improve model accuracy. In </w:t>
       </w:r>
       <w:r>
         <w:lastRenderedPageBreak/>
-        <w:t>contrast, the Decision Tree Classifier, with parameters criterion='entropy' and max_depth=5, achieved perfect accuracy and proved to be optimal. The SVM</w:t>
+        <w:t xml:space="preserve">contrast, the Decision Tree Classifier, with parameters criterion='entropy' and </w:t>
+      </w:r>
+      <w:proofErr w:type="spellStart"/>
+      <w:r>
+        <w:t>max_depth</w:t>
+      </w:r>
+      <w:proofErr w:type="spellEnd"/>
+      <w:r>
+        <w:t>=5, achieved perfect accuracy and proved to be optimal. The SVM</w:t>
       </w:r>
       <w:r>
         <w:t xml:space="preserve"> </w:t>
       </w:r>
       <w:r>
-        <w:t>was fine-tuned with parameters C=2.5, degree=2, and kernel='linear,' resulting in a highly accurate model. Despite the relatively small C value, the 'linear' kernel choice, combined with degree=2, contributed to this success. Lastly, the Random Forest Classifier, configured with criterion='entropy,' max_depth=7, and n_estimators=50, is expected to excel in generating balanced trees and capturing complex patterns while remaining resilient to noise and outliers during training.</w:t>
+        <w:t xml:space="preserve">was fine-tuned with parameters C=2.5, degree=2, and kernel='linear,' resulting in a highly accurate model. Despite the relatively small C value, the 'linear' kernel choice, combined with degree=2, contributed to this success. Lastly, the Random Forest Classifier, configured with criterion='entropy,' </w:t>
+      </w:r>
+      <w:proofErr w:type="spellStart"/>
+      <w:r>
+        <w:t>max_depth</w:t>
+      </w:r>
+      <w:proofErr w:type="spellEnd"/>
+      <w:r>
+        <w:t xml:space="preserve">=7, and </w:t>
+      </w:r>
+      <w:proofErr w:type="spellStart"/>
+      <w:r>
+        <w:t>n_estimators</w:t>
+      </w:r>
+      <w:proofErr w:type="spellEnd"/>
+      <w:r>
+        <w:t>=50, is expected to excel in generating balanced trees and capturing complex patterns while remaining resilient to noise and outliers during training.</w:t>
       </w:r>
     </w:p>
     <w:p>
@@ -10032,7 +10396,31 @@
     </w:p>
     <w:p>
       <w:r>
-        <w:t>In summary, this study undertook an exhaustive investigation into machine learning techniques applied to the classification of gilled mushrooms' edibility. The meticulously processed dataset, encompassing 8,416 samples, served as the foundation for enhancing model performance. Five distinguished classification models, comprising the Random Forest Classifier, Logistic Regression, Support Vector Machine, Decision Tree Classifier, and Gaussian Naive Bayes, were subject to rigorous evaluation. The outcomes unequivocally demonstrated the Decision Tree Classifier's flawless accuracy, achieved through the configuration of hyperparameters, specifically, criterion='entropy' and max_depth=5. Concurrently, the Support Vector Machine exhibited remarkable performance, following parameter fine-tuning involving C=2.5, degree=2, and kernel='linear.' Lastly, the Random Forest Classifier, after optimization with criterion='entropy,' max_depth=7, and n_estimators=50, is poised to excel in constructing well-balanced trees capable of capturing intricate patterns. These discoveries provide invaluable insights into the untapped potential of machine learning within the realm of mycology.</w:t>
+        <w:t xml:space="preserve">In summary, this study undertook an exhaustive investigation into machine learning techniques applied to the classification of gilled mushrooms' edibility. The meticulously processed dataset, encompassing 8,416 samples, served as the foundation for enhancing model performance. Five distinguished classification models, comprising the Random Forest Classifier, Logistic Regression, Support Vector Machine, Decision Tree Classifier, and Gaussian Naive Bayes, were subject to rigorous evaluation. The outcomes unequivocally demonstrated the Decision Tree Classifier's flawless accuracy, achieved through the configuration of hyperparameters, specifically, criterion='entropy' and </w:t>
+      </w:r>
+      <w:proofErr w:type="spellStart"/>
+      <w:r>
+        <w:t>max_depth</w:t>
+      </w:r>
+      <w:proofErr w:type="spellEnd"/>
+      <w:r>
+        <w:t xml:space="preserve">=5. Concurrently, the Support Vector Machine exhibited remarkable performance, following parameter fine-tuning involving C=2.5, degree=2, and kernel='linear.' Lastly, the Random Forest Classifier, after optimization with criterion='entropy,' </w:t>
+      </w:r>
+      <w:proofErr w:type="spellStart"/>
+      <w:r>
+        <w:t>max_depth</w:t>
+      </w:r>
+      <w:proofErr w:type="spellEnd"/>
+      <w:r>
+        <w:t xml:space="preserve">=7, and </w:t>
+      </w:r>
+      <w:proofErr w:type="spellStart"/>
+      <w:r>
+        <w:t>n_estimators</w:t>
+      </w:r>
+      <w:proofErr w:type="spellEnd"/>
+      <w:r>
+        <w:t>=50, is poised to excel in constructing well-balanced trees capable of capturing intricate patterns. These discoveries provide invaluable insights into the untapped potential of machine learning within the realm of mycology.</w:t>
       </w:r>
     </w:p>
     <w:p>
@@ -10087,7 +10475,15 @@
         <w:t xml:space="preserve">The </w:t>
       </w:r>
       <w:r>
-        <w:t>Python script utilizes TensorFlow/Keras to construct, train, and evaluate a neural network model for the classification of mushrooms as either poisonous or non-poisonous, based on a dataset containing various mushroom features.</w:t>
+        <w:t>Python script utilizes TensorFlow/</w:t>
+      </w:r>
+      <w:proofErr w:type="spellStart"/>
+      <w:r>
+        <w:t>Keras</w:t>
+      </w:r>
+      <w:proofErr w:type="spellEnd"/>
+      <w:r>
+        <w:t xml:space="preserve"> to construct, train, and evaluate a neural network model for the classification of mushrooms as either poisonous or non-poisonous, based on a dataset containing various mushroom features.</w:t>
       </w:r>
       <w:r>
         <w:t xml:space="preserve">  T</w:t>
@@ -10142,12 +10538,119 @@
         <w:t>This projec</w:t>
       </w:r>
       <w:r>
-        <w:t>t was split off into several stages of developments which include, the selection of the dataset, preprocessing the dataset that was selected, encoding the data so that it could be fed into the model, selection and hyper parameter tuning of said models, and in between using gathering valuable metrics and insights in order to add to the reports.</w:t>
-      </w:r>
+        <w:t>t was split off into several stages of developments which include, the selection of the dataset, preprocessing the dataset that was selected, encoding the data so that it could be fed into the model, selection</w:t>
+      </w:r>
+      <w:r>
+        <w:t xml:space="preserve"> </w:t>
+      </w:r>
+      <w:r>
+        <w:t xml:space="preserve">and hyper parameter tuning of said models, and in between gathering valuable metrics and insights </w:t>
+      </w:r>
+      <w:r>
+        <w:t>to</w:t>
+      </w:r>
+      <w:r>
+        <w:t xml:space="preserve"> add to the report.</w:t>
+      </w:r>
+    </w:p>
+    <w:tbl>
+      <w:tblPr>
+        <w:tblStyle w:val="TableGrid"/>
+        <w:tblW w:w="0" w:type="auto"/>
+        <w:tblLook w:val="04A0" w:firstRow="1" w:lastRow="0" w:firstColumn="1" w:lastColumn="0" w:noHBand="0" w:noVBand="1"/>
+      </w:tblPr>
+      <w:tblGrid>
+        <w:gridCol w:w="4675"/>
+        <w:gridCol w:w="4675"/>
+      </w:tblGrid>
+      <w:tr>
+        <w:tc>
+          <w:tcPr>
+            <w:tcW w:w="4675" w:type="dxa"/>
+          </w:tcPr>
+          <w:p>
+            <w:r>
+              <w:t xml:space="preserve">Justin Neal </w:t>
+            </w:r>
+          </w:p>
+        </w:tc>
+        <w:tc>
+          <w:tcPr>
+            <w:tcW w:w="4675" w:type="dxa"/>
+          </w:tcPr>
+          <w:p>
+            <w:r>
+              <w:t>Data Preprocessing, encoding</w:t>
+            </w:r>
+            <w:r>
+              <w:t>, model selection and hyperparameter tuning</w:t>
+            </w:r>
+          </w:p>
+        </w:tc>
+      </w:tr>
+      <w:tr>
+        <w:tc>
+          <w:tcPr>
+            <w:tcW w:w="4675" w:type="dxa"/>
+          </w:tcPr>
+          <w:p>
+            <w:r>
+              <w:t xml:space="preserve">Akshat Sharma </w:t>
+            </w:r>
+          </w:p>
+        </w:tc>
+        <w:tc>
+          <w:tcPr>
+            <w:tcW w:w="4675" w:type="dxa"/>
+          </w:tcPr>
+          <w:p>
+            <w:r>
+              <w:t>Data Preprocessing, encoding</w:t>
+            </w:r>
+            <w:r>
+              <w:t>, model selection and hyperparameter tuning</w:t>
+            </w:r>
+          </w:p>
+        </w:tc>
+      </w:tr>
+      <w:tr>
+        <w:tc>
+          <w:tcPr>
+            <w:tcW w:w="4675" w:type="dxa"/>
+          </w:tcPr>
+          <w:p>
+            <w:r>
+              <w:t>George Kaceli</w:t>
+            </w:r>
+          </w:p>
+        </w:tc>
+        <w:tc>
+          <w:tcPr>
+            <w:tcW w:w="4675" w:type="dxa"/>
+          </w:tcPr>
+          <w:p>
+            <w:r>
+              <w:t xml:space="preserve">Data Preprocessing, encoding, </w:t>
+            </w:r>
+            <w:r>
+              <w:t>model selection and hyperparameter tuning</w:t>
+            </w:r>
+            <w:r>
+              <w:t xml:space="preserve"> </w:t>
+            </w:r>
+          </w:p>
+        </w:tc>
+      </w:tr>
+    </w:tbl>
+    <w:p>
+      <w:pPr>
+        <w:ind w:firstLine="360"/>
+      </w:pPr>
     </w:p>
     <w:p/>
     <w:p>
       <w:r>
+        <w:lastRenderedPageBreak/>
         <w:br w:type="page"/>
       </w:r>
     </w:p>
@@ -10189,7 +10692,15 @@
         <w:t xml:space="preserve">- </w:t>
       </w:r>
       <w:r>
-        <w:t>Concerns raised as “Magic mushroom” store opens in windsor, https://windsorstar.com/news/local-news/concerns-raised-as-magic-mushroom-store-opens-in-windsor (accessed Oct. 16, 2023).</w:t>
+        <w:t xml:space="preserve">Concerns raised as “Magic mushroom” store opens in </w:t>
+      </w:r>
+      <w:proofErr w:type="spellStart"/>
+      <w:r>
+        <w:t>windsor</w:t>
+      </w:r>
+      <w:proofErr w:type="spellEnd"/>
+      <w:r>
+        <w:t>, https://windsorstar.com/news/local-news/concerns-raised-as-magic-mushroom-store-opens-in-windsor (accessed Oct. 16, 2023).</w:t>
       </w:r>
     </w:p>
     <w:p>
@@ -10212,16 +10723,50 @@
       <w:r>
         <w:t xml:space="preserve">[3] - </w:t>
       </w:r>
-      <w:r>
-        <w:t>Ottom, M. A., Alawad, N. A. &amp; Nahar, K. M. Classification of mushroom fungi using machine learning techniques. Int. J. Adv. Trends Comput. Sci. Eng. 8, 2378–2385 (2019).</w:t>
+      <w:proofErr w:type="spellStart"/>
+      <w:r>
+        <w:t>Ottom</w:t>
+      </w:r>
+      <w:proofErr w:type="spellEnd"/>
+      <w:r>
+        <w:t xml:space="preserve">, M. A., </w:t>
+      </w:r>
+      <w:proofErr w:type="spellStart"/>
+      <w:r>
+        <w:t>Alawad</w:t>
+      </w:r>
+      <w:proofErr w:type="spellEnd"/>
+      <w:r>
+        <w:t xml:space="preserve">, N. A. &amp; Nahar, K. M. Classification of mushroom fungi using machine learning techniques. Int. J. Adv. Trends </w:t>
+      </w:r>
+      <w:proofErr w:type="spellStart"/>
+      <w:r>
+        <w:t>Comput</w:t>
+      </w:r>
+      <w:proofErr w:type="spellEnd"/>
+      <w:r>
+        <w:t>. Sci. Eng. 8, 2378–2385 (2019).</w:t>
       </w:r>
     </w:p>
     <w:p>
       <w:r>
         <w:t xml:space="preserve">[4] - </w:t>
       </w:r>
-      <w:r>
-        <w:t>Hossin, M. &amp; Sulaiman, M. A review on evaluation metrics for data classification evaluations. Int. J. Data Min. Knowl. Manag. Process 5, 1 (2015).</w:t>
+      <w:proofErr w:type="spellStart"/>
+      <w:r>
+        <w:t>Hossin</w:t>
+      </w:r>
+      <w:proofErr w:type="spellEnd"/>
+      <w:r>
+        <w:t xml:space="preserve">, M. &amp; Sulaiman, M. A review on evaluation metrics for data classification evaluations. Int. J. Data Min. </w:t>
+      </w:r>
+      <w:proofErr w:type="spellStart"/>
+      <w:r>
+        <w:t>Knowl</w:t>
+      </w:r>
+      <w:proofErr w:type="spellEnd"/>
+      <w:r>
+        <w:t>. Manag. Process 5, 1 (2015).</w:t>
       </w:r>
     </w:p>
     <w:p>
@@ -10265,7 +10810,15 @@
         <w:t xml:space="preserve"> </w:t>
       </w:r>
       <w:r>
-        <w:t xml:space="preserve">“Parameters, Hyperparameters, Machine Learning | Towards Data ..” </w:t>
+        <w:t>“Parameters, Hyperparameters, Machine Learning | Towards Data</w:t>
+      </w:r>
+      <w:proofErr w:type="gramStart"/>
+      <w:r>
+        <w:t xml:space="preserve"> ..</w:t>
+      </w:r>
+      <w:proofErr w:type="gramEnd"/>
+      <w:r>
+        <w:t xml:space="preserve">” </w:t>
       </w:r>
       <w:hyperlink r:id="rId17" w:history="1">
         <w:r>

</xml_diff>

<commit_message>
Update the participation part, rename old file to more appropriate name
</commit_message>
<xml_diff>
--- a/mushroom.docx
+++ b/mushroom.docx
@@ -789,7 +789,7 @@
           <w:szCs w:val="32"/>
         </w:rPr>
         <w:drawing>
-          <wp:anchor distT="0" distB="0" distL="114300" distR="114300" simplePos="0" relativeHeight="251658240" behindDoc="1" locked="0" layoutInCell="1" allowOverlap="1" wp14:anchorId="65DBBF73" wp14:editId="07E8AE2E">
+          <wp:anchor distT="0" distB="0" distL="114300" distR="114300" simplePos="0" relativeHeight="251658240" behindDoc="1" locked="0" layoutInCell="1" allowOverlap="1" wp14:anchorId="65DBBF73" wp14:editId="29AA1CF3">
             <wp:simplePos x="0" y="0"/>
             <wp:positionH relativeFrom="column">
               <wp:posOffset>4038600</wp:posOffset>
@@ -1002,14 +1002,27 @@
                             <w:r>
                               <w:t xml:space="preserve">Fig. </w:t>
                             </w:r>
-                            <w:fldSimple w:instr=" SEQ Fig. \* ARABIC ">
-                              <w:r>
-                                <w:rPr>
-                                  <w:noProof/>
-                                </w:rPr>
-                                <w:t>1</w:t>
-                              </w:r>
-                            </w:fldSimple>
+                            <w:r>
+                              <w:fldChar w:fldCharType="begin"/>
+                            </w:r>
+                            <w:r>
+                              <w:instrText xml:space="preserve"> SEQ Fig. \* ARABIC </w:instrText>
+                            </w:r>
+                            <w:r>
+                              <w:fldChar w:fldCharType="separate"/>
+                            </w:r>
+                            <w:r>
+                              <w:rPr>
+                                <w:noProof/>
+                              </w:rPr>
+                              <w:t>1</w:t>
+                            </w:r>
+                            <w:r>
+                              <w:rPr>
+                                <w:noProof/>
+                              </w:rPr>
+                              <w:fldChar w:fldCharType="end"/>
+                            </w:r>
                             <w:r>
                               <w:t xml:space="preserve"> Distribution of Mushrooms Classes</w:t>
                             </w:r>
@@ -3885,7 +3898,11 @@
           </mc:Choice>
           <mc:Fallback>
             <w:pict>
-              <v:shape w14:anchorId="698B16C9" id="Text Box 6" o:spid="_x0000_s1028" type="#_x0000_t202" style="position:absolute;margin-left:300pt;margin-top:22.2pt;width:173.25pt;height:122.25pt;z-index:251664384;visibility:visible;mso-wrap-style:square;mso-width-percent:0;mso-height-percent:0;mso-wrap-distance-left:9pt;mso-wrap-distance-top:0;mso-wrap-distance-right:9pt;mso-wrap-distance-bottom:0;mso-position-horizontal:absolute;mso-position-horizontal-relative:text;mso-position-vertical:absolute;mso-position-vertical-relative:text;mso-width-percent:0;mso-height-percent:0;mso-width-relative:margin;mso-height-relative:margin;v-text-anchor:top" o:gfxdata="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" fillcolor="white [3201]" stroked="f" strokeweight=".5pt">
+              <v:shapetype w14:anchorId="698B16C9" id="_x0000_t202" coordsize="21600,21600" o:spt="202" path="m,l,21600r21600,l21600,xe">
+                <v:stroke joinstyle="miter"/>
+                <v:path gradientshapeok="t" o:connecttype="rect"/>
+              </v:shapetype>
+              <v:shape id="Text Box 6" o:spid="_x0000_s1028" type="#_x0000_t202" style="position:absolute;margin-left:300pt;margin-top:22.2pt;width:173.25pt;height:122.25pt;z-index:251664384;visibility:visible;mso-wrap-style:square;mso-width-percent:0;mso-height-percent:0;mso-wrap-distance-left:9pt;mso-wrap-distance-top:0;mso-wrap-distance-right:9pt;mso-wrap-distance-bottom:0;mso-position-horizontal:absolute;mso-position-horizontal-relative:text;mso-position-vertical:absolute;mso-position-vertical-relative:text;mso-width-percent:0;mso-height-percent:0;mso-width-relative:margin;mso-height-relative:margin;v-text-anchor:top" o:gfxdata="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" fillcolor="white [3201]" stroked="f" strokeweight=".5pt">
                 <v:textbox>
                   <w:txbxContent>
                     <w:tbl>
@@ -4408,7 +4425,7 @@
           <w:szCs w:val="24"/>
         </w:rPr>
         <w:drawing>
-          <wp:inline distT="0" distB="0" distL="0" distR="0" wp14:anchorId="3202F1BB" wp14:editId="42350AB6">
+          <wp:inline distT="0" distB="0" distL="0" distR="0" wp14:anchorId="3202F1BB" wp14:editId="77E86651">
             <wp:extent cx="2385011" cy="1790700"/>
             <wp:effectExtent l="0" t="0" r="0" b="0"/>
             <wp:docPr id="1668775523" name="Picture 1" descr="A graph of a training scale&#10;&#10;Description automatically generated with medium confidence"/>
@@ -5762,7 +5779,13 @@
         <w:rPr>
           <w:szCs w:val="24"/>
         </w:rPr>
-        <w:t>t overfitting considering the above metrics.</w:t>
+        <w:t>t overfitting</w:t>
+      </w:r>
+      <w:r>
+        <w:rPr>
+          <w:szCs w:val="24"/>
+        </w:rPr>
+        <w:t>.</w:t>
       </w:r>
     </w:p>
     <w:p>
@@ -5826,6 +5849,14 @@
           </wp:inline>
         </w:drawing>
       </w:r>
+    </w:p>
+    <w:p>
+      <w:pPr>
+        <w:rPr>
+          <w:sz w:val="20"/>
+          <w:szCs w:val="20"/>
+        </w:rPr>
+      </w:pPr>
       <w:r>
         <w:rPr>
           <w:sz w:val="20"/>
@@ -10498,7 +10529,6 @@
         <w:t xml:space="preserve"> using deep learning techniques for binary classification tasks in the context of mushroom toxicity prediction.</w:t>
       </w:r>
     </w:p>
-    <w:p/>
     <w:p>
       <w:pPr>
         <w:pStyle w:val="ListParagraph"/>
@@ -10523,22 +10553,47 @@
     </w:p>
     <w:p>
       <w:pPr>
-        <w:ind w:left="360"/>
-        <w:rPr>
-          <w:b/>
-          <w:bCs/>
-        </w:rPr>
-      </w:pPr>
-    </w:p>
-    <w:p>
-      <w:pPr>
         <w:ind w:firstLine="360"/>
       </w:pPr>
       <w:r>
+        <w:t xml:space="preserve">The successful completion of our project was </w:t>
+      </w:r>
+      <w:r>
+        <w:t xml:space="preserve">a </w:t>
+      </w:r>
+      <w:r>
+        <w:t>tru</w:t>
+      </w:r>
+      <w:r>
+        <w:t xml:space="preserve">e collaboration </w:t>
+      </w:r>
+      <w:r>
+        <w:t>of teamwork</w:t>
+      </w:r>
+      <w:r>
+        <w:t xml:space="preserve">.  </w:t>
+      </w:r>
+      <w:r>
+        <w:t>Every team member actively participated and contributed their expertise to achieve our common goal. Our journey began with the selection of a dataset, and as with any project, we encountered some initial issues with the data. These challenges prompted us to create a dedicated repository folder named "</w:t>
+      </w:r>
+      <w:proofErr w:type="spellStart"/>
+      <w:r>
+        <w:t>old_files</w:t>
+      </w:r>
+      <w:proofErr w:type="spellEnd"/>
+      <w:r>
+        <w:t>," where the original dataset, along with its imperfections, was carefully preserved.</w:t>
+      </w:r>
+    </w:p>
+    <w:p>
+      <w:pPr>
+        <w:ind w:firstLine="360"/>
+      </w:pPr>
+      <w:r>
         <w:t>This projec</w:t>
       </w:r>
       <w:r>
-        <w:t>t was split off into several stages of developments which include, the selection of the dataset, preprocessing the dataset that was selected, encoding the data so that it could be fed into the model, selection</w:t>
+        <w:t>t was split off into several stages of developments which include, selection of the dataset, preprocessing the dataset that was selected, encoding the data so that it could be fed into the model, selection</w:t>
       </w:r>
       <w:r>
         <w:t xml:space="preserve"> </w:t>
@@ -10553,107 +10608,36 @@
         <w:t xml:space="preserve"> add to the report.</w:t>
       </w:r>
     </w:p>
-    <w:tbl>
-      <w:tblPr>
-        <w:tblStyle w:val="TableGrid"/>
-        <w:tblW w:w="0" w:type="auto"/>
-        <w:tblLook w:val="04A0" w:firstRow="1" w:lastRow="0" w:firstColumn="1" w:lastColumn="0" w:noHBand="0" w:noVBand="1"/>
-      </w:tblPr>
-      <w:tblGrid>
-        <w:gridCol w:w="4675"/>
-        <w:gridCol w:w="4675"/>
-      </w:tblGrid>
-      <w:tr>
-        <w:tc>
-          <w:tcPr>
-            <w:tcW w:w="4675" w:type="dxa"/>
-          </w:tcPr>
-          <w:p>
-            <w:r>
-              <w:t xml:space="preserve">Justin Neal </w:t>
-            </w:r>
-          </w:p>
-        </w:tc>
-        <w:tc>
-          <w:tcPr>
-            <w:tcW w:w="4675" w:type="dxa"/>
-          </w:tcPr>
-          <w:p>
-            <w:r>
-              <w:t>Data Preprocessing, encoding</w:t>
-            </w:r>
-            <w:r>
-              <w:t>, model selection and hyperparameter tuning</w:t>
-            </w:r>
-          </w:p>
-        </w:tc>
-      </w:tr>
-      <w:tr>
-        <w:tc>
-          <w:tcPr>
-            <w:tcW w:w="4675" w:type="dxa"/>
-          </w:tcPr>
-          <w:p>
-            <w:r>
-              <w:t xml:space="preserve">Akshat Sharma </w:t>
-            </w:r>
-          </w:p>
-        </w:tc>
-        <w:tc>
-          <w:tcPr>
-            <w:tcW w:w="4675" w:type="dxa"/>
-          </w:tcPr>
-          <w:p>
-            <w:r>
-              <w:t>Data Preprocessing, encoding</w:t>
-            </w:r>
-            <w:r>
-              <w:t>, model selection and hyperparameter tuning</w:t>
-            </w:r>
-          </w:p>
-        </w:tc>
-      </w:tr>
-      <w:tr>
-        <w:tc>
-          <w:tcPr>
-            <w:tcW w:w="4675" w:type="dxa"/>
-          </w:tcPr>
-          <w:p>
-            <w:r>
-              <w:t>George Kaceli</w:t>
-            </w:r>
-          </w:p>
-        </w:tc>
-        <w:tc>
-          <w:tcPr>
-            <w:tcW w:w="4675" w:type="dxa"/>
-          </w:tcPr>
-          <w:p>
-            <w:r>
-              <w:t xml:space="preserve">Data Preprocessing, encoding, </w:t>
-            </w:r>
-            <w:r>
-              <w:t>model selection and hyperparameter tuning</w:t>
-            </w:r>
-            <w:r>
-              <w:t xml:space="preserve"> </w:t>
-            </w:r>
-          </w:p>
-        </w:tc>
-      </w:tr>
-    </w:tbl>
     <w:p>
       <w:pPr>
         <w:ind w:firstLine="360"/>
       </w:pPr>
+      <w:r>
+        <w:t>To make our work even more accessible and transparent, we also established a GitHub page for our project.</w:t>
+      </w:r>
+      <w:r>
+        <w:t xml:space="preserve"> </w:t>
+      </w:r>
+      <w:r>
+        <w:t xml:space="preserve">Our GitHub page became an invaluable resource for </w:t>
+      </w:r>
+      <w:r>
+        <w:t xml:space="preserve">the </w:t>
+      </w:r>
+      <w:r>
+        <w:t>team</w:t>
+      </w:r>
+      <w:r>
+        <w:t xml:space="preserve"> project.  </w:t>
+      </w:r>
+      <w:r>
+        <w:t xml:space="preserve">It allowed us to showcase our progress, share our codebase, and provide a platform </w:t>
+      </w:r>
+      <w:r>
+        <w:t>to work collectively on a single project.</w:t>
+      </w:r>
     </w:p>
     <w:p/>
-    <w:p>
-      <w:r>
-        <w:lastRenderedPageBreak/>
-        <w:br w:type="page"/>
-      </w:r>
-    </w:p>
     <w:p>
       <w:pPr>
         <w:rPr>
@@ -10670,7 +10654,6 @@
           <w:sz w:val="32"/>
           <w:szCs w:val="28"/>
         </w:rPr>
-        <w:lastRenderedPageBreak/>
         <w:t>References</w:t>
       </w:r>
     </w:p>
@@ -11753,7 +11736,6 @@
     <w:name w:val="Normal (Web)"/>
     <w:basedOn w:val="Normal"/>
     <w:uiPriority w:val="99"/>
-    <w:semiHidden/>
     <w:unhideWhenUsed/>
     <w:rsid w:val="00FF68EB"/>
     <w:pPr>

</xml_diff>

<commit_message>
Update docs to have github link
</commit_message>
<xml_diff>
--- a/mushroom.docx
+++ b/mushroom.docx
@@ -771,7 +771,7 @@
           <w:szCs w:val="32"/>
         </w:rPr>
         <w:drawing>
-          <wp:anchor distT="0" distB="0" distL="114300" distR="114300" simplePos="0" relativeHeight="251658240" behindDoc="1" locked="0" layoutInCell="1" allowOverlap="1" wp14:anchorId="65DBBF73" wp14:editId="3C9DC973">
+          <wp:anchor distT="0" distB="0" distL="114300" distR="114300" simplePos="0" relativeHeight="251658240" behindDoc="1" locked="0" layoutInCell="1" allowOverlap="1" wp14:anchorId="65DBBF73" wp14:editId="322534A7">
             <wp:simplePos x="0" y="0"/>
             <wp:positionH relativeFrom="column">
               <wp:posOffset>4038600</wp:posOffset>
@@ -984,14 +984,27 @@
                             <w:r>
                               <w:t xml:space="preserve">Fig. </w:t>
                             </w:r>
-                            <w:fldSimple w:instr=" SEQ Fig. \* ARABIC ">
-                              <w:r>
-                                <w:rPr>
-                                  <w:noProof/>
-                                </w:rPr>
-                                <w:t>1</w:t>
-                              </w:r>
-                            </w:fldSimple>
+                            <w:r>
+                              <w:fldChar w:fldCharType="begin"/>
+                            </w:r>
+                            <w:r>
+                              <w:instrText xml:space="preserve"> SEQ Fig. \* ARABIC </w:instrText>
+                            </w:r>
+                            <w:r>
+                              <w:fldChar w:fldCharType="separate"/>
+                            </w:r>
+                            <w:r>
+                              <w:rPr>
+                                <w:noProof/>
+                              </w:rPr>
+                              <w:t>1</w:t>
+                            </w:r>
+                            <w:r>
+                              <w:rPr>
+                                <w:noProof/>
+                              </w:rPr>
+                              <w:fldChar w:fldCharType="end"/>
+                            </w:r>
                             <w:r>
                               <w:t xml:space="preserve"> Distribution of Mushrooms Classes</w:t>
                             </w:r>
@@ -1039,14 +1052,27 @@
                       <w:r>
                         <w:t xml:space="preserve">Fig. </w:t>
                       </w:r>
-                      <w:fldSimple w:instr=" SEQ Fig. \* ARABIC ">
-                        <w:r>
-                          <w:rPr>
-                            <w:noProof/>
-                          </w:rPr>
-                          <w:t>1</w:t>
-                        </w:r>
-                      </w:fldSimple>
+                      <w:r>
+                        <w:fldChar w:fldCharType="begin"/>
+                      </w:r>
+                      <w:r>
+                        <w:instrText xml:space="preserve"> SEQ Fig. \* ARABIC </w:instrText>
+                      </w:r>
+                      <w:r>
+                        <w:fldChar w:fldCharType="separate"/>
+                      </w:r>
+                      <w:r>
+                        <w:rPr>
+                          <w:noProof/>
+                        </w:rPr>
+                        <w:t>1</w:t>
+                      </w:r>
+                      <w:r>
+                        <w:rPr>
+                          <w:noProof/>
+                        </w:rPr>
+                        <w:fldChar w:fldCharType="end"/>
+                      </w:r>
                       <w:r>
                         <w:t xml:space="preserve"> Distribution of Mushrooms Classes</w:t>
                       </w:r>
@@ -4388,7 +4414,7 @@
           <w:szCs w:val="24"/>
         </w:rPr>
         <w:drawing>
-          <wp:inline distT="0" distB="0" distL="0" distR="0" wp14:anchorId="3202F1BB" wp14:editId="608A81AE">
+          <wp:inline distT="0" distB="0" distL="0" distR="0" wp14:anchorId="3202F1BB" wp14:editId="5D44C422">
             <wp:extent cx="2385011" cy="1790700"/>
             <wp:effectExtent l="0" t="0" r="0" b="0"/>
             <wp:docPr id="1668775523" name="Picture 1" descr="A graph of a training scale&#10;&#10;Description automatically generated with medium confidence"/>
@@ -10361,11 +10387,6 @@
     </w:p>
     <w:p>
       <w:pPr>
-        <w:ind w:firstLine="360"/>
-      </w:pPr>
-    </w:p>
-    <w:p>
-      <w:pPr>
         <w:pStyle w:val="ListParagraph"/>
         <w:numPr>
           <w:ilvl w:val="0"/>
@@ -10431,7 +10452,6 @@
         <w:t xml:space="preserve">. </w:t>
       </w:r>
     </w:p>
-    <w:p/>
     <w:p>
       <w:pPr>
         <w:pStyle w:val="ListParagraph"/>
@@ -10603,7 +10623,30 @@
         <w:t>to work collectively on a single project.</w:t>
       </w:r>
     </w:p>
-    <w:p/>
+    <w:p>
+      <w:pPr>
+        <w:ind w:firstLine="360"/>
+      </w:pPr>
+      <w:r>
+        <w:t xml:space="preserve">Link to our complete project available on </w:t>
+      </w:r>
+      <w:r>
+        <w:t>GitHub</w:t>
+      </w:r>
+      <w:r>
+        <w:t>.</w:t>
+      </w:r>
+    </w:p>
+    <w:p>
+      <w:hyperlink r:id="rId15" w:history="1">
+        <w:r>
+          <w:rPr>
+            <w:rStyle w:val="Hyperlink"/>
+          </w:rPr>
+          <w:t>https://github.com/nealj1/comp-4730-1st-project</w:t>
+        </w:r>
+      </w:hyperlink>
+    </w:p>
     <w:p>
       <w:pPr>
         <w:jc w:val="center"/>
@@ -10621,6 +10664,7 @@
           <w:sz w:val="32"/>
           <w:szCs w:val="28"/>
         </w:rPr>
+        <w:lastRenderedPageBreak/>
         <w:t>References</w:t>
       </w:r>
     </w:p>
@@ -10659,7 +10703,7 @@
       <w:r>
         <w:t xml:space="preserve">[2] - “Mushroom - UCI Machine Learning Repository.” </w:t>
       </w:r>
-      <w:hyperlink r:id="rId15" w:history="1">
+      <w:hyperlink r:id="rId16" w:history="1">
         <w:r>
           <w:rPr>
             <w:rStyle w:val="Hyperlink"/>
@@ -10736,7 +10780,7 @@
       <w:r>
         <w:t xml:space="preserve">Whipple, T. (2020, October 7). Mushroom labelling. Medium. </w:t>
       </w:r>
-      <w:hyperlink r:id="rId16" w:history="1">
+      <w:hyperlink r:id="rId17" w:history="1">
         <w:r>
           <w:rPr>
             <w:rStyle w:val="Hyperlink"/>
@@ -10782,7 +10826,7 @@
       <w:r>
         <w:t xml:space="preserve">” </w:t>
       </w:r>
-      <w:hyperlink r:id="rId17" w:history="1">
+      <w:hyperlink r:id="rId18" w:history="1">
         <w:r>
           <w:rPr>
             <w:rStyle w:val="Hyperlink"/>

</xml_diff>